<commit_message>
Adding cash accounts to pay/receive document -- in progress
</commit_message>
<xml_diff>
--- a/doc/Analysis/Treasury/PayReceive.docx
+++ b/doc/Analysis/Treasury/PayReceive.docx
@@ -7208,8 +7208,6 @@
               </w:rPr>
               <w:t>PayReceive</w:t>
             </w:r>
-            <w:bookmarkStart w:id="3" w:name="_GoBack"/>
-            <w:bookmarkEnd w:id="3"/>
             <w:r>
               <w:rPr>
                 <w:rFonts w:cs="B Nazanin"/>
@@ -8948,7 +8946,7 @@
           <w:rtl/>
         </w:rPr>
       </w:pPr>
-      <w:bookmarkStart w:id="4" w:name="_Toc135646673"/>
+      <w:bookmarkStart w:id="3" w:name="_Toc135646673"/>
       <w:r>
         <w:rPr>
           <w:rFonts w:cs="B Nazanin"/>
@@ -8958,7 +8956,7 @@
         </w:rPr>
         <w:t>ساختار منو در برنامه</w:t>
       </w:r>
-      <w:bookmarkEnd w:id="4"/>
+      <w:bookmarkEnd w:id="3"/>
     </w:p>
     <w:p>
       <w:pPr>
@@ -10010,7 +10008,7 @@
           <w:rtl/>
         </w:rPr>
       </w:pPr>
-      <w:bookmarkStart w:id="5" w:name="_Toc135646674"/>
+      <w:bookmarkStart w:id="4" w:name="_Toc135646674"/>
       <w:r>
         <w:rPr>
           <w:rFonts w:cs="B Nazanin"/>
@@ -10119,7 +10117,7 @@
         </w:rPr>
         <w:t>ی</w:t>
       </w:r>
-      <w:bookmarkEnd w:id="5"/>
+      <w:bookmarkEnd w:id="4"/>
     </w:p>
     <w:p>
       <w:pPr>
@@ -10612,7 +10610,7 @@
           <w:rtl/>
         </w:rPr>
       </w:pPr>
-      <w:bookmarkStart w:id="6" w:name="_Toc135646675"/>
+      <w:bookmarkStart w:id="5" w:name="_Toc135646675"/>
       <w:r>
         <w:rPr>
           <w:rFonts w:cs="B Nazanin"/>
@@ -10676,7 +10674,7 @@
         </w:rPr>
         <w:t>از</w:t>
       </w:r>
-      <w:bookmarkEnd w:id="6"/>
+      <w:bookmarkEnd w:id="5"/>
     </w:p>
     <w:p>
       <w:pPr>
@@ -11221,7 +11219,7 @@
           <w:lang w:bidi="fa-IR"/>
         </w:rPr>
       </w:pPr>
-      <w:bookmarkStart w:id="7" w:name="_Toc135646676"/>
+      <w:bookmarkStart w:id="6" w:name="_Toc135646676"/>
       <w:r>
         <w:rPr>
           <w:rFonts w:cs="B Nazanin"/>
@@ -11321,11 +11319,294 @@
           <w:lang w:bidi="fa-IR"/>
         </w:rPr>
         <w:t xml:space="preserve"> توسط برنامه</w:t>
+      </w:r>
+      <w:bookmarkEnd w:id="6"/>
+    </w:p>
+    <w:p>
+      <w:pPr>
+        <w:pStyle w:val="Heading2"/>
+        <w:bidi/>
+        <w:rPr>
+          <w:rFonts w:cs="B Nazanin"/>
+          <w:b/>
+          <w:bCs/>
+          <w:lang w:bidi="fa-IR"/>
+        </w:rPr>
+      </w:pPr>
+      <w:bookmarkStart w:id="7" w:name="_Toc135646677"/>
+      <w:r>
+        <w:rPr>
+          <w:rFonts w:cs="B Nazanin" w:hint="eastAsia"/>
+          <w:b/>
+          <w:bCs/>
+          <w:sz w:val="28"/>
+          <w:szCs w:val="28"/>
+          <w:rtl/>
+          <w:lang w:bidi="fa-IR"/>
+        </w:rPr>
+        <w:t>پ</w:t>
+      </w:r>
+      <w:r>
+        <w:rPr>
+          <w:rFonts w:cs="B Nazanin" w:hint="cs"/>
+          <w:b/>
+          <w:bCs/>
+          <w:sz w:val="28"/>
+          <w:szCs w:val="28"/>
+          <w:rtl/>
+          <w:lang w:bidi="fa-IR"/>
+        </w:rPr>
+        <w:t>ی</w:t>
+      </w:r>
+      <w:r>
+        <w:rPr>
+          <w:rFonts w:cs="B Nazanin" w:hint="eastAsia"/>
+          <w:b/>
+          <w:bCs/>
+          <w:sz w:val="28"/>
+          <w:szCs w:val="28"/>
+          <w:rtl/>
+          <w:lang w:bidi="fa-IR"/>
+        </w:rPr>
+        <w:t>شنهاد</w:t>
+      </w:r>
+      <w:r>
+        <w:rPr>
+          <w:rFonts w:cs="B Nazanin"/>
+          <w:b/>
+          <w:bCs/>
+          <w:sz w:val="28"/>
+          <w:szCs w:val="28"/>
+          <w:rtl/>
+          <w:lang w:bidi="fa-IR"/>
+        </w:rPr>
+        <w:t xml:space="preserve"> شماره</w:t>
       </w:r>
       <w:bookmarkEnd w:id="7"/>
     </w:p>
     <w:p>
       <w:pPr>
+        <w:bidi/>
+        <w:rPr>
+          <w:rFonts w:cs="B Nazanin"/>
+          <w:sz w:val="28"/>
+          <w:szCs w:val="28"/>
+          <w:lang w:bidi="fa-IR"/>
+        </w:rPr>
+      </w:pPr>
+      <w:r>
+        <w:rPr>
+          <w:rFonts w:cs="B Nazanin" w:hint="eastAsia"/>
+          <w:sz w:val="28"/>
+          <w:szCs w:val="28"/>
+          <w:rtl/>
+          <w:lang w:bidi="fa-IR"/>
+        </w:rPr>
+        <w:t>شماره</w:t>
+      </w:r>
+      <w:r>
+        <w:rPr>
+          <w:rFonts w:cs="B Nazanin"/>
+          <w:sz w:val="28"/>
+          <w:szCs w:val="28"/>
+          <w:rtl/>
+          <w:lang w:bidi="fa-IR"/>
+        </w:rPr>
+        <w:t xml:space="preserve"> فرم جد</w:t>
+      </w:r>
+      <w:r>
+        <w:rPr>
+          <w:rFonts w:cs="B Nazanin" w:hint="cs"/>
+          <w:sz w:val="28"/>
+          <w:szCs w:val="28"/>
+          <w:rtl/>
+          <w:lang w:bidi="fa-IR"/>
+        </w:rPr>
+        <w:t>ی</w:t>
+      </w:r>
+      <w:r>
+        <w:rPr>
+          <w:rFonts w:cs="B Nazanin" w:hint="eastAsia"/>
+          <w:sz w:val="28"/>
+          <w:szCs w:val="28"/>
+          <w:rtl/>
+          <w:lang w:bidi="fa-IR"/>
+        </w:rPr>
+        <w:t>د</w:t>
+      </w:r>
+      <w:r>
+        <w:rPr>
+          <w:rFonts w:cs="B Nazanin"/>
+          <w:sz w:val="28"/>
+          <w:szCs w:val="28"/>
+          <w:rtl/>
+          <w:lang w:bidi="fa-IR"/>
+        </w:rPr>
+        <w:t xml:space="preserve"> برابر است با شماره آخر</w:t>
+      </w:r>
+      <w:r>
+        <w:rPr>
+          <w:rFonts w:cs="B Nazanin" w:hint="cs"/>
+          <w:sz w:val="28"/>
+          <w:szCs w:val="28"/>
+          <w:rtl/>
+          <w:lang w:bidi="fa-IR"/>
+        </w:rPr>
+        <w:t>ی</w:t>
+      </w:r>
+      <w:r>
+        <w:rPr>
+          <w:rFonts w:cs="B Nazanin" w:hint="eastAsia"/>
+          <w:sz w:val="28"/>
+          <w:szCs w:val="28"/>
+          <w:rtl/>
+          <w:lang w:bidi="fa-IR"/>
+        </w:rPr>
+        <w:t>ن</w:t>
+      </w:r>
+      <w:r>
+        <w:rPr>
+          <w:rFonts w:cs="B Nazanin"/>
+          <w:sz w:val="28"/>
+          <w:szCs w:val="28"/>
+          <w:rtl/>
+          <w:lang w:bidi="fa-IR"/>
+        </w:rPr>
+        <w:t xml:space="preserve"> فرم صادر شده از همان نوع (در</w:t>
+      </w:r>
+      <w:r>
+        <w:rPr>
+          <w:rFonts w:cs="B Nazanin" w:hint="cs"/>
+          <w:sz w:val="28"/>
+          <w:szCs w:val="28"/>
+          <w:rtl/>
+          <w:lang w:bidi="fa-IR"/>
+        </w:rPr>
+        <w:t>ی</w:t>
+      </w:r>
+      <w:r>
+        <w:rPr>
+          <w:rFonts w:cs="B Nazanin" w:hint="eastAsia"/>
+          <w:sz w:val="28"/>
+          <w:szCs w:val="28"/>
+          <w:rtl/>
+          <w:lang w:bidi="fa-IR"/>
+        </w:rPr>
+        <w:t>افت</w:t>
+      </w:r>
+      <w:r>
+        <w:rPr>
+          <w:rFonts w:cs="B Nazanin"/>
+          <w:sz w:val="28"/>
+          <w:szCs w:val="28"/>
+          <w:rtl/>
+          <w:lang w:bidi="fa-IR"/>
+        </w:rPr>
+        <w:t xml:space="preserve"> </w:t>
+      </w:r>
+      <w:r>
+        <w:rPr>
+          <w:rFonts w:cs="B Nazanin" w:hint="cs"/>
+          <w:sz w:val="28"/>
+          <w:szCs w:val="28"/>
+          <w:rtl/>
+          <w:lang w:bidi="fa-IR"/>
+        </w:rPr>
+        <w:t>ی</w:t>
+      </w:r>
+      <w:r>
+        <w:rPr>
+          <w:rFonts w:cs="B Nazanin" w:hint="eastAsia"/>
+          <w:sz w:val="28"/>
+          <w:szCs w:val="28"/>
+          <w:rtl/>
+          <w:lang w:bidi="fa-IR"/>
+        </w:rPr>
+        <w:t>ا</w:t>
+      </w:r>
+      <w:r>
+        <w:rPr>
+          <w:rFonts w:cs="B Nazanin"/>
+          <w:sz w:val="28"/>
+          <w:szCs w:val="28"/>
+          <w:rtl/>
+          <w:lang w:bidi="fa-IR"/>
+        </w:rPr>
+        <w:t xml:space="preserve"> پرداخت) در شعبه و دوره مال</w:t>
+      </w:r>
+      <w:r>
+        <w:rPr>
+          <w:rFonts w:cs="B Nazanin" w:hint="cs"/>
+          <w:sz w:val="28"/>
+          <w:szCs w:val="28"/>
+          <w:rtl/>
+          <w:lang w:bidi="fa-IR"/>
+        </w:rPr>
+        <w:t>ی</w:t>
+      </w:r>
+      <w:r>
+        <w:rPr>
+          <w:rFonts w:cs="B Nazanin"/>
+          <w:sz w:val="28"/>
+          <w:szCs w:val="28"/>
+          <w:rtl/>
+          <w:lang w:bidi="fa-IR"/>
+        </w:rPr>
+        <w:t xml:space="preserve"> </w:t>
+      </w:r>
+      <w:r>
+        <w:rPr>
+          <w:rFonts w:cs="B Nazanin" w:hint="cs"/>
+          <w:sz w:val="28"/>
+          <w:szCs w:val="28"/>
+          <w:rtl/>
+          <w:lang w:bidi="fa-IR"/>
+        </w:rPr>
+        <w:t xml:space="preserve">جاری </w:t>
+      </w:r>
+      <w:r>
+        <w:rPr>
+          <w:rFonts w:cs="B Nazanin"/>
+          <w:sz w:val="28"/>
+          <w:szCs w:val="28"/>
+          <w:rtl/>
+          <w:lang w:bidi="fa-IR"/>
+        </w:rPr>
+        <w:t xml:space="preserve">به‌علاوه </w:t>
+      </w:r>
+      <w:r>
+        <w:rPr>
+          <w:rFonts w:cs="B Nazanin" w:hint="cs"/>
+          <w:sz w:val="28"/>
+          <w:szCs w:val="28"/>
+          <w:rtl/>
+          <w:lang w:bidi="fa-IR"/>
+        </w:rPr>
+        <w:t>ی</w:t>
+      </w:r>
+      <w:r>
+        <w:rPr>
+          <w:rFonts w:cs="B Nazanin" w:hint="eastAsia"/>
+          <w:sz w:val="28"/>
+          <w:szCs w:val="28"/>
+          <w:rtl/>
+          <w:lang w:bidi="fa-IR"/>
+        </w:rPr>
+        <w:t>ک</w:t>
+      </w:r>
+      <w:r>
+        <w:rPr>
+          <w:rFonts w:cs="B Nazanin"/>
+          <w:sz w:val="28"/>
+          <w:szCs w:val="28"/>
+          <w:rtl/>
+          <w:lang w:bidi="fa-IR"/>
+        </w:rPr>
+        <w:t>.</w:t>
+      </w:r>
+    </w:p>
+    <w:p>
+      <w:pPr>
         <w:pStyle w:val="Heading2"/>
         <w:bidi/>
         <w:rPr>
@@ -11335,7 +11616,7 @@
           <w:lang w:bidi="fa-IR"/>
         </w:rPr>
       </w:pPr>
-      <w:bookmarkStart w:id="8" w:name="_Toc135646677"/>
+      <w:bookmarkStart w:id="8" w:name="_Toc135646678"/>
       <w:r>
         <w:rPr>
           <w:rFonts w:cs="B Nazanin" w:hint="eastAsia"/>
@@ -11346,6 +11627,7 @@
           <w:rtl/>
           <w:lang w:bidi="fa-IR"/>
         </w:rPr>
+        <w:lastRenderedPageBreak/>
         <w:t>پ</w:t>
       </w:r>
       <w:r>
@@ -11382,7 +11664,31 @@
           <w:rtl/>
           <w:lang w:bidi="fa-IR"/>
         </w:rPr>
-        <w:t xml:space="preserve"> شماره</w:t>
+        <w:t xml:space="preserve"> تار</w:t>
+      </w:r>
+      <w:r>
+        <w:rPr>
+          <w:rFonts w:cs="B Nazanin" w:hint="cs"/>
+          <w:b/>
+          <w:bCs/>
+          <w:sz w:val="28"/>
+          <w:szCs w:val="28"/>
+          <w:rtl/>
+          <w:lang w:bidi="fa-IR"/>
+        </w:rPr>
+        <w:t>ی</w:t>
+      </w:r>
+      <w:r>
+        <w:rPr>
+          <w:rFonts w:cs="B Nazanin" w:hint="eastAsia"/>
+          <w:b/>
+          <w:bCs/>
+          <w:sz w:val="28"/>
+          <w:szCs w:val="28"/>
+          <w:rtl/>
+          <w:lang w:bidi="fa-IR"/>
+        </w:rPr>
+        <w:t>خ</w:t>
       </w:r>
       <w:bookmarkEnd w:id="8"/>
     </w:p>
@@ -11393,18 +11699,39 @@
           <w:rFonts w:cs="B Nazanin"/>
           <w:sz w:val="28"/>
           <w:szCs w:val="28"/>
-          <w:lang w:bidi="fa-IR"/>
-        </w:rPr>
-      </w:pPr>
-      <w:r>
-        <w:rPr>
-          <w:rFonts w:cs="B Nazanin" w:hint="eastAsia"/>
-          <w:sz w:val="28"/>
-          <w:szCs w:val="28"/>
-          <w:rtl/>
-          <w:lang w:bidi="fa-IR"/>
-        </w:rPr>
-        <w:t>شماره</w:t>
+          <w:rtl/>
+          <w:lang w:bidi="fa-IR"/>
+        </w:rPr>
+      </w:pPr>
+      <w:r>
+        <w:rPr>
+          <w:rFonts w:cs="B Nazanin" w:hint="eastAsia"/>
+          <w:sz w:val="28"/>
+          <w:szCs w:val="28"/>
+          <w:rtl/>
+          <w:lang w:bidi="fa-IR"/>
+        </w:rPr>
+        <w:t>تار</w:t>
+      </w:r>
+      <w:r>
+        <w:rPr>
+          <w:rFonts w:cs="B Nazanin" w:hint="cs"/>
+          <w:sz w:val="28"/>
+          <w:szCs w:val="28"/>
+          <w:rtl/>
+          <w:lang w:bidi="fa-IR"/>
+        </w:rPr>
+        <w:t>ی</w:t>
+      </w:r>
+      <w:r>
+        <w:rPr>
+          <w:rFonts w:cs="B Nazanin" w:hint="eastAsia"/>
+          <w:sz w:val="28"/>
+          <w:szCs w:val="28"/>
+          <w:rtl/>
+          <w:lang w:bidi="fa-IR"/>
+        </w:rPr>
+        <w:t>خ</w:t>
       </w:r>
       <w:r>
         <w:rPr>
@@ -11444,7 +11771,37 @@
           <w:rtl/>
           <w:lang w:bidi="fa-IR"/>
         </w:rPr>
-        <w:t xml:space="preserve"> برابر است با شماره آخر</w:t>
+        <w:t xml:space="preserve"> با تار</w:t>
+      </w:r>
+      <w:r>
+        <w:rPr>
+          <w:rFonts w:cs="B Nazanin" w:hint="cs"/>
+          <w:sz w:val="28"/>
+          <w:szCs w:val="28"/>
+          <w:rtl/>
+          <w:lang w:bidi="fa-IR"/>
+        </w:rPr>
+        <w:t>ی</w:t>
+      </w:r>
+      <w:r>
+        <w:rPr>
+          <w:rFonts w:cs="B Nazanin" w:hint="eastAsia"/>
+          <w:sz w:val="28"/>
+          <w:szCs w:val="28"/>
+          <w:rtl/>
+          <w:lang w:bidi="fa-IR"/>
+        </w:rPr>
+        <w:t>خ</w:t>
+      </w:r>
+      <w:r>
+        <w:rPr>
+          <w:rFonts w:cs="B Nazanin"/>
+          <w:sz w:val="28"/>
+          <w:szCs w:val="28"/>
+          <w:rtl/>
+          <w:lang w:bidi="fa-IR"/>
+        </w:rPr>
+        <w:t xml:space="preserve"> آخر</w:t>
       </w:r>
       <w:r>
         <w:rPr>
@@ -11474,7 +11831,7 @@
           <w:rtl/>
           <w:lang w:bidi="fa-IR"/>
         </w:rPr>
-        <w:t xml:space="preserve"> فرم صادر شده از همان نوع (در</w:t>
+        <w:t xml:space="preserve"> فرم صادرشده از همان نوع (در</w:t>
       </w:r>
       <w:r>
         <w:rPr>
@@ -11534,401 +11891,73 @@
           <w:rtl/>
           <w:lang w:bidi="fa-IR"/>
         </w:rPr>
-        <w:t xml:space="preserve"> پرداخت) در شعبه و دوره مال</w:t>
-      </w:r>
-      <w:r>
-        <w:rPr>
-          <w:rFonts w:cs="B Nazanin" w:hint="cs"/>
-          <w:sz w:val="28"/>
-          <w:szCs w:val="28"/>
-          <w:rtl/>
-          <w:lang w:bidi="fa-IR"/>
-        </w:rPr>
-        <w:t>ی</w:t>
-      </w:r>
-      <w:r>
-        <w:rPr>
-          <w:rFonts w:cs="B Nazanin"/>
-          <w:sz w:val="28"/>
-          <w:szCs w:val="28"/>
-          <w:rtl/>
-          <w:lang w:bidi="fa-IR"/>
-        </w:rPr>
-        <w:t xml:space="preserve"> </w:t>
-      </w:r>
-      <w:r>
-        <w:rPr>
-          <w:rFonts w:cs="B Nazanin" w:hint="cs"/>
-          <w:sz w:val="28"/>
-          <w:szCs w:val="28"/>
-          <w:rtl/>
-          <w:lang w:bidi="fa-IR"/>
-        </w:rPr>
-        <w:t xml:space="preserve">جاری </w:t>
-      </w:r>
-      <w:r>
-        <w:rPr>
-          <w:rFonts w:cs="B Nazanin"/>
-          <w:sz w:val="28"/>
-          <w:szCs w:val="28"/>
-          <w:rtl/>
-          <w:lang w:bidi="fa-IR"/>
-        </w:rPr>
-        <w:t xml:space="preserve">به‌علاوه </w:t>
-      </w:r>
-      <w:r>
-        <w:rPr>
-          <w:rFonts w:cs="B Nazanin" w:hint="cs"/>
-          <w:sz w:val="28"/>
-          <w:szCs w:val="28"/>
-          <w:rtl/>
-          <w:lang w:bidi="fa-IR"/>
-        </w:rPr>
-        <w:t>ی</w:t>
-      </w:r>
-      <w:r>
-        <w:rPr>
-          <w:rFonts w:cs="B Nazanin" w:hint="eastAsia"/>
-          <w:sz w:val="28"/>
-          <w:szCs w:val="28"/>
-          <w:rtl/>
-          <w:lang w:bidi="fa-IR"/>
-        </w:rPr>
-        <w:t>ک</w:t>
-      </w:r>
-      <w:r>
-        <w:rPr>
-          <w:rFonts w:cs="B Nazanin"/>
-          <w:sz w:val="28"/>
-          <w:szCs w:val="28"/>
-          <w:rtl/>
-          <w:lang w:bidi="fa-IR"/>
-        </w:rPr>
-        <w:t>.</w:t>
+        <w:t xml:space="preserve"> پرداخت)، در شعبه و دوره مال</w:t>
+      </w:r>
+      <w:r>
+        <w:rPr>
+          <w:rFonts w:cs="B Nazanin" w:hint="cs"/>
+          <w:sz w:val="28"/>
+          <w:szCs w:val="28"/>
+          <w:rtl/>
+          <w:lang w:bidi="fa-IR"/>
+        </w:rPr>
+        <w:t>ی</w:t>
+      </w:r>
+      <w:r>
+        <w:rPr>
+          <w:rFonts w:cs="B Nazanin" w:hint="cs"/>
+          <w:sz w:val="28"/>
+          <w:szCs w:val="28"/>
+          <w:rtl/>
+          <w:lang w:bidi="fa-IR"/>
+        </w:rPr>
+        <w:t xml:space="preserve"> جاری</w:t>
+      </w:r>
+      <w:r>
+        <w:rPr>
+          <w:rFonts w:cs="B Nazanin"/>
+          <w:sz w:val="28"/>
+          <w:szCs w:val="28"/>
+          <w:rtl/>
+          <w:lang w:bidi="fa-IR"/>
+        </w:rPr>
+        <w:t xml:space="preserve"> برابر است.</w:t>
       </w:r>
     </w:p>
     <w:p>
       <w:pPr>
-        <w:pStyle w:val="Heading2"/>
+        <w:pStyle w:val="Heading1"/>
         <w:bidi/>
         <w:rPr>
           <w:rFonts w:cs="B Nazanin"/>
           <w:b/>
           <w:bCs/>
-          <w:lang w:bidi="fa-IR"/>
-        </w:rPr>
-      </w:pPr>
-      <w:bookmarkStart w:id="9" w:name="_Toc135646678"/>
-      <w:r>
-        <w:rPr>
-          <w:rFonts w:cs="B Nazanin" w:hint="eastAsia"/>
+        </w:rPr>
+      </w:pPr>
+      <w:bookmarkStart w:id="9" w:name="_Toc135646679"/>
+      <w:r>
+        <w:rPr>
+          <w:rFonts w:cs="B Nazanin"/>
           <w:b/>
           <w:bCs/>
-          <w:sz w:val="28"/>
-          <w:szCs w:val="28"/>
-          <w:rtl/>
-          <w:lang w:bidi="fa-IR"/>
-        </w:rPr>
-        <w:lastRenderedPageBreak/>
-        <w:t>پ</w:t>
+          <w:rtl/>
+        </w:rPr>
+        <w:t>قواعد اعتبارسنج</w:t>
       </w:r>
       <w:r>
         <w:rPr>
           <w:rFonts w:cs="B Nazanin" w:hint="cs"/>
           <w:b/>
           <w:bCs/>
-          <w:sz w:val="28"/>
-          <w:szCs w:val="28"/>
-          <w:rtl/>
-          <w:lang w:bidi="fa-IR"/>
-        </w:rPr>
-        <w:t>ی</w:t>
-      </w:r>
-      <w:r>
-        <w:rPr>
-          <w:rFonts w:cs="B Nazanin" w:hint="eastAsia"/>
-          <w:b/>
-          <w:bCs/>
-          <w:sz w:val="28"/>
-          <w:szCs w:val="28"/>
-          <w:rtl/>
-          <w:lang w:bidi="fa-IR"/>
-        </w:rPr>
-        <w:t>شنهاد</w:t>
-      </w:r>
-      <w:r>
-        <w:rPr>
-          <w:rFonts w:cs="B Nazanin"/>
-          <w:b/>
-          <w:bCs/>
-          <w:sz w:val="28"/>
-          <w:szCs w:val="28"/>
-          <w:rtl/>
-          <w:lang w:bidi="fa-IR"/>
-        </w:rPr>
-        <w:t xml:space="preserve"> تار</w:t>
-      </w:r>
-      <w:r>
-        <w:rPr>
-          <w:rFonts w:cs="B Nazanin" w:hint="cs"/>
-          <w:b/>
-          <w:bCs/>
-          <w:sz w:val="28"/>
-          <w:szCs w:val="28"/>
-          <w:rtl/>
-          <w:lang w:bidi="fa-IR"/>
-        </w:rPr>
-        <w:t>ی</w:t>
-      </w:r>
-      <w:r>
-        <w:rPr>
-          <w:rFonts w:cs="B Nazanin" w:hint="eastAsia"/>
-          <w:b/>
-          <w:bCs/>
-          <w:sz w:val="28"/>
-          <w:szCs w:val="28"/>
-          <w:rtl/>
-          <w:lang w:bidi="fa-IR"/>
-        </w:rPr>
-        <w:t>خ</w:t>
+          <w:rtl/>
+        </w:rPr>
+        <w:t>ی</w:t>
       </w:r>
       <w:bookmarkEnd w:id="9"/>
     </w:p>
     <w:p>
       <w:pPr>
-        <w:bidi/>
-        <w:rPr>
-          <w:rFonts w:cs="B Nazanin"/>
-          <w:sz w:val="28"/>
-          <w:szCs w:val="28"/>
-          <w:rtl/>
-          <w:lang w:bidi="fa-IR"/>
-        </w:rPr>
-      </w:pPr>
-      <w:r>
-        <w:rPr>
-          <w:rFonts w:cs="B Nazanin" w:hint="eastAsia"/>
-          <w:sz w:val="28"/>
-          <w:szCs w:val="28"/>
-          <w:rtl/>
-          <w:lang w:bidi="fa-IR"/>
-        </w:rPr>
-        <w:t>تار</w:t>
-      </w:r>
-      <w:r>
-        <w:rPr>
-          <w:rFonts w:cs="B Nazanin" w:hint="cs"/>
-          <w:sz w:val="28"/>
-          <w:szCs w:val="28"/>
-          <w:rtl/>
-          <w:lang w:bidi="fa-IR"/>
-        </w:rPr>
-        <w:t>ی</w:t>
-      </w:r>
-      <w:r>
-        <w:rPr>
-          <w:rFonts w:cs="B Nazanin" w:hint="eastAsia"/>
-          <w:sz w:val="28"/>
-          <w:szCs w:val="28"/>
-          <w:rtl/>
-          <w:lang w:bidi="fa-IR"/>
-        </w:rPr>
-        <w:t>خ</w:t>
-      </w:r>
-      <w:r>
-        <w:rPr>
-          <w:rFonts w:cs="B Nazanin"/>
-          <w:sz w:val="28"/>
-          <w:szCs w:val="28"/>
-          <w:rtl/>
-          <w:lang w:bidi="fa-IR"/>
-        </w:rPr>
-        <w:t xml:space="preserve"> فرم جد</w:t>
-      </w:r>
-      <w:r>
-        <w:rPr>
-          <w:rFonts w:cs="B Nazanin" w:hint="cs"/>
-          <w:sz w:val="28"/>
-          <w:szCs w:val="28"/>
-          <w:rtl/>
-          <w:lang w:bidi="fa-IR"/>
-        </w:rPr>
-        <w:t>ی</w:t>
-      </w:r>
-      <w:r>
-        <w:rPr>
-          <w:rFonts w:cs="B Nazanin" w:hint="eastAsia"/>
-          <w:sz w:val="28"/>
-          <w:szCs w:val="28"/>
-          <w:rtl/>
-          <w:lang w:bidi="fa-IR"/>
-        </w:rPr>
-        <w:t>د</w:t>
-      </w:r>
-      <w:r>
-        <w:rPr>
-          <w:rFonts w:cs="B Nazanin"/>
-          <w:sz w:val="28"/>
-          <w:szCs w:val="28"/>
-          <w:rtl/>
-          <w:lang w:bidi="fa-IR"/>
-        </w:rPr>
-        <w:t xml:space="preserve"> با تار</w:t>
-      </w:r>
-      <w:r>
-        <w:rPr>
-          <w:rFonts w:cs="B Nazanin" w:hint="cs"/>
-          <w:sz w:val="28"/>
-          <w:szCs w:val="28"/>
-          <w:rtl/>
-          <w:lang w:bidi="fa-IR"/>
-        </w:rPr>
-        <w:t>ی</w:t>
-      </w:r>
-      <w:r>
-        <w:rPr>
-          <w:rFonts w:cs="B Nazanin" w:hint="eastAsia"/>
-          <w:sz w:val="28"/>
-          <w:szCs w:val="28"/>
-          <w:rtl/>
-          <w:lang w:bidi="fa-IR"/>
-        </w:rPr>
-        <w:t>خ</w:t>
-      </w:r>
-      <w:r>
-        <w:rPr>
-          <w:rFonts w:cs="B Nazanin"/>
-          <w:sz w:val="28"/>
-          <w:szCs w:val="28"/>
-          <w:rtl/>
-          <w:lang w:bidi="fa-IR"/>
-        </w:rPr>
-        <w:t xml:space="preserve"> آخر</w:t>
-      </w:r>
-      <w:r>
-        <w:rPr>
-          <w:rFonts w:cs="B Nazanin" w:hint="cs"/>
-          <w:sz w:val="28"/>
-          <w:szCs w:val="28"/>
-          <w:rtl/>
-          <w:lang w:bidi="fa-IR"/>
-        </w:rPr>
-        <w:t>ی</w:t>
-      </w:r>
-      <w:r>
-        <w:rPr>
-          <w:rFonts w:cs="B Nazanin" w:hint="eastAsia"/>
-          <w:sz w:val="28"/>
-          <w:szCs w:val="28"/>
-          <w:rtl/>
-          <w:lang w:bidi="fa-IR"/>
-        </w:rPr>
-        <w:t>ن</w:t>
-      </w:r>
-      <w:r>
-        <w:rPr>
-          <w:rFonts w:cs="B Nazanin"/>
-          <w:sz w:val="28"/>
-          <w:szCs w:val="28"/>
-          <w:rtl/>
-          <w:lang w:bidi="fa-IR"/>
-        </w:rPr>
-        <w:t xml:space="preserve"> فرم صادرشده از همان نوع (در</w:t>
-      </w:r>
-      <w:r>
-        <w:rPr>
-          <w:rFonts w:cs="B Nazanin" w:hint="cs"/>
-          <w:sz w:val="28"/>
-          <w:szCs w:val="28"/>
-          <w:rtl/>
-          <w:lang w:bidi="fa-IR"/>
-        </w:rPr>
-        <w:t>ی</w:t>
-      </w:r>
-      <w:r>
-        <w:rPr>
-          <w:rFonts w:cs="B Nazanin" w:hint="eastAsia"/>
-          <w:sz w:val="28"/>
-          <w:szCs w:val="28"/>
-          <w:rtl/>
-          <w:lang w:bidi="fa-IR"/>
-        </w:rPr>
-        <w:t>افت</w:t>
-      </w:r>
-      <w:r>
-        <w:rPr>
-          <w:rFonts w:cs="B Nazanin"/>
-          <w:sz w:val="28"/>
-          <w:szCs w:val="28"/>
-          <w:rtl/>
-          <w:lang w:bidi="fa-IR"/>
-        </w:rPr>
-        <w:t xml:space="preserve"> </w:t>
-      </w:r>
-      <w:r>
-        <w:rPr>
-          <w:rFonts w:cs="B Nazanin" w:hint="cs"/>
-          <w:sz w:val="28"/>
-          <w:szCs w:val="28"/>
-          <w:rtl/>
-          <w:lang w:bidi="fa-IR"/>
-        </w:rPr>
-        <w:t>ی</w:t>
-      </w:r>
-      <w:r>
-        <w:rPr>
-          <w:rFonts w:cs="B Nazanin" w:hint="eastAsia"/>
-          <w:sz w:val="28"/>
-          <w:szCs w:val="28"/>
-          <w:rtl/>
-          <w:lang w:bidi="fa-IR"/>
-        </w:rPr>
-        <w:t>ا</w:t>
-      </w:r>
-      <w:r>
-        <w:rPr>
-          <w:rFonts w:cs="B Nazanin"/>
-          <w:sz w:val="28"/>
-          <w:szCs w:val="28"/>
-          <w:rtl/>
-          <w:lang w:bidi="fa-IR"/>
-        </w:rPr>
-        <w:t xml:space="preserve"> پرداخت)، در شعبه و دوره مال</w:t>
-      </w:r>
-      <w:r>
-        <w:rPr>
-          <w:rFonts w:cs="B Nazanin" w:hint="cs"/>
-          <w:sz w:val="28"/>
-          <w:szCs w:val="28"/>
-          <w:rtl/>
-          <w:lang w:bidi="fa-IR"/>
-        </w:rPr>
-        <w:t>ی</w:t>
-      </w:r>
-      <w:r>
-        <w:rPr>
-          <w:rFonts w:cs="B Nazanin" w:hint="cs"/>
-          <w:sz w:val="28"/>
-          <w:szCs w:val="28"/>
-          <w:rtl/>
-          <w:lang w:bidi="fa-IR"/>
-        </w:rPr>
-        <w:t xml:space="preserve"> جاری</w:t>
-      </w:r>
-      <w:r>
-        <w:rPr>
-          <w:rFonts w:cs="B Nazanin"/>
-          <w:sz w:val="28"/>
-          <w:szCs w:val="28"/>
-          <w:rtl/>
-          <w:lang w:bidi="fa-IR"/>
-        </w:rPr>
-        <w:t xml:space="preserve"> برابر است.</w:t>
-      </w:r>
-    </w:p>
-    <w:p>
-      <w:pPr>
-        <w:pStyle w:val="Heading1"/>
+        <w:pStyle w:val="Heading2"/>
         <w:bidi/>
         <w:rPr>
           <w:rFonts w:cs="B Nazanin"/>
@@ -11936,81 +11965,83 @@
           <w:bCs/>
         </w:rPr>
       </w:pPr>
-      <w:bookmarkStart w:id="10" w:name="_Toc135646679"/>
+      <w:bookmarkStart w:id="10" w:name="_Toc135646680"/>
       <w:r>
         <w:rPr>
           <w:rFonts w:cs="B Nazanin"/>
           <w:b/>
           <w:bCs/>
-          <w:rtl/>
-        </w:rPr>
-        <w:t>قواعد اعتبارسنج</w:t>
+          <w:sz w:val="28"/>
+          <w:szCs w:val="28"/>
+          <w:rtl/>
+        </w:rPr>
+        <w:t>برا</w:t>
       </w:r>
       <w:r>
         <w:rPr>
           <w:rFonts w:cs="B Nazanin" w:hint="cs"/>
           <w:b/>
           <w:bCs/>
-          <w:rtl/>
-        </w:rPr>
-        <w:t>ی</w:t>
-      </w:r>
-      <w:bookmarkEnd w:id="10"/>
-    </w:p>
-    <w:p>
-      <w:pPr>
-        <w:pStyle w:val="Heading2"/>
-        <w:bidi/>
+          <w:sz w:val="28"/>
+          <w:szCs w:val="28"/>
+          <w:rtl/>
+        </w:rPr>
+        <w:t>ی</w:t>
+      </w:r>
+      <w:r>
         <w:rPr>
           <w:rFonts w:cs="B Nazanin"/>
           <w:b/>
           <w:bCs/>
-        </w:rPr>
-      </w:pPr>
-      <w:bookmarkStart w:id="11" w:name="_Toc135646680"/>
-      <w:r>
-        <w:rPr>
-          <w:rFonts w:cs="B Nazanin"/>
+          <w:sz w:val="28"/>
+          <w:szCs w:val="28"/>
+          <w:rtl/>
+        </w:rPr>
+        <w:t xml:space="preserve"> مشاهده و جابجا</w:t>
+      </w:r>
+      <w:r>
+        <w:rPr>
+          <w:rFonts w:cs="B Nazanin" w:hint="cs"/>
           <w:b/>
           <w:bCs/>
           <w:sz w:val="28"/>
           <w:szCs w:val="28"/>
           <w:rtl/>
         </w:rPr>
-        <w:t>برا</w:t>
-      </w:r>
-      <w:r>
-        <w:rPr>
-          <w:rFonts w:cs="B Nazanin" w:hint="cs"/>
+        <w:t>یی</w:t>
+      </w:r>
+      <w:r>
+        <w:rPr>
+          <w:rFonts w:cs="B Nazanin"/>
           <w:b/>
           <w:bCs/>
           <w:sz w:val="28"/>
           <w:szCs w:val="28"/>
           <w:rtl/>
         </w:rPr>
-        <w:t>ی</w:t>
-      </w:r>
-      <w:r>
-        <w:rPr>
-          <w:rFonts w:cs="B Nazanin"/>
+        <w:t xml:space="preserve"> ب</w:t>
+      </w:r>
+      <w:r>
+        <w:rPr>
+          <w:rFonts w:cs="B Nazanin" w:hint="cs"/>
           <w:b/>
           <w:bCs/>
           <w:sz w:val="28"/>
           <w:szCs w:val="28"/>
           <w:rtl/>
         </w:rPr>
-        <w:t xml:space="preserve"> مشاهده و جابجا</w:t>
-      </w:r>
-      <w:r>
-        <w:rPr>
-          <w:rFonts w:cs="B Nazanin" w:hint="cs"/>
+        <w:t>ی</w:t>
+      </w:r>
+      <w:r>
+        <w:rPr>
+          <w:rFonts w:cs="B Nazanin" w:hint="eastAsia"/>
           <w:b/>
           <w:bCs/>
           <w:sz w:val="28"/>
           <w:szCs w:val="28"/>
           <w:rtl/>
         </w:rPr>
-        <w:t>یی</w:t>
+        <w:t>ن</w:t>
       </w:r>
       <w:r>
         <w:rPr>
@@ -12021,7 +12052,7 @@
           <w:szCs w:val="28"/>
           <w:rtl/>
         </w:rPr>
-        <w:t xml:space="preserve"> ب</w:t>
+        <w:t xml:space="preserve"> فرم‌ها</w:t>
       </w:r>
       <w:r>
         <w:rPr>
@@ -12036,49 +12067,16 @@
       </w:r>
       <w:r>
         <w:rPr>
-          <w:rFonts w:cs="B Nazanin" w:hint="eastAsia"/>
+          <w:rFonts w:cs="B Nazanin"/>
           <w:b/>
           <w:bCs/>
           <w:sz w:val="28"/>
           <w:szCs w:val="28"/>
           <w:rtl/>
         </w:rPr>
-        <w:t>ن</w:t>
-      </w:r>
-      <w:r>
-        <w:rPr>
-          <w:rFonts w:cs="B Nazanin"/>
-          <w:b/>
-          <w:bCs/>
-          <w:sz w:val="28"/>
-          <w:szCs w:val="28"/>
-          <w:rtl/>
-        </w:rPr>
-        <w:t xml:space="preserve"> فرم‌ها</w:t>
-      </w:r>
-      <w:r>
-        <w:rPr>
-          <w:rFonts w:cs="B Nazanin" w:hint="cs"/>
-          <w:b/>
-          <w:bCs/>
-          <w:sz w:val="28"/>
-          <w:szCs w:val="28"/>
-          <w:rtl/>
-        </w:rPr>
-        <w:t>ی</w:t>
-      </w:r>
-      <w:r>
-        <w:rPr>
-          <w:rFonts w:cs="B Nazanin"/>
-          <w:b/>
-          <w:bCs/>
-          <w:sz w:val="28"/>
-          <w:szCs w:val="28"/>
-          <w:rtl/>
-        </w:rPr>
         <w:t xml:space="preserve"> همنوع</w:t>
       </w:r>
-      <w:bookmarkEnd w:id="11"/>
+      <w:bookmarkEnd w:id="10"/>
     </w:p>
     <w:p>
       <w:pPr>
@@ -12483,7 +12481,7 @@
           <w:bCs/>
         </w:rPr>
       </w:pPr>
-      <w:bookmarkStart w:id="12" w:name="_Toc135646681"/>
+      <w:bookmarkStart w:id="11" w:name="_Toc135646681"/>
       <w:r>
         <w:rPr>
           <w:rFonts w:cs="B Nazanin" w:hint="eastAsia"/>
@@ -12583,7 +12581,7 @@
         </w:rPr>
         <w:t xml:space="preserve"> اصلاح</w:t>
       </w:r>
-      <w:bookmarkEnd w:id="12"/>
+      <w:bookmarkEnd w:id="11"/>
     </w:p>
     <w:p>
       <w:pPr>
@@ -13243,7 +13241,7 @@
           <w:bCs/>
         </w:rPr>
       </w:pPr>
-      <w:bookmarkStart w:id="13" w:name="_Toc135646682"/>
+      <w:bookmarkStart w:id="12" w:name="_Toc135646682"/>
       <w:r>
         <w:rPr>
           <w:rFonts w:cs="B Nazanin" w:hint="eastAsia"/>
@@ -13277,7 +13275,7 @@
         </w:rPr>
         <w:t xml:space="preserve"> حذف</w:t>
       </w:r>
-      <w:bookmarkEnd w:id="13"/>
+      <w:bookmarkEnd w:id="12"/>
     </w:p>
     <w:p>
       <w:pPr>
@@ -13529,7 +13527,7 @@
           <w:bCs/>
         </w:rPr>
       </w:pPr>
-      <w:bookmarkStart w:id="14" w:name="_Toc135646683"/>
+      <w:bookmarkStart w:id="13" w:name="_Toc135646683"/>
       <w:r>
         <w:rPr>
           <w:rFonts w:cs="B Nazanin" w:hint="eastAsia"/>
@@ -13585,7 +13583,7 @@
         </w:rPr>
         <w:t>د</w:t>
       </w:r>
-      <w:bookmarkEnd w:id="14"/>
+      <w:bookmarkEnd w:id="13"/>
     </w:p>
     <w:p>
       <w:pPr>
@@ -13783,7 +13781,7 @@
           <w:bCs/>
         </w:rPr>
       </w:pPr>
-      <w:bookmarkStart w:id="15" w:name="_Toc135646684"/>
+      <w:bookmarkStart w:id="14" w:name="_Toc135646684"/>
       <w:r>
         <w:rPr>
           <w:rFonts w:cs="B Nazanin" w:hint="eastAsia"/>
@@ -13839,7 +13837,7 @@
         </w:rPr>
         <w:t>د</w:t>
       </w:r>
-      <w:bookmarkEnd w:id="15"/>
+      <w:bookmarkEnd w:id="14"/>
     </w:p>
     <w:p>
       <w:pPr>
@@ -14037,7 +14035,7 @@
           <w:bCs/>
         </w:rPr>
       </w:pPr>
-      <w:bookmarkStart w:id="16" w:name="_Toc135646685"/>
+      <w:bookmarkStart w:id="15" w:name="_Toc135646685"/>
       <w:r>
         <w:rPr>
           <w:rFonts w:cs="B Nazanin" w:hint="eastAsia"/>
@@ -14093,7 +14091,7 @@
         </w:rPr>
         <w:t>ب</w:t>
       </w:r>
-      <w:bookmarkEnd w:id="16"/>
+      <w:bookmarkEnd w:id="15"/>
     </w:p>
     <w:p>
       <w:pPr>
@@ -14210,7 +14208,7 @@
           <w:bCs/>
         </w:rPr>
       </w:pPr>
-      <w:bookmarkStart w:id="17" w:name="_Toc135646686"/>
+      <w:bookmarkStart w:id="16" w:name="_Toc135646686"/>
       <w:r>
         <w:rPr>
           <w:rFonts w:cs="B Nazanin" w:hint="eastAsia"/>
@@ -14266,7 +14264,7 @@
         </w:rPr>
         <w:t>ب</w:t>
       </w:r>
-      <w:bookmarkEnd w:id="17"/>
+      <w:bookmarkEnd w:id="16"/>
     </w:p>
     <w:p>
       <w:pPr>
@@ -14432,13 +14430,13 @@
         <w:pStyle w:val="Heading1"/>
         <w:bidi/>
         <w:rPr>
-          <w:rFonts w:cs="B Nazanin" w:hint="cs"/>
+          <w:rFonts w:cs="B Nazanin"/>
           <w:b/>
           <w:bCs/>
           <w:rtl/>
         </w:rPr>
       </w:pPr>
-      <w:bookmarkStart w:id="18" w:name="_Toc135646687"/>
+      <w:bookmarkStart w:id="17" w:name="_Toc135646687"/>
       <w:r>
         <w:rPr>
           <w:rFonts w:cs="B Nazanin" w:hint="cs"/>
@@ -14448,39 +14446,39 @@
         </w:rPr>
         <w:lastRenderedPageBreak/>
         <w:t>مدیریت اطلاعات طرف‌های حساب (پرداخت کنندگان)</w:t>
+      </w:r>
+      <w:bookmarkEnd w:id="17"/>
+    </w:p>
+    <w:p>
+      <w:pPr>
+        <w:pStyle w:val="Heading2"/>
+        <w:bidi/>
+        <w:rPr>
+          <w:rFonts w:cs="B Nazanin"/>
+          <w:b/>
+          <w:bCs/>
+          <w:rtl/>
+        </w:rPr>
+      </w:pPr>
+      <w:bookmarkStart w:id="18" w:name="_Toc135646688"/>
+      <w:r>
+        <w:rPr>
+          <w:rFonts w:cs="B Nazanin" w:hint="cs"/>
+          <w:b/>
+          <w:bCs/>
+          <w:sz w:val="28"/>
+          <w:szCs w:val="28"/>
+          <w:rtl/>
+        </w:rPr>
+        <w:t>ساختار اطلاعاتی مورد نیاز</w:t>
       </w:r>
       <w:bookmarkEnd w:id="18"/>
     </w:p>
     <w:p>
       <w:pPr>
-        <w:pStyle w:val="Heading2"/>
         <w:bidi/>
         <w:rPr>
           <w:rFonts w:cs="B Nazanin"/>
-          <w:b/>
-          <w:bCs/>
-          <w:rtl/>
-        </w:rPr>
-      </w:pPr>
-      <w:bookmarkStart w:id="19" w:name="_Toc135646688"/>
-      <w:r>
-        <w:rPr>
-          <w:rFonts w:cs="B Nazanin" w:hint="cs"/>
-          <w:b/>
-          <w:bCs/>
-          <w:sz w:val="28"/>
-          <w:szCs w:val="28"/>
-          <w:rtl/>
-        </w:rPr>
-        <w:t>ساختار اطلاعاتی مورد نیاز</w:t>
-      </w:r>
-      <w:bookmarkEnd w:id="19"/>
-    </w:p>
-    <w:p>
-      <w:pPr>
-        <w:bidi/>
-        <w:rPr>
-          <w:rFonts w:cs="B Nazanin" w:hint="cs"/>
           <w:sz w:val="28"/>
           <w:szCs w:val="28"/>
         </w:rPr>
@@ -15065,15 +15063,7 @@
                 <w:sz w:val="24"/>
                 <w:szCs w:val="24"/>
               </w:rPr>
-              <w:t>Account</w:t>
-            </w:r>
-            <w:r>
-              <w:rPr>
-                <w:rFonts w:cs="B Nazanin"/>
-                <w:sz w:val="24"/>
-                <w:szCs w:val="24"/>
-              </w:rPr>
-              <w:t>ID</w:t>
+              <w:t>AccountID</w:t>
             </w:r>
             <w:proofErr w:type="spellEnd"/>
           </w:p>
@@ -15148,25 +15138,7 @@
                 <w:szCs w:val="24"/>
                 <w:rtl/>
               </w:rPr>
-              <w:t xml:space="preserve">شناسه مولفه </w:t>
-            </w:r>
-            <w:r>
-              <w:rPr>
-                <w:rFonts w:cs="B Nazanin" w:hint="cs"/>
-                <w:sz w:val="24"/>
-                <w:szCs w:val="24"/>
-                <w:rtl/>
-              </w:rPr>
-              <w:t>سرفصل حسابداری</w:t>
-            </w:r>
-            <w:r>
-              <w:rPr>
-                <w:rFonts w:cs="B Nazanin" w:hint="cs"/>
-                <w:sz w:val="24"/>
-                <w:szCs w:val="24"/>
-                <w:rtl/>
-              </w:rPr>
-              <w:t xml:space="preserve"> در بردار حساب</w:t>
+              <w:t>شناسه مولفه سرفصل حسابداری در بردار حساب</w:t>
             </w:r>
           </w:p>
         </w:tc>
@@ -15298,25 +15270,7 @@
                 <w:szCs w:val="24"/>
                 <w:rtl/>
               </w:rPr>
-              <w:t xml:space="preserve">شناسه مولفه </w:t>
-            </w:r>
-            <w:r>
-              <w:rPr>
-                <w:rFonts w:cs="B Nazanin" w:hint="cs"/>
-                <w:sz w:val="24"/>
-                <w:szCs w:val="24"/>
-                <w:rtl/>
-              </w:rPr>
-              <w:t>تفصیلی شناور</w:t>
-            </w:r>
-            <w:r>
-              <w:rPr>
-                <w:rFonts w:cs="B Nazanin" w:hint="cs"/>
-                <w:sz w:val="24"/>
-                <w:szCs w:val="24"/>
-                <w:rtl/>
-              </w:rPr>
-              <w:t xml:space="preserve"> در بردار حساب</w:t>
+              <w:t>شناسه مولفه تفصیلی شناور در بردار حساب</w:t>
             </w:r>
           </w:p>
         </w:tc>
@@ -15448,25 +15402,7 @@
                 <w:szCs w:val="24"/>
                 <w:rtl/>
               </w:rPr>
-              <w:t xml:space="preserve">شناسه مولفه </w:t>
-            </w:r>
-            <w:r>
-              <w:rPr>
-                <w:rFonts w:cs="B Nazanin" w:hint="cs"/>
-                <w:sz w:val="24"/>
-                <w:szCs w:val="24"/>
-                <w:rtl/>
-              </w:rPr>
-              <w:t>مرکز هزینه</w:t>
-            </w:r>
-            <w:r>
-              <w:rPr>
-                <w:rFonts w:cs="B Nazanin" w:hint="cs"/>
-                <w:sz w:val="24"/>
-                <w:szCs w:val="24"/>
-                <w:rtl/>
-              </w:rPr>
-              <w:t xml:space="preserve"> در بردار حساب</w:t>
+              <w:t>شناسه مولفه مرکز هزینه در بردار حساب</w:t>
             </w:r>
           </w:p>
         </w:tc>
@@ -15597,16 +15533,7 @@
                 <w:szCs w:val="24"/>
                 <w:rtl/>
               </w:rPr>
-              <w:t xml:space="preserve">شناسه </w:t>
-            </w:r>
-            <w:r>
-              <w:rPr>
-                <w:rFonts w:cs="B Nazanin" w:hint="cs"/>
-                <w:sz w:val="24"/>
-                <w:szCs w:val="24"/>
-                <w:rtl/>
-              </w:rPr>
-              <w:t>مولفه پروژه در بردار حساب</w:t>
+              <w:t>شناسه مولفه پروژه در بردار حساب</w:t>
             </w:r>
           </w:p>
         </w:tc>
@@ -15887,7 +15814,7 @@
               <w:bidi/>
               <w:jc w:val="center"/>
               <w:rPr>
-                <w:rFonts w:cs="B Nazanin" w:hint="cs"/>
+                <w:rFonts w:cs="B Nazanin"/>
                 <w:sz w:val="24"/>
                 <w:szCs w:val="24"/>
                 <w:rtl/>
@@ -16387,7 +16314,7 @@
           <w:bCs/>
         </w:rPr>
       </w:pPr>
-      <w:bookmarkStart w:id="20" w:name="_Toc135646689"/>
+      <w:bookmarkStart w:id="19" w:name="_Toc135646689"/>
       <w:r>
         <w:rPr>
           <w:rFonts w:cs="B Nazanin"/>
@@ -16465,7 +16392,7 @@
         </w:rPr>
         <w:t>از</w:t>
       </w:r>
-      <w:bookmarkEnd w:id="20"/>
+      <w:bookmarkEnd w:id="19"/>
     </w:p>
     <w:p>
       <w:pPr>
@@ -16894,7 +16821,7 @@
       <w:pPr>
         <w:bidi/>
         <w:rPr>
-          <w:rFonts w:cs="B Nazanin" w:hint="cs"/>
+          <w:rFonts w:cs="B Nazanin"/>
           <w:sz w:val="28"/>
           <w:szCs w:val="28"/>
           <w:rtl/>
@@ -16923,7 +16850,7 @@
           <w:lang w:bidi="fa-IR"/>
         </w:rPr>
       </w:pPr>
-      <w:bookmarkStart w:id="21" w:name="_Toc135646690"/>
+      <w:bookmarkStart w:id="20" w:name="_Toc135646690"/>
       <w:r>
         <w:rPr>
           <w:rFonts w:cs="B Nazanin"/>
@@ -16949,7 +16876,7 @@
         </w:rPr>
         <w:t>ی</w:t>
       </w:r>
-      <w:bookmarkEnd w:id="21"/>
+      <w:bookmarkEnd w:id="20"/>
     </w:p>
     <w:p>
       <w:pPr>
@@ -17129,7 +17056,6 @@
           <w:rFonts w:cs="B Nazanin"/>
           <w:sz w:val="28"/>
           <w:szCs w:val="28"/>
-          <w:rtl/>
           <w:lang w:bidi="fa-IR"/>
         </w:rPr>
       </w:pPr>
@@ -17193,6 +17119,1645 @@
         </w:rPr>
         <w:t xml:space="preserve"> باشد.</w:t>
       </w:r>
+    </w:p>
+    <w:p>
+      <w:pPr>
+        <w:bidi/>
+        <w:rPr>
+          <w:rFonts w:cs="B Nazanin" w:hint="cs"/>
+          <w:sz w:val="28"/>
+          <w:szCs w:val="28"/>
+          <w:rtl/>
+          <w:lang w:bidi="fa-IR"/>
+        </w:rPr>
+      </w:pPr>
+      <w:r>
+        <w:rPr>
+          <w:rFonts w:cs="B Nazanin" w:hint="cs"/>
+          <w:sz w:val="28"/>
+          <w:szCs w:val="28"/>
+          <w:rtl/>
+          <w:lang w:bidi="fa-IR"/>
+        </w:rPr>
+        <w:t>مدیریت اطلاعات حساب‌های نقد</w:t>
+      </w:r>
+    </w:p>
+    <w:p>
+      <w:pPr>
+        <w:bidi/>
+        <w:rPr>
+          <w:rFonts w:cs="B Nazanin" w:hint="cs"/>
+          <w:sz w:val="28"/>
+          <w:szCs w:val="28"/>
+          <w:rtl/>
+          <w:lang w:bidi="fa-IR"/>
+        </w:rPr>
+      </w:pPr>
+      <w:r>
+        <w:rPr>
+          <w:rFonts w:cs="B Nazanin" w:hint="cs"/>
+          <w:sz w:val="28"/>
+          <w:szCs w:val="28"/>
+          <w:rtl/>
+          <w:lang w:bidi="fa-IR"/>
+        </w:rPr>
+        <w:t>ساختار اطلاعاتی مورد نیاز</w:t>
+      </w:r>
+    </w:p>
+    <w:p>
+      <w:pPr>
+        <w:bidi/>
+        <w:rPr>
+          <w:rFonts w:cs="B Nazanin"/>
+          <w:sz w:val="28"/>
+          <w:szCs w:val="28"/>
+          <w:lang w:bidi="fa-IR"/>
+        </w:rPr>
+      </w:pPr>
+      <w:r>
+        <w:rPr>
+          <w:rFonts w:cs="B Nazanin" w:hint="cs"/>
+          <w:sz w:val="28"/>
+          <w:szCs w:val="28"/>
+          <w:rtl/>
+          <w:lang w:bidi="fa-IR"/>
+        </w:rPr>
+        <w:t xml:space="preserve">جدول </w:t>
+      </w:r>
+      <w:r>
+        <w:rPr>
+          <w:rFonts w:cs="B Nazanin"/>
+          <w:sz w:val="28"/>
+          <w:szCs w:val="28"/>
+          <w:lang w:bidi="fa-IR"/>
+        </w:rPr>
+        <w:t>[</w:t>
+      </w:r>
+      <w:proofErr w:type="spellStart"/>
+      <w:r>
+        <w:rPr>
+          <w:rFonts w:cs="B Nazanin"/>
+          <w:sz w:val="28"/>
+          <w:szCs w:val="28"/>
+          <w:lang w:bidi="fa-IR"/>
+        </w:rPr>
+        <w:t>CashFlow</w:t>
+      </w:r>
+      <w:proofErr w:type="spellEnd"/>
+      <w:r>
+        <w:rPr>
+          <w:rFonts w:cs="B Nazanin"/>
+          <w:sz w:val="28"/>
+          <w:szCs w:val="28"/>
+          <w:lang w:bidi="fa-IR"/>
+        </w:rPr>
+        <w:t>].[</w:t>
+      </w:r>
+      <w:proofErr w:type="spellStart"/>
+      <w:r>
+        <w:rPr>
+          <w:rFonts w:cs="B Nazanin"/>
+          <w:sz w:val="28"/>
+          <w:szCs w:val="28"/>
+          <w:lang w:bidi="fa-IR"/>
+        </w:rPr>
+        <w:t>PayReceiveCashAccount</w:t>
+      </w:r>
+      <w:proofErr w:type="spellEnd"/>
+      <w:r>
+        <w:rPr>
+          <w:rFonts w:cs="B Nazanin"/>
+          <w:sz w:val="28"/>
+          <w:szCs w:val="28"/>
+          <w:lang w:bidi="fa-IR"/>
+        </w:rPr>
+        <w:t>]</w:t>
+      </w:r>
+    </w:p>
+    <w:tbl>
+      <w:tblPr>
+        <w:tblStyle w:val="GridTable5Dark-Accent5"/>
+        <w:bidiVisual/>
+        <w:tblW w:w="10061" w:type="dxa"/>
+        <w:tblInd w:w="-229" w:type="dxa"/>
+        <w:tblLayout w:type="fixed"/>
+        <w:tblLook w:val="04A0" w:firstRow="1" w:lastRow="0" w:firstColumn="1" w:lastColumn="0" w:noHBand="0" w:noVBand="1"/>
+      </w:tblPr>
+      <w:tblGrid>
+        <w:gridCol w:w="709"/>
+        <w:gridCol w:w="2410"/>
+        <w:gridCol w:w="2126"/>
+        <w:gridCol w:w="1701"/>
+        <w:gridCol w:w="3115"/>
+      </w:tblGrid>
+      <w:tr>
+        <w:trPr>
+          <w:cnfStyle w:val="100000000000" w:firstRow="1" w:lastRow="0" w:firstColumn="0" w:lastColumn="0" w:oddVBand="0" w:evenVBand="0" w:oddHBand="0" w:evenHBand="0" w:firstRowFirstColumn="0" w:firstRowLastColumn="0" w:lastRowFirstColumn="0" w:lastRowLastColumn="0"/>
+        </w:trPr>
+        <w:tc>
+          <w:tcPr>
+            <w:cnfStyle w:val="001000000000" w:firstRow="0" w:lastRow="0" w:firstColumn="1" w:lastColumn="0" w:oddVBand="0" w:evenVBand="0" w:oddHBand="0" w:evenHBand="0" w:firstRowFirstColumn="0" w:firstRowLastColumn="0" w:lastRowFirstColumn="0" w:lastRowLastColumn="0"/>
+            <w:tcW w:w="709" w:type="dxa"/>
+          </w:tcPr>
+          <w:p>
+            <w:pPr>
+              <w:bidi/>
+              <w:jc w:val="center"/>
+              <w:rPr>
+                <w:rFonts w:cs="B Nazanin"/>
+                <w:sz w:val="24"/>
+                <w:szCs w:val="24"/>
+                <w:rtl/>
+              </w:rPr>
+            </w:pPr>
+            <w:r>
+              <w:rPr>
+                <w:rFonts w:cs="B Nazanin" w:hint="cs"/>
+                <w:sz w:val="24"/>
+                <w:szCs w:val="24"/>
+                <w:rtl/>
+              </w:rPr>
+              <w:t>ردیف</w:t>
+            </w:r>
+          </w:p>
+        </w:tc>
+        <w:tc>
+          <w:tcPr>
+            <w:tcW w:w="2410" w:type="dxa"/>
+          </w:tcPr>
+          <w:p>
+            <w:pPr>
+              <w:bidi/>
+              <w:cnfStyle w:val="100000000000" w:firstRow="1" w:lastRow="0" w:firstColumn="0" w:lastColumn="0" w:oddVBand="0" w:evenVBand="0" w:oddHBand="0" w:evenHBand="0" w:firstRowFirstColumn="0" w:firstRowLastColumn="0" w:lastRowFirstColumn="0" w:lastRowLastColumn="0"/>
+              <w:rPr>
+                <w:rFonts w:cs="B Nazanin"/>
+                <w:sz w:val="24"/>
+                <w:szCs w:val="24"/>
+                <w:rtl/>
+              </w:rPr>
+            </w:pPr>
+            <w:r>
+              <w:rPr>
+                <w:rFonts w:cs="B Nazanin" w:hint="cs"/>
+                <w:sz w:val="24"/>
+                <w:szCs w:val="24"/>
+                <w:rtl/>
+              </w:rPr>
+              <w:t>نام فیلد</w:t>
+            </w:r>
+          </w:p>
+        </w:tc>
+        <w:tc>
+          <w:tcPr>
+            <w:tcW w:w="2126" w:type="dxa"/>
+          </w:tcPr>
+          <w:p>
+            <w:pPr>
+              <w:bidi/>
+              <w:cnfStyle w:val="100000000000" w:firstRow="1" w:lastRow="0" w:firstColumn="0" w:lastColumn="0" w:oddVBand="0" w:evenVBand="0" w:oddHBand="0" w:evenHBand="0" w:firstRowFirstColumn="0" w:firstRowLastColumn="0" w:lastRowFirstColumn="0" w:lastRowLastColumn="0"/>
+              <w:rPr>
+                <w:rFonts w:cs="B Nazanin"/>
+                <w:sz w:val="24"/>
+                <w:szCs w:val="24"/>
+                <w:rtl/>
+              </w:rPr>
+            </w:pPr>
+            <w:r>
+              <w:rPr>
+                <w:rFonts w:cs="B Nazanin" w:hint="cs"/>
+                <w:sz w:val="24"/>
+                <w:szCs w:val="24"/>
+                <w:rtl/>
+              </w:rPr>
+              <w:t>نوع داده ای</w:t>
+            </w:r>
+          </w:p>
+        </w:tc>
+        <w:tc>
+          <w:tcPr>
+            <w:tcW w:w="1701" w:type="dxa"/>
+          </w:tcPr>
+          <w:p>
+            <w:pPr>
+              <w:bidi/>
+              <w:cnfStyle w:val="100000000000" w:firstRow="1" w:lastRow="0" w:firstColumn="0" w:lastColumn="0" w:oddVBand="0" w:evenVBand="0" w:oddHBand="0" w:evenHBand="0" w:firstRowFirstColumn="0" w:firstRowLastColumn="0" w:lastRowFirstColumn="0" w:lastRowLastColumn="0"/>
+              <w:rPr>
+                <w:rFonts w:cs="B Nazanin"/>
+                <w:sz w:val="24"/>
+                <w:szCs w:val="24"/>
+                <w:rtl/>
+              </w:rPr>
+            </w:pPr>
+            <w:r>
+              <w:rPr>
+                <w:rFonts w:cs="B Nazanin" w:hint="cs"/>
+                <w:sz w:val="24"/>
+                <w:szCs w:val="24"/>
+                <w:rtl/>
+              </w:rPr>
+              <w:t>اجباری / اختیاری</w:t>
+            </w:r>
+          </w:p>
+        </w:tc>
+        <w:tc>
+          <w:tcPr>
+            <w:tcW w:w="3115" w:type="dxa"/>
+          </w:tcPr>
+          <w:p>
+            <w:pPr>
+              <w:bidi/>
+              <w:cnfStyle w:val="100000000000" w:firstRow="1" w:lastRow="0" w:firstColumn="0" w:lastColumn="0" w:oddVBand="0" w:evenVBand="0" w:oddHBand="0" w:evenHBand="0" w:firstRowFirstColumn="0" w:firstRowLastColumn="0" w:lastRowFirstColumn="0" w:lastRowLastColumn="0"/>
+              <w:rPr>
+                <w:rFonts w:cs="B Nazanin"/>
+                <w:sz w:val="24"/>
+                <w:szCs w:val="24"/>
+                <w:rtl/>
+              </w:rPr>
+            </w:pPr>
+            <w:r>
+              <w:rPr>
+                <w:rFonts w:cs="B Nazanin" w:hint="cs"/>
+                <w:sz w:val="24"/>
+                <w:szCs w:val="24"/>
+                <w:rtl/>
+              </w:rPr>
+              <w:t>شرح فیلد</w:t>
+            </w:r>
+          </w:p>
+        </w:tc>
+      </w:tr>
+      <w:tr>
+        <w:trPr>
+          <w:cnfStyle w:val="000000100000" w:firstRow="0" w:lastRow="0" w:firstColumn="0" w:lastColumn="0" w:oddVBand="0" w:evenVBand="0" w:oddHBand="1" w:evenHBand="0" w:firstRowFirstColumn="0" w:firstRowLastColumn="0" w:lastRowFirstColumn="0" w:lastRowLastColumn="0"/>
+        </w:trPr>
+        <w:tc>
+          <w:tcPr>
+            <w:cnfStyle w:val="001000000000" w:firstRow="0" w:lastRow="0" w:firstColumn="1" w:lastColumn="0" w:oddVBand="0" w:evenVBand="0" w:oddHBand="0" w:evenHBand="0" w:firstRowFirstColumn="0" w:firstRowLastColumn="0" w:lastRowFirstColumn="0" w:lastRowLastColumn="0"/>
+            <w:tcW w:w="709" w:type="dxa"/>
+          </w:tcPr>
+          <w:p>
+            <w:pPr>
+              <w:bidi/>
+              <w:jc w:val="center"/>
+              <w:rPr>
+                <w:rFonts w:cs="B Nazanin"/>
+                <w:sz w:val="24"/>
+                <w:szCs w:val="24"/>
+                <w:rtl/>
+              </w:rPr>
+            </w:pPr>
+            <w:r>
+              <w:rPr>
+                <w:rFonts w:cs="B Nazanin" w:hint="cs"/>
+                <w:sz w:val="24"/>
+                <w:szCs w:val="24"/>
+                <w:rtl/>
+              </w:rPr>
+              <w:t>1</w:t>
+            </w:r>
+          </w:p>
+        </w:tc>
+        <w:tc>
+          <w:tcPr>
+            <w:tcW w:w="2410" w:type="dxa"/>
+          </w:tcPr>
+          <w:p>
+            <w:pPr>
+              <w:bidi/>
+              <w:cnfStyle w:val="000000100000" w:firstRow="0" w:lastRow="0" w:firstColumn="0" w:lastColumn="0" w:oddVBand="0" w:evenVBand="0" w:oddHBand="1" w:evenHBand="0" w:firstRowFirstColumn="0" w:firstRowLastColumn="0" w:lastRowFirstColumn="0" w:lastRowLastColumn="0"/>
+              <w:rPr>
+                <w:rFonts w:cs="B Nazanin"/>
+                <w:sz w:val="24"/>
+                <w:szCs w:val="24"/>
+              </w:rPr>
+            </w:pPr>
+            <w:proofErr w:type="spellStart"/>
+            <w:r>
+              <w:rPr>
+                <w:rFonts w:cs="B Nazanin"/>
+                <w:sz w:val="24"/>
+                <w:szCs w:val="24"/>
+              </w:rPr>
+              <w:t>PayReceive</w:t>
+            </w:r>
+            <w:r>
+              <w:rPr>
+                <w:rFonts w:cs="B Nazanin"/>
+                <w:sz w:val="24"/>
+                <w:szCs w:val="24"/>
+              </w:rPr>
+              <w:t>Cash</w:t>
+            </w:r>
+            <w:r>
+              <w:rPr>
+                <w:rFonts w:cs="B Nazanin"/>
+                <w:sz w:val="24"/>
+                <w:szCs w:val="24"/>
+              </w:rPr>
+              <w:t>AccountID</w:t>
+            </w:r>
+            <w:proofErr w:type="spellEnd"/>
+          </w:p>
+        </w:tc>
+        <w:tc>
+          <w:tcPr>
+            <w:tcW w:w="2126" w:type="dxa"/>
+          </w:tcPr>
+          <w:p>
+            <w:pPr>
+              <w:bidi/>
+              <w:cnfStyle w:val="000000100000" w:firstRow="0" w:lastRow="0" w:firstColumn="0" w:lastColumn="0" w:oddVBand="0" w:evenVBand="0" w:oddHBand="1" w:evenHBand="0" w:firstRowFirstColumn="0" w:firstRowLastColumn="0" w:lastRowFirstColumn="0" w:lastRowLastColumn="0"/>
+              <w:rPr>
+                <w:rFonts w:cs="B Nazanin"/>
+                <w:sz w:val="24"/>
+                <w:szCs w:val="24"/>
+                <w:rtl/>
+              </w:rPr>
+            </w:pPr>
+            <w:r>
+              <w:rPr>
+                <w:rFonts w:cs="B Nazanin"/>
+                <w:sz w:val="24"/>
+                <w:szCs w:val="24"/>
+              </w:rPr>
+              <w:t>INT</w:t>
+            </w:r>
+          </w:p>
+        </w:tc>
+        <w:tc>
+          <w:tcPr>
+            <w:tcW w:w="1701" w:type="dxa"/>
+          </w:tcPr>
+          <w:p>
+            <w:pPr>
+              <w:bidi/>
+              <w:cnfStyle w:val="000000100000" w:firstRow="0" w:lastRow="0" w:firstColumn="0" w:lastColumn="0" w:oddVBand="0" w:evenVBand="0" w:oddHBand="1" w:evenHBand="0" w:firstRowFirstColumn="0" w:firstRowLastColumn="0" w:lastRowFirstColumn="0" w:lastRowLastColumn="0"/>
+              <w:rPr>
+                <w:rFonts w:cs="B Nazanin"/>
+                <w:sz w:val="24"/>
+                <w:szCs w:val="24"/>
+                <w:rtl/>
+              </w:rPr>
+            </w:pPr>
+            <w:r>
+              <w:rPr>
+                <w:rFonts w:cs="B Nazanin"/>
+                <w:sz w:val="24"/>
+                <w:szCs w:val="24"/>
+              </w:rPr>
+              <w:t>NOT NULL</w:t>
+            </w:r>
+          </w:p>
+        </w:tc>
+        <w:tc>
+          <w:tcPr>
+            <w:tcW w:w="3115" w:type="dxa"/>
+          </w:tcPr>
+          <w:p>
+            <w:pPr>
+              <w:bidi/>
+              <w:cnfStyle w:val="000000100000" w:firstRow="0" w:lastRow="0" w:firstColumn="0" w:lastColumn="0" w:oddVBand="0" w:evenVBand="0" w:oddHBand="1" w:evenHBand="0" w:firstRowFirstColumn="0" w:firstRowLastColumn="0" w:lastRowFirstColumn="0" w:lastRowLastColumn="0"/>
+              <w:rPr>
+                <w:rFonts w:cs="B Nazanin"/>
+                <w:sz w:val="24"/>
+                <w:szCs w:val="24"/>
+                <w:rtl/>
+                <w:lang w:bidi="fa-IR"/>
+              </w:rPr>
+            </w:pPr>
+            <w:r>
+              <w:rPr>
+                <w:rFonts w:cs="B Nazanin" w:hint="cs"/>
+                <w:sz w:val="24"/>
+                <w:szCs w:val="24"/>
+                <w:rtl/>
+                <w:lang w:bidi="fa-IR"/>
+              </w:rPr>
+              <w:t>شناسه یکتای حساب</w:t>
+            </w:r>
+            <w:r>
+              <w:rPr>
+                <w:rFonts w:cs="B Nazanin" w:hint="cs"/>
+                <w:sz w:val="24"/>
+                <w:szCs w:val="24"/>
+                <w:rtl/>
+                <w:lang w:bidi="fa-IR"/>
+              </w:rPr>
+              <w:t xml:space="preserve"> نقد</w:t>
+            </w:r>
+            <w:bookmarkStart w:id="21" w:name="_GoBack"/>
+            <w:bookmarkEnd w:id="21"/>
+            <w:r>
+              <w:rPr>
+                <w:rFonts w:cs="B Nazanin" w:hint="cs"/>
+                <w:sz w:val="24"/>
+                <w:szCs w:val="24"/>
+                <w:rtl/>
+                <w:lang w:bidi="fa-IR"/>
+              </w:rPr>
+              <w:t xml:space="preserve"> (کلید اصلی)</w:t>
+            </w:r>
+          </w:p>
+        </w:tc>
+      </w:tr>
+      <w:tr>
+        <w:tc>
+          <w:tcPr>
+            <w:cnfStyle w:val="001000000000" w:firstRow="0" w:lastRow="0" w:firstColumn="1" w:lastColumn="0" w:oddVBand="0" w:evenVBand="0" w:oddHBand="0" w:evenHBand="0" w:firstRowFirstColumn="0" w:firstRowLastColumn="0" w:lastRowFirstColumn="0" w:lastRowLastColumn="0"/>
+            <w:tcW w:w="709" w:type="dxa"/>
+          </w:tcPr>
+          <w:p>
+            <w:pPr>
+              <w:bidi/>
+              <w:jc w:val="center"/>
+              <w:rPr>
+                <w:rFonts w:cs="B Nazanin"/>
+                <w:sz w:val="24"/>
+                <w:szCs w:val="24"/>
+                <w:rtl/>
+              </w:rPr>
+            </w:pPr>
+            <w:r>
+              <w:rPr>
+                <w:rFonts w:cs="B Nazanin" w:hint="cs"/>
+                <w:sz w:val="24"/>
+                <w:szCs w:val="24"/>
+                <w:rtl/>
+              </w:rPr>
+              <w:t>2</w:t>
+            </w:r>
+          </w:p>
+        </w:tc>
+        <w:tc>
+          <w:tcPr>
+            <w:tcW w:w="2410" w:type="dxa"/>
+          </w:tcPr>
+          <w:p>
+            <w:pPr>
+              <w:bidi/>
+              <w:cnfStyle w:val="000000000000" w:firstRow="0" w:lastRow="0" w:firstColumn="0" w:lastColumn="0" w:oddVBand="0" w:evenVBand="0" w:oddHBand="0" w:evenHBand="0" w:firstRowFirstColumn="0" w:firstRowLastColumn="0" w:lastRowFirstColumn="0" w:lastRowLastColumn="0"/>
+              <w:rPr>
+                <w:rFonts w:cs="B Nazanin"/>
+                <w:sz w:val="24"/>
+                <w:szCs w:val="24"/>
+                <w:rtl/>
+              </w:rPr>
+            </w:pPr>
+            <w:proofErr w:type="spellStart"/>
+            <w:r>
+              <w:rPr>
+                <w:rFonts w:cs="B Nazanin"/>
+                <w:sz w:val="24"/>
+                <w:szCs w:val="24"/>
+              </w:rPr>
+              <w:t>PayReceiveID</w:t>
+            </w:r>
+            <w:proofErr w:type="spellEnd"/>
+          </w:p>
+        </w:tc>
+        <w:tc>
+          <w:tcPr>
+            <w:tcW w:w="2126" w:type="dxa"/>
+          </w:tcPr>
+          <w:p>
+            <w:pPr>
+              <w:bidi/>
+              <w:cnfStyle w:val="000000000000" w:firstRow="0" w:lastRow="0" w:firstColumn="0" w:lastColumn="0" w:oddVBand="0" w:evenVBand="0" w:oddHBand="0" w:evenHBand="0" w:firstRowFirstColumn="0" w:firstRowLastColumn="0" w:lastRowFirstColumn="0" w:lastRowLastColumn="0"/>
+              <w:rPr>
+                <w:rFonts w:cs="B Nazanin"/>
+                <w:sz w:val="24"/>
+                <w:szCs w:val="24"/>
+                <w:rtl/>
+              </w:rPr>
+            </w:pPr>
+            <w:r>
+              <w:rPr>
+                <w:rFonts w:cs="B Nazanin"/>
+                <w:sz w:val="24"/>
+                <w:szCs w:val="24"/>
+              </w:rPr>
+              <w:t>INT</w:t>
+            </w:r>
+          </w:p>
+        </w:tc>
+        <w:tc>
+          <w:tcPr>
+            <w:tcW w:w="1701" w:type="dxa"/>
+          </w:tcPr>
+          <w:p>
+            <w:pPr>
+              <w:bidi/>
+              <w:cnfStyle w:val="000000000000" w:firstRow="0" w:lastRow="0" w:firstColumn="0" w:lastColumn="0" w:oddVBand="0" w:evenVBand="0" w:oddHBand="0" w:evenHBand="0" w:firstRowFirstColumn="0" w:firstRowLastColumn="0" w:lastRowFirstColumn="0" w:lastRowLastColumn="0"/>
+              <w:rPr>
+                <w:rFonts w:cs="B Nazanin"/>
+                <w:sz w:val="24"/>
+                <w:szCs w:val="24"/>
+                <w:rtl/>
+              </w:rPr>
+            </w:pPr>
+            <w:r>
+              <w:rPr>
+                <w:rFonts w:cs="B Nazanin"/>
+                <w:sz w:val="24"/>
+                <w:szCs w:val="24"/>
+              </w:rPr>
+              <w:t>NOT NULL</w:t>
+            </w:r>
+          </w:p>
+        </w:tc>
+        <w:tc>
+          <w:tcPr>
+            <w:tcW w:w="3115" w:type="dxa"/>
+          </w:tcPr>
+          <w:p>
+            <w:pPr>
+              <w:bidi/>
+              <w:cnfStyle w:val="000000000000" w:firstRow="0" w:lastRow="0" w:firstColumn="0" w:lastColumn="0" w:oddVBand="0" w:evenVBand="0" w:oddHBand="0" w:evenHBand="0" w:firstRowFirstColumn="0" w:firstRowLastColumn="0" w:lastRowFirstColumn="0" w:lastRowLastColumn="0"/>
+              <w:rPr>
+                <w:rFonts w:cs="B Nazanin"/>
+                <w:sz w:val="24"/>
+                <w:szCs w:val="24"/>
+                <w:rtl/>
+              </w:rPr>
+            </w:pPr>
+            <w:r>
+              <w:rPr>
+                <w:rFonts w:cs="B Nazanin" w:hint="cs"/>
+                <w:sz w:val="24"/>
+                <w:szCs w:val="24"/>
+                <w:rtl/>
+              </w:rPr>
+              <w:t>شناسه فرم دریافت/پرداخت اصلی</w:t>
+            </w:r>
+          </w:p>
+        </w:tc>
+      </w:tr>
+      <w:tr>
+        <w:trPr>
+          <w:cnfStyle w:val="000000100000" w:firstRow="0" w:lastRow="0" w:firstColumn="0" w:lastColumn="0" w:oddVBand="0" w:evenVBand="0" w:oddHBand="1" w:evenHBand="0" w:firstRowFirstColumn="0" w:firstRowLastColumn="0" w:lastRowFirstColumn="0" w:lastRowLastColumn="0"/>
+        </w:trPr>
+        <w:tc>
+          <w:tcPr>
+            <w:cnfStyle w:val="001000000000" w:firstRow="0" w:lastRow="0" w:firstColumn="1" w:lastColumn="0" w:oddVBand="0" w:evenVBand="0" w:oddHBand="0" w:evenHBand="0" w:firstRowFirstColumn="0" w:firstRowLastColumn="0" w:lastRowFirstColumn="0" w:lastRowLastColumn="0"/>
+            <w:tcW w:w="709" w:type="dxa"/>
+          </w:tcPr>
+          <w:p>
+            <w:pPr>
+              <w:bidi/>
+              <w:jc w:val="center"/>
+              <w:rPr>
+                <w:rFonts w:cs="B Nazanin"/>
+                <w:sz w:val="24"/>
+                <w:szCs w:val="24"/>
+                <w:rtl/>
+              </w:rPr>
+            </w:pPr>
+            <w:r>
+              <w:rPr>
+                <w:rFonts w:cs="B Nazanin" w:hint="cs"/>
+                <w:sz w:val="24"/>
+                <w:szCs w:val="24"/>
+                <w:rtl/>
+              </w:rPr>
+              <w:t>3</w:t>
+            </w:r>
+          </w:p>
+        </w:tc>
+        <w:tc>
+          <w:tcPr>
+            <w:tcW w:w="2410" w:type="dxa"/>
+          </w:tcPr>
+          <w:p>
+            <w:pPr>
+              <w:bidi/>
+              <w:cnfStyle w:val="000000100000" w:firstRow="0" w:lastRow="0" w:firstColumn="0" w:lastColumn="0" w:oddVBand="0" w:evenVBand="0" w:oddHBand="1" w:evenHBand="0" w:firstRowFirstColumn="0" w:firstRowLastColumn="0" w:lastRowFirstColumn="0" w:lastRowLastColumn="0"/>
+              <w:rPr>
+                <w:rFonts w:cs="B Nazanin"/>
+                <w:sz w:val="24"/>
+                <w:szCs w:val="24"/>
+              </w:rPr>
+            </w:pPr>
+            <w:proofErr w:type="spellStart"/>
+            <w:r>
+              <w:rPr>
+                <w:rFonts w:cs="B Nazanin"/>
+                <w:sz w:val="24"/>
+                <w:szCs w:val="24"/>
+              </w:rPr>
+              <w:t>AccountID</w:t>
+            </w:r>
+            <w:proofErr w:type="spellEnd"/>
+          </w:p>
+        </w:tc>
+        <w:tc>
+          <w:tcPr>
+            <w:tcW w:w="2126" w:type="dxa"/>
+          </w:tcPr>
+          <w:p>
+            <w:pPr>
+              <w:bidi/>
+              <w:cnfStyle w:val="000000100000" w:firstRow="0" w:lastRow="0" w:firstColumn="0" w:lastColumn="0" w:oddVBand="0" w:evenVBand="0" w:oddHBand="1" w:evenHBand="0" w:firstRowFirstColumn="0" w:firstRowLastColumn="0" w:lastRowFirstColumn="0" w:lastRowLastColumn="0"/>
+              <w:rPr>
+                <w:rFonts w:cs="B Nazanin"/>
+                <w:sz w:val="24"/>
+                <w:szCs w:val="24"/>
+              </w:rPr>
+            </w:pPr>
+            <w:r>
+              <w:rPr>
+                <w:rFonts w:cs="B Nazanin"/>
+                <w:sz w:val="24"/>
+                <w:szCs w:val="24"/>
+              </w:rPr>
+              <w:t>INT</w:t>
+            </w:r>
+          </w:p>
+        </w:tc>
+        <w:tc>
+          <w:tcPr>
+            <w:tcW w:w="1701" w:type="dxa"/>
+          </w:tcPr>
+          <w:p>
+            <w:pPr>
+              <w:bidi/>
+              <w:cnfStyle w:val="000000100000" w:firstRow="0" w:lastRow="0" w:firstColumn="0" w:lastColumn="0" w:oddVBand="0" w:evenVBand="0" w:oddHBand="1" w:evenHBand="0" w:firstRowFirstColumn="0" w:firstRowLastColumn="0" w:lastRowFirstColumn="0" w:lastRowLastColumn="0"/>
+              <w:rPr>
+                <w:rFonts w:cs="B Nazanin"/>
+                <w:sz w:val="24"/>
+                <w:szCs w:val="24"/>
+              </w:rPr>
+            </w:pPr>
+            <w:r>
+              <w:rPr>
+                <w:rFonts w:cs="B Nazanin"/>
+                <w:sz w:val="24"/>
+                <w:szCs w:val="24"/>
+              </w:rPr>
+              <w:t>NULL</w:t>
+            </w:r>
+          </w:p>
+        </w:tc>
+        <w:tc>
+          <w:tcPr>
+            <w:tcW w:w="3115" w:type="dxa"/>
+          </w:tcPr>
+          <w:p>
+            <w:pPr>
+              <w:bidi/>
+              <w:cnfStyle w:val="000000100000" w:firstRow="0" w:lastRow="0" w:firstColumn="0" w:lastColumn="0" w:oddVBand="0" w:evenVBand="0" w:oddHBand="1" w:evenHBand="0" w:firstRowFirstColumn="0" w:firstRowLastColumn="0" w:lastRowFirstColumn="0" w:lastRowLastColumn="0"/>
+              <w:rPr>
+                <w:rFonts w:cs="B Nazanin"/>
+                <w:sz w:val="24"/>
+                <w:szCs w:val="24"/>
+                <w:rtl/>
+              </w:rPr>
+            </w:pPr>
+            <w:r>
+              <w:rPr>
+                <w:rFonts w:cs="B Nazanin" w:hint="cs"/>
+                <w:sz w:val="24"/>
+                <w:szCs w:val="24"/>
+                <w:rtl/>
+              </w:rPr>
+              <w:t>شناسه مولفه سرفصل حسابداری در بردار حساب</w:t>
+            </w:r>
+          </w:p>
+        </w:tc>
+      </w:tr>
+      <w:tr>
+        <w:tc>
+          <w:tcPr>
+            <w:cnfStyle w:val="001000000000" w:firstRow="0" w:lastRow="0" w:firstColumn="1" w:lastColumn="0" w:oddVBand="0" w:evenVBand="0" w:oddHBand="0" w:evenHBand="0" w:firstRowFirstColumn="0" w:firstRowLastColumn="0" w:lastRowFirstColumn="0" w:lastRowLastColumn="0"/>
+            <w:tcW w:w="709" w:type="dxa"/>
+          </w:tcPr>
+          <w:p>
+            <w:pPr>
+              <w:bidi/>
+              <w:jc w:val="center"/>
+              <w:rPr>
+                <w:rFonts w:cs="B Nazanin"/>
+                <w:sz w:val="24"/>
+                <w:szCs w:val="24"/>
+                <w:rtl/>
+              </w:rPr>
+            </w:pPr>
+            <w:r>
+              <w:rPr>
+                <w:rFonts w:cs="B Nazanin" w:hint="cs"/>
+                <w:sz w:val="24"/>
+                <w:szCs w:val="24"/>
+                <w:rtl/>
+              </w:rPr>
+              <w:t>4</w:t>
+            </w:r>
+          </w:p>
+        </w:tc>
+        <w:tc>
+          <w:tcPr>
+            <w:tcW w:w="2410" w:type="dxa"/>
+          </w:tcPr>
+          <w:p>
+            <w:pPr>
+              <w:bidi/>
+              <w:cnfStyle w:val="000000000000" w:firstRow="0" w:lastRow="0" w:firstColumn="0" w:lastColumn="0" w:oddVBand="0" w:evenVBand="0" w:oddHBand="0" w:evenHBand="0" w:firstRowFirstColumn="0" w:firstRowLastColumn="0" w:lastRowFirstColumn="0" w:lastRowLastColumn="0"/>
+              <w:rPr>
+                <w:rFonts w:cs="B Nazanin"/>
+                <w:sz w:val="24"/>
+                <w:szCs w:val="24"/>
+                <w:rtl/>
+              </w:rPr>
+            </w:pPr>
+            <w:proofErr w:type="spellStart"/>
+            <w:r>
+              <w:rPr>
+                <w:rFonts w:cs="B Nazanin"/>
+                <w:sz w:val="24"/>
+                <w:szCs w:val="24"/>
+              </w:rPr>
+              <w:t>DetailAccountID</w:t>
+            </w:r>
+            <w:proofErr w:type="spellEnd"/>
+          </w:p>
+        </w:tc>
+        <w:tc>
+          <w:tcPr>
+            <w:tcW w:w="2126" w:type="dxa"/>
+          </w:tcPr>
+          <w:p>
+            <w:pPr>
+              <w:bidi/>
+              <w:cnfStyle w:val="000000000000" w:firstRow="0" w:lastRow="0" w:firstColumn="0" w:lastColumn="0" w:oddVBand="0" w:evenVBand="0" w:oddHBand="0" w:evenHBand="0" w:firstRowFirstColumn="0" w:firstRowLastColumn="0" w:lastRowFirstColumn="0" w:lastRowLastColumn="0"/>
+              <w:rPr>
+                <w:rFonts w:cs="B Nazanin"/>
+                <w:sz w:val="24"/>
+                <w:szCs w:val="24"/>
+                <w:rtl/>
+              </w:rPr>
+            </w:pPr>
+            <w:r>
+              <w:rPr>
+                <w:rFonts w:cs="B Nazanin"/>
+                <w:sz w:val="24"/>
+                <w:szCs w:val="24"/>
+              </w:rPr>
+              <w:t>INT</w:t>
+            </w:r>
+          </w:p>
+        </w:tc>
+        <w:tc>
+          <w:tcPr>
+            <w:tcW w:w="1701" w:type="dxa"/>
+          </w:tcPr>
+          <w:p>
+            <w:pPr>
+              <w:bidi/>
+              <w:cnfStyle w:val="000000000000" w:firstRow="0" w:lastRow="0" w:firstColumn="0" w:lastColumn="0" w:oddVBand="0" w:evenVBand="0" w:oddHBand="0" w:evenHBand="0" w:firstRowFirstColumn="0" w:firstRowLastColumn="0" w:lastRowFirstColumn="0" w:lastRowLastColumn="0"/>
+              <w:rPr>
+                <w:rFonts w:cs="B Nazanin"/>
+                <w:sz w:val="24"/>
+                <w:szCs w:val="24"/>
+                <w:rtl/>
+              </w:rPr>
+            </w:pPr>
+            <w:r>
+              <w:rPr>
+                <w:rFonts w:cs="B Nazanin"/>
+                <w:sz w:val="24"/>
+                <w:szCs w:val="24"/>
+              </w:rPr>
+              <w:t>NULL</w:t>
+            </w:r>
+          </w:p>
+        </w:tc>
+        <w:tc>
+          <w:tcPr>
+            <w:tcW w:w="3115" w:type="dxa"/>
+          </w:tcPr>
+          <w:p>
+            <w:pPr>
+              <w:bidi/>
+              <w:cnfStyle w:val="000000000000" w:firstRow="0" w:lastRow="0" w:firstColumn="0" w:lastColumn="0" w:oddVBand="0" w:evenVBand="0" w:oddHBand="0" w:evenHBand="0" w:firstRowFirstColumn="0" w:firstRowLastColumn="0" w:lastRowFirstColumn="0" w:lastRowLastColumn="0"/>
+              <w:rPr>
+                <w:rFonts w:cs="B Nazanin"/>
+                <w:sz w:val="24"/>
+                <w:szCs w:val="24"/>
+                <w:rtl/>
+              </w:rPr>
+            </w:pPr>
+            <w:r>
+              <w:rPr>
+                <w:rFonts w:cs="B Nazanin" w:hint="cs"/>
+                <w:sz w:val="24"/>
+                <w:szCs w:val="24"/>
+                <w:rtl/>
+              </w:rPr>
+              <w:t>شناسه مولفه تفصیلی شناور در بردار حساب</w:t>
+            </w:r>
+          </w:p>
+        </w:tc>
+      </w:tr>
+      <w:tr>
+        <w:trPr>
+          <w:cnfStyle w:val="000000100000" w:firstRow="0" w:lastRow="0" w:firstColumn="0" w:lastColumn="0" w:oddVBand="0" w:evenVBand="0" w:oddHBand="1" w:evenHBand="0" w:firstRowFirstColumn="0" w:firstRowLastColumn="0" w:lastRowFirstColumn="0" w:lastRowLastColumn="0"/>
+        </w:trPr>
+        <w:tc>
+          <w:tcPr>
+            <w:cnfStyle w:val="001000000000" w:firstRow="0" w:lastRow="0" w:firstColumn="1" w:lastColumn="0" w:oddVBand="0" w:evenVBand="0" w:oddHBand="0" w:evenHBand="0" w:firstRowFirstColumn="0" w:firstRowLastColumn="0" w:lastRowFirstColumn="0" w:lastRowLastColumn="0"/>
+            <w:tcW w:w="709" w:type="dxa"/>
+          </w:tcPr>
+          <w:p>
+            <w:pPr>
+              <w:bidi/>
+              <w:jc w:val="center"/>
+              <w:rPr>
+                <w:rFonts w:cs="B Nazanin"/>
+                <w:sz w:val="24"/>
+                <w:szCs w:val="24"/>
+                <w:rtl/>
+              </w:rPr>
+            </w:pPr>
+            <w:r>
+              <w:rPr>
+                <w:rFonts w:cs="B Nazanin" w:hint="cs"/>
+                <w:sz w:val="24"/>
+                <w:szCs w:val="24"/>
+                <w:rtl/>
+              </w:rPr>
+              <w:t>5</w:t>
+            </w:r>
+          </w:p>
+        </w:tc>
+        <w:tc>
+          <w:tcPr>
+            <w:tcW w:w="2410" w:type="dxa"/>
+          </w:tcPr>
+          <w:p>
+            <w:pPr>
+              <w:bidi/>
+              <w:cnfStyle w:val="000000100000" w:firstRow="0" w:lastRow="0" w:firstColumn="0" w:lastColumn="0" w:oddVBand="0" w:evenVBand="0" w:oddHBand="1" w:evenHBand="0" w:firstRowFirstColumn="0" w:firstRowLastColumn="0" w:lastRowFirstColumn="0" w:lastRowLastColumn="0"/>
+              <w:rPr>
+                <w:rFonts w:cs="B Nazanin"/>
+                <w:sz w:val="24"/>
+                <w:szCs w:val="24"/>
+              </w:rPr>
+            </w:pPr>
+            <w:proofErr w:type="spellStart"/>
+            <w:r>
+              <w:rPr>
+                <w:rFonts w:cs="B Nazanin"/>
+                <w:sz w:val="24"/>
+                <w:szCs w:val="24"/>
+              </w:rPr>
+              <w:t>CostCenterID</w:t>
+            </w:r>
+            <w:proofErr w:type="spellEnd"/>
+          </w:p>
+        </w:tc>
+        <w:tc>
+          <w:tcPr>
+            <w:tcW w:w="2126" w:type="dxa"/>
+          </w:tcPr>
+          <w:p>
+            <w:pPr>
+              <w:bidi/>
+              <w:cnfStyle w:val="000000100000" w:firstRow="0" w:lastRow="0" w:firstColumn="0" w:lastColumn="0" w:oddVBand="0" w:evenVBand="0" w:oddHBand="1" w:evenHBand="0" w:firstRowFirstColumn="0" w:firstRowLastColumn="0" w:lastRowFirstColumn="0" w:lastRowLastColumn="0"/>
+              <w:rPr>
+                <w:rFonts w:cs="B Nazanin"/>
+                <w:sz w:val="24"/>
+                <w:szCs w:val="24"/>
+              </w:rPr>
+            </w:pPr>
+            <w:r>
+              <w:rPr>
+                <w:rFonts w:cs="B Nazanin"/>
+                <w:sz w:val="24"/>
+                <w:szCs w:val="24"/>
+              </w:rPr>
+              <w:t>INT</w:t>
+            </w:r>
+          </w:p>
+        </w:tc>
+        <w:tc>
+          <w:tcPr>
+            <w:tcW w:w="1701" w:type="dxa"/>
+          </w:tcPr>
+          <w:p>
+            <w:pPr>
+              <w:bidi/>
+              <w:cnfStyle w:val="000000100000" w:firstRow="0" w:lastRow="0" w:firstColumn="0" w:lastColumn="0" w:oddVBand="0" w:evenVBand="0" w:oddHBand="1" w:evenHBand="0" w:firstRowFirstColumn="0" w:firstRowLastColumn="0" w:lastRowFirstColumn="0" w:lastRowLastColumn="0"/>
+              <w:rPr>
+                <w:rFonts w:cs="B Nazanin"/>
+                <w:sz w:val="24"/>
+                <w:szCs w:val="24"/>
+              </w:rPr>
+            </w:pPr>
+            <w:r>
+              <w:rPr>
+                <w:rFonts w:cs="B Nazanin"/>
+                <w:sz w:val="24"/>
+                <w:szCs w:val="24"/>
+              </w:rPr>
+              <w:t>NULL</w:t>
+            </w:r>
+          </w:p>
+        </w:tc>
+        <w:tc>
+          <w:tcPr>
+            <w:tcW w:w="3115" w:type="dxa"/>
+          </w:tcPr>
+          <w:p>
+            <w:pPr>
+              <w:bidi/>
+              <w:cnfStyle w:val="000000100000" w:firstRow="0" w:lastRow="0" w:firstColumn="0" w:lastColumn="0" w:oddVBand="0" w:evenVBand="0" w:oddHBand="1" w:evenHBand="0" w:firstRowFirstColumn="0" w:firstRowLastColumn="0" w:lastRowFirstColumn="0" w:lastRowLastColumn="0"/>
+              <w:rPr>
+                <w:rFonts w:cs="B Nazanin"/>
+                <w:sz w:val="24"/>
+                <w:szCs w:val="24"/>
+                <w:rtl/>
+              </w:rPr>
+            </w:pPr>
+            <w:r>
+              <w:rPr>
+                <w:rFonts w:cs="B Nazanin" w:hint="cs"/>
+                <w:sz w:val="24"/>
+                <w:szCs w:val="24"/>
+                <w:rtl/>
+              </w:rPr>
+              <w:t>شناسه مولفه مرکز هزینه در بردار حساب</w:t>
+            </w:r>
+          </w:p>
+        </w:tc>
+      </w:tr>
+      <w:tr>
+        <w:tc>
+          <w:tcPr>
+            <w:cnfStyle w:val="001000000000" w:firstRow="0" w:lastRow="0" w:firstColumn="1" w:lastColumn="0" w:oddVBand="0" w:evenVBand="0" w:oddHBand="0" w:evenHBand="0" w:firstRowFirstColumn="0" w:firstRowLastColumn="0" w:lastRowFirstColumn="0" w:lastRowLastColumn="0"/>
+            <w:tcW w:w="709" w:type="dxa"/>
+          </w:tcPr>
+          <w:p>
+            <w:pPr>
+              <w:bidi/>
+              <w:jc w:val="center"/>
+              <w:rPr>
+                <w:rFonts w:cs="B Nazanin"/>
+                <w:sz w:val="24"/>
+                <w:szCs w:val="24"/>
+                <w:rtl/>
+              </w:rPr>
+            </w:pPr>
+            <w:r>
+              <w:rPr>
+                <w:rFonts w:cs="B Nazanin" w:hint="cs"/>
+                <w:sz w:val="24"/>
+                <w:szCs w:val="24"/>
+                <w:rtl/>
+              </w:rPr>
+              <w:t>6</w:t>
+            </w:r>
+          </w:p>
+        </w:tc>
+        <w:tc>
+          <w:tcPr>
+            <w:tcW w:w="2410" w:type="dxa"/>
+          </w:tcPr>
+          <w:p>
+            <w:pPr>
+              <w:bidi/>
+              <w:cnfStyle w:val="000000000000" w:firstRow="0" w:lastRow="0" w:firstColumn="0" w:lastColumn="0" w:oddVBand="0" w:evenVBand="0" w:oddHBand="0" w:evenHBand="0" w:firstRowFirstColumn="0" w:firstRowLastColumn="0" w:lastRowFirstColumn="0" w:lastRowLastColumn="0"/>
+              <w:rPr>
+                <w:rFonts w:cs="B Nazanin"/>
+                <w:sz w:val="24"/>
+                <w:szCs w:val="24"/>
+                <w:rtl/>
+              </w:rPr>
+            </w:pPr>
+            <w:proofErr w:type="spellStart"/>
+            <w:r>
+              <w:rPr>
+                <w:rFonts w:cs="B Nazanin"/>
+                <w:sz w:val="24"/>
+                <w:szCs w:val="24"/>
+              </w:rPr>
+              <w:t>ProjectID</w:t>
+            </w:r>
+            <w:proofErr w:type="spellEnd"/>
+          </w:p>
+        </w:tc>
+        <w:tc>
+          <w:tcPr>
+            <w:tcW w:w="2126" w:type="dxa"/>
+          </w:tcPr>
+          <w:p>
+            <w:pPr>
+              <w:bidi/>
+              <w:cnfStyle w:val="000000000000" w:firstRow="0" w:lastRow="0" w:firstColumn="0" w:lastColumn="0" w:oddVBand="0" w:evenVBand="0" w:oddHBand="0" w:evenHBand="0" w:firstRowFirstColumn="0" w:firstRowLastColumn="0" w:lastRowFirstColumn="0" w:lastRowLastColumn="0"/>
+              <w:rPr>
+                <w:rFonts w:cs="B Nazanin"/>
+                <w:sz w:val="24"/>
+                <w:szCs w:val="24"/>
+              </w:rPr>
+            </w:pPr>
+            <w:r>
+              <w:rPr>
+                <w:rFonts w:cs="B Nazanin"/>
+                <w:sz w:val="24"/>
+                <w:szCs w:val="24"/>
+              </w:rPr>
+              <w:t>INT</w:t>
+            </w:r>
+          </w:p>
+        </w:tc>
+        <w:tc>
+          <w:tcPr>
+            <w:tcW w:w="1701" w:type="dxa"/>
+          </w:tcPr>
+          <w:p>
+            <w:pPr>
+              <w:bidi/>
+              <w:cnfStyle w:val="000000000000" w:firstRow="0" w:lastRow="0" w:firstColumn="0" w:lastColumn="0" w:oddVBand="0" w:evenVBand="0" w:oddHBand="0" w:evenHBand="0" w:firstRowFirstColumn="0" w:firstRowLastColumn="0" w:lastRowFirstColumn="0" w:lastRowLastColumn="0"/>
+              <w:rPr>
+                <w:rFonts w:cs="B Nazanin"/>
+                <w:sz w:val="24"/>
+                <w:szCs w:val="24"/>
+                <w:rtl/>
+              </w:rPr>
+            </w:pPr>
+            <w:r>
+              <w:rPr>
+                <w:rFonts w:cs="B Nazanin"/>
+                <w:sz w:val="24"/>
+                <w:szCs w:val="24"/>
+              </w:rPr>
+              <w:t>NULL</w:t>
+            </w:r>
+          </w:p>
+        </w:tc>
+        <w:tc>
+          <w:tcPr>
+            <w:tcW w:w="3115" w:type="dxa"/>
+          </w:tcPr>
+          <w:p>
+            <w:pPr>
+              <w:bidi/>
+              <w:cnfStyle w:val="000000000000" w:firstRow="0" w:lastRow="0" w:firstColumn="0" w:lastColumn="0" w:oddVBand="0" w:evenVBand="0" w:oddHBand="0" w:evenHBand="0" w:firstRowFirstColumn="0" w:firstRowLastColumn="0" w:lastRowFirstColumn="0" w:lastRowLastColumn="0"/>
+              <w:rPr>
+                <w:rFonts w:cs="B Nazanin"/>
+                <w:sz w:val="24"/>
+                <w:szCs w:val="24"/>
+                <w:rtl/>
+              </w:rPr>
+            </w:pPr>
+            <w:r>
+              <w:rPr>
+                <w:rFonts w:cs="B Nazanin" w:hint="cs"/>
+                <w:sz w:val="24"/>
+                <w:szCs w:val="24"/>
+                <w:rtl/>
+              </w:rPr>
+              <w:t>شناسه مولفه پروژه در بردار حساب</w:t>
+            </w:r>
+          </w:p>
+        </w:tc>
+      </w:tr>
+      <w:tr>
+        <w:trPr>
+          <w:cnfStyle w:val="000000100000" w:firstRow="0" w:lastRow="0" w:firstColumn="0" w:lastColumn="0" w:oddVBand="0" w:evenVBand="0" w:oddHBand="1" w:evenHBand="0" w:firstRowFirstColumn="0" w:firstRowLastColumn="0" w:lastRowFirstColumn="0" w:lastRowLastColumn="0"/>
+        </w:trPr>
+        <w:tc>
+          <w:tcPr>
+            <w:cnfStyle w:val="001000000000" w:firstRow="0" w:lastRow="0" w:firstColumn="1" w:lastColumn="0" w:oddVBand="0" w:evenVBand="0" w:oddHBand="0" w:evenHBand="0" w:firstRowFirstColumn="0" w:firstRowLastColumn="0" w:lastRowFirstColumn="0" w:lastRowLastColumn="0"/>
+            <w:tcW w:w="709" w:type="dxa"/>
+          </w:tcPr>
+          <w:p>
+            <w:pPr>
+              <w:bidi/>
+              <w:jc w:val="center"/>
+              <w:rPr>
+                <w:rFonts w:cs="B Nazanin"/>
+                <w:sz w:val="24"/>
+                <w:szCs w:val="24"/>
+                <w:rtl/>
+              </w:rPr>
+            </w:pPr>
+            <w:r>
+              <w:rPr>
+                <w:rFonts w:cs="B Nazanin" w:hint="cs"/>
+                <w:sz w:val="24"/>
+                <w:szCs w:val="24"/>
+                <w:rtl/>
+              </w:rPr>
+              <w:t>7</w:t>
+            </w:r>
+          </w:p>
+        </w:tc>
+        <w:tc>
+          <w:tcPr>
+            <w:tcW w:w="2410" w:type="dxa"/>
+          </w:tcPr>
+          <w:p>
+            <w:pPr>
+              <w:bidi/>
+              <w:cnfStyle w:val="000000100000" w:firstRow="0" w:lastRow="0" w:firstColumn="0" w:lastColumn="0" w:oddVBand="0" w:evenVBand="0" w:oddHBand="1" w:evenHBand="0" w:firstRowFirstColumn="0" w:firstRowLastColumn="0" w:lastRowFirstColumn="0" w:lastRowLastColumn="0"/>
+              <w:rPr>
+                <w:rFonts w:cs="B Nazanin"/>
+                <w:sz w:val="24"/>
+                <w:szCs w:val="24"/>
+              </w:rPr>
+            </w:pPr>
+            <w:r>
+              <w:rPr>
+                <w:rFonts w:cs="B Nazanin"/>
+                <w:sz w:val="24"/>
+                <w:szCs w:val="24"/>
+              </w:rPr>
+              <w:t>Amount</w:t>
+            </w:r>
+          </w:p>
+        </w:tc>
+        <w:tc>
+          <w:tcPr>
+            <w:tcW w:w="2126" w:type="dxa"/>
+          </w:tcPr>
+          <w:p>
+            <w:pPr>
+              <w:bidi/>
+              <w:cnfStyle w:val="000000100000" w:firstRow="0" w:lastRow="0" w:firstColumn="0" w:lastColumn="0" w:oddVBand="0" w:evenVBand="0" w:oddHBand="1" w:evenHBand="0" w:firstRowFirstColumn="0" w:firstRowLastColumn="0" w:lastRowFirstColumn="0" w:lastRowLastColumn="0"/>
+              <w:rPr>
+                <w:rFonts w:cs="B Nazanin"/>
+                <w:sz w:val="24"/>
+                <w:szCs w:val="24"/>
+                <w:rtl/>
+              </w:rPr>
+            </w:pPr>
+            <w:r>
+              <w:rPr>
+                <w:rFonts w:cs="B Nazanin"/>
+                <w:sz w:val="24"/>
+                <w:szCs w:val="24"/>
+              </w:rPr>
+              <w:t>MONEY</w:t>
+            </w:r>
+          </w:p>
+        </w:tc>
+        <w:tc>
+          <w:tcPr>
+            <w:tcW w:w="1701" w:type="dxa"/>
+          </w:tcPr>
+          <w:p>
+            <w:pPr>
+              <w:bidi/>
+              <w:cnfStyle w:val="000000100000" w:firstRow="0" w:lastRow="0" w:firstColumn="0" w:lastColumn="0" w:oddVBand="0" w:evenVBand="0" w:oddHBand="1" w:evenHBand="0" w:firstRowFirstColumn="0" w:firstRowLastColumn="0" w:lastRowFirstColumn="0" w:lastRowLastColumn="0"/>
+              <w:rPr>
+                <w:rFonts w:cs="B Nazanin"/>
+                <w:sz w:val="24"/>
+                <w:szCs w:val="24"/>
+                <w:rtl/>
+              </w:rPr>
+            </w:pPr>
+            <w:r>
+              <w:rPr>
+                <w:rFonts w:cs="B Nazanin"/>
+                <w:sz w:val="24"/>
+                <w:szCs w:val="24"/>
+              </w:rPr>
+              <w:t>NOT NULL</w:t>
+            </w:r>
+          </w:p>
+        </w:tc>
+        <w:tc>
+          <w:tcPr>
+            <w:tcW w:w="3115" w:type="dxa"/>
+          </w:tcPr>
+          <w:p>
+            <w:pPr>
+              <w:bidi/>
+              <w:cnfStyle w:val="000000100000" w:firstRow="0" w:lastRow="0" w:firstColumn="0" w:lastColumn="0" w:oddVBand="0" w:evenVBand="0" w:oddHBand="1" w:evenHBand="0" w:firstRowFirstColumn="0" w:firstRowLastColumn="0" w:lastRowFirstColumn="0" w:lastRowLastColumn="0"/>
+              <w:rPr>
+                <w:rFonts w:cs="B Nazanin"/>
+                <w:sz w:val="24"/>
+                <w:szCs w:val="24"/>
+                <w:rtl/>
+              </w:rPr>
+            </w:pPr>
+            <w:r>
+              <w:rPr>
+                <w:rFonts w:cs="B Nazanin" w:hint="cs"/>
+                <w:sz w:val="24"/>
+                <w:szCs w:val="24"/>
+                <w:rtl/>
+              </w:rPr>
+              <w:t>مبلغ آرتیکل طرف حساب</w:t>
+            </w:r>
+          </w:p>
+        </w:tc>
+      </w:tr>
+      <w:tr>
+        <w:tc>
+          <w:tcPr>
+            <w:cnfStyle w:val="001000000000" w:firstRow="0" w:lastRow="0" w:firstColumn="1" w:lastColumn="0" w:oddVBand="0" w:evenVBand="0" w:oddHBand="0" w:evenHBand="0" w:firstRowFirstColumn="0" w:firstRowLastColumn="0" w:lastRowFirstColumn="0" w:lastRowLastColumn="0"/>
+            <w:tcW w:w="709" w:type="dxa"/>
+          </w:tcPr>
+          <w:p>
+            <w:pPr>
+              <w:bidi/>
+              <w:jc w:val="center"/>
+              <w:rPr>
+                <w:rFonts w:cs="B Nazanin"/>
+                <w:sz w:val="24"/>
+                <w:szCs w:val="24"/>
+                <w:rtl/>
+              </w:rPr>
+            </w:pPr>
+            <w:r>
+              <w:rPr>
+                <w:rFonts w:cs="B Nazanin" w:hint="cs"/>
+                <w:sz w:val="24"/>
+                <w:szCs w:val="24"/>
+                <w:rtl/>
+              </w:rPr>
+              <w:t>8</w:t>
+            </w:r>
+          </w:p>
+        </w:tc>
+        <w:tc>
+          <w:tcPr>
+            <w:tcW w:w="2410" w:type="dxa"/>
+          </w:tcPr>
+          <w:p>
+            <w:pPr>
+              <w:bidi/>
+              <w:cnfStyle w:val="000000000000" w:firstRow="0" w:lastRow="0" w:firstColumn="0" w:lastColumn="0" w:oddVBand="0" w:evenVBand="0" w:oddHBand="0" w:evenHBand="0" w:firstRowFirstColumn="0" w:firstRowLastColumn="0" w:lastRowFirstColumn="0" w:lastRowLastColumn="0"/>
+              <w:rPr>
+                <w:rFonts w:cs="B Nazanin"/>
+                <w:sz w:val="24"/>
+                <w:szCs w:val="24"/>
+                <w:rtl/>
+              </w:rPr>
+            </w:pPr>
+            <w:r>
+              <w:rPr>
+                <w:rFonts w:cs="B Nazanin"/>
+                <w:sz w:val="24"/>
+                <w:szCs w:val="24"/>
+              </w:rPr>
+              <w:t>Description</w:t>
+            </w:r>
+          </w:p>
+        </w:tc>
+        <w:tc>
+          <w:tcPr>
+            <w:tcW w:w="2126" w:type="dxa"/>
+          </w:tcPr>
+          <w:p>
+            <w:pPr>
+              <w:bidi/>
+              <w:cnfStyle w:val="000000000000" w:firstRow="0" w:lastRow="0" w:firstColumn="0" w:lastColumn="0" w:oddVBand="0" w:evenVBand="0" w:oddHBand="0" w:evenHBand="0" w:firstRowFirstColumn="0" w:firstRowLastColumn="0" w:lastRowFirstColumn="0" w:lastRowLastColumn="0"/>
+              <w:rPr>
+                <w:rFonts w:cs="B Nazanin"/>
+                <w:sz w:val="24"/>
+                <w:szCs w:val="24"/>
+                <w:rtl/>
+              </w:rPr>
+            </w:pPr>
+            <w:r>
+              <w:rPr>
+                <w:rFonts w:cs="B Nazanin"/>
+                <w:sz w:val="24"/>
+                <w:szCs w:val="24"/>
+              </w:rPr>
+              <w:t>NVARCHAR(512)</w:t>
+            </w:r>
+          </w:p>
+        </w:tc>
+        <w:tc>
+          <w:tcPr>
+            <w:tcW w:w="1701" w:type="dxa"/>
+          </w:tcPr>
+          <w:p>
+            <w:pPr>
+              <w:bidi/>
+              <w:cnfStyle w:val="000000000000" w:firstRow="0" w:lastRow="0" w:firstColumn="0" w:lastColumn="0" w:oddVBand="0" w:evenVBand="0" w:oddHBand="0" w:evenHBand="0" w:firstRowFirstColumn="0" w:firstRowLastColumn="0" w:lastRowFirstColumn="0" w:lastRowLastColumn="0"/>
+              <w:rPr>
+                <w:rFonts w:cs="B Nazanin"/>
+                <w:sz w:val="24"/>
+                <w:szCs w:val="24"/>
+                <w:rtl/>
+              </w:rPr>
+            </w:pPr>
+            <w:r>
+              <w:rPr>
+                <w:rFonts w:cs="B Nazanin"/>
+                <w:sz w:val="24"/>
+                <w:szCs w:val="24"/>
+              </w:rPr>
+              <w:t>NULL</w:t>
+            </w:r>
+          </w:p>
+        </w:tc>
+        <w:tc>
+          <w:tcPr>
+            <w:tcW w:w="3115" w:type="dxa"/>
+          </w:tcPr>
+          <w:p>
+            <w:pPr>
+              <w:bidi/>
+              <w:cnfStyle w:val="000000000000" w:firstRow="0" w:lastRow="0" w:firstColumn="0" w:lastColumn="0" w:oddVBand="0" w:evenVBand="0" w:oddHBand="0" w:evenHBand="0" w:firstRowFirstColumn="0" w:firstRowLastColumn="0" w:lastRowFirstColumn="0" w:lastRowLastColumn="0"/>
+              <w:rPr>
+                <w:rFonts w:cs="B Nazanin"/>
+                <w:sz w:val="24"/>
+                <w:szCs w:val="24"/>
+                <w:rtl/>
+              </w:rPr>
+            </w:pPr>
+            <w:r>
+              <w:rPr>
+                <w:rFonts w:cs="B Nazanin" w:hint="cs"/>
+                <w:sz w:val="24"/>
+                <w:szCs w:val="24"/>
+                <w:rtl/>
+              </w:rPr>
+              <w:t>ملاحظات آرتیکل طرف حساب</w:t>
+            </w:r>
+          </w:p>
+        </w:tc>
+      </w:tr>
+      <w:tr>
+        <w:trPr>
+          <w:cnfStyle w:val="000000100000" w:firstRow="0" w:lastRow="0" w:firstColumn="0" w:lastColumn="0" w:oddVBand="0" w:evenVBand="0" w:oddHBand="1" w:evenHBand="0" w:firstRowFirstColumn="0" w:firstRowLastColumn="0" w:lastRowFirstColumn="0" w:lastRowLastColumn="0"/>
+        </w:trPr>
+        <w:tc>
+          <w:tcPr>
+            <w:cnfStyle w:val="001000000000" w:firstRow="0" w:lastRow="0" w:firstColumn="1" w:lastColumn="0" w:oddVBand="0" w:evenVBand="0" w:oddHBand="0" w:evenHBand="0" w:firstRowFirstColumn="0" w:firstRowLastColumn="0" w:lastRowFirstColumn="0" w:lastRowLastColumn="0"/>
+            <w:tcW w:w="709" w:type="dxa"/>
+          </w:tcPr>
+          <w:p>
+            <w:pPr>
+              <w:bidi/>
+              <w:jc w:val="center"/>
+              <w:rPr>
+                <w:rFonts w:cs="B Nazanin"/>
+                <w:sz w:val="24"/>
+                <w:szCs w:val="24"/>
+                <w:rtl/>
+                <w:lang w:bidi="fa-IR"/>
+              </w:rPr>
+            </w:pPr>
+            <w:r>
+              <w:rPr>
+                <w:rFonts w:cs="B Nazanin" w:hint="cs"/>
+                <w:sz w:val="24"/>
+                <w:szCs w:val="24"/>
+                <w:rtl/>
+                <w:lang w:bidi="fa-IR"/>
+              </w:rPr>
+              <w:t>9</w:t>
+            </w:r>
+          </w:p>
+        </w:tc>
+        <w:tc>
+          <w:tcPr>
+            <w:tcW w:w="2410" w:type="dxa"/>
+          </w:tcPr>
+          <w:p>
+            <w:pPr>
+              <w:bidi/>
+              <w:cnfStyle w:val="000000100000" w:firstRow="0" w:lastRow="0" w:firstColumn="0" w:lastColumn="0" w:oddVBand="0" w:evenVBand="0" w:oddHBand="1" w:evenHBand="0" w:firstRowFirstColumn="0" w:firstRowLastColumn="0" w:lastRowFirstColumn="0" w:lastRowLastColumn="0"/>
+              <w:rPr>
+                <w:rFonts w:cs="B Nazanin"/>
+                <w:sz w:val="24"/>
+                <w:szCs w:val="24"/>
+              </w:rPr>
+            </w:pPr>
+            <w:proofErr w:type="spellStart"/>
+            <w:r>
+              <w:rPr>
+                <w:rFonts w:cs="B Nazanin"/>
+                <w:sz w:val="24"/>
+                <w:szCs w:val="24"/>
+              </w:rPr>
+              <w:t>rowguid</w:t>
+            </w:r>
+            <w:proofErr w:type="spellEnd"/>
+          </w:p>
+        </w:tc>
+        <w:tc>
+          <w:tcPr>
+            <w:tcW w:w="2126" w:type="dxa"/>
+          </w:tcPr>
+          <w:p>
+            <w:pPr>
+              <w:bidi/>
+              <w:cnfStyle w:val="000000100000" w:firstRow="0" w:lastRow="0" w:firstColumn="0" w:lastColumn="0" w:oddVBand="0" w:evenVBand="0" w:oddHBand="1" w:evenHBand="0" w:firstRowFirstColumn="0" w:firstRowLastColumn="0" w:lastRowFirstColumn="0" w:lastRowLastColumn="0"/>
+              <w:rPr>
+                <w:rFonts w:cs="B Nazanin"/>
+                <w:sz w:val="24"/>
+                <w:szCs w:val="24"/>
+              </w:rPr>
+            </w:pPr>
+            <w:r>
+              <w:rPr>
+                <w:rFonts w:cs="B Nazanin"/>
+                <w:sz w:val="24"/>
+                <w:szCs w:val="24"/>
+              </w:rPr>
+              <w:t>UNIQUEIDENTIFIER</w:t>
+            </w:r>
+          </w:p>
+        </w:tc>
+        <w:tc>
+          <w:tcPr>
+            <w:tcW w:w="1701" w:type="dxa"/>
+          </w:tcPr>
+          <w:p>
+            <w:pPr>
+              <w:bidi/>
+              <w:cnfStyle w:val="000000100000" w:firstRow="0" w:lastRow="0" w:firstColumn="0" w:lastColumn="0" w:oddVBand="0" w:evenVBand="0" w:oddHBand="1" w:evenHBand="0" w:firstRowFirstColumn="0" w:firstRowLastColumn="0" w:lastRowFirstColumn="0" w:lastRowLastColumn="0"/>
+              <w:rPr>
+                <w:rFonts w:cs="B Nazanin"/>
+                <w:sz w:val="24"/>
+                <w:szCs w:val="24"/>
+              </w:rPr>
+            </w:pPr>
+            <w:r>
+              <w:rPr>
+                <w:rFonts w:cs="B Nazanin"/>
+                <w:sz w:val="24"/>
+                <w:szCs w:val="24"/>
+              </w:rPr>
+              <w:t>NOT NULL</w:t>
+            </w:r>
+          </w:p>
+        </w:tc>
+        <w:tc>
+          <w:tcPr>
+            <w:tcW w:w="3115" w:type="dxa"/>
+          </w:tcPr>
+          <w:p>
+            <w:pPr>
+              <w:bidi/>
+              <w:cnfStyle w:val="000000100000" w:firstRow="0" w:lastRow="0" w:firstColumn="0" w:lastColumn="0" w:oddVBand="0" w:evenVBand="0" w:oddHBand="1" w:evenHBand="0" w:firstRowFirstColumn="0" w:firstRowLastColumn="0" w:lastRowFirstColumn="0" w:lastRowLastColumn="0"/>
+              <w:rPr>
+                <w:rFonts w:cs="B Nazanin"/>
+                <w:sz w:val="24"/>
+                <w:szCs w:val="24"/>
+                <w:rtl/>
+                <w:lang w:bidi="fa-IR"/>
+              </w:rPr>
+            </w:pPr>
+            <w:r>
+              <w:rPr>
+                <w:rFonts w:cs="B Nazanin" w:hint="cs"/>
+                <w:sz w:val="24"/>
+                <w:szCs w:val="24"/>
+                <w:rtl/>
+                <w:lang w:bidi="fa-IR"/>
+              </w:rPr>
+              <w:t>شناسه یکتای ردیف در دیتابیس</w:t>
+            </w:r>
+          </w:p>
+        </w:tc>
+      </w:tr>
+      <w:tr>
+        <w:tc>
+          <w:tcPr>
+            <w:cnfStyle w:val="001000000000" w:firstRow="0" w:lastRow="0" w:firstColumn="1" w:lastColumn="0" w:oddVBand="0" w:evenVBand="0" w:oddHBand="0" w:evenHBand="0" w:firstRowFirstColumn="0" w:firstRowLastColumn="0" w:lastRowFirstColumn="0" w:lastRowLastColumn="0"/>
+            <w:tcW w:w="709" w:type="dxa"/>
+          </w:tcPr>
+          <w:p>
+            <w:pPr>
+              <w:bidi/>
+              <w:jc w:val="center"/>
+              <w:rPr>
+                <w:rFonts w:cs="B Nazanin"/>
+                <w:sz w:val="24"/>
+                <w:szCs w:val="24"/>
+                <w:rtl/>
+              </w:rPr>
+            </w:pPr>
+            <w:r>
+              <w:rPr>
+                <w:rFonts w:cs="B Nazanin" w:hint="cs"/>
+                <w:sz w:val="24"/>
+                <w:szCs w:val="24"/>
+                <w:rtl/>
+              </w:rPr>
+              <w:t>10</w:t>
+            </w:r>
+          </w:p>
+        </w:tc>
+        <w:tc>
+          <w:tcPr>
+            <w:tcW w:w="2410" w:type="dxa"/>
+          </w:tcPr>
+          <w:p>
+            <w:pPr>
+              <w:bidi/>
+              <w:cnfStyle w:val="000000000000" w:firstRow="0" w:lastRow="0" w:firstColumn="0" w:lastColumn="0" w:oddVBand="0" w:evenVBand="0" w:oddHBand="0" w:evenHBand="0" w:firstRowFirstColumn="0" w:firstRowLastColumn="0" w:lastRowFirstColumn="0" w:lastRowLastColumn="0"/>
+              <w:rPr>
+                <w:rFonts w:cs="B Nazanin"/>
+                <w:sz w:val="24"/>
+                <w:szCs w:val="24"/>
+              </w:rPr>
+            </w:pPr>
+            <w:proofErr w:type="spellStart"/>
+            <w:r>
+              <w:rPr>
+                <w:rFonts w:cs="B Nazanin"/>
+                <w:sz w:val="24"/>
+                <w:szCs w:val="24"/>
+              </w:rPr>
+              <w:t>ModifiedDate</w:t>
+            </w:r>
+            <w:proofErr w:type="spellEnd"/>
+          </w:p>
+        </w:tc>
+        <w:tc>
+          <w:tcPr>
+            <w:tcW w:w="2126" w:type="dxa"/>
+          </w:tcPr>
+          <w:p>
+            <w:pPr>
+              <w:bidi/>
+              <w:cnfStyle w:val="000000000000" w:firstRow="0" w:lastRow="0" w:firstColumn="0" w:lastColumn="0" w:oddVBand="0" w:evenVBand="0" w:oddHBand="0" w:evenHBand="0" w:firstRowFirstColumn="0" w:firstRowLastColumn="0" w:lastRowFirstColumn="0" w:lastRowLastColumn="0"/>
+              <w:rPr>
+                <w:rFonts w:cs="B Nazanin"/>
+                <w:sz w:val="24"/>
+                <w:szCs w:val="24"/>
+              </w:rPr>
+            </w:pPr>
+            <w:r>
+              <w:rPr>
+                <w:rFonts w:cs="B Nazanin"/>
+                <w:sz w:val="24"/>
+                <w:szCs w:val="24"/>
+              </w:rPr>
+              <w:t>DATE</w:t>
+            </w:r>
+          </w:p>
+        </w:tc>
+        <w:tc>
+          <w:tcPr>
+            <w:tcW w:w="1701" w:type="dxa"/>
+          </w:tcPr>
+          <w:p>
+            <w:pPr>
+              <w:bidi/>
+              <w:cnfStyle w:val="000000000000" w:firstRow="0" w:lastRow="0" w:firstColumn="0" w:lastColumn="0" w:oddVBand="0" w:evenVBand="0" w:oddHBand="0" w:evenHBand="0" w:firstRowFirstColumn="0" w:firstRowLastColumn="0" w:lastRowFirstColumn="0" w:lastRowLastColumn="0"/>
+              <w:rPr>
+                <w:rFonts w:cs="B Nazanin"/>
+                <w:sz w:val="24"/>
+                <w:szCs w:val="24"/>
+              </w:rPr>
+            </w:pPr>
+            <w:r>
+              <w:rPr>
+                <w:rFonts w:cs="B Nazanin"/>
+                <w:sz w:val="24"/>
+                <w:szCs w:val="24"/>
+              </w:rPr>
+              <w:t>NOT NULL</w:t>
+            </w:r>
+          </w:p>
+        </w:tc>
+        <w:tc>
+          <w:tcPr>
+            <w:tcW w:w="3115" w:type="dxa"/>
+          </w:tcPr>
+          <w:p>
+            <w:pPr>
+              <w:bidi/>
+              <w:cnfStyle w:val="000000000000" w:firstRow="0" w:lastRow="0" w:firstColumn="0" w:lastColumn="0" w:oddVBand="0" w:evenVBand="0" w:oddHBand="0" w:evenHBand="0" w:firstRowFirstColumn="0" w:firstRowLastColumn="0" w:lastRowFirstColumn="0" w:lastRowLastColumn="0"/>
+              <w:rPr>
+                <w:rFonts w:cs="B Nazanin"/>
+                <w:sz w:val="24"/>
+                <w:szCs w:val="24"/>
+                <w:rtl/>
+              </w:rPr>
+            </w:pPr>
+            <w:r>
+              <w:rPr>
+                <w:rFonts w:cs="B Nazanin" w:hint="cs"/>
+                <w:sz w:val="24"/>
+                <w:szCs w:val="24"/>
+                <w:rtl/>
+              </w:rPr>
+              <w:t>تاریخ آخرین تغییر اطلاعات فرم</w:t>
+            </w:r>
+          </w:p>
+        </w:tc>
+      </w:tr>
+    </w:tbl>
+    <w:p>
+      <w:pPr>
+        <w:bidi/>
+        <w:rPr>
+          <w:rFonts w:cs="B Nazanin" w:hint="cs"/>
+          <w:sz w:val="28"/>
+          <w:szCs w:val="28"/>
+          <w:rtl/>
+          <w:lang w:bidi="fa-IR"/>
+        </w:rPr>
+      </w:pPr>
     </w:p>
     <w:p>
       <w:pPr>
@@ -17637,6 +19202,7 @@
           <w:rtl/>
           <w:lang w:bidi="fa-IR"/>
         </w:rPr>
+        <w:lastRenderedPageBreak/>
         <w:t>کنترل ها</w:t>
       </w:r>
       <w:r>
@@ -18773,7 +20339,7 @@
       <w:pPr>
         <w:bidi/>
         <w:rPr>
-          <w:rFonts w:cs="B Nazanin" w:hint="cs"/>
+          <w:rFonts w:cs="B Nazanin"/>
           <w:sz w:val="28"/>
           <w:szCs w:val="28"/>
           <w:lang w:bidi="fa-IR"/>
@@ -19115,17 +20681,7 @@
                 <w:rtl/>
                 <w:lang w:bidi="fa-IR"/>
               </w:rPr>
-              <w:t>1.</w:t>
-            </w:r>
-            <w:r>
-              <w:rPr>
-                <w:rFonts w:cs="B Nazanin" w:hint="cs"/>
-                <w:sz w:val="24"/>
-                <w:szCs w:val="24"/>
-                <w:rtl/>
-                <w:lang w:bidi="fa-IR"/>
-              </w:rPr>
-              <w:t>1</w:t>
+              <w:t>1.1</w:t>
             </w:r>
           </w:p>
         </w:tc>
@@ -22025,7 +23581,7 @@
 </file>
 
 <file path=customXml/itemProps1.xml><?xml version="1.0" encoding="utf-8"?>
-<ds:datastoreItem xmlns:ds="http://schemas.openxmlformats.org/officeDocument/2006/customXml" ds:itemID="{E11278C0-B945-496A-897C-D02C570F3650}">
+<ds:datastoreItem xmlns:ds="http://schemas.openxmlformats.org/officeDocument/2006/customXml" ds:itemID="{1102150A-CFBE-433D-AB1E-BBBA2F4B55CD}">
   <ds:schemaRefs>
     <ds:schemaRef ds:uri="http://schemas.openxmlformats.org/officeDocument/2006/bibliography"/>
   </ds:schemaRefs>

</xml_diff>

<commit_message>
Apply missing changes and complete the cash account (Build 1546)
</commit_message>
<xml_diff>
--- a/doc/Analysis/Treasury/PayReceive.docx
+++ b/doc/Analysis/Treasury/PayReceive.docx
@@ -7378,51 +7378,7 @@
           <w:sz w:val="28"/>
           <w:szCs w:val="28"/>
         </w:rPr>
-        <w:t>[</w:t>
-      </w:r>
-      <w:proofErr w:type="spellStart"/>
-      <w:r>
-        <w:rPr>
-          <w:rStyle w:val="Heading2Char"/>
-          <w:rFonts w:asciiTheme="minorHAnsi" w:eastAsiaTheme="minorHAnsi" w:hAnsiTheme="minorHAnsi" w:cs="B Nazanin"/>
-          <w:color w:val="auto"/>
-          <w:sz w:val="28"/>
-          <w:szCs w:val="28"/>
-        </w:rPr>
-        <w:t>CashFlow</w:t>
-      </w:r>
-      <w:proofErr w:type="spellEnd"/>
-      <w:r>
-        <w:rPr>
-          <w:rStyle w:val="Heading2Char"/>
-          <w:rFonts w:asciiTheme="minorHAnsi" w:eastAsiaTheme="minorHAnsi" w:hAnsiTheme="minorHAnsi" w:cs="B Nazanin"/>
-          <w:color w:val="auto"/>
-          <w:sz w:val="28"/>
-          <w:szCs w:val="28"/>
-        </w:rPr>
-        <w:t>].[</w:t>
-      </w:r>
-      <w:proofErr w:type="spellStart"/>
-      <w:r>
-        <w:rPr>
-          <w:rStyle w:val="Heading2Char"/>
-          <w:rFonts w:asciiTheme="minorHAnsi" w:eastAsiaTheme="minorHAnsi" w:hAnsiTheme="minorHAnsi" w:cs="B Nazanin"/>
-          <w:color w:val="auto"/>
-          <w:sz w:val="28"/>
-          <w:szCs w:val="28"/>
-        </w:rPr>
-        <w:t>PayReceive</w:t>
-      </w:r>
-      <w:proofErr w:type="spellEnd"/>
-      <w:r>
-        <w:rPr>
-          <w:rStyle w:val="Heading2Char"/>
-          <w:rFonts w:asciiTheme="minorHAnsi" w:eastAsiaTheme="minorHAnsi" w:hAnsiTheme="minorHAnsi" w:cs="B Nazanin"/>
-          <w:color w:val="auto"/>
-          <w:sz w:val="28"/>
-          <w:szCs w:val="28"/>
-        </w:rPr>
-        <w:t>]</w:t>
+        <w:t>[CashFlow].[PayReceive]</w:t>
       </w:r>
     </w:p>
     <w:tbl>
@@ -7621,7 +7577,6 @@
                 <w:szCs w:val="24"/>
               </w:rPr>
             </w:pPr>
-            <w:proofErr w:type="spellStart"/>
             <w:r>
               <w:rPr>
                 <w:rFonts w:cs="B Nazanin"/>
@@ -7630,7 +7585,6 @@
               </w:rPr>
               <w:t>PayReceiveID</w:t>
             </w:r>
-            <w:proofErr w:type="spellEnd"/>
           </w:p>
         </w:tc>
         <w:tc>
@@ -7755,7 +7709,6 @@
                 <w:rtl/>
               </w:rPr>
             </w:pPr>
-            <w:proofErr w:type="spellStart"/>
             <w:r>
               <w:rPr>
                 <w:rFonts w:cs="B Nazanin"/>
@@ -7764,7 +7717,6 @@
               </w:rPr>
               <w:t>FiscalPeriodID</w:t>
             </w:r>
-            <w:proofErr w:type="spellEnd"/>
           </w:p>
         </w:tc>
         <w:tc>
@@ -7889,7 +7841,6 @@
                 <w:szCs w:val="24"/>
               </w:rPr>
             </w:pPr>
-            <w:proofErr w:type="spellStart"/>
             <w:r>
               <w:rPr>
                 <w:rFonts w:cs="B Nazanin"/>
@@ -7898,7 +7849,6 @@
               </w:rPr>
               <w:t>BranchID</w:t>
             </w:r>
-            <w:proofErr w:type="spellEnd"/>
           </w:p>
         </w:tc>
         <w:tc>
@@ -8021,7 +7971,6 @@
                 <w:rtl/>
               </w:rPr>
             </w:pPr>
-            <w:proofErr w:type="spellStart"/>
             <w:r>
               <w:rPr>
                 <w:rFonts w:cs="B Nazanin"/>
@@ -8030,7 +7979,6 @@
               </w:rPr>
               <w:t>IssuedByID</w:t>
             </w:r>
-            <w:proofErr w:type="spellEnd"/>
           </w:p>
         </w:tc>
         <w:tc>
@@ -8155,7 +8103,6 @@
                 <w:szCs w:val="24"/>
               </w:rPr>
             </w:pPr>
-            <w:proofErr w:type="spellStart"/>
             <w:r>
               <w:rPr>
                 <w:rFonts w:cs="B Nazanin"/>
@@ -8164,7 +8111,6 @@
               </w:rPr>
               <w:t>ModifiedByID</w:t>
             </w:r>
-            <w:proofErr w:type="spellEnd"/>
           </w:p>
         </w:tc>
         <w:tc>
@@ -8287,7 +8233,6 @@
                 <w:rtl/>
               </w:rPr>
             </w:pPr>
-            <w:proofErr w:type="spellStart"/>
             <w:r>
               <w:rPr>
                 <w:rFonts w:cs="B Nazanin"/>
@@ -8296,7 +8241,6 @@
               </w:rPr>
               <w:t>ConfirmedByID</w:t>
             </w:r>
-            <w:proofErr w:type="spellEnd"/>
           </w:p>
         </w:tc>
         <w:tc>
@@ -8420,7 +8364,6 @@
                 <w:szCs w:val="24"/>
               </w:rPr>
             </w:pPr>
-            <w:proofErr w:type="spellStart"/>
             <w:r>
               <w:rPr>
                 <w:rFonts w:cs="B Nazanin"/>
@@ -8429,7 +8372,6 @@
               </w:rPr>
               <w:t>ApprovedByID</w:t>
             </w:r>
-            <w:proofErr w:type="spellEnd"/>
           </w:p>
         </w:tc>
         <w:tc>
@@ -8684,7 +8626,6 @@
                 <w:szCs w:val="24"/>
               </w:rPr>
             </w:pPr>
-            <w:proofErr w:type="spellStart"/>
             <w:r>
               <w:rPr>
                 <w:rFonts w:cs="B Nazanin"/>
@@ -8701,7 +8642,6 @@
               </w:rPr>
               <w:t>No</w:t>
             </w:r>
-            <w:proofErr w:type="spellEnd"/>
           </w:p>
         </w:tc>
         <w:tc>
@@ -9079,7 +9019,6 @@
                 <w:szCs w:val="24"/>
               </w:rPr>
             </w:pPr>
-            <w:proofErr w:type="spellStart"/>
             <w:r>
               <w:rPr>
                 <w:rFonts w:cs="B Nazanin"/>
@@ -9088,7 +9027,6 @@
               </w:rPr>
               <w:t>CurrencyID</w:t>
             </w:r>
-            <w:proofErr w:type="spellEnd"/>
           </w:p>
         </w:tc>
         <w:tc>
@@ -9213,7 +9151,6 @@
                 <w:szCs w:val="24"/>
               </w:rPr>
             </w:pPr>
-            <w:proofErr w:type="spellStart"/>
             <w:r>
               <w:rPr>
                 <w:rFonts w:cs="B Nazanin"/>
@@ -9222,7 +9159,6 @@
               </w:rPr>
               <w:t>CurrencyRate</w:t>
             </w:r>
-            <w:proofErr w:type="spellEnd"/>
           </w:p>
         </w:tc>
         <w:tc>
@@ -9472,7 +9408,6 @@
                 <w:szCs w:val="24"/>
               </w:rPr>
             </w:pPr>
-            <w:proofErr w:type="spellStart"/>
             <w:r>
               <w:rPr>
                 <w:rFonts w:cs="B Nazanin"/>
@@ -9481,7 +9416,6 @@
               </w:rPr>
               <w:t>CreatedDate</w:t>
             </w:r>
-            <w:proofErr w:type="spellEnd"/>
           </w:p>
         </w:tc>
         <w:tc>
@@ -9602,7 +9536,6 @@
                 <w:szCs w:val="24"/>
               </w:rPr>
             </w:pPr>
-            <w:proofErr w:type="spellStart"/>
             <w:r>
               <w:rPr>
                 <w:rFonts w:cs="B Nazanin"/>
@@ -9611,7 +9544,6 @@
               </w:rPr>
               <w:t>ModifiedDate</w:t>
             </w:r>
-            <w:proofErr w:type="spellEnd"/>
           </w:p>
         </w:tc>
         <w:tc>
@@ -9734,7 +9666,6 @@
                 <w:szCs w:val="24"/>
               </w:rPr>
             </w:pPr>
-            <w:proofErr w:type="spellStart"/>
             <w:r>
               <w:rPr>
                 <w:rFonts w:cs="B Nazanin"/>
@@ -9743,7 +9674,6 @@
               </w:rPr>
               <w:t>IssuedByName</w:t>
             </w:r>
-            <w:proofErr w:type="spellEnd"/>
           </w:p>
         </w:tc>
         <w:tc>
@@ -9865,7 +9795,6 @@
                 <w:szCs w:val="24"/>
               </w:rPr>
             </w:pPr>
-            <w:proofErr w:type="spellStart"/>
             <w:r>
               <w:rPr>
                 <w:rFonts w:cs="B Nazanin"/>
@@ -9874,7 +9803,6 @@
               </w:rPr>
               <w:t>ModifiedByName</w:t>
             </w:r>
-            <w:proofErr w:type="spellEnd"/>
           </w:p>
         </w:tc>
         <w:tc>
@@ -9999,7 +9927,6 @@
                 <w:szCs w:val="24"/>
               </w:rPr>
             </w:pPr>
-            <w:proofErr w:type="spellStart"/>
             <w:r>
               <w:rPr>
                 <w:rFonts w:cs="B Nazanin"/>
@@ -10008,7 +9935,6 @@
               </w:rPr>
               <w:t>ConfirmedByName</w:t>
             </w:r>
-            <w:proofErr w:type="spellEnd"/>
           </w:p>
         </w:tc>
         <w:tc>
@@ -10130,7 +10056,6 @@
                 <w:szCs w:val="24"/>
               </w:rPr>
             </w:pPr>
-            <w:proofErr w:type="spellStart"/>
             <w:r>
               <w:rPr>
                 <w:rFonts w:cs="B Nazanin"/>
@@ -10139,7 +10064,6 @@
               </w:rPr>
               <w:t>ApprovedByName</w:t>
             </w:r>
-            <w:proofErr w:type="spellEnd"/>
           </w:p>
         </w:tc>
         <w:tc>
@@ -10264,7 +10188,6 @@
                 <w:szCs w:val="24"/>
               </w:rPr>
             </w:pPr>
-            <w:proofErr w:type="spellStart"/>
             <w:r>
               <w:rPr>
                 <w:rFonts w:cs="B Nazanin"/>
@@ -10281,7 +10204,6 @@
               </w:rPr>
               <w:t>owguid</w:t>
             </w:r>
-            <w:proofErr w:type="spellEnd"/>
           </w:p>
         </w:tc>
         <w:tc>
@@ -10409,7 +10331,6 @@
         </w:rPr>
         <w:t xml:space="preserve"> : </w:t>
       </w:r>
-      <w:proofErr w:type="spellStart"/>
       <w:r>
         <w:rPr>
           <w:rFonts w:cs="B Nazanin"/>
@@ -10418,7 +10339,6 @@
         </w:rPr>
         <w:t>OperationalEntity</w:t>
       </w:r>
-      <w:proofErr w:type="spellEnd"/>
       <w:r>
         <w:rPr>
           <w:rFonts w:cs="B Nazanin" w:hint="cs"/>
@@ -13116,33 +13036,94 @@
     <w:p>
       <w:pPr>
         <w:bidi/>
-        <w:rPr>
-          <w:rFonts w:cs="B Nazanin"/>
-          <w:sz w:val="28"/>
-          <w:szCs w:val="28"/>
-          <w:rtl/>
-          <w:lang w:bidi="fa-IR"/>
-        </w:rPr>
-      </w:pPr>
-      <w:r>
-        <w:rPr>
-          <w:rFonts w:cs="B Nazanin" w:hint="cs"/>
-          <w:sz w:val="28"/>
-          <w:szCs w:val="28"/>
-          <w:rtl/>
-          <w:lang w:bidi="fa-IR"/>
-        </w:rPr>
-        <w:t>پیشنهاد شماره در فرم‌های عملیاتی به صورت بزرگ‌ترین شماره در سیستم به اضافه یک انجام شود.</w:t>
-      </w:r>
-      <w:r>
-        <w:rPr>
-          <w:rFonts w:cs="B Nazanin" w:hint="cs"/>
-          <w:sz w:val="28"/>
-          <w:szCs w:val="28"/>
-          <w:rtl/>
-          <w:lang w:bidi="fa-IR"/>
-        </w:rPr>
-        <w:t xml:space="preserve"> </w:t>
+        <w:jc w:val="both"/>
+        <w:rPr>
+          <w:rFonts w:cs="B Nazanin"/>
+          <w:sz w:val="28"/>
+          <w:szCs w:val="28"/>
+          <w:rtl/>
+          <w:lang w:bidi="fa-IR"/>
+        </w:rPr>
+      </w:pPr>
+      <w:r>
+        <w:rPr>
+          <w:rFonts w:cs="B Nazanin"/>
+          <w:sz w:val="28"/>
+          <w:szCs w:val="28"/>
+          <w:rtl/>
+          <w:lang w:bidi="fa-IR"/>
+        </w:rPr>
+        <w:t xml:space="preserve">شماره فرم جدید برابر است با </w:t>
+      </w:r>
+      <w:r>
+        <w:rPr>
+          <w:rFonts w:cs="B Nazanin" w:hint="cs"/>
+          <w:sz w:val="28"/>
+          <w:szCs w:val="28"/>
+          <w:rtl/>
+          <w:lang w:bidi="fa-IR"/>
+        </w:rPr>
+        <w:t>بزرگ‌ترین شماره</w:t>
+      </w:r>
+      <w:r>
+        <w:rPr>
+          <w:rFonts w:cs="B Nazanin"/>
+          <w:sz w:val="28"/>
+          <w:szCs w:val="28"/>
+          <w:rtl/>
+          <w:lang w:bidi="fa-IR"/>
+        </w:rPr>
+        <w:t xml:space="preserve"> صادر شده از همان نوع </w:t>
+      </w:r>
+      <w:r>
+        <w:rPr>
+          <w:rFonts w:cs="B Nazanin" w:hint="cs"/>
+          <w:sz w:val="28"/>
+          <w:szCs w:val="28"/>
+          <w:rtl/>
+          <w:lang w:bidi="fa-IR"/>
+        </w:rPr>
+        <w:t>(</w:t>
+      </w:r>
+      <w:r>
+        <w:rPr>
+          <w:rFonts w:cs="B Nazanin"/>
+          <w:sz w:val="28"/>
+          <w:szCs w:val="28"/>
+          <w:rtl/>
+          <w:lang w:bidi="fa-IR"/>
+        </w:rPr>
+        <w:t>دریافت یا پرداخت</w:t>
+      </w:r>
+      <w:r>
+        <w:rPr>
+          <w:rFonts w:cs="B Nazanin" w:hint="cs"/>
+          <w:sz w:val="28"/>
+          <w:szCs w:val="28"/>
+          <w:rtl/>
+          <w:lang w:bidi="fa-IR"/>
+        </w:rPr>
+        <w:t>)</w:t>
+      </w:r>
+      <w:r>
+        <w:rPr>
+          <w:rFonts w:cs="B Nazanin"/>
+          <w:sz w:val="28"/>
+          <w:szCs w:val="28"/>
+          <w:rtl/>
+          <w:lang w:bidi="fa-IR"/>
+        </w:rPr>
+        <w:t xml:space="preserve"> در شعبه و دوره مالی جاری به</w:t>
+      </w:r>
+      <w:r>
+        <w:rPr>
+          <w:rFonts w:cs="B Nazanin" w:hint="cs"/>
+          <w:sz w:val="28"/>
+          <w:szCs w:val="28"/>
+          <w:rtl/>
+          <w:lang w:bidi="fa-IR"/>
+        </w:rPr>
+        <w:t>‌علاوه یک.</w:t>
       </w:r>
     </w:p>
     <w:p>
@@ -16282,94 +16263,18 @@
         </w:rPr>
         <w:t xml:space="preserve">شکل مورد نیاز در برنامه جدید تدبیر با شکل بالا تفاوت‌هایی دارد که در بخش </w:t>
       </w:r>
-      <w:r>
-        <w:rPr>
-          <w:rFonts w:cs="B Nazanin"/>
-          <w:sz w:val="28"/>
-          <w:szCs w:val="28"/>
-          <w:rtl/>
-        </w:rPr>
-        <w:fldChar w:fldCharType="begin"/>
-      </w:r>
-      <w:r>
-        <w:rPr>
-          <w:rFonts w:cs="B Nazanin"/>
-          <w:sz w:val="28"/>
-          <w:szCs w:val="28"/>
-          <w:rtl/>
-        </w:rPr>
-        <w:instrText xml:space="preserve"> </w:instrText>
-      </w:r>
-      <w:r>
-        <w:rPr>
-          <w:rFonts w:cs="B Nazanin"/>
-          <w:sz w:val="28"/>
-          <w:szCs w:val="28"/>
-        </w:rPr>
-        <w:instrText>HYPERLINK</w:instrText>
-      </w:r>
-      <w:r>
-        <w:rPr>
-          <w:rFonts w:cs="B Nazanin"/>
-          <w:sz w:val="28"/>
-          <w:szCs w:val="28"/>
-          <w:rtl/>
-        </w:rPr>
-        <w:instrText xml:space="preserve">  \</w:instrText>
-      </w:r>
-      <w:r>
-        <w:rPr>
-          <w:rFonts w:cs="B Nazanin"/>
-          <w:sz w:val="28"/>
-          <w:szCs w:val="28"/>
-        </w:rPr>
-        <w:instrText>l</w:instrText>
-      </w:r>
-      <w:r>
-        <w:rPr>
-          <w:rFonts w:cs="B Nazanin"/>
-          <w:sz w:val="28"/>
-          <w:szCs w:val="28"/>
-          <w:rtl/>
-        </w:rPr>
-        <w:instrText xml:space="preserve"> "_نکات_مربوط_به" </w:instrText>
-      </w:r>
-      <w:r>
-        <w:rPr>
-          <w:rFonts w:cs="B Nazanin"/>
-          <w:sz w:val="28"/>
-          <w:szCs w:val="28"/>
-          <w:rtl/>
-        </w:rPr>
-      </w:r>
-      <w:r>
-        <w:rPr>
-          <w:rFonts w:cs="B Nazanin"/>
-          <w:sz w:val="28"/>
-          <w:szCs w:val="28"/>
-          <w:rtl/>
-        </w:rPr>
-        <w:fldChar w:fldCharType="separate"/>
-      </w:r>
-      <w:r>
-        <w:rPr>
-          <w:rStyle w:val="Hyperlink"/>
-          <w:rFonts w:cs="B Nazanin" w:hint="cs"/>
-          <w:sz w:val="28"/>
-          <w:szCs w:val="28"/>
-          <w:rtl/>
-        </w:rPr>
-        <w:t>نکات واسط کاربری</w:t>
-      </w:r>
-      <w:r>
-        <w:rPr>
-          <w:rFonts w:cs="B Nazanin"/>
-          <w:sz w:val="28"/>
-          <w:szCs w:val="28"/>
-          <w:rtl/>
-        </w:rPr>
-        <w:fldChar w:fldCharType="end"/>
-      </w:r>
+      <w:hyperlink w:anchor="_نکات_مربوط_به" w:history="1">
+        <w:r>
+          <w:rPr>
+            <w:rStyle w:val="Hyperlink"/>
+            <w:rFonts w:cs="B Nazanin" w:hint="cs"/>
+            <w:sz w:val="28"/>
+            <w:szCs w:val="28"/>
+            <w:rtl/>
+          </w:rPr>
+          <w:t>نکات واسط کاربری</w:t>
+        </w:r>
+      </w:hyperlink>
       <w:r>
         <w:rPr>
           <w:rFonts w:cs="B Nazanin" w:hint="cs"/>
@@ -16430,43 +16335,7 @@
           <w:sz w:val="28"/>
           <w:szCs w:val="28"/>
         </w:rPr>
-        <w:t>[</w:t>
-      </w:r>
-      <w:proofErr w:type="spellStart"/>
-      <w:r>
-        <w:rPr>
-          <w:rFonts w:cs="B Nazanin"/>
-          <w:sz w:val="28"/>
-          <w:szCs w:val="28"/>
-        </w:rPr>
-        <w:t>CashFlow</w:t>
-      </w:r>
-      <w:proofErr w:type="spellEnd"/>
-      <w:r>
-        <w:rPr>
-          <w:rFonts w:cs="B Nazanin"/>
-          <w:sz w:val="28"/>
-          <w:szCs w:val="28"/>
-        </w:rPr>
-        <w:t>].[</w:t>
-      </w:r>
-      <w:proofErr w:type="spellStart"/>
-      <w:r>
-        <w:rPr>
-          <w:rFonts w:cs="B Nazanin"/>
-          <w:sz w:val="28"/>
-          <w:szCs w:val="28"/>
-        </w:rPr>
-        <w:t>PayReceiveAccount</w:t>
-      </w:r>
-      <w:proofErr w:type="spellEnd"/>
-      <w:r>
-        <w:rPr>
-          <w:rFonts w:cs="B Nazanin"/>
-          <w:sz w:val="28"/>
-          <w:szCs w:val="28"/>
-        </w:rPr>
-        <w:t>]</w:t>
+        <w:t>[CashFlow].[PayReceiveAccount]</w:t>
       </w:r>
     </w:p>
     <w:tbl>
@@ -16665,7 +16534,6 @@
                 <w:szCs w:val="24"/>
               </w:rPr>
             </w:pPr>
-            <w:proofErr w:type="spellStart"/>
             <w:r>
               <w:rPr>
                 <w:rFonts w:cs="B Nazanin"/>
@@ -16690,7 +16558,6 @@
               </w:rPr>
               <w:t>ID</w:t>
             </w:r>
-            <w:proofErr w:type="spellEnd"/>
           </w:p>
         </w:tc>
         <w:tc>
@@ -16835,7 +16702,6 @@
                 <w:rtl/>
               </w:rPr>
             </w:pPr>
-            <w:proofErr w:type="spellStart"/>
             <w:r>
               <w:rPr>
                 <w:rFonts w:cs="B Nazanin"/>
@@ -16852,7 +16718,6 @@
               </w:rPr>
               <w:t>ID</w:t>
             </w:r>
-            <w:proofErr w:type="spellEnd"/>
           </w:p>
         </w:tc>
         <w:tc>
@@ -16986,7 +16851,6 @@
                 <w:szCs w:val="24"/>
               </w:rPr>
             </w:pPr>
-            <w:proofErr w:type="spellStart"/>
             <w:r>
               <w:rPr>
                 <w:rFonts w:cs="B Nazanin"/>
@@ -16995,7 +16859,6 @@
               </w:rPr>
               <w:t>AccountID</w:t>
             </w:r>
-            <w:proofErr w:type="spellEnd"/>
           </w:p>
         </w:tc>
         <w:tc>
@@ -17116,7 +16979,6 @@
                 <w:rtl/>
               </w:rPr>
             </w:pPr>
-            <w:proofErr w:type="spellStart"/>
             <w:r>
               <w:rPr>
                 <w:rFonts w:cs="B Nazanin"/>
@@ -17125,7 +16987,6 @@
               </w:rPr>
               <w:t>DetailAccountID</w:t>
             </w:r>
-            <w:proofErr w:type="spellEnd"/>
           </w:p>
         </w:tc>
         <w:tc>
@@ -17250,7 +17111,6 @@
                 <w:szCs w:val="24"/>
               </w:rPr>
             </w:pPr>
-            <w:proofErr w:type="spellStart"/>
             <w:r>
               <w:rPr>
                 <w:rFonts w:cs="B Nazanin"/>
@@ -17259,7 +17119,6 @@
               </w:rPr>
               <w:t>CostCenterID</w:t>
             </w:r>
-            <w:proofErr w:type="spellEnd"/>
           </w:p>
         </w:tc>
         <w:tc>
@@ -17380,7 +17239,6 @@
                 <w:rtl/>
               </w:rPr>
             </w:pPr>
-            <w:proofErr w:type="spellStart"/>
             <w:r>
               <w:rPr>
                 <w:rFonts w:cs="B Nazanin"/>
@@ -17389,7 +17247,6 @@
               </w:rPr>
               <w:t>ProjectID</w:t>
             </w:r>
-            <w:proofErr w:type="spellEnd"/>
           </w:p>
         </w:tc>
         <w:tc>
@@ -17668,23 +17525,13 @@
                 <w:rtl/>
               </w:rPr>
             </w:pPr>
-            <w:proofErr w:type="gramStart"/>
-            <w:r>
-              <w:rPr>
-                <w:rFonts w:cs="B Nazanin"/>
-                <w:sz w:val="24"/>
-                <w:szCs w:val="24"/>
-              </w:rPr>
-              <w:t>NVARCHAR(</w:t>
-            </w:r>
-            <w:proofErr w:type="gramEnd"/>
-            <w:r>
-              <w:rPr>
-                <w:rFonts w:cs="B Nazanin"/>
-                <w:sz w:val="24"/>
-                <w:szCs w:val="24"/>
-              </w:rPr>
-              <w:t>512)</w:t>
+            <w:r>
+              <w:rPr>
+                <w:rFonts w:cs="B Nazanin"/>
+                <w:sz w:val="24"/>
+                <w:szCs w:val="24"/>
+              </w:rPr>
+              <w:t>NVARCHAR(512)</w:t>
             </w:r>
           </w:p>
         </w:tc>
@@ -17787,7 +17634,6 @@
                 <w:szCs w:val="24"/>
               </w:rPr>
             </w:pPr>
-            <w:proofErr w:type="spellStart"/>
             <w:r>
               <w:rPr>
                 <w:rFonts w:cs="B Nazanin"/>
@@ -17804,7 +17650,6 @@
               </w:rPr>
               <w:t>owguid</w:t>
             </w:r>
-            <w:proofErr w:type="spellEnd"/>
           </w:p>
         </w:tc>
         <w:tc>
@@ -17926,7 +17771,6 @@
                 <w:szCs w:val="24"/>
               </w:rPr>
             </w:pPr>
-            <w:proofErr w:type="spellStart"/>
             <w:r>
               <w:rPr>
                 <w:rFonts w:cs="B Nazanin"/>
@@ -17935,7 +17779,6 @@
               </w:rPr>
               <w:t>ModifiedDate</w:t>
             </w:r>
-            <w:proofErr w:type="spellEnd"/>
           </w:p>
         </w:tc>
         <w:tc>
@@ -18032,7 +17875,6 @@
         </w:rPr>
         <w:t xml:space="preserve">نوع موجودیت : </w:t>
       </w:r>
-      <w:proofErr w:type="spellStart"/>
       <w:r>
         <w:rPr>
           <w:rFonts w:cs="B Nazanin"/>
@@ -18041,7 +17883,6 @@
         </w:rPr>
         <w:t>CoreEntity</w:t>
       </w:r>
-      <w:proofErr w:type="spellEnd"/>
     </w:p>
     <w:p>
       <w:pPr>
@@ -19309,94 +19150,18 @@
         </w:rPr>
         <w:t xml:space="preserve">شکل مورد نیاز در برنامه جدید تدبیر با شکل بالا تفاوت‌هایی دارد که در بخش </w:t>
       </w:r>
-      <w:r>
-        <w:rPr>
-          <w:rFonts w:cs="B Nazanin"/>
-          <w:sz w:val="28"/>
-          <w:szCs w:val="28"/>
-          <w:rtl/>
-        </w:rPr>
-        <w:fldChar w:fldCharType="begin"/>
-      </w:r>
-      <w:r>
-        <w:rPr>
-          <w:rFonts w:cs="B Nazanin"/>
-          <w:sz w:val="28"/>
-          <w:szCs w:val="28"/>
-          <w:rtl/>
-        </w:rPr>
-        <w:instrText xml:space="preserve"> </w:instrText>
-      </w:r>
-      <w:r>
-        <w:rPr>
-          <w:rFonts w:cs="B Nazanin"/>
-          <w:sz w:val="28"/>
-          <w:szCs w:val="28"/>
-        </w:rPr>
-        <w:instrText>HYPERLINK</w:instrText>
-      </w:r>
-      <w:r>
-        <w:rPr>
-          <w:rFonts w:cs="B Nazanin"/>
-          <w:sz w:val="28"/>
-          <w:szCs w:val="28"/>
-          <w:rtl/>
-        </w:rPr>
-        <w:instrText xml:space="preserve">  \</w:instrText>
-      </w:r>
-      <w:r>
-        <w:rPr>
-          <w:rFonts w:cs="B Nazanin"/>
-          <w:sz w:val="28"/>
-          <w:szCs w:val="28"/>
-        </w:rPr>
-        <w:instrText>l</w:instrText>
-      </w:r>
-      <w:r>
-        <w:rPr>
-          <w:rFonts w:cs="B Nazanin"/>
-          <w:sz w:val="28"/>
-          <w:szCs w:val="28"/>
-          <w:rtl/>
-        </w:rPr>
-        <w:instrText xml:space="preserve"> "_نکات_مربوط_به" </w:instrText>
-      </w:r>
-      <w:r>
-        <w:rPr>
-          <w:rFonts w:cs="B Nazanin"/>
-          <w:sz w:val="28"/>
-          <w:szCs w:val="28"/>
-          <w:rtl/>
-        </w:rPr>
-      </w:r>
-      <w:r>
-        <w:rPr>
-          <w:rFonts w:cs="B Nazanin"/>
-          <w:sz w:val="28"/>
-          <w:szCs w:val="28"/>
-          <w:rtl/>
-        </w:rPr>
-        <w:fldChar w:fldCharType="separate"/>
-      </w:r>
-      <w:r>
-        <w:rPr>
-          <w:rStyle w:val="Hyperlink"/>
-          <w:rFonts w:cs="B Nazanin" w:hint="cs"/>
-          <w:sz w:val="28"/>
-          <w:szCs w:val="28"/>
-          <w:rtl/>
-        </w:rPr>
-        <w:t>نکات واسط کاربری</w:t>
-      </w:r>
-      <w:r>
-        <w:rPr>
-          <w:rFonts w:cs="B Nazanin"/>
-          <w:sz w:val="28"/>
-          <w:szCs w:val="28"/>
-          <w:rtl/>
-        </w:rPr>
-        <w:fldChar w:fldCharType="end"/>
-      </w:r>
+      <w:hyperlink w:anchor="_نکات_مربوط_به" w:history="1">
+        <w:r>
+          <w:rPr>
+            <w:rStyle w:val="Hyperlink"/>
+            <w:rFonts w:cs="B Nazanin" w:hint="cs"/>
+            <w:sz w:val="28"/>
+            <w:szCs w:val="28"/>
+            <w:rtl/>
+          </w:rPr>
+          <w:t>نکات واسط کاربری</w:t>
+        </w:r>
+      </w:hyperlink>
       <w:r>
         <w:rPr>
           <w:rFonts w:cs="B Nazanin" w:hint="cs"/>
@@ -19462,47 +19227,7 @@
           <w:szCs w:val="28"/>
           <w:lang w:bidi="fa-IR"/>
         </w:rPr>
-        <w:t>[</w:t>
-      </w:r>
-      <w:proofErr w:type="spellStart"/>
-      <w:r>
-        <w:rPr>
-          <w:rFonts w:cs="B Nazanin"/>
-          <w:sz w:val="28"/>
-          <w:szCs w:val="28"/>
-          <w:lang w:bidi="fa-IR"/>
-        </w:rPr>
-        <w:t>CashFlow</w:t>
-      </w:r>
-      <w:proofErr w:type="spellEnd"/>
-      <w:r>
-        <w:rPr>
-          <w:rFonts w:cs="B Nazanin"/>
-          <w:sz w:val="28"/>
-          <w:szCs w:val="28"/>
-          <w:lang w:bidi="fa-IR"/>
-        </w:rPr>
-        <w:t>].[</w:t>
-      </w:r>
-      <w:proofErr w:type="spellStart"/>
-      <w:r>
-        <w:rPr>
-          <w:rFonts w:cs="B Nazanin"/>
-          <w:sz w:val="28"/>
-          <w:szCs w:val="28"/>
-          <w:lang w:bidi="fa-IR"/>
-        </w:rPr>
-        <w:t>PayReceiveCashAccount</w:t>
-      </w:r>
-      <w:proofErr w:type="spellEnd"/>
-      <w:r>
-        <w:rPr>
-          <w:rFonts w:cs="B Nazanin"/>
-          <w:sz w:val="28"/>
-          <w:szCs w:val="28"/>
-          <w:lang w:bidi="fa-IR"/>
-        </w:rPr>
-        <w:t>]</w:t>
+        <w:t>[CashFlow].[PayReceiveCashAccount]</w:t>
       </w:r>
     </w:p>
     <w:tbl>
@@ -19701,7 +19426,6 @@
                 <w:szCs w:val="24"/>
               </w:rPr>
             </w:pPr>
-            <w:proofErr w:type="spellStart"/>
             <w:r>
               <w:rPr>
                 <w:rFonts w:cs="B Nazanin"/>
@@ -19710,7 +19434,6 @@
               </w:rPr>
               <w:t>PayReceiveCashAccountID</w:t>
             </w:r>
-            <w:proofErr w:type="spellEnd"/>
           </w:p>
         </w:tc>
         <w:tc>
@@ -19835,7 +19558,6 @@
                 <w:rtl/>
               </w:rPr>
             </w:pPr>
-            <w:proofErr w:type="spellStart"/>
             <w:r>
               <w:rPr>
                 <w:rFonts w:cs="B Nazanin"/>
@@ -19844,7 +19566,6 @@
               </w:rPr>
               <w:t>PayReceiveID</w:t>
             </w:r>
-            <w:proofErr w:type="spellEnd"/>
           </w:p>
         </w:tc>
         <w:tc>
@@ -19969,7 +19690,6 @@
                 <w:szCs w:val="24"/>
               </w:rPr>
             </w:pPr>
-            <w:proofErr w:type="spellStart"/>
             <w:r>
               <w:rPr>
                 <w:rFonts w:cs="B Nazanin"/>
@@ -19978,7 +19698,6 @@
               </w:rPr>
               <w:t>AccountID</w:t>
             </w:r>
-            <w:proofErr w:type="spellEnd"/>
           </w:p>
         </w:tc>
         <w:tc>
@@ -20099,7 +19818,6 @@
                 <w:rtl/>
               </w:rPr>
             </w:pPr>
-            <w:proofErr w:type="spellStart"/>
             <w:r>
               <w:rPr>
                 <w:rFonts w:cs="B Nazanin"/>
@@ -20108,7 +19826,6 @@
               </w:rPr>
               <w:t>DetailAccountID</w:t>
             </w:r>
-            <w:proofErr w:type="spellEnd"/>
           </w:p>
         </w:tc>
         <w:tc>
@@ -20233,7 +19950,6 @@
                 <w:szCs w:val="24"/>
               </w:rPr>
             </w:pPr>
-            <w:proofErr w:type="spellStart"/>
             <w:r>
               <w:rPr>
                 <w:rFonts w:cs="B Nazanin"/>
@@ -20242,7 +19958,6 @@
               </w:rPr>
               <w:t>CostCenterID</w:t>
             </w:r>
-            <w:proofErr w:type="spellEnd"/>
           </w:p>
         </w:tc>
         <w:tc>
@@ -20363,7 +20078,6 @@
                 <w:rtl/>
               </w:rPr>
             </w:pPr>
-            <w:proofErr w:type="spellStart"/>
             <w:r>
               <w:rPr>
                 <w:rFonts w:cs="B Nazanin"/>
@@ -20372,7 +20086,6 @@
               </w:rPr>
               <w:t>ProjectID</w:t>
             </w:r>
-            <w:proofErr w:type="spellEnd"/>
           </w:p>
         </w:tc>
         <w:tc>
@@ -20496,7 +20209,6 @@
                 <w:szCs w:val="24"/>
               </w:rPr>
             </w:pPr>
-            <w:proofErr w:type="spellStart"/>
             <w:r>
               <w:rPr>
                 <w:rFonts w:cs="B Nazanin"/>
@@ -20505,7 +20217,6 @@
               </w:rPr>
               <w:t>SourceAppID</w:t>
             </w:r>
-            <w:proofErr w:type="spellEnd"/>
           </w:p>
         </w:tc>
         <w:tc>
@@ -20627,7 +20338,6 @@
                 <w:szCs w:val="24"/>
               </w:rPr>
             </w:pPr>
-            <w:proofErr w:type="spellStart"/>
             <w:r>
               <w:rPr>
                 <w:rFonts w:cs="B Nazanin"/>
@@ -20636,7 +20346,6 @@
               </w:rPr>
               <w:t>IsBank</w:t>
             </w:r>
-            <w:proofErr w:type="spellEnd"/>
           </w:p>
         </w:tc>
         <w:tc>
@@ -20890,7 +20599,6 @@
                 <w:szCs w:val="24"/>
               </w:rPr>
             </w:pPr>
-            <w:proofErr w:type="spellStart"/>
             <w:r>
               <w:rPr>
                 <w:rFonts w:cs="B Nazanin"/>
@@ -20899,7 +20607,6 @@
               </w:rPr>
               <w:t>BankOrderNo</w:t>
             </w:r>
-            <w:proofErr w:type="spellEnd"/>
           </w:p>
         </w:tc>
         <w:tc>
@@ -21050,23 +20757,13 @@
                 <w:rtl/>
               </w:rPr>
             </w:pPr>
-            <w:proofErr w:type="gramStart"/>
-            <w:r>
-              <w:rPr>
-                <w:rFonts w:cs="B Nazanin"/>
-                <w:sz w:val="24"/>
-                <w:szCs w:val="24"/>
-              </w:rPr>
-              <w:t>NVARCHAR(</w:t>
-            </w:r>
-            <w:proofErr w:type="gramEnd"/>
-            <w:r>
-              <w:rPr>
-                <w:rFonts w:cs="B Nazanin"/>
-                <w:sz w:val="24"/>
-                <w:szCs w:val="24"/>
-              </w:rPr>
-              <w:t>512)</w:t>
+            <w:r>
+              <w:rPr>
+                <w:rFonts w:cs="B Nazanin"/>
+                <w:sz w:val="24"/>
+                <w:szCs w:val="24"/>
+              </w:rPr>
+              <w:t>NVARCHAR(512)</w:t>
             </w:r>
           </w:p>
         </w:tc>
@@ -21166,7 +20863,6 @@
                 <w:szCs w:val="24"/>
               </w:rPr>
             </w:pPr>
-            <w:proofErr w:type="spellStart"/>
             <w:r>
               <w:rPr>
                 <w:rFonts w:cs="B Nazanin"/>
@@ -21183,7 +20879,6 @@
               </w:rPr>
               <w:t>owguid</w:t>
             </w:r>
-            <w:proofErr w:type="spellEnd"/>
           </w:p>
         </w:tc>
         <w:tc>
@@ -21308,7 +21003,6 @@
                 <w:szCs w:val="24"/>
               </w:rPr>
             </w:pPr>
-            <w:proofErr w:type="spellStart"/>
             <w:r>
               <w:rPr>
                 <w:rFonts w:cs="B Nazanin"/>
@@ -21317,7 +21011,6 @@
               </w:rPr>
               <w:t>ModifiedDate</w:t>
             </w:r>
-            <w:proofErr w:type="spellEnd"/>
           </w:p>
         </w:tc>
         <w:tc>
@@ -21414,7 +21107,6 @@
         </w:rPr>
         <w:t xml:space="preserve">نوع موجودیت : </w:t>
       </w:r>
-      <w:proofErr w:type="spellStart"/>
       <w:r>
         <w:rPr>
           <w:rFonts w:cs="B Nazanin"/>
@@ -21423,7 +21115,6 @@
         </w:rPr>
         <w:t>CoreEntity</w:t>
       </w:r>
-      <w:proofErr w:type="spellEnd"/>
     </w:p>
     <w:p>
       <w:pPr>

</xml_diff>

<commit_message>
Added sum article amounts for PayReceive API Build(1552)
</commit_message>
<xml_diff>
--- a/doc/Analysis/Treasury/PayReceive.docx
+++ b/doc/Analysis/Treasury/PayReceive.docx
@@ -44,10 +44,6 @@
         <w:p>
           <w:pPr>
             <w:pStyle w:val="TOC1"/>
-            <w:tabs>
-              <w:tab w:val="right" w:leader="dot" w:pos="9350"/>
-            </w:tabs>
-            <w:bidi/>
             <w:rPr>
               <w:rFonts w:eastAsiaTheme="minorEastAsia"/>
               <w:noProof/>
@@ -73,7 +69,7 @@
             </w:rPr>
             <w:fldChar w:fldCharType="separate"/>
           </w:r>
-          <w:hyperlink w:anchor="_Toc141025556" w:history="1">
+          <w:hyperlink w:anchor="_Toc141109479" w:history="1">
             <w:r>
               <w:rPr>
                 <w:rStyle w:val="Hyperlink"/>
@@ -148,7 +144,7 @@
                 <w:noProof/>
                 <w:webHidden/>
               </w:rPr>
-              <w:instrText xml:space="preserve"> PAGEREF _Toc141025556 \h </w:instrText>
+              <w:instrText xml:space="preserve"> PAGEREF _Toc141109479 \h </w:instrText>
             </w:r>
             <w:r>
               <w:rPr>
@@ -167,6 +163,7 @@
               <w:rPr>
                 <w:noProof/>
                 <w:webHidden/>
+                <w:rtl/>
               </w:rPr>
               <w:t>3</w:t>
             </w:r>
@@ -182,10 +179,6 @@
         <w:p>
           <w:pPr>
             <w:pStyle w:val="TOC1"/>
-            <w:tabs>
-              <w:tab w:val="right" w:leader="dot" w:pos="9350"/>
-            </w:tabs>
-            <w:bidi/>
             <w:rPr>
               <w:rFonts w:eastAsiaTheme="minorEastAsia"/>
               <w:noProof/>
@@ -193,7 +186,7 @@
               <w14:ligatures w14:val="standardContextual"/>
             </w:rPr>
           </w:pPr>
-          <w:hyperlink w:anchor="_Toc141025557" w:history="1">
+          <w:hyperlink w:anchor="_Toc141109480" w:history="1">
             <w:r>
               <w:rPr>
                 <w:rStyle w:val="Hyperlink"/>
@@ -268,7 +261,7 @@
                 <w:noProof/>
                 <w:webHidden/>
               </w:rPr>
-              <w:instrText xml:space="preserve"> PAGEREF _Toc141025557 \h </w:instrText>
+              <w:instrText xml:space="preserve"> PAGEREF _Toc141109480 \h </w:instrText>
             </w:r>
             <w:r>
               <w:rPr>
@@ -287,6 +280,7 @@
               <w:rPr>
                 <w:noProof/>
                 <w:webHidden/>
+                <w:rtl/>
               </w:rPr>
               <w:t>4</w:t>
             </w:r>
@@ -313,7 +307,7 @@
               <w14:ligatures w14:val="standardContextual"/>
             </w:rPr>
           </w:pPr>
-          <w:hyperlink w:anchor="_Toc141025558" w:history="1">
+          <w:hyperlink w:anchor="_Toc141109481" w:history="1">
             <w:r>
               <w:rPr>
                 <w:rStyle w:val="Hyperlink"/>
@@ -342,7 +336,7 @@
                 <w:noProof/>
                 <w:webHidden/>
               </w:rPr>
-              <w:instrText xml:space="preserve"> PAGEREF _Toc141025558 \h </w:instrText>
+              <w:instrText xml:space="preserve"> PAGEREF _Toc141109481 \h </w:instrText>
             </w:r>
             <w:r>
               <w:rPr>
@@ -361,6 +355,7 @@
               <w:rPr>
                 <w:noProof/>
                 <w:webHidden/>
+                <w:rtl/>
               </w:rPr>
               <w:t>4</w:t>
             </w:r>
@@ -376,10 +371,6 @@
         <w:p>
           <w:pPr>
             <w:pStyle w:val="TOC1"/>
-            <w:tabs>
-              <w:tab w:val="right" w:leader="dot" w:pos="9350"/>
-            </w:tabs>
-            <w:bidi/>
             <w:rPr>
               <w:rFonts w:eastAsiaTheme="minorEastAsia"/>
               <w:noProof/>
@@ -387,7 +378,7 @@
               <w14:ligatures w14:val="standardContextual"/>
             </w:rPr>
           </w:pPr>
-          <w:hyperlink w:anchor="_Toc141025559" w:history="1">
+          <w:hyperlink w:anchor="_Toc141109482" w:history="1">
             <w:r>
               <w:rPr>
                 <w:rStyle w:val="Hyperlink"/>
@@ -418,7 +409,7 @@
                 <w:noProof/>
                 <w:webHidden/>
               </w:rPr>
-              <w:instrText xml:space="preserve"> PAGEREF _Toc141025559 \h </w:instrText>
+              <w:instrText xml:space="preserve"> PAGEREF _Toc141109482 \h </w:instrText>
             </w:r>
             <w:r>
               <w:rPr>
@@ -437,6 +428,7 @@
               <w:rPr>
                 <w:noProof/>
                 <w:webHidden/>
+                <w:rtl/>
               </w:rPr>
               <w:t>5</w:t>
             </w:r>
@@ -452,10 +444,6 @@
         <w:p>
           <w:pPr>
             <w:pStyle w:val="TOC1"/>
-            <w:tabs>
-              <w:tab w:val="right" w:leader="dot" w:pos="9350"/>
-            </w:tabs>
-            <w:bidi/>
             <w:rPr>
               <w:rFonts w:eastAsiaTheme="minorEastAsia"/>
               <w:noProof/>
@@ -463,7 +451,7 @@
               <w14:ligatures w14:val="standardContextual"/>
             </w:rPr>
           </w:pPr>
-          <w:hyperlink w:anchor="_Toc141025560" w:history="1">
+          <w:hyperlink w:anchor="_Toc141109483" w:history="1">
             <w:r>
               <w:rPr>
                 <w:rStyle w:val="Hyperlink"/>
@@ -593,7 +581,7 @@
                 <w:noProof/>
                 <w:webHidden/>
               </w:rPr>
-              <w:instrText xml:space="preserve"> PAGEREF _Toc141025560 \h </w:instrText>
+              <w:instrText xml:space="preserve"> PAGEREF _Toc141109483 \h </w:instrText>
             </w:r>
             <w:r>
               <w:rPr>
@@ -612,6 +600,7 @@
               <w:rPr>
                 <w:noProof/>
                 <w:webHidden/>
+                <w:rtl/>
               </w:rPr>
               <w:t>5</w:t>
             </w:r>
@@ -627,10 +616,6 @@
         <w:p>
           <w:pPr>
             <w:pStyle w:val="TOC1"/>
-            <w:tabs>
-              <w:tab w:val="right" w:leader="dot" w:pos="9350"/>
-            </w:tabs>
-            <w:bidi/>
             <w:rPr>
               <w:rFonts w:eastAsiaTheme="minorEastAsia"/>
               <w:noProof/>
@@ -638,7 +623,7 @@
               <w14:ligatures w14:val="standardContextual"/>
             </w:rPr>
           </w:pPr>
-          <w:hyperlink w:anchor="_Toc141025561" w:history="1">
+          <w:hyperlink w:anchor="_Toc141109484" w:history="1">
             <w:r>
               <w:rPr>
                 <w:rStyle w:val="Hyperlink"/>
@@ -757,7 +742,7 @@
                 <w:noProof/>
                 <w:webHidden/>
               </w:rPr>
-              <w:instrText xml:space="preserve"> PAGEREF _Toc141025561 \h </w:instrText>
+              <w:instrText xml:space="preserve"> PAGEREF _Toc141109484 \h </w:instrText>
             </w:r>
             <w:r>
               <w:rPr>
@@ -776,6 +761,7 @@
               <w:rPr>
                 <w:noProof/>
                 <w:webHidden/>
+                <w:rtl/>
               </w:rPr>
               <w:t>6</w:t>
             </w:r>
@@ -791,10 +777,6 @@
         <w:p>
           <w:pPr>
             <w:pStyle w:val="TOC1"/>
-            <w:tabs>
-              <w:tab w:val="right" w:leader="dot" w:pos="9350"/>
-            </w:tabs>
-            <w:bidi/>
             <w:rPr>
               <w:rFonts w:eastAsiaTheme="minorEastAsia"/>
               <w:noProof/>
@@ -802,7 +784,7 @@
               <w14:ligatures w14:val="standardContextual"/>
             </w:rPr>
           </w:pPr>
-          <w:hyperlink w:anchor="_Toc141025562" w:history="1">
+          <w:hyperlink w:anchor="_Toc141109485" w:history="1">
             <w:r>
               <w:rPr>
                 <w:rStyle w:val="Hyperlink"/>
@@ -858,7 +840,7 @@
                 <w:noProof/>
                 <w:webHidden/>
               </w:rPr>
-              <w:instrText xml:space="preserve"> PAGEREF _Toc141025562 \h </w:instrText>
+              <w:instrText xml:space="preserve"> PAGEREF _Toc141109485 \h </w:instrText>
             </w:r>
             <w:r>
               <w:rPr>
@@ -877,6 +859,7 @@
               <w:rPr>
                 <w:noProof/>
                 <w:webHidden/>
+                <w:rtl/>
               </w:rPr>
               <w:t>6</w:t>
             </w:r>
@@ -892,10 +875,6 @@
         <w:p>
           <w:pPr>
             <w:pStyle w:val="TOC1"/>
-            <w:tabs>
-              <w:tab w:val="right" w:leader="dot" w:pos="9350"/>
-            </w:tabs>
-            <w:bidi/>
             <w:rPr>
               <w:rFonts w:eastAsiaTheme="minorEastAsia"/>
               <w:noProof/>
@@ -903,7 +882,7 @@
               <w14:ligatures w14:val="standardContextual"/>
             </w:rPr>
           </w:pPr>
-          <w:hyperlink w:anchor="_Toc141025563" w:history="1">
+          <w:hyperlink w:anchor="_Toc141109486" w:history="1">
             <w:r>
               <w:rPr>
                 <w:rStyle w:val="Hyperlink"/>
@@ -1031,7 +1010,7 @@
                 <w:noProof/>
                 <w:webHidden/>
               </w:rPr>
-              <w:instrText xml:space="preserve"> PAGEREF _Toc141025563 \h </w:instrText>
+              <w:instrText xml:space="preserve"> PAGEREF _Toc141109486 \h </w:instrText>
             </w:r>
             <w:r>
               <w:rPr>
@@ -1050,6 +1029,7 @@
               <w:rPr>
                 <w:noProof/>
                 <w:webHidden/>
+                <w:rtl/>
               </w:rPr>
               <w:t>7</w:t>
             </w:r>
@@ -1065,10 +1045,6 @@
         <w:p>
           <w:pPr>
             <w:pStyle w:val="TOC1"/>
-            <w:tabs>
-              <w:tab w:val="right" w:leader="dot" w:pos="9350"/>
-            </w:tabs>
-            <w:bidi/>
             <w:rPr>
               <w:rFonts w:eastAsiaTheme="minorEastAsia"/>
               <w:noProof/>
@@ -1076,7 +1052,7 @@
               <w14:ligatures w14:val="standardContextual"/>
             </w:rPr>
           </w:pPr>
-          <w:hyperlink w:anchor="_Toc141025564" w:history="1">
+          <w:hyperlink w:anchor="_Toc141109487" w:history="1">
             <w:r>
               <w:rPr>
                 <w:rStyle w:val="Hyperlink"/>
@@ -1180,7 +1156,7 @@
                 <w:noProof/>
                 <w:webHidden/>
               </w:rPr>
-              <w:instrText xml:space="preserve"> PAGEREF _Toc141025564 \h </w:instrText>
+              <w:instrText xml:space="preserve"> PAGEREF _Toc141109487 \h </w:instrText>
             </w:r>
             <w:r>
               <w:rPr>
@@ -1199,6 +1175,7 @@
               <w:rPr>
                 <w:noProof/>
                 <w:webHidden/>
+                <w:rtl/>
               </w:rPr>
               <w:t>7</w:t>
             </w:r>
@@ -1225,7 +1202,7 @@
               <w14:ligatures w14:val="standardContextual"/>
             </w:rPr>
           </w:pPr>
-          <w:hyperlink w:anchor="_Toc141025565" w:history="1">
+          <w:hyperlink w:anchor="_Toc141109488" w:history="1">
             <w:r>
               <w:rPr>
                 <w:rStyle w:val="Hyperlink"/>
@@ -1281,7 +1258,7 @@
                 <w:noProof/>
                 <w:webHidden/>
               </w:rPr>
-              <w:instrText xml:space="preserve"> PAGEREF _Toc141025565 \h </w:instrText>
+              <w:instrText xml:space="preserve"> PAGEREF _Toc141109488 \h </w:instrText>
             </w:r>
             <w:r>
               <w:rPr>
@@ -1300,6 +1277,7 @@
               <w:rPr>
                 <w:noProof/>
                 <w:webHidden/>
+                <w:rtl/>
               </w:rPr>
               <w:t>7</w:t>
             </w:r>
@@ -1326,7 +1304,7 @@
               <w14:ligatures w14:val="standardContextual"/>
             </w:rPr>
           </w:pPr>
-          <w:hyperlink w:anchor="_Toc141025566" w:history="1">
+          <w:hyperlink w:anchor="_Toc141109489" w:history="1">
             <w:r>
               <w:rPr>
                 <w:rStyle w:val="Hyperlink"/>
@@ -1406,7 +1384,7 @@
                 <w:noProof/>
                 <w:webHidden/>
               </w:rPr>
-              <w:instrText xml:space="preserve"> PAGEREF _Toc141025566 \h </w:instrText>
+              <w:instrText xml:space="preserve"> PAGEREF _Toc141109489 \h </w:instrText>
             </w:r>
             <w:r>
               <w:rPr>
@@ -1425,6 +1403,7 @@
               <w:rPr>
                 <w:noProof/>
                 <w:webHidden/>
+                <w:rtl/>
               </w:rPr>
               <w:t>7</w:t>
             </w:r>
@@ -1440,10 +1419,6 @@
         <w:p>
           <w:pPr>
             <w:pStyle w:val="TOC1"/>
-            <w:tabs>
-              <w:tab w:val="right" w:leader="dot" w:pos="9350"/>
-            </w:tabs>
-            <w:bidi/>
             <w:rPr>
               <w:rFonts w:eastAsiaTheme="minorEastAsia"/>
               <w:noProof/>
@@ -1451,7 +1426,7 @@
               <w14:ligatures w14:val="standardContextual"/>
             </w:rPr>
           </w:pPr>
-          <w:hyperlink w:anchor="_Toc141025567" w:history="1">
+          <w:hyperlink w:anchor="_Toc141109490" w:history="1">
             <w:r>
               <w:rPr>
                 <w:rStyle w:val="Hyperlink"/>
@@ -1493,7 +1468,7 @@
                 <w:noProof/>
                 <w:webHidden/>
               </w:rPr>
-              <w:instrText xml:space="preserve"> PAGEREF _Toc141025567 \h </w:instrText>
+              <w:instrText xml:space="preserve"> PAGEREF _Toc141109490 \h </w:instrText>
             </w:r>
             <w:r>
               <w:rPr>
@@ -1512,6 +1487,7 @@
               <w:rPr>
                 <w:noProof/>
                 <w:webHidden/>
+                <w:rtl/>
               </w:rPr>
               <w:t>7</w:t>
             </w:r>
@@ -1538,7 +1514,7 @@
               <w14:ligatures w14:val="standardContextual"/>
             </w:rPr>
           </w:pPr>
-          <w:hyperlink w:anchor="_Toc141025568" w:history="1">
+          <w:hyperlink w:anchor="_Toc141109491" w:history="1">
             <w:r>
               <w:rPr>
                 <w:rStyle w:val="Hyperlink"/>
@@ -1657,7 +1633,7 @@
                 <w:noProof/>
                 <w:webHidden/>
               </w:rPr>
-              <w:instrText xml:space="preserve"> PAGEREF _Toc141025568 \h </w:instrText>
+              <w:instrText xml:space="preserve"> PAGEREF _Toc141109491 \h </w:instrText>
             </w:r>
             <w:r>
               <w:rPr>
@@ -1676,6 +1652,7 @@
               <w:rPr>
                 <w:noProof/>
                 <w:webHidden/>
+                <w:rtl/>
               </w:rPr>
               <w:t>7</w:t>
             </w:r>
@@ -1702,7 +1679,7 @@
               <w14:ligatures w14:val="standardContextual"/>
             </w:rPr>
           </w:pPr>
-          <w:hyperlink w:anchor="_Toc141025569" w:history="1">
+          <w:hyperlink w:anchor="_Toc141109492" w:history="1">
             <w:r>
               <w:rPr>
                 <w:rStyle w:val="Hyperlink"/>
@@ -1799,7 +1776,7 @@
                 <w:noProof/>
                 <w:webHidden/>
               </w:rPr>
-              <w:instrText xml:space="preserve"> PAGEREF _Toc141025569 \h </w:instrText>
+              <w:instrText xml:space="preserve"> PAGEREF _Toc141109492 \h </w:instrText>
             </w:r>
             <w:r>
               <w:rPr>
@@ -1818,6 +1795,7 @@
               <w:rPr>
                 <w:noProof/>
                 <w:webHidden/>
+                <w:rtl/>
               </w:rPr>
               <w:t>7</w:t>
             </w:r>
@@ -1844,7 +1822,7 @@
               <w14:ligatures w14:val="standardContextual"/>
             </w:rPr>
           </w:pPr>
-          <w:hyperlink w:anchor="_Toc141025570" w:history="1">
+          <w:hyperlink w:anchor="_Toc141109493" w:history="1">
             <w:r>
               <w:rPr>
                 <w:rStyle w:val="Hyperlink"/>
@@ -1897,7 +1875,7 @@
                 <w:noProof/>
                 <w:webHidden/>
               </w:rPr>
-              <w:instrText xml:space="preserve"> PAGEREF _Toc141025570 \h </w:instrText>
+              <w:instrText xml:space="preserve"> PAGEREF _Toc141109493 \h </w:instrText>
             </w:r>
             <w:r>
               <w:rPr>
@@ -1916,6 +1894,7 @@
               <w:rPr>
                 <w:noProof/>
                 <w:webHidden/>
+                <w:rtl/>
               </w:rPr>
               <w:t>7</w:t>
             </w:r>
@@ -1942,7 +1921,7 @@
               <w14:ligatures w14:val="standardContextual"/>
             </w:rPr>
           </w:pPr>
-          <w:hyperlink w:anchor="_Toc141025571" w:history="1">
+          <w:hyperlink w:anchor="_Toc141109494" w:history="1">
             <w:r>
               <w:rPr>
                 <w:rStyle w:val="Hyperlink"/>
@@ -2017,7 +1996,7 @@
                 <w:noProof/>
                 <w:webHidden/>
               </w:rPr>
-              <w:instrText xml:space="preserve"> PAGEREF _Toc141025571 \h </w:instrText>
+              <w:instrText xml:space="preserve"> PAGEREF _Toc141109494 \h </w:instrText>
             </w:r>
             <w:r>
               <w:rPr>
@@ -2036,6 +2015,7 @@
               <w:rPr>
                 <w:noProof/>
                 <w:webHidden/>
+                <w:rtl/>
               </w:rPr>
               <w:t>8</w:t>
             </w:r>
@@ -2062,7 +2042,7 @@
               <w14:ligatures w14:val="standardContextual"/>
             </w:rPr>
           </w:pPr>
-          <w:hyperlink w:anchor="_Toc141025572" w:history="1">
+          <w:hyperlink w:anchor="_Toc141109495" w:history="1">
             <w:r>
               <w:rPr>
                 <w:rStyle w:val="Hyperlink"/>
@@ -2137,7 +2117,7 @@
                 <w:noProof/>
                 <w:webHidden/>
               </w:rPr>
-              <w:instrText xml:space="preserve"> PAGEREF _Toc141025572 \h </w:instrText>
+              <w:instrText xml:space="preserve"> PAGEREF _Toc141109495 \h </w:instrText>
             </w:r>
             <w:r>
               <w:rPr>
@@ -2156,6 +2136,7 @@
               <w:rPr>
                 <w:noProof/>
                 <w:webHidden/>
+                <w:rtl/>
               </w:rPr>
               <w:t>8</w:t>
             </w:r>
@@ -2182,7 +2163,7 @@
               <w14:ligatures w14:val="standardContextual"/>
             </w:rPr>
           </w:pPr>
-          <w:hyperlink w:anchor="_Toc141025573" w:history="1">
+          <w:hyperlink w:anchor="_Toc141109496" w:history="1">
             <w:r>
               <w:rPr>
                 <w:rStyle w:val="Hyperlink"/>
@@ -2257,7 +2238,7 @@
                 <w:noProof/>
                 <w:webHidden/>
               </w:rPr>
-              <w:instrText xml:space="preserve"> PAGEREF _Toc141025573 \h </w:instrText>
+              <w:instrText xml:space="preserve"> PAGEREF _Toc141109496 \h </w:instrText>
             </w:r>
             <w:r>
               <w:rPr>
@@ -2276,6 +2257,7 @@
               <w:rPr>
                 <w:noProof/>
                 <w:webHidden/>
+                <w:rtl/>
               </w:rPr>
               <w:t>8</w:t>
             </w:r>
@@ -2302,7 +2284,7 @@
               <w14:ligatures w14:val="standardContextual"/>
             </w:rPr>
           </w:pPr>
-          <w:hyperlink w:anchor="_Toc141025574" w:history="1">
+          <w:hyperlink w:anchor="_Toc141109497" w:history="1">
             <w:r>
               <w:rPr>
                 <w:rStyle w:val="Hyperlink"/>
@@ -2377,7 +2359,7 @@
                 <w:noProof/>
                 <w:webHidden/>
               </w:rPr>
-              <w:instrText xml:space="preserve"> PAGEREF _Toc141025574 \h </w:instrText>
+              <w:instrText xml:space="preserve"> PAGEREF _Toc141109497 \h </w:instrText>
             </w:r>
             <w:r>
               <w:rPr>
@@ -2396,6 +2378,7 @@
               <w:rPr>
                 <w:noProof/>
                 <w:webHidden/>
+                <w:rtl/>
               </w:rPr>
               <w:t>8</w:t>
             </w:r>
@@ -2411,10 +2394,6 @@
         <w:p>
           <w:pPr>
             <w:pStyle w:val="TOC1"/>
-            <w:tabs>
-              <w:tab w:val="right" w:leader="dot" w:pos="9350"/>
-            </w:tabs>
-            <w:bidi/>
             <w:rPr>
               <w:rFonts w:eastAsiaTheme="minorEastAsia"/>
               <w:noProof/>
@@ -2422,7 +2401,7 @@
               <w14:ligatures w14:val="standardContextual"/>
             </w:rPr>
           </w:pPr>
-          <w:hyperlink w:anchor="_Toc141025575" w:history="1">
+          <w:hyperlink w:anchor="_Toc141109498" w:history="1">
             <w:r>
               <w:rPr>
                 <w:rStyle w:val="Hyperlink"/>
@@ -2530,7 +2509,7 @@
                 <w:noProof/>
                 <w:webHidden/>
               </w:rPr>
-              <w:instrText xml:space="preserve"> PAGEREF _Toc141025575 \h </w:instrText>
+              <w:instrText xml:space="preserve"> PAGEREF _Toc141109498 \h </w:instrText>
             </w:r>
             <w:r>
               <w:rPr>
@@ -2549,6 +2528,7 @@
               <w:rPr>
                 <w:noProof/>
                 <w:webHidden/>
+                <w:rtl/>
               </w:rPr>
               <w:t>8</w:t>
             </w:r>
@@ -2575,7 +2555,7 @@
               <w14:ligatures w14:val="standardContextual"/>
             </w:rPr>
           </w:pPr>
-          <w:hyperlink w:anchor="_Toc141025576" w:history="1">
+          <w:hyperlink w:anchor="_Toc141109499" w:history="1">
             <w:r>
               <w:rPr>
                 <w:rStyle w:val="Hyperlink"/>
@@ -2650,7 +2630,7 @@
                 <w:noProof/>
                 <w:webHidden/>
               </w:rPr>
-              <w:instrText xml:space="preserve"> PAGEREF _Toc141025576 \h </w:instrText>
+              <w:instrText xml:space="preserve"> PAGEREF _Toc141109499 \h </w:instrText>
             </w:r>
             <w:r>
               <w:rPr>
@@ -2669,6 +2649,7 @@
               <w:rPr>
                 <w:noProof/>
                 <w:webHidden/>
+                <w:rtl/>
               </w:rPr>
               <w:t>9</w:t>
             </w:r>
@@ -2695,7 +2676,7 @@
               <w14:ligatures w14:val="standardContextual"/>
             </w:rPr>
           </w:pPr>
-          <w:hyperlink w:anchor="_Toc141025577" w:history="1">
+          <w:hyperlink w:anchor="_Toc141109500" w:history="1">
             <w:r>
               <w:rPr>
                 <w:rStyle w:val="Hyperlink"/>
@@ -2792,7 +2773,7 @@
                 <w:noProof/>
                 <w:webHidden/>
               </w:rPr>
-              <w:instrText xml:space="preserve"> PAGEREF _Toc141025577 \h </w:instrText>
+              <w:instrText xml:space="preserve"> PAGEREF _Toc141109500 \h </w:instrText>
             </w:r>
             <w:r>
               <w:rPr>
@@ -2811,6 +2792,7 @@
               <w:rPr>
                 <w:noProof/>
                 <w:webHidden/>
+                <w:rtl/>
               </w:rPr>
               <w:t>10</w:t>
             </w:r>
@@ -2837,7 +2819,7 @@
               <w14:ligatures w14:val="standardContextual"/>
             </w:rPr>
           </w:pPr>
-          <w:hyperlink w:anchor="_Toc141025578" w:history="1">
+          <w:hyperlink w:anchor="_Toc141109501" w:history="1">
             <w:r>
               <w:rPr>
                 <w:rStyle w:val="Hyperlink"/>
@@ -2881,7 +2863,7 @@
                 <w:noProof/>
                 <w:webHidden/>
               </w:rPr>
-              <w:instrText xml:space="preserve"> PAGEREF _Toc141025578 \h </w:instrText>
+              <w:instrText xml:space="preserve"> PAGEREF _Toc141109501 \h </w:instrText>
             </w:r>
             <w:r>
               <w:rPr>
@@ -2900,6 +2882,7 @@
               <w:rPr>
                 <w:noProof/>
                 <w:webHidden/>
+                <w:rtl/>
               </w:rPr>
               <w:t>10</w:t>
             </w:r>
@@ -2915,10 +2898,6 @@
         <w:p>
           <w:pPr>
             <w:pStyle w:val="TOC1"/>
-            <w:tabs>
-              <w:tab w:val="right" w:leader="dot" w:pos="9350"/>
-            </w:tabs>
-            <w:bidi/>
             <w:rPr>
               <w:rFonts w:eastAsiaTheme="minorEastAsia"/>
               <w:noProof/>
@@ -2926,7 +2905,7 @@
               <w14:ligatures w14:val="standardContextual"/>
             </w:rPr>
           </w:pPr>
-          <w:hyperlink w:anchor="_Toc141025579" w:history="1">
+          <w:hyperlink w:anchor="_Toc141109502" w:history="1">
             <w:r>
               <w:rPr>
                 <w:rStyle w:val="Hyperlink"/>
@@ -3078,7 +3057,7 @@
                 <w:noProof/>
                 <w:webHidden/>
               </w:rPr>
-              <w:instrText xml:space="preserve"> PAGEREF _Toc141025579 \h </w:instrText>
+              <w:instrText xml:space="preserve"> PAGEREF _Toc141109502 \h </w:instrText>
             </w:r>
             <w:r>
               <w:rPr>
@@ -3097,6 +3076,7 @@
               <w:rPr>
                 <w:noProof/>
                 <w:webHidden/>
+                <w:rtl/>
               </w:rPr>
               <w:t>10</w:t>
             </w:r>
@@ -3123,7 +3103,7 @@
               <w14:ligatures w14:val="standardContextual"/>
             </w:rPr>
           </w:pPr>
-          <w:hyperlink w:anchor="_Toc141025580" w:history="1">
+          <w:hyperlink w:anchor="_Toc141109503" w:history="1">
             <w:r>
               <w:rPr>
                 <w:rStyle w:val="Hyperlink"/>
@@ -3203,7 +3183,7 @@
                 <w:noProof/>
                 <w:webHidden/>
               </w:rPr>
-              <w:instrText xml:space="preserve"> PAGEREF _Toc141025580 \h </w:instrText>
+              <w:instrText xml:space="preserve"> PAGEREF _Toc141109503 \h </w:instrText>
             </w:r>
             <w:r>
               <w:rPr>
@@ -3222,6 +3202,7 @@
               <w:rPr>
                 <w:noProof/>
                 <w:webHidden/>
+                <w:rtl/>
               </w:rPr>
               <w:t>11</w:t>
             </w:r>
@@ -3248,7 +3229,7 @@
               <w14:ligatures w14:val="standardContextual"/>
             </w:rPr>
           </w:pPr>
-          <w:hyperlink w:anchor="_Toc141025581" w:history="1">
+          <w:hyperlink w:anchor="_Toc141109504" w:history="1">
             <w:r>
               <w:rPr>
                 <w:rStyle w:val="Hyperlink"/>
@@ -3345,7 +3326,7 @@
                 <w:noProof/>
                 <w:webHidden/>
               </w:rPr>
-              <w:instrText xml:space="preserve"> PAGEREF _Toc141025581 \h </w:instrText>
+              <w:instrText xml:space="preserve"> PAGEREF _Toc141109504 \h </w:instrText>
             </w:r>
             <w:r>
               <w:rPr>
@@ -3364,6 +3345,7 @@
               <w:rPr>
                 <w:noProof/>
                 <w:webHidden/>
+                <w:rtl/>
               </w:rPr>
               <w:t>11</w:t>
             </w:r>
@@ -3390,7 +3372,7 @@
               <w14:ligatures w14:val="standardContextual"/>
             </w:rPr>
           </w:pPr>
-          <w:hyperlink w:anchor="_Toc141025582" w:history="1">
+          <w:hyperlink w:anchor="_Toc141109505" w:history="1">
             <w:r>
               <w:rPr>
                 <w:rStyle w:val="Hyperlink"/>
@@ -3434,7 +3416,7 @@
                 <w:noProof/>
                 <w:webHidden/>
               </w:rPr>
-              <w:instrText xml:space="preserve"> PAGEREF _Toc141025582 \h </w:instrText>
+              <w:instrText xml:space="preserve"> PAGEREF _Toc141109505 \h </w:instrText>
             </w:r>
             <w:r>
               <w:rPr>
@@ -3453,6 +3435,7 @@
               <w:rPr>
                 <w:noProof/>
                 <w:webHidden/>
+                <w:rtl/>
               </w:rPr>
               <w:t>12</w:t>
             </w:r>
@@ -3479,7 +3462,7 @@
               <w14:ligatures w14:val="standardContextual"/>
             </w:rPr>
           </w:pPr>
-          <w:hyperlink w:anchor="_Toc141025583" w:history="1">
+          <w:hyperlink w:anchor="_Toc141109506" w:history="1">
             <w:r>
               <w:rPr>
                 <w:rStyle w:val="Hyperlink"/>
@@ -3594,7 +3577,7 @@
                 <w:noProof/>
                 <w:webHidden/>
               </w:rPr>
-              <w:instrText xml:space="preserve"> PAGEREF _Toc141025583 \h </w:instrText>
+              <w:instrText xml:space="preserve"> PAGEREF _Toc141109506 \h </w:instrText>
             </w:r>
             <w:r>
               <w:rPr>
@@ -3613,6 +3596,7 @@
               <w:rPr>
                 <w:noProof/>
                 <w:webHidden/>
+                <w:rtl/>
               </w:rPr>
               <w:t>12</w:t>
             </w:r>
@@ -3639,7 +3623,7 @@
               <w14:ligatures w14:val="standardContextual"/>
             </w:rPr>
           </w:pPr>
-          <w:hyperlink w:anchor="_Toc141025584" w:history="1">
+          <w:hyperlink w:anchor="_Toc141109507" w:history="1">
             <w:r>
               <w:rPr>
                 <w:rStyle w:val="Hyperlink"/>
@@ -3683,7 +3667,7 @@
                 <w:noProof/>
                 <w:webHidden/>
               </w:rPr>
-              <w:instrText xml:space="preserve"> PAGEREF _Toc141025584 \h </w:instrText>
+              <w:instrText xml:space="preserve"> PAGEREF _Toc141109507 \h </w:instrText>
             </w:r>
             <w:r>
               <w:rPr>
@@ -3702,6 +3686,7 @@
               <w:rPr>
                 <w:noProof/>
                 <w:webHidden/>
+                <w:rtl/>
               </w:rPr>
               <w:t>12</w:t>
             </w:r>
@@ -3717,10 +3702,6 @@
         <w:p>
           <w:pPr>
             <w:pStyle w:val="TOC1"/>
-            <w:tabs>
-              <w:tab w:val="right" w:leader="dot" w:pos="9350"/>
-            </w:tabs>
-            <w:bidi/>
             <w:rPr>
               <w:rFonts w:eastAsiaTheme="minorEastAsia"/>
               <w:noProof/>
@@ -3728,7 +3709,7 @@
               <w14:ligatures w14:val="standardContextual"/>
             </w:rPr>
           </w:pPr>
-          <w:hyperlink w:anchor="_Toc141025585" w:history="1">
+          <w:hyperlink w:anchor="_Toc141109508" w:history="1">
             <w:r>
               <w:rPr>
                 <w:rStyle w:val="Hyperlink"/>
@@ -3820,7 +3801,7 @@
                 <w:noProof/>
                 <w:webHidden/>
               </w:rPr>
-              <w:instrText xml:space="preserve"> PAGEREF _Toc141025585 \h </w:instrText>
+              <w:instrText xml:space="preserve"> PAGEREF _Toc141109508 \h </w:instrText>
             </w:r>
             <w:r>
               <w:rPr>
@@ -3839,6 +3820,7 @@
               <w:rPr>
                 <w:noProof/>
                 <w:webHidden/>
+                <w:rtl/>
               </w:rPr>
               <w:t>13</w:t>
             </w:r>
@@ -3865,7 +3847,7 @@
               <w14:ligatures w14:val="standardContextual"/>
             </w:rPr>
           </w:pPr>
-          <w:hyperlink w:anchor="_Toc141025586" w:history="1">
+          <w:hyperlink w:anchor="_Toc141109509" w:history="1">
             <w:r>
               <w:rPr>
                 <w:rStyle w:val="Hyperlink"/>
@@ -3918,7 +3900,7 @@
                 <w:noProof/>
                 <w:webHidden/>
               </w:rPr>
-              <w:instrText xml:space="preserve"> PAGEREF _Toc141025586 \h </w:instrText>
+              <w:instrText xml:space="preserve"> PAGEREF _Toc141109509 \h </w:instrText>
             </w:r>
             <w:r>
               <w:rPr>
@@ -3937,6 +3919,7 @@
               <w:rPr>
                 <w:noProof/>
                 <w:webHidden/>
+                <w:rtl/>
               </w:rPr>
               <w:t>13</w:t>
             </w:r>
@@ -3963,7 +3946,7 @@
               <w14:ligatures w14:val="standardContextual"/>
             </w:rPr>
           </w:pPr>
-          <w:hyperlink w:anchor="_Toc141025587" w:history="1">
+          <w:hyperlink w:anchor="_Toc141109510" w:history="1">
             <w:r>
               <w:rPr>
                 <w:rStyle w:val="Hyperlink"/>
@@ -4005,7 +3988,7 @@
                 <w:noProof/>
                 <w:webHidden/>
               </w:rPr>
-              <w:instrText xml:space="preserve"> PAGEREF _Toc141025587 \h </w:instrText>
+              <w:instrText xml:space="preserve"> PAGEREF _Toc141109510 \h </w:instrText>
             </w:r>
             <w:r>
               <w:rPr>
@@ -4024,6 +4007,7 @@
               <w:rPr>
                 <w:noProof/>
                 <w:webHidden/>
+                <w:rtl/>
               </w:rPr>
               <w:t>14</w:t>
             </w:r>
@@ -4050,7 +4034,7 @@
               <w14:ligatures w14:val="standardContextual"/>
             </w:rPr>
           </w:pPr>
-          <w:hyperlink w:anchor="_Toc141025588" w:history="1">
+          <w:hyperlink w:anchor="_Toc141109511" w:history="1">
             <w:r>
               <w:rPr>
                 <w:rStyle w:val="Hyperlink"/>
@@ -4125,7 +4109,7 @@
                 <w:noProof/>
                 <w:webHidden/>
               </w:rPr>
-              <w:instrText xml:space="preserve"> PAGEREF _Toc141025588 \h </w:instrText>
+              <w:instrText xml:space="preserve"> PAGEREF _Toc141109511 \h </w:instrText>
             </w:r>
             <w:r>
               <w:rPr>
@@ -4144,6 +4128,7 @@
               <w:rPr>
                 <w:noProof/>
                 <w:webHidden/>
+                <w:rtl/>
               </w:rPr>
               <w:t>14</w:t>
             </w:r>
@@ -4159,10 +4144,6 @@
         <w:p>
           <w:pPr>
             <w:pStyle w:val="TOC1"/>
-            <w:tabs>
-              <w:tab w:val="right" w:leader="dot" w:pos="9350"/>
-            </w:tabs>
-            <w:bidi/>
             <w:rPr>
               <w:rFonts w:eastAsiaTheme="minorEastAsia"/>
               <w:noProof/>
@@ -4170,7 +4151,7 @@
               <w14:ligatures w14:val="standardContextual"/>
             </w:rPr>
           </w:pPr>
-          <w:hyperlink w:anchor="_Toc141025589" w:history="1">
+          <w:hyperlink w:anchor="_Toc141109512" w:history="1">
             <w:r>
               <w:rPr>
                 <w:rStyle w:val="Hyperlink"/>
@@ -4310,7 +4291,7 @@
                 <w:noProof/>
                 <w:webHidden/>
               </w:rPr>
-              <w:instrText xml:space="preserve"> PAGEREF _Toc141025589 \h </w:instrText>
+              <w:instrText xml:space="preserve"> PAGEREF _Toc141109512 \h </w:instrText>
             </w:r>
             <w:r>
               <w:rPr>
@@ -4329,6 +4310,7 @@
               <w:rPr>
                 <w:noProof/>
                 <w:webHidden/>
+                <w:rtl/>
               </w:rPr>
               <w:t>14</w:t>
             </w:r>
@@ -4355,7 +4337,7 @@
               <w14:ligatures w14:val="standardContextual"/>
             </w:rPr>
           </w:pPr>
-          <w:hyperlink w:anchor="_Toc141025590" w:history="1">
+          <w:hyperlink w:anchor="_Toc141109513" w:history="1">
             <w:r>
               <w:rPr>
                 <w:rStyle w:val="Hyperlink"/>
@@ -4435,7 +4417,7 @@
                 <w:noProof/>
                 <w:webHidden/>
               </w:rPr>
-              <w:instrText xml:space="preserve"> PAGEREF _Toc141025590 \h </w:instrText>
+              <w:instrText xml:space="preserve"> PAGEREF _Toc141109513 \h </w:instrText>
             </w:r>
             <w:r>
               <w:rPr>
@@ -4454,6 +4436,7 @@
               <w:rPr>
                 <w:noProof/>
                 <w:webHidden/>
+                <w:rtl/>
               </w:rPr>
               <w:t>14</w:t>
             </w:r>
@@ -4480,7 +4463,7 @@
               <w14:ligatures w14:val="standardContextual"/>
             </w:rPr>
           </w:pPr>
-          <w:hyperlink w:anchor="_Toc141025591" w:history="1">
+          <w:hyperlink w:anchor="_Toc141109514" w:history="1">
             <w:r>
               <w:rPr>
                 <w:rStyle w:val="Hyperlink"/>
@@ -4577,7 +4560,7 @@
                 <w:noProof/>
                 <w:webHidden/>
               </w:rPr>
-              <w:instrText xml:space="preserve"> PAGEREF _Toc141025591 \h </w:instrText>
+              <w:instrText xml:space="preserve"> PAGEREF _Toc141109514 \h </w:instrText>
             </w:r>
             <w:r>
               <w:rPr>
@@ -4596,6 +4579,7 @@
               <w:rPr>
                 <w:noProof/>
                 <w:webHidden/>
+                <w:rtl/>
               </w:rPr>
               <w:t>15</w:t>
             </w:r>
@@ -4622,7 +4606,7 @@
               <w14:ligatures w14:val="standardContextual"/>
             </w:rPr>
           </w:pPr>
-          <w:hyperlink w:anchor="_Toc141025592" w:history="1">
+          <w:hyperlink w:anchor="_Toc141109515" w:history="1">
             <w:r>
               <w:rPr>
                 <w:rStyle w:val="Hyperlink"/>
@@ -4752,7 +4736,7 @@
                 <w:noProof/>
                 <w:webHidden/>
               </w:rPr>
-              <w:instrText xml:space="preserve"> PAGEREF _Toc141025592 \h </w:instrText>
+              <w:instrText xml:space="preserve"> PAGEREF _Toc141109515 \h </w:instrText>
             </w:r>
             <w:r>
               <w:rPr>
@@ -4771,6 +4755,7 @@
               <w:rPr>
                 <w:noProof/>
                 <w:webHidden/>
+                <w:rtl/>
               </w:rPr>
               <w:t>15</w:t>
             </w:r>
@@ -4797,7 +4782,7 @@
               <w14:ligatures w14:val="standardContextual"/>
             </w:rPr>
           </w:pPr>
-          <w:hyperlink w:anchor="_Toc141025593" w:history="1">
+          <w:hyperlink w:anchor="_Toc141109516" w:history="1">
             <w:r>
               <w:rPr>
                 <w:rStyle w:val="Hyperlink"/>
@@ -4841,7 +4826,7 @@
                 <w:noProof/>
                 <w:webHidden/>
               </w:rPr>
-              <w:instrText xml:space="preserve"> PAGEREF _Toc141025593 \h </w:instrText>
+              <w:instrText xml:space="preserve"> PAGEREF _Toc141109516 \h </w:instrText>
             </w:r>
             <w:r>
               <w:rPr>
@@ -4860,8 +4845,9 @@
               <w:rPr>
                 <w:noProof/>
                 <w:webHidden/>
-              </w:rPr>
-              <w:t>15</w:t>
+                <w:rtl/>
+              </w:rPr>
+              <w:t>16</w:t>
             </w:r>
             <w:r>
               <w:rPr>
@@ -4886,7 +4872,7 @@
               <w14:ligatures w14:val="standardContextual"/>
             </w:rPr>
           </w:pPr>
-          <w:hyperlink w:anchor="_Toc141025594" w:history="1">
+          <w:hyperlink w:anchor="_Toc141109517" w:history="1">
             <w:r>
               <w:rPr>
                 <w:rStyle w:val="Hyperlink"/>
@@ -4954,7 +4940,7 @@
                 <w:noProof/>
                 <w:webHidden/>
               </w:rPr>
-              <w:instrText xml:space="preserve"> PAGEREF _Toc141025594 \h </w:instrText>
+              <w:instrText xml:space="preserve"> PAGEREF _Toc141109517 \h </w:instrText>
             </w:r>
             <w:r>
               <w:rPr>
@@ -4973,6 +4959,7 @@
               <w:rPr>
                 <w:noProof/>
                 <w:webHidden/>
+                <w:rtl/>
               </w:rPr>
               <w:t>16</w:t>
             </w:r>
@@ -4999,7 +4986,7 @@
               <w14:ligatures w14:val="standardContextual"/>
             </w:rPr>
           </w:pPr>
-          <w:hyperlink w:anchor="_Toc141025595" w:history="1">
+          <w:hyperlink w:anchor="_Toc141109518" w:history="1">
             <w:r>
               <w:rPr>
                 <w:rStyle w:val="Hyperlink"/>
@@ -5091,7 +5078,7 @@
                 <w:noProof/>
                 <w:webHidden/>
               </w:rPr>
-              <w:instrText xml:space="preserve"> PAGEREF _Toc141025595 \h </w:instrText>
+              <w:instrText xml:space="preserve"> PAGEREF _Toc141109518 \h </w:instrText>
             </w:r>
             <w:r>
               <w:rPr>
@@ -5110,6 +5097,7 @@
               <w:rPr>
                 <w:noProof/>
                 <w:webHidden/>
+                <w:rtl/>
               </w:rPr>
               <w:t>16</w:t>
             </w:r>
@@ -5338,7 +5326,7 @@
           <w:rtl/>
         </w:rPr>
       </w:pPr>
-      <w:bookmarkStart w:id="0" w:name="_Toc141025556"/>
+      <w:bookmarkStart w:id="0" w:name="_Toc141109479"/>
       <w:r>
         <w:rPr>
           <w:rFonts w:cs="B Nazanin" w:hint="cs"/>
@@ -8113,7 +8101,7 @@
           <w:rtl/>
         </w:rPr>
       </w:pPr>
-      <w:bookmarkStart w:id="1" w:name="_Toc141025557"/>
+      <w:bookmarkStart w:id="1" w:name="_Toc141109480"/>
       <w:r>
         <w:rPr>
           <w:rFonts w:cs="B Nazanin" w:hint="cs"/>
@@ -8133,7 +8121,7 @@
           <w:rtl/>
         </w:rPr>
       </w:pPr>
-      <w:bookmarkStart w:id="2" w:name="_Toc141025558"/>
+      <w:bookmarkStart w:id="2" w:name="_Toc141109481"/>
       <w:r>
         <w:rPr>
           <w:rStyle w:val="Heading2Char"/>
@@ -10408,6 +10396,7 @@
                 <w:szCs w:val="24"/>
                 <w:rtl/>
               </w:rPr>
+              <w:lastRenderedPageBreak/>
               <w:t>16</w:t>
             </w:r>
           </w:p>
@@ -10540,7 +10529,6 @@
                 <w:szCs w:val="24"/>
                 <w:rtl/>
               </w:rPr>
-              <w:lastRenderedPageBreak/>
               <w:t>17</w:t>
             </w:r>
           </w:p>
@@ -11305,7 +11293,7 @@
           <w:rtl/>
         </w:rPr>
       </w:pPr>
-      <w:bookmarkStart w:id="3" w:name="_Toc141025559"/>
+      <w:bookmarkStart w:id="3" w:name="_Toc141109482"/>
       <w:r>
         <w:rPr>
           <w:rFonts w:cs="B Nazanin"/>
@@ -12367,7 +12355,7 @@
           <w:rtl/>
         </w:rPr>
       </w:pPr>
-      <w:bookmarkStart w:id="4" w:name="_Toc141025560"/>
+      <w:bookmarkStart w:id="4" w:name="_Toc141109483"/>
       <w:r>
         <w:rPr>
           <w:rFonts w:cs="B Nazanin"/>
@@ -12703,6 +12691,7 @@
           <w:szCs w:val="28"/>
           <w:rtl/>
         </w:rPr>
+        <w:lastRenderedPageBreak/>
         <w:t>جابجا</w:t>
       </w:r>
       <w:r>
@@ -12790,7 +12779,6 @@
           <w:szCs w:val="28"/>
           <w:rtl/>
         </w:rPr>
-        <w:lastRenderedPageBreak/>
         <w:t xml:space="preserve">ایجاد ثبت مالی </w:t>
       </w:r>
       <w:r>
@@ -12969,7 +12957,7 @@
           <w:rtl/>
         </w:rPr>
       </w:pPr>
-      <w:bookmarkStart w:id="5" w:name="_Toc141025561"/>
+      <w:bookmarkStart w:id="5" w:name="_Toc141109484"/>
       <w:r>
         <w:rPr>
           <w:rFonts w:cs="B Nazanin"/>
@@ -13579,7 +13567,7 @@
           <w:lang w:bidi="fa-IR"/>
         </w:rPr>
       </w:pPr>
-      <w:bookmarkStart w:id="6" w:name="_Toc141025562"/>
+      <w:bookmarkStart w:id="6" w:name="_Toc141109485"/>
       <w:r>
         <w:rPr>
           <w:rFonts w:cs="B Nazanin" w:hint="cs"/>
@@ -13685,7 +13673,7 @@
           <w:lang w:bidi="fa-IR"/>
         </w:rPr>
       </w:pPr>
-      <w:bookmarkStart w:id="7" w:name="_Toc141025563"/>
+      <w:bookmarkStart w:id="7" w:name="_Toc141109486"/>
       <w:r>
         <w:rPr>
           <w:rFonts w:cs="B Nazanin" w:hint="cs"/>
@@ -13813,7 +13801,7 @@
           <w:lang w:bidi="fa-IR"/>
         </w:rPr>
       </w:pPr>
-      <w:bookmarkStart w:id="8" w:name="_Toc141025564"/>
+      <w:bookmarkStart w:id="8" w:name="_Toc141109487"/>
       <w:r>
         <w:rPr>
           <w:rFonts w:cs="B Nazanin"/>
@@ -13927,7 +13915,7 @@
           <w:lang w:bidi="fa-IR"/>
         </w:rPr>
       </w:pPr>
-      <w:bookmarkStart w:id="9" w:name="_Toc141025565"/>
+      <w:bookmarkStart w:id="9" w:name="_Toc141109488"/>
       <w:r>
         <w:rPr>
           <w:rFonts w:cs="B Nazanin" w:hint="eastAsia"/>
@@ -14082,7 +14070,7 @@
           <w:lang w:bidi="fa-IR"/>
         </w:rPr>
       </w:pPr>
-      <w:bookmarkStart w:id="10" w:name="_Toc141025566"/>
+      <w:bookmarkStart w:id="10" w:name="_Toc141109489"/>
       <w:r>
         <w:rPr>
           <w:rFonts w:cs="B Nazanin" w:hint="eastAsia"/>
@@ -14451,7 +14439,7 @@
           <w:bCs/>
         </w:rPr>
       </w:pPr>
-      <w:bookmarkStart w:id="11" w:name="_Toc141025567"/>
+      <w:bookmarkStart w:id="11" w:name="_Toc141109490"/>
       <w:r>
         <w:rPr>
           <w:rFonts w:cs="B Nazanin"/>
@@ -14482,7 +14470,7 @@
           <w:bCs/>
         </w:rPr>
       </w:pPr>
-      <w:bookmarkStart w:id="12" w:name="_Toc141025568"/>
+      <w:bookmarkStart w:id="12" w:name="_Toc141109491"/>
       <w:r>
         <w:rPr>
           <w:rFonts w:cs="B Nazanin"/>
@@ -14998,7 +14986,7 @@
           <w:bCs/>
         </w:rPr>
       </w:pPr>
-      <w:bookmarkStart w:id="13" w:name="_Toc141025569"/>
+      <w:bookmarkStart w:id="13" w:name="_Toc141109492"/>
       <w:r>
         <w:rPr>
           <w:rFonts w:cs="B Nazanin" w:hint="eastAsia"/>
@@ -15758,7 +15746,7 @@
           <w:bCs/>
         </w:rPr>
       </w:pPr>
-      <w:bookmarkStart w:id="14" w:name="_Toc141025570"/>
+      <w:bookmarkStart w:id="14" w:name="_Toc141109493"/>
       <w:r>
         <w:rPr>
           <w:rFonts w:cs="B Nazanin" w:hint="eastAsia"/>
@@ -16047,7 +16035,7 @@
           <w:rtl/>
         </w:rPr>
       </w:pPr>
-      <w:bookmarkStart w:id="15" w:name="_Toc141025571"/>
+      <w:bookmarkStart w:id="15" w:name="_Toc141109494"/>
       <w:r>
         <w:rPr>
           <w:rFonts w:cs="B Nazanin" w:hint="eastAsia"/>
@@ -16377,7 +16365,7 @@
           <w:bCs/>
         </w:rPr>
       </w:pPr>
-      <w:bookmarkStart w:id="16" w:name="_Toc141025572"/>
+      <w:bookmarkStart w:id="16" w:name="_Toc141109495"/>
       <w:r>
         <w:rPr>
           <w:rFonts w:cs="B Nazanin" w:hint="eastAsia"/>
@@ -16631,7 +16619,7 @@
           <w:bCs/>
         </w:rPr>
       </w:pPr>
-      <w:bookmarkStart w:id="17" w:name="_Toc141025573"/>
+      <w:bookmarkStart w:id="17" w:name="_Toc141109496"/>
       <w:r>
         <w:rPr>
           <w:rFonts w:cs="B Nazanin" w:hint="eastAsia"/>
@@ -16804,7 +16792,7 @@
           <w:bCs/>
         </w:rPr>
       </w:pPr>
-      <w:bookmarkStart w:id="18" w:name="_Toc141025574"/>
+      <w:bookmarkStart w:id="18" w:name="_Toc141109497"/>
       <w:r>
         <w:rPr>
           <w:rFonts w:cs="B Nazanin" w:hint="eastAsia"/>
@@ -17105,7 +17093,7 @@
           <w:rtl/>
         </w:rPr>
       </w:pPr>
-      <w:bookmarkStart w:id="19" w:name="_Toc141025575"/>
+      <w:bookmarkStart w:id="19" w:name="_Toc141109498"/>
       <w:r>
         <w:rPr>
           <w:rFonts w:cs="B Nazanin" w:hint="cs"/>
@@ -17266,7 +17254,7 @@
           <w:rtl/>
         </w:rPr>
       </w:pPr>
-      <w:bookmarkStart w:id="20" w:name="_Toc141025576"/>
+      <w:bookmarkStart w:id="20" w:name="_Toc141109499"/>
       <w:r>
         <w:rPr>
           <w:rFonts w:cs="B Nazanin" w:hint="cs"/>
@@ -19137,7 +19125,7 @@
           <w:bCs/>
         </w:rPr>
       </w:pPr>
-      <w:bookmarkStart w:id="21" w:name="_Toc141025577"/>
+      <w:bookmarkStart w:id="21" w:name="_Toc141109500"/>
       <w:r>
         <w:rPr>
           <w:rFonts w:cs="B Nazanin"/>
@@ -19763,7 +19751,7 @@
           <w:lang w:bidi="fa-IR"/>
         </w:rPr>
       </w:pPr>
-      <w:bookmarkStart w:id="22" w:name="_Toc141025578"/>
+      <w:bookmarkStart w:id="22" w:name="_Toc141109501"/>
       <w:r>
         <w:rPr>
           <w:rFonts w:cs="B Nazanin"/>
@@ -20070,7 +20058,7 @@
           <w:lang w:bidi="fa-IR"/>
         </w:rPr>
       </w:pPr>
-      <w:bookmarkStart w:id="23" w:name="_Toc141025579"/>
+      <w:bookmarkStart w:id="23" w:name="_Toc141109502"/>
       <w:r>
         <w:rPr>
           <w:rFonts w:cs="B Nazanin" w:hint="cs"/>
@@ -20243,7 +20231,7 @@
           <w:lang w:bidi="fa-IR"/>
         </w:rPr>
       </w:pPr>
-      <w:bookmarkStart w:id="24" w:name="_Toc141025580"/>
+      <w:bookmarkStart w:id="24" w:name="_Toc141109503"/>
       <w:r>
         <w:rPr>
           <w:rFonts w:cs="B Nazanin" w:hint="cs"/>
@@ -22496,7 +22484,7 @@
           <w:bCs/>
         </w:rPr>
       </w:pPr>
-      <w:bookmarkStart w:id="25" w:name="_Toc141025581"/>
+      <w:bookmarkStart w:id="25" w:name="_Toc141109504"/>
       <w:r>
         <w:rPr>
           <w:rFonts w:cs="B Nazanin"/>
@@ -23169,7 +23157,7 @@
           <w:lang w:bidi="fa-IR"/>
         </w:rPr>
       </w:pPr>
-      <w:bookmarkStart w:id="26" w:name="_Toc141025582"/>
+      <w:bookmarkStart w:id="26" w:name="_Toc141109505"/>
       <w:r>
         <w:rPr>
           <w:rFonts w:cs="B Nazanin"/>
@@ -23549,7 +23537,7 @@
           <w:lang w:bidi="fa-IR"/>
         </w:rPr>
       </w:pPr>
-      <w:bookmarkStart w:id="27" w:name="_Toc141025583"/>
+      <w:bookmarkStart w:id="27" w:name="_Toc141109506"/>
       <w:r>
         <w:rPr>
           <w:rFonts w:cs="B Nazanin" w:hint="cs"/>
@@ -23800,7 +23788,7 @@
         </w:rPr>
       </w:pPr>
       <w:bookmarkStart w:id="28" w:name="_نکات_مربوط_به"/>
-      <w:bookmarkStart w:id="29" w:name="_Toc141025584"/>
+      <w:bookmarkStart w:id="29" w:name="_Toc141109507"/>
       <w:bookmarkEnd w:id="28"/>
       <w:r>
         <w:rPr>
@@ -25601,255 +25589,6 @@
     </w:p>
     <w:p>
       <w:pPr>
-        <w:pStyle w:val="Heading1"/>
-        <w:bidi/>
-        <w:rPr>
-          <w:rFonts w:cs="B Nazanin"/>
-          <w:b/>
-          <w:bCs/>
-          <w:rtl/>
-          <w:lang w:bidi="fa-IR"/>
-        </w:rPr>
-      </w:pPr>
-      <w:bookmarkStart w:id="30" w:name="_Toc141025585"/>
-      <w:r>
-        <w:rPr>
-          <w:rFonts w:cs="B Nazanin" w:hint="cs"/>
-          <w:b/>
-          <w:bCs/>
-          <w:rtl/>
-          <w:lang w:bidi="fa-IR"/>
-        </w:rPr>
-        <w:t xml:space="preserve">قواعد کلی </w:t>
-      </w:r>
-      <w:r>
-        <w:rPr>
-          <w:rFonts w:cs="B Nazanin" w:hint="cs"/>
-          <w:b/>
-          <w:bCs/>
-          <w:rtl/>
-          <w:lang w:bidi="fa-IR"/>
-        </w:rPr>
-        <w:t>زیر فرم‌ها</w:t>
-      </w:r>
-      <w:bookmarkEnd w:id="30"/>
-    </w:p>
-    <w:p>
-      <w:pPr>
-        <w:bidi/>
-        <w:ind w:left="360"/>
-        <w:jc w:val="both"/>
-        <w:rPr>
-          <w:rFonts w:cs="B Nazanin"/>
-          <w:sz w:val="28"/>
-          <w:szCs w:val="28"/>
-          <w:rtl/>
-          <w:lang w:bidi="fa-IR"/>
-        </w:rPr>
-      </w:pPr>
-      <w:r>
-        <w:rPr>
-          <w:rFonts w:cs="B Nazanin" w:hint="cs"/>
-          <w:sz w:val="28"/>
-          <w:szCs w:val="28"/>
-          <w:rtl/>
-          <w:lang w:bidi="fa-IR"/>
-        </w:rPr>
-        <w:t xml:space="preserve">فرم‌های عملیاتی دارای دو نوع زیر فرم </w:t>
-      </w:r>
-      <w:r>
-        <w:rPr>
-          <w:rFonts w:cs="B Nazanin" w:hint="cs"/>
-          <w:sz w:val="28"/>
-          <w:szCs w:val="28"/>
-          <w:rtl/>
-          <w:lang w:bidi="fa-IR"/>
-        </w:rPr>
-        <w:t>مرتبط</w:t>
-      </w:r>
-      <w:r>
-        <w:rPr>
-          <w:rFonts w:cs="B Nazanin" w:hint="cs"/>
-          <w:sz w:val="28"/>
-          <w:szCs w:val="28"/>
-          <w:rtl/>
-          <w:lang w:bidi="fa-IR"/>
-        </w:rPr>
-        <w:t>(</w:t>
-      </w:r>
-      <w:r>
-        <w:rPr>
-          <w:rFonts w:cs="B Nazanin"/>
-          <w:sz w:val="24"/>
-          <w:szCs w:val="24"/>
-          <w:lang w:bidi="fa-IR"/>
-        </w:rPr>
-        <w:t>Aggregate</w:t>
-      </w:r>
-      <w:r>
-        <w:rPr>
-          <w:rFonts w:cs="B Nazanin" w:hint="cs"/>
-          <w:sz w:val="28"/>
-          <w:szCs w:val="28"/>
-          <w:rtl/>
-          <w:lang w:bidi="fa-IR"/>
-        </w:rPr>
-        <w:t>)</w:t>
-      </w:r>
-      <w:r>
-        <w:rPr>
-          <w:rFonts w:cs="B Nazanin"/>
-          <w:sz w:val="28"/>
-          <w:szCs w:val="28"/>
-          <w:lang w:bidi="fa-IR"/>
-        </w:rPr>
-        <w:t xml:space="preserve"> </w:t>
-      </w:r>
-      <w:r>
-        <w:rPr>
-          <w:rFonts w:cs="B Nazanin" w:hint="cs"/>
-          <w:sz w:val="28"/>
-          <w:szCs w:val="28"/>
-          <w:rtl/>
-          <w:lang w:bidi="fa-IR"/>
-        </w:rPr>
-        <w:t>و پیوندی</w:t>
-      </w:r>
-      <w:r>
-        <w:rPr>
-          <w:rFonts w:cs="B Nazanin" w:hint="cs"/>
-          <w:sz w:val="28"/>
-          <w:szCs w:val="28"/>
-          <w:rtl/>
-          <w:lang w:bidi="fa-IR"/>
-        </w:rPr>
-        <w:t>(</w:t>
-      </w:r>
-      <w:r>
-        <w:rPr>
-          <w:rFonts w:cs="B Nazanin"/>
-          <w:sz w:val="24"/>
-          <w:szCs w:val="24"/>
-          <w:lang w:bidi="fa-IR"/>
-        </w:rPr>
-        <w:t>Associate</w:t>
-      </w:r>
-      <w:r>
-        <w:rPr>
-          <w:rFonts w:cs="B Nazanin" w:hint="cs"/>
-          <w:sz w:val="28"/>
-          <w:szCs w:val="28"/>
-          <w:rtl/>
-          <w:lang w:bidi="fa-IR"/>
-        </w:rPr>
-        <w:t xml:space="preserve">) هستند. در فرم دریافت/پرداخت، زیر فرم‌های </w:t>
-      </w:r>
-      <w:r>
-        <w:rPr>
-          <w:rFonts w:cs="B Nazanin" w:hint="cs"/>
-          <w:sz w:val="28"/>
-          <w:szCs w:val="28"/>
-          <w:rtl/>
-          <w:lang w:bidi="fa-IR"/>
-        </w:rPr>
-        <w:t xml:space="preserve">طرف حساب و حساب‌های نقدی از نوع </w:t>
-      </w:r>
-      <w:r>
-        <w:rPr>
-          <w:rFonts w:cs="B Nazanin"/>
-          <w:sz w:val="24"/>
-          <w:szCs w:val="24"/>
-          <w:lang w:bidi="fa-IR"/>
-        </w:rPr>
-        <w:t>Aggregate</w:t>
-      </w:r>
-      <w:r>
-        <w:rPr>
-          <w:rFonts w:cs="B Nazanin" w:hint="cs"/>
-          <w:sz w:val="24"/>
-          <w:szCs w:val="24"/>
-          <w:rtl/>
-          <w:lang w:bidi="fa-IR"/>
-        </w:rPr>
-        <w:t xml:space="preserve"> </w:t>
-      </w:r>
-      <w:r>
-        <w:rPr>
-          <w:rFonts w:cs="B Nazanin" w:hint="cs"/>
-          <w:sz w:val="28"/>
-          <w:szCs w:val="28"/>
-          <w:rtl/>
-          <w:lang w:bidi="fa-IR"/>
-        </w:rPr>
-        <w:t xml:space="preserve">بوده و بخشی از فرم دریافت/پرداخت به حساب می‌آیند. </w:t>
-      </w:r>
-      <w:r>
-        <w:rPr>
-          <w:rFonts w:cs="B Nazanin" w:hint="cs"/>
-          <w:sz w:val="28"/>
-          <w:szCs w:val="28"/>
-          <w:rtl/>
-          <w:lang w:bidi="fa-IR"/>
-        </w:rPr>
-        <w:t xml:space="preserve">بنابراین دسترسی‌‌ها و اعتبارسنجی‌های فرم پدر خود را به ارث می‌برند. اما در اینجا فرم چک از نوع </w:t>
-      </w:r>
-      <w:r>
-        <w:rPr>
-          <w:rFonts w:cs="B Nazanin"/>
-          <w:sz w:val="24"/>
-          <w:szCs w:val="24"/>
-          <w:lang w:bidi="fa-IR"/>
-        </w:rPr>
-        <w:t>Associate</w:t>
-      </w:r>
-      <w:r>
-        <w:rPr>
-          <w:rFonts w:cs="B Nazanin" w:hint="cs"/>
-          <w:sz w:val="24"/>
-          <w:szCs w:val="24"/>
-          <w:rtl/>
-          <w:lang w:bidi="fa-IR"/>
-        </w:rPr>
-        <w:t xml:space="preserve"> </w:t>
-      </w:r>
-      <w:r>
-        <w:rPr>
-          <w:rFonts w:cs="B Nazanin" w:hint="cs"/>
-          <w:sz w:val="28"/>
-          <w:szCs w:val="28"/>
-          <w:rtl/>
-          <w:lang w:bidi="fa-IR"/>
-        </w:rPr>
-        <w:t>و در برخی از موارد اشتراکاتی با فرم اصلی دارد.</w:t>
-      </w:r>
-    </w:p>
-    <w:p>
-      <w:pPr>
-        <w:pStyle w:val="Heading2"/>
-        <w:bidi/>
-        <w:rPr>
-          <w:rFonts w:cs="B Nazanin"/>
-          <w:b/>
-          <w:bCs/>
-          <w:rtl/>
-        </w:rPr>
-      </w:pPr>
-      <w:bookmarkStart w:id="31" w:name="_Toc141025586"/>
-      <w:r>
-        <w:rPr>
-          <w:rFonts w:cs="B Nazanin" w:hint="cs"/>
-          <w:b/>
-          <w:bCs/>
-          <w:sz w:val="28"/>
-          <w:szCs w:val="28"/>
-          <w:rtl/>
-        </w:rPr>
-        <w:t>دسترسی‌ها</w:t>
-      </w:r>
-      <w:bookmarkEnd w:id="31"/>
-    </w:p>
-    <w:p>
-      <w:pPr>
         <w:pStyle w:val="ListParagraph"/>
         <w:numPr>
           <w:ilvl w:val="0"/>
@@ -25872,54 +25611,235 @@
           <w:rtl/>
           <w:lang w:bidi="fa-IR"/>
         </w:rPr>
-        <w:t xml:space="preserve">تمامی زیر </w:t>
-      </w:r>
-      <w:r>
-        <w:rPr>
-          <w:rFonts w:cs="B Nazanin" w:hint="cs"/>
-          <w:sz w:val="28"/>
-          <w:szCs w:val="28"/>
-          <w:rtl/>
-          <w:lang w:bidi="fa-IR"/>
-        </w:rPr>
-        <w:t>فرم</w:t>
-      </w:r>
-      <w:r>
-        <w:rPr>
-          <w:rFonts w:cs="B Nazanin" w:hint="cs"/>
-          <w:sz w:val="28"/>
-          <w:szCs w:val="28"/>
-          <w:rtl/>
-          <w:lang w:bidi="fa-IR"/>
-        </w:rPr>
-        <w:t>‌</w:t>
-      </w:r>
-      <w:r>
-        <w:rPr>
-          <w:rFonts w:cs="B Nazanin" w:hint="cs"/>
-          <w:sz w:val="28"/>
-          <w:szCs w:val="28"/>
-          <w:rtl/>
-          <w:lang w:bidi="fa-IR"/>
-        </w:rPr>
-        <w:t>ها</w:t>
-      </w:r>
-      <w:r>
-        <w:rPr>
-          <w:rFonts w:cs="B Nazanin" w:hint="cs"/>
-          <w:sz w:val="28"/>
-          <w:szCs w:val="28"/>
-          <w:rtl/>
-          <w:lang w:bidi="fa-IR"/>
-        </w:rPr>
-        <w:t>ی فرم دریافت/پرداخت</w:t>
-      </w:r>
-      <w:r>
-        <w:rPr>
-          <w:rFonts w:cs="B Nazanin" w:hint="cs"/>
-          <w:sz w:val="28"/>
-          <w:szCs w:val="28"/>
-          <w:rtl/>
+        <w:t xml:space="preserve">برای نمایش جمع مبالغ و اختلاف آنها لازم است که سه تکست باکس </w:t>
+      </w:r>
+      <w:r>
+        <w:rPr>
+          <w:rFonts w:cs="B Nazanin"/>
+          <w:sz w:val="24"/>
+          <w:szCs w:val="24"/>
+          <w:lang w:bidi="fa-IR"/>
+        </w:rPr>
+        <w:t>Read Only</w:t>
+      </w:r>
+      <w:r>
+        <w:rPr>
+          <w:rFonts w:cs="B Nazanin" w:hint="cs"/>
+          <w:sz w:val="28"/>
+          <w:szCs w:val="28"/>
+          <w:rtl/>
+          <w:lang w:bidi="fa-IR"/>
+        </w:rPr>
+        <w:t xml:space="preserve"> به فرم اضافه شود:</w:t>
+      </w:r>
+    </w:p>
+    <w:p>
+      <w:pPr>
+        <w:pStyle w:val="ListParagraph"/>
+        <w:numPr>
+          <w:ilvl w:val="0"/>
+          <w:numId w:val="17"/>
+        </w:numPr>
+        <w:bidi/>
+        <w:jc w:val="both"/>
+        <w:rPr>
+          <w:rFonts w:cs="B Nazanin"/>
+          <w:sz w:val="28"/>
+          <w:szCs w:val="28"/>
+          <w:lang w:bidi="fa-IR"/>
+        </w:rPr>
+      </w:pPr>
+      <w:r>
+        <w:rPr>
+          <w:rFonts w:cs="B Nazanin" w:hint="cs"/>
+          <w:sz w:val="28"/>
+          <w:szCs w:val="28"/>
+          <w:rtl/>
+          <w:lang w:bidi="fa-IR"/>
+        </w:rPr>
+        <w:t>جمع وجوه طرف حساب</w:t>
+      </w:r>
+    </w:p>
+    <w:p>
+      <w:pPr>
+        <w:pStyle w:val="ListParagraph"/>
+        <w:numPr>
+          <w:ilvl w:val="0"/>
+          <w:numId w:val="17"/>
+        </w:numPr>
+        <w:bidi/>
+        <w:jc w:val="both"/>
+        <w:rPr>
+          <w:rFonts w:cs="B Nazanin"/>
+          <w:sz w:val="28"/>
+          <w:szCs w:val="28"/>
+          <w:lang w:bidi="fa-IR"/>
+        </w:rPr>
+      </w:pPr>
+      <w:r>
+        <w:rPr>
+          <w:rFonts w:cs="B Nazanin" w:hint="cs"/>
+          <w:sz w:val="28"/>
+          <w:szCs w:val="28"/>
+          <w:rtl/>
+          <w:lang w:bidi="fa-IR"/>
+        </w:rPr>
+        <w:t>جمع وجوه نقدی</w:t>
+      </w:r>
+    </w:p>
+    <w:p>
+      <w:pPr>
+        <w:pStyle w:val="ListParagraph"/>
+        <w:numPr>
+          <w:ilvl w:val="0"/>
+          <w:numId w:val="17"/>
+        </w:numPr>
+        <w:bidi/>
+        <w:jc w:val="both"/>
+        <w:rPr>
+          <w:rFonts w:cs="B Nazanin"/>
+          <w:sz w:val="28"/>
+          <w:szCs w:val="28"/>
+          <w:lang w:bidi="fa-IR"/>
+        </w:rPr>
+      </w:pPr>
+      <w:r>
+        <w:rPr>
+          <w:rFonts w:cs="B Nazanin" w:hint="cs"/>
+          <w:sz w:val="28"/>
+          <w:szCs w:val="28"/>
+          <w:rtl/>
+          <w:lang w:bidi="fa-IR"/>
+        </w:rPr>
+        <w:t>اختلاف</w:t>
+      </w:r>
+    </w:p>
+    <w:p>
+      <w:pPr>
+        <w:bidi/>
+        <w:ind w:left="720"/>
+        <w:jc w:val="both"/>
+        <w:rPr>
+          <w:rFonts w:cs="B Nazanin"/>
+          <w:sz w:val="28"/>
+          <w:szCs w:val="28"/>
+          <w:rtl/>
+          <w:lang w:bidi="fa-IR"/>
+        </w:rPr>
+      </w:pPr>
+      <w:r>
+        <w:rPr>
+          <w:rFonts w:cs="B Nazanin" w:hint="cs"/>
+          <w:sz w:val="28"/>
+          <w:szCs w:val="28"/>
+          <w:rtl/>
+          <w:lang w:bidi="fa-IR"/>
+        </w:rPr>
+        <w:t>این فیلدها در هر بار فرخوانی اطلاعات فرم دریافت/پرداخت و همچنین انجام عملیات ایجاد، ویرایش و حذف روی آرتیکل‌های طرف حساب و حساب نقدی باید بروز شوند.</w:t>
+      </w:r>
+    </w:p>
+    <w:p>
+      <w:pPr>
+        <w:pStyle w:val="Heading1"/>
+        <w:bidi/>
+        <w:rPr>
+          <w:rFonts w:cs="B Nazanin"/>
+          <w:b/>
+          <w:bCs/>
+          <w:rtl/>
+          <w:lang w:bidi="fa-IR"/>
+        </w:rPr>
+      </w:pPr>
+      <w:bookmarkStart w:id="30" w:name="_Toc141109508"/>
+      <w:r>
+        <w:rPr>
+          <w:rFonts w:cs="B Nazanin" w:hint="cs"/>
+          <w:b/>
+          <w:bCs/>
+          <w:rtl/>
+          <w:lang w:bidi="fa-IR"/>
+        </w:rPr>
+        <w:t xml:space="preserve">قواعد کلی </w:t>
+      </w:r>
+      <w:r>
+        <w:rPr>
+          <w:rFonts w:cs="B Nazanin" w:hint="cs"/>
+          <w:b/>
+          <w:bCs/>
+          <w:rtl/>
+          <w:lang w:bidi="fa-IR"/>
+        </w:rPr>
+        <w:t>زیر فرم‌ها</w:t>
+      </w:r>
+      <w:bookmarkEnd w:id="30"/>
+    </w:p>
+    <w:p>
+      <w:pPr>
+        <w:bidi/>
+        <w:ind w:left="360"/>
+        <w:jc w:val="both"/>
+        <w:rPr>
+          <w:rFonts w:cs="B Nazanin"/>
+          <w:sz w:val="28"/>
+          <w:szCs w:val="28"/>
+          <w:rtl/>
+          <w:lang w:bidi="fa-IR"/>
+        </w:rPr>
+      </w:pPr>
+      <w:r>
+        <w:rPr>
+          <w:rFonts w:cs="B Nazanin" w:hint="cs"/>
+          <w:sz w:val="28"/>
+          <w:szCs w:val="28"/>
+          <w:rtl/>
+          <w:lang w:bidi="fa-IR"/>
+        </w:rPr>
+        <w:t xml:space="preserve">فرم‌های عملیاتی دارای دو نوع زیر فرم </w:t>
+      </w:r>
+      <w:r>
+        <w:rPr>
+          <w:rFonts w:cs="B Nazanin" w:hint="cs"/>
+          <w:sz w:val="28"/>
+          <w:szCs w:val="28"/>
+          <w:rtl/>
+          <w:lang w:bidi="fa-IR"/>
+        </w:rPr>
+        <w:t>مرتبط</w:t>
+      </w:r>
+      <w:r>
+        <w:rPr>
+          <w:rFonts w:cs="B Nazanin" w:hint="cs"/>
+          <w:sz w:val="28"/>
+          <w:szCs w:val="28"/>
+          <w:rtl/>
+          <w:lang w:bidi="fa-IR"/>
+        </w:rPr>
+        <w:t>(</w:t>
+      </w:r>
+      <w:r>
+        <w:rPr>
+          <w:rFonts w:cs="B Nazanin"/>
+          <w:sz w:val="24"/>
+          <w:szCs w:val="24"/>
+          <w:lang w:bidi="fa-IR"/>
+        </w:rPr>
+        <w:t>Aggregate</w:t>
+      </w:r>
+      <w:r>
+        <w:rPr>
+          <w:rFonts w:cs="B Nazanin" w:hint="cs"/>
+          <w:sz w:val="28"/>
+          <w:szCs w:val="28"/>
+          <w:rtl/>
+          <w:lang w:bidi="fa-IR"/>
+        </w:rPr>
+        <w:t>)</w:t>
+      </w:r>
+      <w:r>
+        <w:rPr>
+          <w:rFonts w:cs="B Nazanin"/>
+          <w:sz w:val="28"/>
+          <w:szCs w:val="28"/>
           <w:lang w:bidi="fa-IR"/>
         </w:rPr>
         <w:t xml:space="preserve"> </w:t>
@@ -25932,8 +25852,140 @@
           <w:rtl/>
           <w:lang w:bidi="fa-IR"/>
         </w:rPr>
-        <w:t>دسترسی مشاهده را از فرم اصلی به ارث می‌برند.</w:t>
-      </w:r>
+        <w:t>و پیوندی</w:t>
+      </w:r>
+      <w:r>
+        <w:rPr>
+          <w:rFonts w:cs="B Nazanin" w:hint="cs"/>
+          <w:sz w:val="28"/>
+          <w:szCs w:val="28"/>
+          <w:rtl/>
+          <w:lang w:bidi="fa-IR"/>
+        </w:rPr>
+        <w:t>(</w:t>
+      </w:r>
+      <w:r>
+        <w:rPr>
+          <w:rFonts w:cs="B Nazanin"/>
+          <w:sz w:val="24"/>
+          <w:szCs w:val="24"/>
+          <w:lang w:bidi="fa-IR"/>
+        </w:rPr>
+        <w:t>Associate</w:t>
+      </w:r>
+      <w:r>
+        <w:rPr>
+          <w:rFonts w:cs="B Nazanin" w:hint="cs"/>
+          <w:sz w:val="28"/>
+          <w:szCs w:val="28"/>
+          <w:rtl/>
+          <w:lang w:bidi="fa-IR"/>
+        </w:rPr>
+        <w:t xml:space="preserve">) هستند. در فرم دریافت/پرداخت، زیر فرم‌های </w:t>
+      </w:r>
+      <w:r>
+        <w:rPr>
+          <w:rFonts w:cs="B Nazanin" w:hint="cs"/>
+          <w:sz w:val="28"/>
+          <w:szCs w:val="28"/>
+          <w:rtl/>
+          <w:lang w:bidi="fa-IR"/>
+        </w:rPr>
+        <w:t xml:space="preserve">طرف حساب و حساب‌های نقدی از نوع </w:t>
+      </w:r>
+      <w:r>
+        <w:rPr>
+          <w:rFonts w:cs="B Nazanin"/>
+          <w:sz w:val="24"/>
+          <w:szCs w:val="24"/>
+          <w:lang w:bidi="fa-IR"/>
+        </w:rPr>
+        <w:t>Aggregate</w:t>
+      </w:r>
+      <w:r>
+        <w:rPr>
+          <w:rFonts w:cs="B Nazanin" w:hint="cs"/>
+          <w:sz w:val="24"/>
+          <w:szCs w:val="24"/>
+          <w:rtl/>
+          <w:lang w:bidi="fa-IR"/>
+        </w:rPr>
+        <w:t xml:space="preserve"> </w:t>
+      </w:r>
+      <w:r>
+        <w:rPr>
+          <w:rFonts w:cs="B Nazanin" w:hint="cs"/>
+          <w:sz w:val="28"/>
+          <w:szCs w:val="28"/>
+          <w:rtl/>
+          <w:lang w:bidi="fa-IR"/>
+        </w:rPr>
+        <w:t xml:space="preserve">بوده و بخشی از فرم دریافت/پرداخت به حساب می‌آیند. </w:t>
+      </w:r>
+      <w:r>
+        <w:rPr>
+          <w:rFonts w:cs="B Nazanin" w:hint="cs"/>
+          <w:sz w:val="28"/>
+          <w:szCs w:val="28"/>
+          <w:rtl/>
+          <w:lang w:bidi="fa-IR"/>
+        </w:rPr>
+        <w:t xml:space="preserve">بنابراین دسترسی‌‌ها و اعتبارسنجی‌های فرم پدر خود را به ارث می‌برند. اما در اینجا فرم چک از نوع </w:t>
+      </w:r>
+      <w:r>
+        <w:rPr>
+          <w:rFonts w:cs="B Nazanin"/>
+          <w:sz w:val="24"/>
+          <w:szCs w:val="24"/>
+          <w:lang w:bidi="fa-IR"/>
+        </w:rPr>
+        <w:t>Associate</w:t>
+      </w:r>
+      <w:r>
+        <w:rPr>
+          <w:rFonts w:cs="B Nazanin" w:hint="cs"/>
+          <w:sz w:val="24"/>
+          <w:szCs w:val="24"/>
+          <w:rtl/>
+          <w:lang w:bidi="fa-IR"/>
+        </w:rPr>
+        <w:t xml:space="preserve"> </w:t>
+      </w:r>
+      <w:r>
+        <w:rPr>
+          <w:rFonts w:cs="B Nazanin" w:hint="cs"/>
+          <w:sz w:val="28"/>
+          <w:szCs w:val="28"/>
+          <w:rtl/>
+          <w:lang w:bidi="fa-IR"/>
+        </w:rPr>
+        <w:t>و در برخی از موارد اشتراکاتی با فرم اصلی دارد.</w:t>
+      </w:r>
+    </w:p>
+    <w:p>
+      <w:pPr>
+        <w:pStyle w:val="Heading2"/>
+        <w:bidi/>
+        <w:rPr>
+          <w:rFonts w:cs="B Nazanin"/>
+          <w:b/>
+          <w:bCs/>
+          <w:rtl/>
+        </w:rPr>
+      </w:pPr>
+      <w:bookmarkStart w:id="31" w:name="_Toc141109509"/>
+      <w:r>
+        <w:rPr>
+          <w:rFonts w:cs="B Nazanin" w:hint="cs"/>
+          <w:b/>
+          <w:bCs/>
+          <w:sz w:val="28"/>
+          <w:szCs w:val="28"/>
+          <w:rtl/>
+        </w:rPr>
+        <w:t>دسترسی‌ها</w:t>
+      </w:r>
+      <w:bookmarkEnd w:id="31"/>
     </w:p>
     <w:p>
       <w:pPr>
@@ -25959,22 +26011,53 @@
           <w:rtl/>
           <w:lang w:bidi="fa-IR"/>
         </w:rPr>
-        <w:t xml:space="preserve">زیر فرم چک به عنوان موجودیت </w:t>
-      </w:r>
-      <w:r>
-        <w:rPr>
-          <w:rFonts w:cs="B Nazanin"/>
-          <w:sz w:val="24"/>
-          <w:szCs w:val="24"/>
-          <w:lang w:bidi="fa-IR"/>
-        </w:rPr>
-        <w:t>Associate</w:t>
-      </w:r>
-      <w:r>
-        <w:rPr>
-          <w:rFonts w:cs="B Nazanin" w:hint="cs"/>
-          <w:sz w:val="24"/>
-          <w:szCs w:val="24"/>
+        <w:t xml:space="preserve">تمامی زیر </w:t>
+      </w:r>
+      <w:r>
+        <w:rPr>
+          <w:rFonts w:cs="B Nazanin" w:hint="cs"/>
+          <w:sz w:val="28"/>
+          <w:szCs w:val="28"/>
+          <w:rtl/>
+          <w:lang w:bidi="fa-IR"/>
+        </w:rPr>
+        <w:t>فرم</w:t>
+      </w:r>
+      <w:r>
+        <w:rPr>
+          <w:rFonts w:cs="B Nazanin" w:hint="cs"/>
+          <w:sz w:val="28"/>
+          <w:szCs w:val="28"/>
+          <w:rtl/>
+          <w:lang w:bidi="fa-IR"/>
+        </w:rPr>
+        <w:t>‌</w:t>
+      </w:r>
+      <w:r>
+        <w:rPr>
+          <w:rFonts w:cs="B Nazanin" w:hint="cs"/>
+          <w:sz w:val="28"/>
+          <w:szCs w:val="28"/>
+          <w:rtl/>
+          <w:lang w:bidi="fa-IR"/>
+        </w:rPr>
+        <w:t>ها</w:t>
+      </w:r>
+      <w:r>
+        <w:rPr>
+          <w:rFonts w:cs="B Nazanin" w:hint="cs"/>
+          <w:sz w:val="28"/>
+          <w:szCs w:val="28"/>
+          <w:rtl/>
+          <w:lang w:bidi="fa-IR"/>
+        </w:rPr>
+        <w:t>ی فرم دریافت/پرداخت</w:t>
+      </w:r>
+      <w:r>
+        <w:rPr>
+          <w:rFonts w:cs="B Nazanin" w:hint="cs"/>
+          <w:sz w:val="28"/>
+          <w:szCs w:val="28"/>
           <w:rtl/>
           <w:lang w:bidi="fa-IR"/>
         </w:rPr>
@@ -25988,7 +26071,7 @@
           <w:rtl/>
           <w:lang w:bidi="fa-IR"/>
         </w:rPr>
-        <w:t>فقط دسترسی مشاهده را از فرم اصلی به ارث می‌برد و برای باقی عملیات نیاز به دسترسی‌های خاص خود دارد.</w:t>
+        <w:t>دسترسی مشاهده را از فرم اصلی به ارث می‌برند.</w:t>
       </w:r>
     </w:p>
     <w:p>
@@ -26015,151 +26098,7 @@
           <w:rtl/>
           <w:lang w:bidi="fa-IR"/>
         </w:rPr>
-        <w:t>تمام</w:t>
-      </w:r>
-      <w:r>
-        <w:rPr>
-          <w:rFonts w:cs="B Nazanin" w:hint="cs"/>
-          <w:sz w:val="28"/>
-          <w:szCs w:val="28"/>
-          <w:rtl/>
-          <w:lang w:bidi="fa-IR"/>
-        </w:rPr>
-        <w:t xml:space="preserve"> عملیات </w:t>
-      </w:r>
-      <w:r>
-        <w:rPr>
-          <w:rFonts w:cs="B Nazanin" w:hint="cs"/>
-          <w:sz w:val="28"/>
-          <w:szCs w:val="28"/>
-          <w:rtl/>
-          <w:lang w:bidi="fa-IR"/>
-        </w:rPr>
-        <w:t xml:space="preserve">فرم‌های طرف حساب و </w:t>
-      </w:r>
-      <w:r>
-        <w:rPr>
-          <w:rFonts w:cs="B Nazanin" w:hint="cs"/>
-          <w:sz w:val="28"/>
-          <w:szCs w:val="28"/>
-          <w:rtl/>
-          <w:lang w:bidi="fa-IR"/>
-        </w:rPr>
-        <w:t>حساب‌های نقدی</w:t>
-      </w:r>
-      <w:r>
-        <w:rPr>
-          <w:rFonts w:cs="B Nazanin" w:hint="cs"/>
-          <w:sz w:val="28"/>
-          <w:szCs w:val="28"/>
-          <w:rtl/>
-          <w:lang w:bidi="fa-IR"/>
-        </w:rPr>
-        <w:t xml:space="preserve"> به جز مشاهده با</w:t>
-      </w:r>
-      <w:r>
-        <w:rPr>
-          <w:rFonts w:cs="B Nazanin" w:hint="cs"/>
-          <w:sz w:val="28"/>
-          <w:szCs w:val="28"/>
-          <w:rtl/>
-          <w:lang w:bidi="fa-IR"/>
-        </w:rPr>
-        <w:t xml:space="preserve"> دسترسی ویرایش فرم دریافت/پرداخت </w:t>
-      </w:r>
-      <w:r>
-        <w:rPr>
-          <w:rFonts w:cs="B Nazanin" w:hint="cs"/>
-          <w:sz w:val="28"/>
-          <w:szCs w:val="28"/>
-          <w:rtl/>
-          <w:lang w:bidi="fa-IR"/>
-        </w:rPr>
-        <w:t>امکان پذیر می‌باش</w:t>
-      </w:r>
-      <w:r>
-        <w:rPr>
-          <w:rFonts w:cs="B Nazanin" w:hint="cs"/>
-          <w:sz w:val="28"/>
-          <w:szCs w:val="28"/>
-          <w:rtl/>
-          <w:lang w:bidi="fa-IR"/>
-        </w:rPr>
-        <w:t>ن</w:t>
-      </w:r>
-      <w:r>
-        <w:rPr>
-          <w:rFonts w:cs="B Nazanin" w:hint="cs"/>
-          <w:sz w:val="28"/>
-          <w:szCs w:val="28"/>
-          <w:rtl/>
-          <w:lang w:bidi="fa-IR"/>
-        </w:rPr>
-        <w:t>د</w:t>
-      </w:r>
-      <w:r>
-        <w:rPr>
-          <w:rFonts w:cs="B Nazanin" w:hint="cs"/>
-          <w:sz w:val="28"/>
-          <w:szCs w:val="28"/>
-          <w:rtl/>
-          <w:lang w:bidi="fa-IR"/>
-        </w:rPr>
-        <w:t>.</w:t>
-      </w:r>
-      <w:r>
-        <w:rPr>
-          <w:rFonts w:cs="B Nazanin" w:hint="cs"/>
-          <w:sz w:val="28"/>
-          <w:szCs w:val="28"/>
-          <w:rtl/>
-          <w:lang w:bidi="fa-IR"/>
-        </w:rPr>
-        <w:t xml:space="preserve"> </w:t>
-      </w:r>
-    </w:p>
-    <w:p>
-      <w:pPr>
-        <w:bidi/>
-        <w:ind w:left="360"/>
-        <w:jc w:val="both"/>
-        <w:rPr>
-          <w:rFonts w:cs="B Nazanin"/>
-          <w:sz w:val="28"/>
-          <w:szCs w:val="28"/>
-          <w:rtl/>
-          <w:lang w:bidi="fa-IR"/>
-        </w:rPr>
-      </w:pPr>
-      <w:r>
-        <w:rPr>
-          <w:rFonts w:cs="B Nazanin" w:hint="cs"/>
-          <w:sz w:val="28"/>
-          <w:szCs w:val="28"/>
-          <w:rtl/>
-          <w:lang w:bidi="fa-IR"/>
-        </w:rPr>
-        <w:t>نکته:</w:t>
-      </w:r>
-      <w:r>
-        <w:rPr>
-          <w:rFonts w:cs="B Nazanin" w:hint="cs"/>
-          <w:sz w:val="28"/>
-          <w:szCs w:val="28"/>
-          <w:rtl/>
-          <w:lang w:bidi="fa-IR"/>
-        </w:rPr>
-        <w:t xml:space="preserve"> در واقع هرگونه عملیات از جمله درج، ویرایش، حذف</w:t>
-      </w:r>
-      <w:r>
-        <w:rPr>
-          <w:rFonts w:cs="B Nazanin" w:hint="cs"/>
-          <w:sz w:val="28"/>
-          <w:szCs w:val="28"/>
-          <w:rtl/>
-          <w:lang w:bidi="fa-IR"/>
-        </w:rPr>
-        <w:t xml:space="preserve"> و غیره که موجب تغییر در زیر فرم‌های </w:t>
+        <w:t xml:space="preserve">زیر فرم چک به عنوان موجودیت </w:t>
       </w:r>
       <w:r>
         <w:rPr>
@@ -26168,7 +26107,7 @@
           <w:szCs w:val="24"/>
           <w:lang w:bidi="fa-IR"/>
         </w:rPr>
-        <w:t>Aggregate</w:t>
+        <w:t>Associate</w:t>
       </w:r>
       <w:r>
         <w:rPr>
@@ -26188,149 +26127,8 @@
           <w:rtl/>
           <w:lang w:bidi="fa-IR"/>
         </w:rPr>
-        <w:t xml:space="preserve">شود همان ویرایش فرم پدر قلمداد می‌شود. </w:t>
-      </w:r>
-    </w:p>
-    <w:p>
-      <w:pPr>
-        <w:bidi/>
-        <w:ind w:left="360"/>
-        <w:jc w:val="both"/>
-        <w:rPr>
-          <w:rFonts w:cs="B Nazanin"/>
-          <w:sz w:val="28"/>
-          <w:szCs w:val="28"/>
-          <w:rtl/>
-          <w:lang w:bidi="fa-IR"/>
-        </w:rPr>
-      </w:pPr>
-      <w:r>
-        <w:rPr>
-          <w:rFonts w:cs="B Nazanin" w:hint="cs"/>
-          <w:sz w:val="28"/>
-          <w:szCs w:val="28"/>
-          <w:rtl/>
-          <w:lang w:bidi="fa-IR"/>
-        </w:rPr>
-        <w:t>لازم به ذکر است که هر زیر فرم</w:t>
-      </w:r>
-      <w:r>
-        <w:rPr>
-          <w:rFonts w:cs="B Nazanin" w:hint="cs"/>
-          <w:sz w:val="28"/>
-          <w:szCs w:val="28"/>
-          <w:rtl/>
-          <w:lang w:bidi="fa-IR"/>
-        </w:rPr>
-        <w:t xml:space="preserve"> </w:t>
-      </w:r>
-      <w:r>
-        <w:rPr>
-          <w:rFonts w:cs="B Nazanin"/>
-          <w:sz w:val="24"/>
-          <w:szCs w:val="24"/>
-          <w:lang w:bidi="fa-IR"/>
-        </w:rPr>
-        <w:t>Aggregate</w:t>
-      </w:r>
-      <w:r>
-        <w:rPr>
-          <w:rFonts w:cs="B Nazanin" w:hint="cs"/>
-          <w:sz w:val="24"/>
-          <w:szCs w:val="24"/>
-          <w:rtl/>
-          <w:lang w:bidi="fa-IR"/>
-        </w:rPr>
-        <w:t xml:space="preserve"> </w:t>
-      </w:r>
-      <w:r>
-        <w:rPr>
-          <w:rFonts w:cs="B Nazanin" w:hint="cs"/>
-          <w:sz w:val="28"/>
-          <w:szCs w:val="28"/>
-          <w:rtl/>
-          <w:lang w:bidi="fa-IR"/>
-        </w:rPr>
-        <w:t>برای</w:t>
-      </w:r>
-      <w:r>
-        <w:rPr>
-          <w:rFonts w:cs="B Nazanin" w:hint="cs"/>
-          <w:sz w:val="28"/>
-          <w:szCs w:val="28"/>
-          <w:rtl/>
-          <w:lang w:bidi="fa-IR"/>
-        </w:rPr>
-        <w:t xml:space="preserve"> عملیات خاص خود نیز دسترسی ویرایش فرم پدر را به ارث می‌برد. به </w:t>
-      </w:r>
-      <w:r>
-        <w:rPr>
-          <w:rFonts w:cs="B Nazanin" w:hint="cs"/>
-          <w:sz w:val="28"/>
-          <w:szCs w:val="28"/>
-          <w:rtl/>
-          <w:lang w:bidi="fa-IR"/>
-        </w:rPr>
-        <w:t>عنوان</w:t>
-      </w:r>
-      <w:r>
-        <w:rPr>
-          <w:rFonts w:cs="B Nazanin" w:hint="cs"/>
-          <w:sz w:val="28"/>
-          <w:szCs w:val="28"/>
-          <w:rtl/>
-          <w:lang w:bidi="fa-IR"/>
-        </w:rPr>
-        <w:t xml:space="preserve"> مثال عملیات تجمیع و یا حذف سطرهای نامعتبر در طرف حساب</w:t>
-      </w:r>
-      <w:r>
-        <w:rPr>
-          <w:rFonts w:cs="B Nazanin" w:hint="cs"/>
-          <w:sz w:val="28"/>
-          <w:szCs w:val="28"/>
-          <w:rtl/>
-          <w:lang w:bidi="fa-IR"/>
-        </w:rPr>
-        <w:t>،</w:t>
-      </w:r>
-      <w:r>
-        <w:rPr>
-          <w:rFonts w:cs="B Nazanin" w:hint="cs"/>
-          <w:sz w:val="28"/>
-          <w:szCs w:val="28"/>
-          <w:rtl/>
-          <w:lang w:bidi="fa-IR"/>
-        </w:rPr>
-        <w:t xml:space="preserve"> با دسترسی ویرایش فرم دریافت/پرداخت امکان پذیر می‌باشد. </w:t>
-      </w:r>
-    </w:p>
-    <w:p>
-      <w:pPr>
-        <w:pStyle w:val="Heading2"/>
-        <w:bidi/>
-        <w:rPr>
-          <w:rFonts w:cs="B Nazanin"/>
-          <w:b/>
-          <w:bCs/>
-          <w:sz w:val="28"/>
-          <w:szCs w:val="28"/>
-          <w:rtl/>
-        </w:rPr>
-      </w:pPr>
-      <w:bookmarkStart w:id="32" w:name="_Toc141025587"/>
-      <w:r>
-        <w:rPr>
-          <w:rFonts w:cs="B Nazanin" w:hint="cs"/>
-          <w:b/>
-          <w:bCs/>
-          <w:sz w:val="28"/>
-          <w:szCs w:val="28"/>
-          <w:rtl/>
-        </w:rPr>
-        <w:lastRenderedPageBreak/>
-        <w:t>اعتبارسنجی</w:t>
-      </w:r>
-      <w:bookmarkEnd w:id="32"/>
+        <w:t>فقط دسترسی مشاهده را از فرم اصلی به ارث می‌برد و برای باقی عملیات نیاز به دسترسی‌های خاص خود دارد.</w:t>
+      </w:r>
     </w:p>
     <w:p>
       <w:pPr>
@@ -26356,37 +26154,87 @@
           <w:rtl/>
           <w:lang w:bidi="fa-IR"/>
         </w:rPr>
-        <w:t>هرگونه عملیاتی که منجر به ایجاد، حذف و یا ویرایش</w:t>
-      </w:r>
-      <w:r>
-        <w:rPr>
-          <w:rFonts w:cs="B Nazanin" w:hint="cs"/>
-          <w:sz w:val="28"/>
-          <w:szCs w:val="28"/>
-          <w:rtl/>
-          <w:lang w:bidi="fa-IR"/>
-        </w:rPr>
-        <w:t xml:space="preserve"> در</w:t>
-      </w:r>
-      <w:r>
-        <w:rPr>
-          <w:rFonts w:cs="B Nazanin" w:hint="cs"/>
-          <w:sz w:val="28"/>
-          <w:szCs w:val="28"/>
-          <w:rtl/>
-          <w:lang w:bidi="fa-IR"/>
-        </w:rPr>
-        <w:t xml:space="preserve"> زیر فرم‌ها شود، </w:t>
-      </w:r>
-      <w:r>
-        <w:rPr>
-          <w:rFonts w:cs="B Nazanin" w:hint="cs"/>
-          <w:sz w:val="28"/>
-          <w:szCs w:val="28"/>
-          <w:rtl/>
-          <w:lang w:bidi="fa-IR"/>
-        </w:rPr>
-        <w:t>باید در شعبه جاری اتفاق بیفتد</w:t>
+        <w:t>تمام</w:t>
+      </w:r>
+      <w:r>
+        <w:rPr>
+          <w:rFonts w:cs="B Nazanin" w:hint="cs"/>
+          <w:sz w:val="28"/>
+          <w:szCs w:val="28"/>
+          <w:rtl/>
+          <w:lang w:bidi="fa-IR"/>
+        </w:rPr>
+        <w:t xml:space="preserve"> عملیات </w:t>
+      </w:r>
+      <w:r>
+        <w:rPr>
+          <w:rFonts w:cs="B Nazanin" w:hint="cs"/>
+          <w:sz w:val="28"/>
+          <w:szCs w:val="28"/>
+          <w:rtl/>
+          <w:lang w:bidi="fa-IR"/>
+        </w:rPr>
+        <w:t xml:space="preserve">فرم‌های طرف حساب و </w:t>
+      </w:r>
+      <w:r>
+        <w:rPr>
+          <w:rFonts w:cs="B Nazanin" w:hint="cs"/>
+          <w:sz w:val="28"/>
+          <w:szCs w:val="28"/>
+          <w:rtl/>
+          <w:lang w:bidi="fa-IR"/>
+        </w:rPr>
+        <w:t>حساب‌های نقدی</w:t>
+      </w:r>
+      <w:r>
+        <w:rPr>
+          <w:rFonts w:cs="B Nazanin" w:hint="cs"/>
+          <w:sz w:val="28"/>
+          <w:szCs w:val="28"/>
+          <w:rtl/>
+          <w:lang w:bidi="fa-IR"/>
+        </w:rPr>
+        <w:t xml:space="preserve"> به جز مشاهده با</w:t>
+      </w:r>
+      <w:r>
+        <w:rPr>
+          <w:rFonts w:cs="B Nazanin" w:hint="cs"/>
+          <w:sz w:val="28"/>
+          <w:szCs w:val="28"/>
+          <w:rtl/>
+          <w:lang w:bidi="fa-IR"/>
+        </w:rPr>
+        <w:t xml:space="preserve"> دسترسی ویرایش فرم دریافت/پرداخت </w:t>
+      </w:r>
+      <w:r>
+        <w:rPr>
+          <w:rFonts w:cs="B Nazanin" w:hint="cs"/>
+          <w:sz w:val="28"/>
+          <w:szCs w:val="28"/>
+          <w:rtl/>
+          <w:lang w:bidi="fa-IR"/>
+        </w:rPr>
+        <w:t>امکان پذیر می‌باش</w:t>
+      </w:r>
+      <w:r>
+        <w:rPr>
+          <w:rFonts w:cs="B Nazanin" w:hint="cs"/>
+          <w:sz w:val="28"/>
+          <w:szCs w:val="28"/>
+          <w:rtl/>
+          <w:lang w:bidi="fa-IR"/>
+        </w:rPr>
+        <w:t>ن</w:t>
+      </w:r>
+      <w:r>
+        <w:rPr>
+          <w:rFonts w:cs="B Nazanin" w:hint="cs"/>
+          <w:sz w:val="28"/>
+          <w:szCs w:val="28"/>
+          <w:rtl/>
+          <w:lang w:bidi="fa-IR"/>
+        </w:rPr>
+        <w:t>د</w:t>
       </w:r>
       <w:r>
         <w:rPr>
@@ -26412,7 +26260,6 @@
     <w:p>
       <w:pPr>
         <w:bidi/>
-        <w:spacing w:line="240" w:lineRule="auto"/>
         <w:ind w:left="360"/>
         <w:jc w:val="both"/>
         <w:rPr>
@@ -26431,6 +26278,7 @@
           <w:rtl/>
           <w:lang w:bidi="fa-IR"/>
         </w:rPr>
+        <w:lastRenderedPageBreak/>
         <w:t>نکته:</w:t>
       </w:r>
       <w:r>
@@ -26441,67 +26289,17 @@
           <w:rtl/>
           <w:lang w:bidi="fa-IR"/>
         </w:rPr>
-        <w:t xml:space="preserve"> </w:t>
-      </w:r>
-      <w:r>
-        <w:rPr>
-          <w:rFonts w:cs="B Nazanin" w:hint="cs"/>
-          <w:sz w:val="28"/>
-          <w:szCs w:val="28"/>
-          <w:rtl/>
-          <w:lang w:bidi="fa-IR"/>
-        </w:rPr>
-        <w:t>به طور کلی فرم‌های عملیاتی در شعبه‌های بالاتر قابل مشاهده هستند اما برای</w:t>
-      </w:r>
-      <w:r>
-        <w:rPr>
-          <w:rFonts w:cs="B Nazanin" w:hint="cs"/>
-          <w:sz w:val="28"/>
-          <w:szCs w:val="28"/>
-          <w:rtl/>
-          <w:lang w:bidi="fa-IR"/>
-        </w:rPr>
-        <w:t xml:space="preserve"> ایجاد</w:t>
-      </w:r>
-      <w:r>
-        <w:rPr>
-          <w:rFonts w:cs="B Nazanin" w:hint="cs"/>
-          <w:sz w:val="28"/>
-          <w:szCs w:val="28"/>
-          <w:rtl/>
-          <w:lang w:bidi="fa-IR"/>
-        </w:rPr>
-        <w:t xml:space="preserve"> تغییر</w:t>
-      </w:r>
-      <w:r>
-        <w:rPr>
-          <w:rFonts w:cs="B Nazanin" w:hint="cs"/>
-          <w:sz w:val="28"/>
-          <w:szCs w:val="28"/>
-          <w:rtl/>
-          <w:lang w:bidi="fa-IR"/>
-        </w:rPr>
-        <w:t>،</w:t>
-      </w:r>
-      <w:r>
-        <w:rPr>
-          <w:rFonts w:cs="B Nazanin" w:hint="cs"/>
-          <w:sz w:val="28"/>
-          <w:szCs w:val="28"/>
-          <w:rtl/>
-          <w:lang w:bidi="fa-IR"/>
-        </w:rPr>
-        <w:t xml:space="preserve"> کاربر باید وارد شعبه‌ای شود که فرم اصلی در آن ثبت شده است. </w:t>
-      </w:r>
-      <w:r>
-        <w:rPr>
-          <w:rFonts w:cs="B Nazanin" w:hint="cs"/>
-          <w:sz w:val="28"/>
-          <w:szCs w:val="28"/>
-          <w:rtl/>
-          <w:lang w:bidi="fa-IR"/>
-        </w:rPr>
-        <w:t xml:space="preserve">در واقع زیر فرم‌های </w:t>
+        <w:t xml:space="preserve"> در واقع هرگونه عملیات از جمله درج، ویرایش، حذف</w:t>
+      </w:r>
+      <w:r>
+        <w:rPr>
+          <w:rFonts w:cs="B Nazanin" w:hint="cs"/>
+          <w:sz w:val="28"/>
+          <w:szCs w:val="28"/>
+          <w:rtl/>
+          <w:lang w:bidi="fa-IR"/>
+        </w:rPr>
+        <w:t xml:space="preserve"> و غیره که موجب تغییر در زیر فرم‌های </w:t>
       </w:r>
       <w:r>
         <w:rPr>
@@ -26530,27 +26328,41 @@
           <w:rtl/>
           <w:lang w:bidi="fa-IR"/>
         </w:rPr>
-        <w:t>شعبه و دوره مالی را از پدر</w:t>
-      </w:r>
-      <w:r>
-        <w:rPr>
-          <w:rFonts w:cs="B Nazanin" w:hint="cs"/>
-          <w:sz w:val="28"/>
-          <w:szCs w:val="28"/>
-          <w:rtl/>
-          <w:lang w:bidi="fa-IR"/>
-        </w:rPr>
-        <w:t xml:space="preserve"> به</w:t>
-      </w:r>
-      <w:r>
-        <w:rPr>
-          <w:rFonts w:cs="B Nazanin" w:hint="cs"/>
-          <w:sz w:val="28"/>
-          <w:szCs w:val="28"/>
-          <w:rtl/>
-          <w:lang w:bidi="fa-IR"/>
-        </w:rPr>
-        <w:t xml:space="preserve"> ارث می‌برند. زیر فرم‌های </w:t>
+        <w:t xml:space="preserve">شود همان ویرایش فرم پدر قلمداد می‌شود. </w:t>
+      </w:r>
+    </w:p>
+    <w:p>
+      <w:pPr>
+        <w:bidi/>
+        <w:ind w:left="360"/>
+        <w:jc w:val="both"/>
+        <w:rPr>
+          <w:rFonts w:cs="B Nazanin"/>
+          <w:sz w:val="28"/>
+          <w:szCs w:val="28"/>
+          <w:rtl/>
+          <w:lang w:bidi="fa-IR"/>
+        </w:rPr>
+      </w:pPr>
+      <w:r>
+        <w:rPr>
+          <w:rFonts w:cs="B Nazanin" w:hint="cs"/>
+          <w:sz w:val="28"/>
+          <w:szCs w:val="28"/>
+          <w:rtl/>
+          <w:lang w:bidi="fa-IR"/>
+        </w:rPr>
+        <w:t>لازم به ذکر است که هر زیر فرم</w:t>
+      </w:r>
+      <w:r>
+        <w:rPr>
+          <w:rFonts w:cs="B Nazanin" w:hint="cs"/>
+          <w:sz w:val="28"/>
+          <w:szCs w:val="28"/>
+          <w:rtl/>
+          <w:lang w:bidi="fa-IR"/>
+        </w:rPr>
+        <w:t xml:space="preserve"> </w:t>
       </w:r>
       <w:r>
         <w:rPr>
@@ -26559,7 +26371,7 @@
           <w:szCs w:val="24"/>
           <w:lang w:bidi="fa-IR"/>
         </w:rPr>
-        <w:t>Associate</w:t>
+        <w:t>Aggregate</w:t>
       </w:r>
       <w:r>
         <w:rPr>
@@ -26579,57 +26391,57 @@
           <w:rtl/>
           <w:lang w:bidi="fa-IR"/>
         </w:rPr>
-        <w:t xml:space="preserve">نیز به همین ترتیب بوده </w:t>
-      </w:r>
-      <w:r>
-        <w:rPr>
-          <w:rFonts w:cs="B Nazanin" w:hint="cs"/>
-          <w:sz w:val="28"/>
-          <w:szCs w:val="28"/>
-          <w:rtl/>
-          <w:lang w:bidi="fa-IR"/>
-        </w:rPr>
-        <w:t>اما در آینده</w:t>
-      </w:r>
-      <w:r>
-        <w:rPr>
-          <w:rFonts w:cs="B Nazanin" w:hint="cs"/>
-          <w:sz w:val="28"/>
-          <w:szCs w:val="28"/>
-          <w:rtl/>
-          <w:lang w:bidi="fa-IR"/>
-        </w:rPr>
-        <w:t xml:space="preserve"> با احتمال پایین</w:t>
-      </w:r>
-      <w:r>
-        <w:rPr>
-          <w:rFonts w:cs="B Nazanin" w:hint="cs"/>
-          <w:sz w:val="28"/>
-          <w:szCs w:val="28"/>
-          <w:rtl/>
-          <w:lang w:bidi="fa-IR"/>
-        </w:rPr>
-        <w:t xml:space="preserve"> ممکن رفتار متفاوتی دیده شود که</w:t>
-      </w:r>
-      <w:r>
-        <w:rPr>
-          <w:rFonts w:cs="B Nazanin" w:hint="cs"/>
-          <w:sz w:val="28"/>
-          <w:szCs w:val="28"/>
-          <w:rtl/>
-          <w:lang w:bidi="fa-IR"/>
-        </w:rPr>
-        <w:t xml:space="preserve"> در این صورت می‌توان تجدید نظر کرد.</w:t>
-      </w:r>
-      <w:r>
-        <w:rPr>
-          <w:rFonts w:cs="B Nazanin" w:hint="cs"/>
-          <w:sz w:val="28"/>
-          <w:szCs w:val="28"/>
-          <w:rtl/>
-          <w:lang w:bidi="fa-IR"/>
-        </w:rPr>
-        <w:t xml:space="preserve"> </w:t>
+        <w:t>برای</w:t>
+      </w:r>
+      <w:r>
+        <w:rPr>
+          <w:rFonts w:cs="B Nazanin" w:hint="cs"/>
+          <w:sz w:val="28"/>
+          <w:szCs w:val="28"/>
+          <w:rtl/>
+          <w:lang w:bidi="fa-IR"/>
+        </w:rPr>
+        <w:t xml:space="preserve"> عملیات خاص خود نیز دسترسی ویرایش فرم پدر را به ارث می‌برد. به </w:t>
+      </w:r>
+      <w:r>
+        <w:rPr>
+          <w:rFonts w:cs="B Nazanin" w:hint="cs"/>
+          <w:sz w:val="28"/>
+          <w:szCs w:val="28"/>
+          <w:rtl/>
+          <w:lang w:bidi="fa-IR"/>
+        </w:rPr>
+        <w:t>عنوان</w:t>
+      </w:r>
+      <w:r>
+        <w:rPr>
+          <w:rFonts w:cs="B Nazanin" w:hint="cs"/>
+          <w:sz w:val="28"/>
+          <w:szCs w:val="28"/>
+          <w:rtl/>
+          <w:lang w:bidi="fa-IR"/>
+        </w:rPr>
+        <w:t xml:space="preserve"> مثال عملیات تجمیع و یا حذف سطرهای نامعتبر در طرف حساب</w:t>
+      </w:r>
+      <w:r>
+        <w:rPr>
+          <w:rFonts w:cs="B Nazanin" w:hint="cs"/>
+          <w:sz w:val="28"/>
+          <w:szCs w:val="28"/>
+          <w:rtl/>
+          <w:lang w:bidi="fa-IR"/>
+        </w:rPr>
+        <w:t>،</w:t>
+      </w:r>
+      <w:r>
+        <w:rPr>
+          <w:rFonts w:cs="B Nazanin" w:hint="cs"/>
+          <w:sz w:val="28"/>
+          <w:szCs w:val="28"/>
+          <w:rtl/>
+          <w:lang w:bidi="fa-IR"/>
+        </w:rPr>
+        <w:t xml:space="preserve"> با دسترسی ویرایش فرم دریافت/پرداخت امکان پذیر می‌باشد. </w:t>
       </w:r>
     </w:p>
     <w:p>
@@ -26645,7 +26457,7 @@
           <w:rtl/>
         </w:rPr>
       </w:pPr>
-      <w:bookmarkStart w:id="33" w:name="_Toc141025588"/>
+      <w:bookmarkStart w:id="32" w:name="_Toc141109510"/>
       <w:r>
         <w:rPr>
           <w:rFonts w:cs="B Nazanin" w:hint="cs"/>
@@ -26655,9 +26467,9 @@
           <w:szCs w:val="28"/>
           <w:rtl/>
         </w:rPr>
-        <w:t>لاگ‌های مورد نیاز</w:t>
-      </w:r>
-      <w:bookmarkEnd w:id="33"/>
+        <w:t>اعتبارسنجی</w:t>
+      </w:r>
+      <w:bookmarkEnd w:id="32"/>
     </w:p>
     <w:p>
       <w:pPr>
@@ -26683,33 +26495,58 @@
           <w:rtl/>
           <w:lang w:bidi="fa-IR"/>
         </w:rPr>
-        <w:t xml:space="preserve">هریک از عملیات طرف حساب و حساب‌های نقدی لاگ مخصوص به خود را داشته اما به صورت پیش فرض فعال نیستند. برای افتادن لاگ‌های این فرم‌ها باید تنظیمات لاگ مربوط به هریک فعال شود. </w:t>
-      </w:r>
-    </w:p>
-    <w:p>
-      <w:pPr>
-        <w:pStyle w:val="Heading1"/>
-        <w:bidi/>
-        <w:rPr>
-          <w:rFonts w:cs="B Nazanin"/>
-          <w:b/>
-          <w:bCs/>
-          <w:rtl/>
-          <w:lang w:bidi="fa-IR"/>
-        </w:rPr>
-      </w:pPr>
-      <w:bookmarkStart w:id="34" w:name="_Toc141025589"/>
-      <w:r>
-        <w:rPr>
-          <w:rFonts w:cs="B Nazanin" w:hint="cs"/>
-          <w:b/>
-          <w:bCs/>
-          <w:rtl/>
-          <w:lang w:bidi="fa-IR"/>
-        </w:rPr>
-        <w:t>ثبت مالی آرتیکل‌های فرم دریافت/پرداخت</w:t>
-      </w:r>
-      <w:bookmarkEnd w:id="34"/>
+        <w:t>هرگونه عملیاتی که منجر به ایجاد، حذف و یا ویرایش</w:t>
+      </w:r>
+      <w:r>
+        <w:rPr>
+          <w:rFonts w:cs="B Nazanin" w:hint="cs"/>
+          <w:sz w:val="28"/>
+          <w:szCs w:val="28"/>
+          <w:rtl/>
+          <w:lang w:bidi="fa-IR"/>
+        </w:rPr>
+        <w:t xml:space="preserve"> در</w:t>
+      </w:r>
+      <w:r>
+        <w:rPr>
+          <w:rFonts w:cs="B Nazanin" w:hint="cs"/>
+          <w:sz w:val="28"/>
+          <w:szCs w:val="28"/>
+          <w:rtl/>
+          <w:lang w:bidi="fa-IR"/>
+        </w:rPr>
+        <w:t xml:space="preserve"> زیر فرم‌ها شود، </w:t>
+      </w:r>
+      <w:r>
+        <w:rPr>
+          <w:rFonts w:cs="B Nazanin" w:hint="cs"/>
+          <w:sz w:val="28"/>
+          <w:szCs w:val="28"/>
+          <w:rtl/>
+          <w:lang w:bidi="fa-IR"/>
+        </w:rPr>
+        <w:t>باید در شعبه جاری اتفاق بیفتد</w:t>
+      </w:r>
+      <w:r>
+        <w:rPr>
+          <w:rFonts w:cs="B Nazanin" w:hint="cs"/>
+          <w:sz w:val="28"/>
+          <w:szCs w:val="28"/>
+          <w:rtl/>
+          <w:lang w:bidi="fa-IR"/>
+        </w:rPr>
+        <w:t>.</w:t>
+      </w:r>
+      <w:r>
+        <w:rPr>
+          <w:rFonts w:cs="B Nazanin" w:hint="cs"/>
+          <w:sz w:val="28"/>
+          <w:szCs w:val="28"/>
+          <w:rtl/>
+          <w:lang w:bidi="fa-IR"/>
+        </w:rPr>
+        <w:t xml:space="preserve"> </w:t>
+      </w:r>
     </w:p>
     <w:p>
       <w:pPr>
@@ -26721,78 +26558,297 @@
           <w:rFonts w:cs="B Nazanin"/>
           <w:sz w:val="28"/>
           <w:szCs w:val="28"/>
-          <w:lang w:bidi="fa-IR"/>
-        </w:rPr>
-      </w:pPr>
-      <w:r>
-        <w:rPr>
-          <w:rFonts w:cs="B Nazanin"/>
-          <w:sz w:val="28"/>
-          <w:szCs w:val="28"/>
-          <w:rtl/>
-          <w:lang w:bidi="fa-IR"/>
-        </w:rPr>
-        <w:t xml:space="preserve">در سیستم حسابداری تمام رویدادهای مالی در دفاتر حسابداری یا همان اسناد مالی ثبت می‌شوند. دریافت و پرداخت یکی از رویدادهای مالی که باید در فرم اسناد ثبت مالی شود. </w:t>
-      </w:r>
-      <w:r>
-        <w:rPr>
-          <w:rFonts w:cs="B Nazanin" w:hint="cs"/>
-          <w:sz w:val="28"/>
-          <w:szCs w:val="28"/>
-          <w:rtl/>
-          <w:lang w:bidi="fa-IR"/>
-        </w:rPr>
-        <w:t xml:space="preserve">ثبت مالی یا </w:t>
-      </w:r>
-      <w:r>
-        <w:rPr>
-          <w:rFonts w:cs="B Nazanin"/>
-          <w:sz w:val="28"/>
-          <w:szCs w:val="28"/>
-          <w:lang w:bidi="fa-IR"/>
-        </w:rPr>
-        <w:t>Register</w:t>
-      </w:r>
-      <w:r>
-        <w:rPr>
-          <w:rFonts w:cs="B Nazanin" w:hint="cs"/>
-          <w:sz w:val="28"/>
-          <w:szCs w:val="28"/>
-          <w:rtl/>
-          <w:lang w:bidi="fa-IR"/>
-        </w:rPr>
-        <w:t xml:space="preserve"> یکی از عملیات مهم فرم‌های عملیاتی و اصلی ترین هدفی که ما با ایجاد فرم عملیاتی رقم </w:t>
-      </w:r>
-      <w:r>
-        <w:rPr>
-          <w:rFonts w:cs="B Nazanin" w:hint="cs"/>
-          <w:sz w:val="28"/>
-          <w:szCs w:val="28"/>
-          <w:rtl/>
-          <w:lang w:bidi="fa-IR"/>
-        </w:rPr>
-        <w:t>می‌</w:t>
-      </w:r>
-      <w:r>
-        <w:rPr>
-          <w:rFonts w:cs="B Nazanin" w:hint="cs"/>
-          <w:sz w:val="28"/>
-          <w:szCs w:val="28"/>
-          <w:rtl/>
-          <w:lang w:bidi="fa-IR"/>
-        </w:rPr>
-        <w:t xml:space="preserve">خورد‌. </w:t>
-      </w:r>
-      <w:r>
-        <w:rPr>
-          <w:rFonts w:cs="B Nazanin"/>
-          <w:sz w:val="28"/>
-          <w:szCs w:val="28"/>
-          <w:rtl/>
-          <w:lang w:bidi="fa-IR"/>
-        </w:rPr>
-        <w:t>به این منظور مطابق با آرتیکل‌های موجود در فرم دریافت/پرداخت برای سند آرتیکل ایجاد می‌شود.</w:t>
-      </w:r>
+          <w:rtl/>
+          <w:lang w:bidi="fa-IR"/>
+        </w:rPr>
+      </w:pPr>
+      <w:r>
+        <w:rPr>
+          <w:rFonts w:cs="B Nazanin" w:hint="cs"/>
+          <w:sz w:val="28"/>
+          <w:szCs w:val="28"/>
+          <w:rtl/>
+          <w:lang w:bidi="fa-IR"/>
+        </w:rPr>
+        <w:t>نکته:</w:t>
+      </w:r>
+      <w:r>
+        <w:rPr>
+          <w:rFonts w:cs="B Nazanin" w:hint="cs"/>
+          <w:sz w:val="28"/>
+          <w:szCs w:val="28"/>
+          <w:rtl/>
+          <w:lang w:bidi="fa-IR"/>
+        </w:rPr>
+        <w:t xml:space="preserve"> </w:t>
+      </w:r>
+      <w:r>
+        <w:rPr>
+          <w:rFonts w:cs="B Nazanin" w:hint="cs"/>
+          <w:sz w:val="28"/>
+          <w:szCs w:val="28"/>
+          <w:rtl/>
+          <w:lang w:bidi="fa-IR"/>
+        </w:rPr>
+        <w:t>به طور کلی فرم‌های عملیاتی در شعبه‌های بالاتر قابل مشاهده هستند اما برای</w:t>
+      </w:r>
+      <w:r>
+        <w:rPr>
+          <w:rFonts w:cs="B Nazanin" w:hint="cs"/>
+          <w:sz w:val="28"/>
+          <w:szCs w:val="28"/>
+          <w:rtl/>
+          <w:lang w:bidi="fa-IR"/>
+        </w:rPr>
+        <w:t xml:space="preserve"> ایجاد</w:t>
+      </w:r>
+      <w:r>
+        <w:rPr>
+          <w:rFonts w:cs="B Nazanin" w:hint="cs"/>
+          <w:sz w:val="28"/>
+          <w:szCs w:val="28"/>
+          <w:rtl/>
+          <w:lang w:bidi="fa-IR"/>
+        </w:rPr>
+        <w:t xml:space="preserve"> تغییر</w:t>
+      </w:r>
+      <w:r>
+        <w:rPr>
+          <w:rFonts w:cs="B Nazanin" w:hint="cs"/>
+          <w:sz w:val="28"/>
+          <w:szCs w:val="28"/>
+          <w:rtl/>
+          <w:lang w:bidi="fa-IR"/>
+        </w:rPr>
+        <w:t>،</w:t>
+      </w:r>
+      <w:r>
+        <w:rPr>
+          <w:rFonts w:cs="B Nazanin" w:hint="cs"/>
+          <w:sz w:val="28"/>
+          <w:szCs w:val="28"/>
+          <w:rtl/>
+          <w:lang w:bidi="fa-IR"/>
+        </w:rPr>
+        <w:t xml:space="preserve"> کاربر باید وارد شعبه‌ای شود که فرم اصلی در آن ثبت شده است. </w:t>
+      </w:r>
+      <w:r>
+        <w:rPr>
+          <w:rFonts w:cs="B Nazanin" w:hint="cs"/>
+          <w:sz w:val="28"/>
+          <w:szCs w:val="28"/>
+          <w:rtl/>
+          <w:lang w:bidi="fa-IR"/>
+        </w:rPr>
+        <w:t xml:space="preserve">در واقع زیر فرم‌های </w:t>
+      </w:r>
+      <w:r>
+        <w:rPr>
+          <w:rFonts w:cs="B Nazanin"/>
+          <w:sz w:val="24"/>
+          <w:szCs w:val="24"/>
+          <w:lang w:bidi="fa-IR"/>
+        </w:rPr>
+        <w:t>Aggregate</w:t>
+      </w:r>
+      <w:r>
+        <w:rPr>
+          <w:rFonts w:cs="B Nazanin" w:hint="cs"/>
+          <w:sz w:val="24"/>
+          <w:szCs w:val="24"/>
+          <w:rtl/>
+          <w:lang w:bidi="fa-IR"/>
+        </w:rPr>
+        <w:t xml:space="preserve"> </w:t>
+      </w:r>
+      <w:r>
+        <w:rPr>
+          <w:rFonts w:cs="B Nazanin" w:hint="cs"/>
+          <w:sz w:val="28"/>
+          <w:szCs w:val="28"/>
+          <w:rtl/>
+          <w:lang w:bidi="fa-IR"/>
+        </w:rPr>
+        <w:t>شعبه و دوره مالی را از پدر</w:t>
+      </w:r>
+      <w:r>
+        <w:rPr>
+          <w:rFonts w:cs="B Nazanin" w:hint="cs"/>
+          <w:sz w:val="28"/>
+          <w:szCs w:val="28"/>
+          <w:rtl/>
+          <w:lang w:bidi="fa-IR"/>
+        </w:rPr>
+        <w:t xml:space="preserve"> به</w:t>
+      </w:r>
+      <w:r>
+        <w:rPr>
+          <w:rFonts w:cs="B Nazanin" w:hint="cs"/>
+          <w:sz w:val="28"/>
+          <w:szCs w:val="28"/>
+          <w:rtl/>
+          <w:lang w:bidi="fa-IR"/>
+        </w:rPr>
+        <w:t xml:space="preserve"> ارث می‌برند. زیر فرم‌های </w:t>
+      </w:r>
+      <w:r>
+        <w:rPr>
+          <w:rFonts w:cs="B Nazanin"/>
+          <w:sz w:val="24"/>
+          <w:szCs w:val="24"/>
+          <w:lang w:bidi="fa-IR"/>
+        </w:rPr>
+        <w:t>Associate</w:t>
+      </w:r>
+      <w:r>
+        <w:rPr>
+          <w:rFonts w:cs="B Nazanin" w:hint="cs"/>
+          <w:sz w:val="24"/>
+          <w:szCs w:val="24"/>
+          <w:rtl/>
+          <w:lang w:bidi="fa-IR"/>
+        </w:rPr>
+        <w:t xml:space="preserve"> </w:t>
+      </w:r>
+      <w:r>
+        <w:rPr>
+          <w:rFonts w:cs="B Nazanin" w:hint="cs"/>
+          <w:sz w:val="28"/>
+          <w:szCs w:val="28"/>
+          <w:rtl/>
+          <w:lang w:bidi="fa-IR"/>
+        </w:rPr>
+        <w:t xml:space="preserve">نیز به همین ترتیب بوده </w:t>
+      </w:r>
+      <w:r>
+        <w:rPr>
+          <w:rFonts w:cs="B Nazanin" w:hint="cs"/>
+          <w:sz w:val="28"/>
+          <w:szCs w:val="28"/>
+          <w:rtl/>
+          <w:lang w:bidi="fa-IR"/>
+        </w:rPr>
+        <w:t>اما در آینده</w:t>
+      </w:r>
+      <w:r>
+        <w:rPr>
+          <w:rFonts w:cs="B Nazanin" w:hint="cs"/>
+          <w:sz w:val="28"/>
+          <w:szCs w:val="28"/>
+          <w:rtl/>
+          <w:lang w:bidi="fa-IR"/>
+        </w:rPr>
+        <w:t xml:space="preserve"> با احتمال پایین</w:t>
+      </w:r>
+      <w:r>
+        <w:rPr>
+          <w:rFonts w:cs="B Nazanin" w:hint="cs"/>
+          <w:sz w:val="28"/>
+          <w:szCs w:val="28"/>
+          <w:rtl/>
+          <w:lang w:bidi="fa-IR"/>
+        </w:rPr>
+        <w:t xml:space="preserve"> ممکن رفتار متفاوتی دیده شود که</w:t>
+      </w:r>
+      <w:r>
+        <w:rPr>
+          <w:rFonts w:cs="B Nazanin" w:hint="cs"/>
+          <w:sz w:val="28"/>
+          <w:szCs w:val="28"/>
+          <w:rtl/>
+          <w:lang w:bidi="fa-IR"/>
+        </w:rPr>
+        <w:t xml:space="preserve"> در این صورت می‌توان تجدید نظر کرد.</w:t>
+      </w:r>
+      <w:r>
+        <w:rPr>
+          <w:rFonts w:cs="B Nazanin" w:hint="cs"/>
+          <w:sz w:val="28"/>
+          <w:szCs w:val="28"/>
+          <w:rtl/>
+          <w:lang w:bidi="fa-IR"/>
+        </w:rPr>
+        <w:t xml:space="preserve"> </w:t>
+      </w:r>
+    </w:p>
+    <w:p>
+      <w:pPr>
+        <w:pStyle w:val="Heading2"/>
+        <w:bidi/>
+        <w:rPr>
+          <w:rFonts w:cs="B Nazanin"/>
+          <w:b/>
+          <w:bCs/>
+          <w:sz w:val="28"/>
+          <w:szCs w:val="28"/>
+          <w:rtl/>
+        </w:rPr>
+      </w:pPr>
+      <w:bookmarkStart w:id="33" w:name="_Toc141109511"/>
+      <w:r>
+        <w:rPr>
+          <w:rFonts w:cs="B Nazanin" w:hint="cs"/>
+          <w:b/>
+          <w:bCs/>
+          <w:sz w:val="28"/>
+          <w:szCs w:val="28"/>
+          <w:rtl/>
+        </w:rPr>
+        <w:t>لاگ‌های مورد نیاز</w:t>
+      </w:r>
+      <w:bookmarkEnd w:id="33"/>
+    </w:p>
+    <w:p>
+      <w:pPr>
+        <w:pStyle w:val="ListParagraph"/>
+        <w:numPr>
+          <w:ilvl w:val="0"/>
+          <w:numId w:val="14"/>
+        </w:numPr>
+        <w:bidi/>
+        <w:jc w:val="both"/>
+        <w:rPr>
+          <w:rFonts w:cs="B Nazanin"/>
+          <w:sz w:val="28"/>
+          <w:szCs w:val="28"/>
+          <w:lang w:bidi="fa-IR"/>
+        </w:rPr>
+      </w:pPr>
+      <w:r>
+        <w:rPr>
+          <w:rFonts w:cs="B Nazanin" w:hint="cs"/>
+          <w:sz w:val="28"/>
+          <w:szCs w:val="28"/>
+          <w:rtl/>
+          <w:lang w:bidi="fa-IR"/>
+        </w:rPr>
+        <w:t xml:space="preserve">هریک از عملیات طرف حساب و حساب‌های نقدی لاگ مخصوص به خود را داشته اما به صورت پیش فرض فعال نیستند. برای افتادن لاگ‌های این فرم‌ها باید تنظیمات لاگ مربوط به هریک فعال شود. </w:t>
+      </w:r>
+    </w:p>
+    <w:p>
+      <w:pPr>
+        <w:pStyle w:val="Heading1"/>
+        <w:bidi/>
+        <w:rPr>
+          <w:rFonts w:cs="B Nazanin"/>
+          <w:b/>
+          <w:bCs/>
+          <w:rtl/>
+          <w:lang w:bidi="fa-IR"/>
+        </w:rPr>
+      </w:pPr>
+      <w:bookmarkStart w:id="34" w:name="_Toc141109512"/>
+      <w:r>
+        <w:rPr>
+          <w:rFonts w:cs="B Nazanin" w:hint="cs"/>
+          <w:b/>
+          <w:bCs/>
+          <w:rtl/>
+          <w:lang w:bidi="fa-IR"/>
+        </w:rPr>
+        <w:t>ثبت مالی آرتیکل‌های فرم دریافت/پرداخت</w:t>
+      </w:r>
+      <w:bookmarkEnd w:id="34"/>
     </w:p>
     <w:p>
       <w:pPr>
@@ -26804,29 +26860,77 @@
           <w:rFonts w:cs="B Nazanin"/>
           <w:sz w:val="28"/>
           <w:szCs w:val="28"/>
-          <w:rtl/>
-          <w:lang w:bidi="fa-IR"/>
-        </w:rPr>
-      </w:pPr>
-      <w:r>
-        <w:rPr>
-          <w:rFonts w:cs="B Nazanin"/>
-          <w:sz w:val="28"/>
-          <w:szCs w:val="28"/>
-          <w:rtl/>
-          <w:lang w:bidi="fa-IR"/>
-        </w:rPr>
-        <w:t>اما چه زمانی ثبت مالی انجام می‌گیرد؟</w:t>
-      </w:r>
-      <w:r>
-        <w:rPr>
-          <w:rFonts w:ascii="Calibri" w:hAnsi="Calibri" w:cs="Calibri" w:hint="cs"/>
-          <w:sz w:val="28"/>
-          <w:szCs w:val="28"/>
-          <w:rtl/>
-          <w:lang w:bidi="fa-IR"/>
-        </w:rPr>
-        <w:t> </w:t>
+          <w:lang w:bidi="fa-IR"/>
+        </w:rPr>
+      </w:pPr>
+      <w:r>
+        <w:rPr>
+          <w:rFonts w:cs="B Nazanin"/>
+          <w:sz w:val="28"/>
+          <w:szCs w:val="28"/>
+          <w:rtl/>
+          <w:lang w:bidi="fa-IR"/>
+        </w:rPr>
+        <w:t xml:space="preserve">در سیستم حسابداری تمام رویدادهای مالی در دفاتر حسابداری یا همان اسناد مالی ثبت می‌شوند. دریافت و پرداخت یکی از رویدادهای مالی که باید در فرم اسناد ثبت مالی شود. </w:t>
+      </w:r>
+      <w:r>
+        <w:rPr>
+          <w:rFonts w:cs="B Nazanin" w:hint="cs"/>
+          <w:sz w:val="28"/>
+          <w:szCs w:val="28"/>
+          <w:rtl/>
+          <w:lang w:bidi="fa-IR"/>
+        </w:rPr>
+        <w:t xml:space="preserve">ثبت مالی یا </w:t>
+      </w:r>
+      <w:r>
+        <w:rPr>
+          <w:rFonts w:cs="B Nazanin"/>
+          <w:sz w:val="28"/>
+          <w:szCs w:val="28"/>
+          <w:lang w:bidi="fa-IR"/>
+        </w:rPr>
+        <w:t>Register</w:t>
+      </w:r>
+      <w:r>
+        <w:rPr>
+          <w:rFonts w:cs="B Nazanin" w:hint="cs"/>
+          <w:sz w:val="28"/>
+          <w:szCs w:val="28"/>
+          <w:rtl/>
+          <w:lang w:bidi="fa-IR"/>
+        </w:rPr>
+        <w:t xml:space="preserve"> یکی از عملیات مهم فرم‌های عملیاتی و اصلی ترین هدفی که ما با ایجاد فرم عملیاتی رقم </w:t>
+      </w:r>
+      <w:r>
+        <w:rPr>
+          <w:rFonts w:cs="B Nazanin" w:hint="cs"/>
+          <w:sz w:val="28"/>
+          <w:szCs w:val="28"/>
+          <w:rtl/>
+          <w:lang w:bidi="fa-IR"/>
+        </w:rPr>
+        <w:t>می‌</w:t>
+      </w:r>
+      <w:r>
+        <w:rPr>
+          <w:rFonts w:cs="B Nazanin" w:hint="cs"/>
+          <w:sz w:val="28"/>
+          <w:szCs w:val="28"/>
+          <w:rtl/>
+          <w:lang w:bidi="fa-IR"/>
+        </w:rPr>
+        <w:t xml:space="preserve">خورد‌. </w:t>
+      </w:r>
+      <w:r>
+        <w:rPr>
+          <w:rFonts w:cs="B Nazanin"/>
+          <w:sz w:val="28"/>
+          <w:szCs w:val="28"/>
+          <w:rtl/>
+          <w:lang w:bidi="fa-IR"/>
+        </w:rPr>
+        <w:t>به این منظور مطابق با آرتیکل‌های موجود در فرم دریافت/پرداخت برای سند آرتیکل ایجاد می‌شود.</w:t>
       </w:r>
     </w:p>
     <w:p>
@@ -26851,91 +26955,126 @@
           <w:rtl/>
           <w:lang w:bidi="fa-IR"/>
         </w:rPr>
-        <w:t>معمولا</w:t>
-      </w:r>
-      <w:r>
-        <w:rPr>
-          <w:rFonts w:cs="B Nazanin" w:hint="cs"/>
-          <w:sz w:val="28"/>
-          <w:szCs w:val="28"/>
-          <w:rtl/>
-          <w:lang w:bidi="fa-IR"/>
-        </w:rPr>
-        <w:t xml:space="preserve"> </w:t>
-      </w:r>
-      <w:r>
-        <w:rPr>
-          <w:rFonts w:cs="B Nazanin"/>
-          <w:sz w:val="28"/>
-          <w:szCs w:val="28"/>
-          <w:rtl/>
-          <w:lang w:bidi="fa-IR"/>
-        </w:rPr>
-        <w:t>کاربر مسئول</w:t>
-      </w:r>
-      <w:r>
-        <w:rPr>
-          <w:rFonts w:cs="B Nazanin"/>
-          <w:sz w:val="28"/>
-          <w:szCs w:val="28"/>
-          <w:rtl/>
-          <w:lang w:bidi="fa-IR"/>
-        </w:rPr>
-        <w:t xml:space="preserve"> زمانی که فرم دریافت/پرداخت آماده برای تایید و یا تایید شده</w:t>
-      </w:r>
-      <w:r>
-        <w:rPr>
-          <w:rFonts w:cs="B Nazanin" w:hint="cs"/>
-          <w:sz w:val="28"/>
-          <w:szCs w:val="28"/>
-          <w:rtl/>
-          <w:lang w:bidi="fa-IR"/>
-        </w:rPr>
-        <w:t xml:space="preserve"> است</w:t>
-      </w:r>
-      <w:r>
-        <w:rPr>
-          <w:rFonts w:cs="B Nazanin"/>
-          <w:sz w:val="28"/>
-          <w:szCs w:val="28"/>
-          <w:rtl/>
-          <w:lang w:bidi="fa-IR"/>
-        </w:rPr>
-        <w:t>، اقدام به ثبت مالی می‌کند. به این ترتیب</w:t>
-      </w:r>
-      <w:r>
-        <w:rPr>
-          <w:rFonts w:cs="B Nazanin" w:hint="cs"/>
-          <w:sz w:val="28"/>
-          <w:szCs w:val="28"/>
-          <w:rtl/>
-          <w:lang w:bidi="fa-IR"/>
-        </w:rPr>
-        <w:t xml:space="preserve"> ثبت مالی</w:t>
-      </w:r>
-      <w:r>
-        <w:rPr>
-          <w:rFonts w:cs="B Nazanin"/>
-          <w:sz w:val="28"/>
-          <w:szCs w:val="28"/>
-          <w:rtl/>
-          <w:lang w:bidi="fa-IR"/>
-        </w:rPr>
-        <w:t xml:space="preserve"> </w:t>
-      </w:r>
-      <w:r>
-        <w:rPr>
-          <w:rFonts w:cs="B Nazanin" w:hint="cs"/>
-          <w:sz w:val="28"/>
-          <w:szCs w:val="28"/>
-          <w:rtl/>
-          <w:lang w:bidi="fa-IR"/>
-        </w:rPr>
-        <w:t>مشابه با تایید، فقط برای فرم‌های بدون نقص و کامل امکان‌پذیر می‌باشد.</w:t>
+        <w:t>اما چه زمانی ثبت مالی انجام می‌گیرد؟</w:t>
+      </w:r>
+      <w:r>
+        <w:rPr>
+          <w:rFonts w:ascii="Calibri" w:hAnsi="Calibri" w:cs="Calibri" w:hint="cs"/>
+          <w:sz w:val="28"/>
+          <w:szCs w:val="28"/>
+          <w:rtl/>
+          <w:lang w:bidi="fa-IR"/>
+        </w:rPr>
+        <w:t> </w:t>
       </w:r>
     </w:p>
     <w:p>
       <w:pPr>
+        <w:bidi/>
+        <w:spacing w:line="240" w:lineRule="auto"/>
+        <w:ind w:left="360"/>
+        <w:jc w:val="both"/>
+        <w:rPr>
+          <w:rFonts w:cs="B Nazanin"/>
+          <w:sz w:val="28"/>
+          <w:szCs w:val="28"/>
+          <w:rtl/>
+          <w:lang w:bidi="fa-IR"/>
+        </w:rPr>
+      </w:pPr>
+      <w:r>
+        <w:rPr>
+          <w:rFonts w:cs="B Nazanin"/>
+          <w:sz w:val="28"/>
+          <w:szCs w:val="28"/>
+          <w:rtl/>
+          <w:lang w:bidi="fa-IR"/>
+        </w:rPr>
+        <w:t>معمولا</w:t>
+      </w:r>
+      <w:r>
+        <w:rPr>
+          <w:rFonts w:cs="B Nazanin" w:hint="cs"/>
+          <w:sz w:val="28"/>
+          <w:szCs w:val="28"/>
+          <w:rtl/>
+          <w:lang w:bidi="fa-IR"/>
+        </w:rPr>
+        <w:t xml:space="preserve"> </w:t>
+      </w:r>
+      <w:r>
+        <w:rPr>
+          <w:rFonts w:cs="B Nazanin"/>
+          <w:sz w:val="28"/>
+          <w:szCs w:val="28"/>
+          <w:rtl/>
+          <w:lang w:bidi="fa-IR"/>
+        </w:rPr>
+        <w:t>کاربر مسئول</w:t>
+      </w:r>
+      <w:r>
+        <w:rPr>
+          <w:rFonts w:cs="B Nazanin"/>
+          <w:sz w:val="28"/>
+          <w:szCs w:val="28"/>
+          <w:rtl/>
+          <w:lang w:bidi="fa-IR"/>
+        </w:rPr>
+        <w:t xml:space="preserve"> زمانی که فرم دریافت/پرداخت آماده برای تایید و یا تایید شده</w:t>
+      </w:r>
+      <w:r>
+        <w:rPr>
+          <w:rFonts w:cs="B Nazanin" w:hint="cs"/>
+          <w:sz w:val="28"/>
+          <w:szCs w:val="28"/>
+          <w:rtl/>
+          <w:lang w:bidi="fa-IR"/>
+        </w:rPr>
+        <w:t xml:space="preserve"> است</w:t>
+      </w:r>
+      <w:r>
+        <w:rPr>
+          <w:rFonts w:cs="B Nazanin"/>
+          <w:sz w:val="28"/>
+          <w:szCs w:val="28"/>
+          <w:rtl/>
+          <w:lang w:bidi="fa-IR"/>
+        </w:rPr>
+        <w:t>، اقدام به ثبت مالی می‌کند. به این ترتیب</w:t>
+      </w:r>
+      <w:r>
+        <w:rPr>
+          <w:rFonts w:cs="B Nazanin" w:hint="cs"/>
+          <w:sz w:val="28"/>
+          <w:szCs w:val="28"/>
+          <w:rtl/>
+          <w:lang w:bidi="fa-IR"/>
+        </w:rPr>
+        <w:t xml:space="preserve"> ثبت مالی</w:t>
+      </w:r>
+      <w:r>
+        <w:rPr>
+          <w:rFonts w:cs="B Nazanin"/>
+          <w:sz w:val="28"/>
+          <w:szCs w:val="28"/>
+          <w:rtl/>
+          <w:lang w:bidi="fa-IR"/>
+        </w:rPr>
+        <w:t xml:space="preserve"> </w:t>
+      </w:r>
+      <w:r>
+        <w:rPr>
+          <w:rFonts w:cs="B Nazanin" w:hint="cs"/>
+          <w:sz w:val="28"/>
+          <w:szCs w:val="28"/>
+          <w:rtl/>
+          <w:lang w:bidi="fa-IR"/>
+        </w:rPr>
+        <w:t>مشابه با تایید، فقط برای فرم‌های بدون نقص و کامل امکان‌پذیر می‌باشد.</w:t>
+      </w:r>
+    </w:p>
+    <w:p>
+      <w:pPr>
         <w:pStyle w:val="Heading2"/>
         <w:bidi/>
         <w:rPr>
@@ -26948,7 +27087,7 @@
           <w:lang w:bidi="fa-IR"/>
         </w:rPr>
       </w:pPr>
-      <w:bookmarkStart w:id="35" w:name="_Toc141025590"/>
+      <w:bookmarkStart w:id="35" w:name="_Toc141109513"/>
       <w:r>
         <w:rPr>
           <w:rFonts w:cs="B Nazanin" w:hint="cs"/>
@@ -27139,6 +27278,7 @@
                 <w:szCs w:val="24"/>
                 <w:rtl/>
               </w:rPr>
+              <w:lastRenderedPageBreak/>
               <w:t>ردیف</w:t>
             </w:r>
           </w:p>
@@ -27828,7 +27968,6 @@
                 <w:szCs w:val="24"/>
                 <w:rtl/>
               </w:rPr>
-              <w:lastRenderedPageBreak/>
               <w:t>5</w:t>
             </w:r>
           </w:p>
@@ -27978,7 +28117,7 @@
           <w:rtl/>
         </w:rPr>
       </w:pPr>
-      <w:bookmarkStart w:id="36" w:name="_Toc141025591"/>
+      <w:bookmarkStart w:id="36" w:name="_Toc141109514"/>
       <w:r>
         <w:rPr>
           <w:rFonts w:cs="B Nazanin"/>
@@ -28463,7 +28602,7 @@
           <w:rtl/>
         </w:rPr>
       </w:pPr>
-      <w:bookmarkStart w:id="37" w:name="_Toc141025592"/>
+      <w:bookmarkStart w:id="37" w:name="_Toc141109515"/>
       <w:r>
         <w:rPr>
           <w:rFonts w:cs="B Nazanin" w:hint="cs"/>
@@ -28952,6 +29091,7 @@
           <w:rtl/>
           <w:lang w:bidi="fa-IR"/>
         </w:rPr>
+        <w:lastRenderedPageBreak/>
         <w:t>"</w:t>
       </w:r>
       <w:r>
@@ -29149,11 +29289,10 @@
           <w:bCs/>
           <w:sz w:val="28"/>
           <w:szCs w:val="28"/>
-          <w:rtl/>
-          <w:lang w:bidi="fa-IR"/>
-        </w:rPr>
-      </w:pPr>
-      <w:bookmarkStart w:id="38" w:name="_Toc141025593"/>
+          <w:lang w:bidi="fa-IR"/>
+        </w:rPr>
+      </w:pPr>
+      <w:bookmarkStart w:id="38" w:name="_Toc141109516"/>
       <w:r>
         <w:rPr>
           <w:rFonts w:cs="B Nazanin"/>
@@ -29212,20 +29351,21 @@
           <w:numId w:val="10"/>
         </w:numPr>
         <w:bidi/>
-        <w:rPr>
-          <w:rFonts w:cs="B Nazanin"/>
-          <w:sz w:val="28"/>
-          <w:szCs w:val="28"/>
-        </w:rPr>
-      </w:pPr>
-      <w:r>
-        <w:rPr>
-          <w:rFonts w:cs="B Nazanin" w:hint="cs"/>
-          <w:sz w:val="28"/>
-          <w:szCs w:val="28"/>
-          <w:rtl/>
-        </w:rPr>
-        <w:t>ثبت مالی فقط در شعبه جاری امکان پذیر می‌باشد.</w:t>
+        <w:jc w:val="both"/>
+        <w:rPr>
+          <w:rFonts w:cs="B Nazanin"/>
+          <w:sz w:val="28"/>
+          <w:szCs w:val="28"/>
+        </w:rPr>
+      </w:pPr>
+      <w:r>
+        <w:rPr>
+          <w:rFonts w:cs="B Nazanin" w:hint="cs"/>
+          <w:sz w:val="28"/>
+          <w:szCs w:val="28"/>
+          <w:rtl/>
+        </w:rPr>
+        <w:t>حداقل یک رکورد در زیر فرم‌های طرف حساب و حساب نقدی ایجاد شده باشد.</w:t>
       </w:r>
     </w:p>
     <w:p>
@@ -29236,21 +29376,21 @@
           <w:numId w:val="10"/>
         </w:numPr>
         <w:bidi/>
-        <w:rPr>
-          <w:rFonts w:cs="B Nazanin"/>
-          <w:sz w:val="28"/>
-          <w:szCs w:val="28"/>
-        </w:rPr>
-      </w:pPr>
-      <w:r>
-        <w:rPr>
-          <w:rFonts w:cs="B Nazanin" w:hint="cs"/>
-          <w:sz w:val="28"/>
-          <w:szCs w:val="28"/>
-          <w:rtl/>
-        </w:rPr>
-        <w:lastRenderedPageBreak/>
-        <w:t>حداقل یک رکورد در زیر فرم‌های طرف حساب و حساب نقدی ایجاد شده باشد.</w:t>
+        <w:jc w:val="both"/>
+        <w:rPr>
+          <w:rFonts w:cs="B Nazanin"/>
+          <w:sz w:val="28"/>
+          <w:szCs w:val="28"/>
+        </w:rPr>
+      </w:pPr>
+      <w:r>
+        <w:rPr>
+          <w:rFonts w:cs="B Nazanin" w:hint="cs"/>
+          <w:sz w:val="28"/>
+          <w:szCs w:val="28"/>
+          <w:rtl/>
+        </w:rPr>
+        <w:t>جمع مبلغ‌های موجود در زیرفرم‌های طرف حساب و حساب نقدی باید هم‌تراز باشد.</w:t>
       </w:r>
     </w:p>
     <w:p>
@@ -29261,21 +29401,136 @@
           <w:numId w:val="10"/>
         </w:numPr>
         <w:bidi/>
-        <w:rPr>
-          <w:rFonts w:cs="B Nazanin"/>
-          <w:sz w:val="28"/>
-          <w:szCs w:val="28"/>
-        </w:rPr>
-      </w:pPr>
-      <w:r>
-        <w:rPr>
-          <w:rFonts w:cs="B Nazanin" w:hint="cs"/>
-          <w:sz w:val="28"/>
-          <w:szCs w:val="28"/>
-          <w:rtl/>
-        </w:rPr>
-        <w:t>جمع مبلغ‌های موجود در زیرفرم‌های طرف حساب و حساب نقدی باید هم‌تراز باشد.</w:t>
-      </w:r>
+        <w:jc w:val="both"/>
+        <w:rPr>
+          <w:rFonts w:cs="B Nazanin"/>
+          <w:sz w:val="28"/>
+          <w:szCs w:val="28"/>
+        </w:rPr>
+      </w:pPr>
+      <w:r>
+        <w:rPr>
+          <w:rFonts w:cs="B Nazanin" w:hint="cs"/>
+          <w:sz w:val="28"/>
+          <w:szCs w:val="28"/>
+          <w:rtl/>
+        </w:rPr>
+        <w:t xml:space="preserve">رکورد نامعتبر (با مبلغ صفر یا بردار حساب نامعتبر) در زیر فرم‌های طرف حساب و حساب نقدی باقی نمانده باشد. </w:t>
+      </w:r>
+    </w:p>
+    <w:p>
+      <w:pPr>
+        <w:pStyle w:val="ListParagraph"/>
+        <w:bidi/>
+        <w:ind w:left="360"/>
+        <w:jc w:val="both"/>
+        <w:rPr>
+          <w:rFonts w:cs="B Nazanin"/>
+          <w:sz w:val="28"/>
+          <w:szCs w:val="28"/>
+        </w:rPr>
+      </w:pPr>
+      <w:r>
+        <w:rPr>
+          <w:rFonts w:cs="B Nazanin" w:hint="cs"/>
+          <w:sz w:val="28"/>
+          <w:szCs w:val="28"/>
+          <w:rtl/>
+        </w:rPr>
+        <w:t xml:space="preserve">نکته: بعد از ثبت رکورد در طرف حساب و حساب نقدی امکان دارد بردار حساب یکی از رکوردهای درج شده در این فرم‌ها ویرایش و نامعتبر شود.  به همین خاطر در هنگام </w:t>
+      </w:r>
+      <w:r>
+        <w:rPr>
+          <w:rFonts w:cs="B Nazanin" w:hint="cs"/>
+          <w:sz w:val="28"/>
+          <w:szCs w:val="28"/>
+          <w:rtl/>
+        </w:rPr>
+        <w:t>ثبت مالی</w:t>
+      </w:r>
+      <w:r>
+        <w:rPr>
+          <w:rFonts w:cs="B Nazanin" w:hint="cs"/>
+          <w:sz w:val="28"/>
+          <w:szCs w:val="28"/>
+          <w:rtl/>
+        </w:rPr>
+        <w:t xml:space="preserve"> فرم دریافت/پرداخت، اعتبارسنجی مجدد بردار حساب‌های انتخابی در این فرم‌ها اهمیت دارد. </w:t>
+      </w:r>
+    </w:p>
+    <w:p>
+      <w:pPr>
+        <w:pStyle w:val="Heading2"/>
+        <w:bidi/>
+        <w:rPr>
+          <w:rFonts w:cs="B Nazanin"/>
+          <w:b/>
+          <w:bCs/>
+          <w:lang w:bidi="fa-IR"/>
+        </w:rPr>
+      </w:pPr>
+      <w:bookmarkStart w:id="39" w:name="_Toc141109517"/>
+      <w:r>
+        <w:rPr>
+          <w:rFonts w:cs="B Nazanin"/>
+          <w:b/>
+          <w:bCs/>
+          <w:sz w:val="28"/>
+          <w:szCs w:val="28"/>
+          <w:rtl/>
+          <w:lang w:bidi="fa-IR"/>
+        </w:rPr>
+        <w:t>قواعد اعتبار</w:t>
+      </w:r>
+      <w:r>
+        <w:rPr>
+          <w:rFonts w:cs="B Nazanin" w:hint="cs"/>
+          <w:b/>
+          <w:bCs/>
+          <w:sz w:val="28"/>
+          <w:szCs w:val="28"/>
+          <w:rtl/>
+          <w:lang w:bidi="fa-IR"/>
+        </w:rPr>
+        <w:t xml:space="preserve"> </w:t>
+      </w:r>
+      <w:r>
+        <w:rPr>
+          <w:rFonts w:cs="B Nazanin"/>
+          <w:b/>
+          <w:bCs/>
+          <w:sz w:val="28"/>
+          <w:szCs w:val="28"/>
+          <w:rtl/>
+          <w:lang w:bidi="fa-IR"/>
+        </w:rPr>
+        <w:t>سنج</w:t>
+      </w:r>
+      <w:r>
+        <w:rPr>
+          <w:rFonts w:cs="B Nazanin" w:hint="cs"/>
+          <w:b/>
+          <w:bCs/>
+          <w:sz w:val="28"/>
+          <w:szCs w:val="28"/>
+          <w:rtl/>
+          <w:lang w:bidi="fa-IR"/>
+        </w:rPr>
+        <w:t>ی</w:t>
+      </w:r>
+      <w:r>
+        <w:rPr>
+          <w:rFonts w:cs="B Nazanin" w:hint="cs"/>
+          <w:b/>
+          <w:bCs/>
+          <w:sz w:val="28"/>
+          <w:szCs w:val="28"/>
+          <w:rtl/>
+          <w:lang w:bidi="fa-IR"/>
+        </w:rPr>
+        <w:t xml:space="preserve"> بعد از ثبت مالی</w:t>
+      </w:r>
+      <w:bookmarkEnd w:id="39"/>
     </w:p>
     <w:p>
       <w:pPr>
@@ -29285,134 +29540,40 @@
           <w:numId w:val="10"/>
         </w:numPr>
         <w:bidi/>
-        <w:rPr>
-          <w:rFonts w:cs="B Nazanin"/>
-          <w:sz w:val="28"/>
-          <w:szCs w:val="28"/>
-        </w:rPr>
-      </w:pPr>
-      <w:r>
-        <w:rPr>
-          <w:rFonts w:cs="B Nazanin" w:hint="cs"/>
-          <w:sz w:val="28"/>
-          <w:szCs w:val="28"/>
-          <w:rtl/>
-        </w:rPr>
-        <w:t xml:space="preserve">رکورد نامعتبر (با مبلغ صفر یا بردار حساب نامعتبر) در زیر فرم‌های طرف حساب و حساب نقدی باقی نمانده باشد. </w:t>
-      </w:r>
-    </w:p>
-    <w:p>
-      <w:pPr>
-        <w:pStyle w:val="ListParagraph"/>
-        <w:bidi/>
-        <w:ind w:left="360"/>
-        <w:rPr>
-          <w:rFonts w:cs="B Nazanin"/>
-          <w:sz w:val="28"/>
-          <w:szCs w:val="28"/>
-        </w:rPr>
-      </w:pPr>
-      <w:r>
-        <w:rPr>
-          <w:rFonts w:cs="B Nazanin" w:hint="cs"/>
-          <w:sz w:val="28"/>
-          <w:szCs w:val="28"/>
-          <w:rtl/>
-        </w:rPr>
-        <w:t xml:space="preserve">نکته: بعد از ثبت رکورد در طرف حساب و حساب نقدی امکان دارد بردار حساب یکی از رکوردهای درج شده در این فرم‌ها ویرایش و نامعتبر شود.  به همین خاطر در هنگام </w:t>
-      </w:r>
-      <w:r>
-        <w:rPr>
-          <w:rFonts w:cs="B Nazanin" w:hint="cs"/>
-          <w:sz w:val="28"/>
-          <w:szCs w:val="28"/>
-          <w:rtl/>
-        </w:rPr>
-        <w:t>ثبت مالی</w:t>
-      </w:r>
-      <w:r>
-        <w:rPr>
-          <w:rFonts w:cs="B Nazanin" w:hint="cs"/>
-          <w:sz w:val="28"/>
-          <w:szCs w:val="28"/>
-          <w:rtl/>
-        </w:rPr>
-        <w:t xml:space="preserve"> فرم دریافت/پرداخت، اعتبارسنجی مجدد بردار حساب‌های انتخابی در این فرم‌ها اهمیت دارد. </w:t>
-      </w:r>
-    </w:p>
-    <w:p>
-      <w:pPr>
-        <w:pStyle w:val="Heading2"/>
-        <w:bidi/>
-        <w:rPr>
-          <w:rFonts w:cs="B Nazanin"/>
-          <w:b/>
-          <w:bCs/>
-          <w:lang w:bidi="fa-IR"/>
-        </w:rPr>
-      </w:pPr>
-      <w:bookmarkStart w:id="39" w:name="_Toc141025594"/>
-      <w:r>
-        <w:rPr>
-          <w:rFonts w:cs="B Nazanin"/>
-          <w:b/>
-          <w:bCs/>
-          <w:sz w:val="28"/>
-          <w:szCs w:val="28"/>
-          <w:rtl/>
-          <w:lang w:bidi="fa-IR"/>
-        </w:rPr>
-        <w:t>قواعد اعتبار</w:t>
-      </w:r>
-      <w:r>
-        <w:rPr>
-          <w:rFonts w:cs="B Nazanin" w:hint="cs"/>
-          <w:b/>
-          <w:bCs/>
-          <w:sz w:val="28"/>
-          <w:szCs w:val="28"/>
-          <w:rtl/>
-          <w:lang w:bidi="fa-IR"/>
-        </w:rPr>
-        <w:t xml:space="preserve"> </w:t>
-      </w:r>
-      <w:r>
-        <w:rPr>
-          <w:rFonts w:cs="B Nazanin"/>
-          <w:b/>
-          <w:bCs/>
-          <w:sz w:val="28"/>
-          <w:szCs w:val="28"/>
-          <w:rtl/>
-          <w:lang w:bidi="fa-IR"/>
-        </w:rPr>
-        <w:t>سنج</w:t>
-      </w:r>
-      <w:r>
-        <w:rPr>
-          <w:rFonts w:cs="B Nazanin" w:hint="cs"/>
-          <w:b/>
-          <w:bCs/>
-          <w:sz w:val="28"/>
-          <w:szCs w:val="28"/>
-          <w:rtl/>
-          <w:lang w:bidi="fa-IR"/>
-        </w:rPr>
-        <w:t>ی</w:t>
-      </w:r>
-      <w:r>
-        <w:rPr>
-          <w:rFonts w:cs="B Nazanin" w:hint="cs"/>
-          <w:b/>
-          <w:bCs/>
-          <w:sz w:val="28"/>
-          <w:szCs w:val="28"/>
-          <w:rtl/>
-          <w:lang w:bidi="fa-IR"/>
-        </w:rPr>
-        <w:t xml:space="preserve"> بعد از ثبت مالی</w:t>
-      </w:r>
-      <w:bookmarkEnd w:id="39"/>
+        <w:jc w:val="both"/>
+        <w:rPr>
+          <w:rFonts w:cs="B Nazanin"/>
+          <w:sz w:val="28"/>
+          <w:szCs w:val="28"/>
+        </w:rPr>
+      </w:pPr>
+      <w:r>
+        <w:rPr>
+          <w:rFonts w:cs="B Nazanin" w:hint="cs"/>
+          <w:sz w:val="28"/>
+          <w:szCs w:val="28"/>
+          <w:rtl/>
+        </w:rPr>
+        <w:t>ویرایش و حذف فرم دریافت/پرداخت بعد از ثبت مالی از دسترس خارج شده و امکان</w:t>
+      </w:r>
+      <w:r>
+        <w:rPr>
+          <w:rFonts w:cs="B Nazanin" w:hint="cs"/>
+          <w:sz w:val="28"/>
+          <w:szCs w:val="28"/>
+          <w:rtl/>
+        </w:rPr>
+        <w:t>‌</w:t>
+      </w:r>
+      <w:r>
+        <w:rPr>
+          <w:rFonts w:cs="B Nazanin" w:hint="cs"/>
+          <w:sz w:val="28"/>
+          <w:szCs w:val="28"/>
+          <w:rtl/>
+        </w:rPr>
+        <w:t>پذیر نمی‌باشد.</w:t>
+      </w:r>
     </w:p>
     <w:p>
       <w:pPr>
@@ -29422,38 +29583,30 @@
           <w:numId w:val="10"/>
         </w:numPr>
         <w:bidi/>
-        <w:rPr>
-          <w:rFonts w:cs="B Nazanin"/>
-          <w:sz w:val="28"/>
-          <w:szCs w:val="28"/>
-        </w:rPr>
-      </w:pPr>
-      <w:r>
-        <w:rPr>
-          <w:rFonts w:cs="B Nazanin" w:hint="cs"/>
-          <w:sz w:val="28"/>
-          <w:szCs w:val="28"/>
-          <w:rtl/>
-        </w:rPr>
-        <w:t>ویرایش و حذف فرم دریافت/پرداخت بعد از ثبت مالی از دسترس خارج شده و امکان</w:t>
-      </w:r>
-      <w:r>
-        <w:rPr>
-          <w:rFonts w:cs="B Nazanin" w:hint="cs"/>
-          <w:sz w:val="28"/>
-          <w:szCs w:val="28"/>
-          <w:rtl/>
-        </w:rPr>
-        <w:t>‌</w:t>
-      </w:r>
-      <w:r>
-        <w:rPr>
-          <w:rFonts w:cs="B Nazanin" w:hint="cs"/>
-          <w:sz w:val="28"/>
-          <w:szCs w:val="28"/>
-          <w:rtl/>
-        </w:rPr>
-        <w:t>پذیر نمی‌باشد.</w:t>
+        <w:jc w:val="both"/>
+        <w:rPr>
+          <w:rFonts w:cs="B Nazanin"/>
+          <w:sz w:val="28"/>
+          <w:szCs w:val="28"/>
+        </w:rPr>
+      </w:pPr>
+      <w:r>
+        <w:rPr>
+          <w:rFonts w:cs="B Nazanin" w:hint="cs"/>
+          <w:sz w:val="28"/>
+          <w:szCs w:val="28"/>
+          <w:rtl/>
+        </w:rPr>
+        <w:t xml:space="preserve">تمام عملیات موجود در فرم طرف حساب و حساب نقدی </w:t>
+      </w:r>
+      <w:r>
+        <w:rPr>
+          <w:rFonts w:cs="B Nazanin" w:hint="cs"/>
+          <w:sz w:val="28"/>
+          <w:szCs w:val="28"/>
+          <w:rtl/>
+        </w:rPr>
+        <w:t>بعد از ثبت مالی امکان‌پذیر نمی‌باشد.</w:t>
       </w:r>
     </w:p>
     <w:p>
@@ -29464,29 +29617,40 @@
           <w:numId w:val="10"/>
         </w:numPr>
         <w:bidi/>
-        <w:rPr>
-          <w:rFonts w:cs="B Nazanin"/>
-          <w:sz w:val="28"/>
-          <w:szCs w:val="28"/>
-        </w:rPr>
-      </w:pPr>
-      <w:r>
-        <w:rPr>
-          <w:rFonts w:cs="B Nazanin" w:hint="cs"/>
-          <w:sz w:val="28"/>
-          <w:szCs w:val="28"/>
-          <w:rtl/>
-        </w:rPr>
-        <w:t xml:space="preserve">تمام عملیات موجود در فرم طرف حساب و حساب نقدی </w:t>
-      </w:r>
-      <w:r>
-        <w:rPr>
-          <w:rFonts w:cs="B Nazanin" w:hint="cs"/>
-          <w:sz w:val="28"/>
-          <w:szCs w:val="28"/>
-          <w:rtl/>
-        </w:rPr>
-        <w:t>بعد از ثبت مالی امکان‌پذیر نمی‌باشد.</w:t>
+        <w:jc w:val="both"/>
+        <w:rPr>
+          <w:rFonts w:cs="B Nazanin"/>
+          <w:sz w:val="28"/>
+          <w:szCs w:val="28"/>
+        </w:rPr>
+      </w:pPr>
+      <w:r>
+        <w:rPr>
+          <w:rFonts w:cs="B Nazanin" w:hint="cs"/>
+          <w:sz w:val="28"/>
+          <w:szCs w:val="28"/>
+          <w:rtl/>
+        </w:rPr>
+        <w:t xml:space="preserve">آرتیکل‌های مالی </w:t>
+      </w:r>
+      <w:r>
+        <w:rPr>
+          <w:rFonts w:cs="B Nazanin" w:hint="cs"/>
+          <w:sz w:val="28"/>
+          <w:szCs w:val="28"/>
+          <w:rtl/>
+          <w:lang w:bidi="fa-IR"/>
+        </w:rPr>
+        <w:t>که به صورت خودکار</w:t>
+      </w:r>
+      <w:r>
+        <w:rPr>
+          <w:rFonts w:cs="B Nazanin" w:hint="cs"/>
+          <w:sz w:val="28"/>
+          <w:szCs w:val="28"/>
+          <w:rtl/>
+        </w:rPr>
+        <w:t xml:space="preserve"> به واسطه فرم دریافت/پرداخت ایجاد می‌شوند، دارای ماهیت سیستمی بوده و قابل حذف و ویرایش نمی‌باشند.</w:t>
       </w:r>
     </w:p>
     <w:p>
@@ -29497,49 +29661,7 @@
           <w:numId w:val="10"/>
         </w:numPr>
         <w:bidi/>
-        <w:rPr>
-          <w:rFonts w:cs="B Nazanin"/>
-          <w:sz w:val="28"/>
-          <w:szCs w:val="28"/>
-        </w:rPr>
-      </w:pPr>
-      <w:r>
-        <w:rPr>
-          <w:rFonts w:cs="B Nazanin" w:hint="cs"/>
-          <w:sz w:val="28"/>
-          <w:szCs w:val="28"/>
-          <w:rtl/>
-        </w:rPr>
-        <w:t xml:space="preserve">آرتیکل‌های مالی </w:t>
-      </w:r>
-      <w:r>
-        <w:rPr>
-          <w:rFonts w:cs="B Nazanin" w:hint="cs"/>
-          <w:sz w:val="28"/>
-          <w:szCs w:val="28"/>
-          <w:rtl/>
-          <w:lang w:bidi="fa-IR"/>
-        </w:rPr>
-        <w:t>که به صورت خودکار</w:t>
-      </w:r>
-      <w:r>
-        <w:rPr>
-          <w:rFonts w:cs="B Nazanin" w:hint="cs"/>
-          <w:sz w:val="28"/>
-          <w:szCs w:val="28"/>
-          <w:rtl/>
-        </w:rPr>
-        <w:t xml:space="preserve"> به واسطه فرم دریافت/پرداخت ایجاد می‌شوند، دارای ماهیت سیستمی بوده و قابل حذف و ویرایش نمی‌باشند.</w:t>
-      </w:r>
-    </w:p>
-    <w:p>
-      <w:pPr>
-        <w:pStyle w:val="ListParagraph"/>
-        <w:numPr>
-          <w:ilvl w:val="0"/>
-          <w:numId w:val="10"/>
-        </w:numPr>
-        <w:bidi/>
+        <w:jc w:val="both"/>
         <w:rPr>
           <w:rFonts w:cs="B Nazanin"/>
           <w:sz w:val="28"/>
@@ -29580,7 +29702,7 @@
           <w:lang w:bidi="fa-IR"/>
         </w:rPr>
       </w:pPr>
-      <w:bookmarkStart w:id="40" w:name="_Toc141025595"/>
+      <w:bookmarkStart w:id="40" w:name="_Toc141109518"/>
       <w:r>
         <w:rPr>
           <w:rFonts w:cs="B Nazanin" w:hint="cs"/>
@@ -30191,6 +30313,242 @@
           </w:p>
         </w:tc>
       </w:tr>
+      <w:tr>
+        <w:trPr>
+          <w:trHeight w:val="287"/>
+        </w:trPr>
+        <w:tc>
+          <w:tcPr>
+            <w:tcW w:w="707" w:type="dxa"/>
+          </w:tcPr>
+          <w:p>
+            <w:pPr>
+              <w:bidi/>
+              <w:rPr>
+                <w:rFonts w:cs="B Nazanin"/>
+                <w:sz w:val="24"/>
+                <w:szCs w:val="24"/>
+                <w:rtl/>
+                <w:lang w:bidi="fa-IR"/>
+              </w:rPr>
+            </w:pPr>
+            <w:r>
+              <w:rPr>
+                <w:rFonts w:cs="B Nazanin" w:hint="cs"/>
+                <w:sz w:val="24"/>
+                <w:szCs w:val="24"/>
+                <w:rtl/>
+                <w:lang w:bidi="fa-IR"/>
+              </w:rPr>
+              <w:t>5</w:t>
+            </w:r>
+          </w:p>
+        </w:tc>
+        <w:tc>
+          <w:tcPr>
+            <w:tcW w:w="850" w:type="dxa"/>
+          </w:tcPr>
+          <w:p>
+            <w:pPr>
+              <w:bidi/>
+              <w:rPr>
+                <w:rFonts w:cs="B Nazanin"/>
+                <w:sz w:val="24"/>
+                <w:szCs w:val="24"/>
+                <w:rtl/>
+                <w:lang w:bidi="fa-IR"/>
+              </w:rPr>
+            </w:pPr>
+            <w:r>
+              <w:rPr>
+                <w:rFonts w:cs="B Nazanin" w:hint="cs"/>
+                <w:sz w:val="24"/>
+                <w:szCs w:val="24"/>
+                <w:rtl/>
+                <w:lang w:bidi="fa-IR"/>
+              </w:rPr>
+              <w:t>1.4</w:t>
+            </w:r>
+          </w:p>
+        </w:tc>
+        <w:tc>
+          <w:tcPr>
+            <w:tcW w:w="1418" w:type="dxa"/>
+          </w:tcPr>
+          <w:p>
+            <w:pPr>
+              <w:bidi/>
+              <w:rPr>
+                <w:rFonts w:cs="B Nazanin"/>
+                <w:sz w:val="24"/>
+                <w:szCs w:val="24"/>
+                <w:rtl/>
+                <w:lang w:bidi="fa-IR"/>
+              </w:rPr>
+            </w:pPr>
+            <w:r>
+              <w:rPr>
+                <w:rFonts w:cs="B Nazanin" w:hint="cs"/>
+                <w:sz w:val="24"/>
+                <w:szCs w:val="24"/>
+                <w:rtl/>
+                <w:lang w:bidi="fa-IR"/>
+              </w:rPr>
+              <w:t>مریم افتخاری</w:t>
+            </w:r>
+          </w:p>
+        </w:tc>
+        <w:tc>
+          <w:tcPr>
+            <w:tcW w:w="6375" w:type="dxa"/>
+          </w:tcPr>
+          <w:p>
+            <w:pPr>
+              <w:bidi/>
+              <w:rPr>
+                <w:rFonts w:cs="B Nazanin"/>
+                <w:sz w:val="24"/>
+                <w:szCs w:val="24"/>
+                <w:rtl/>
+                <w:lang w:bidi="fa-IR"/>
+              </w:rPr>
+            </w:pPr>
+            <w:r>
+              <w:rPr>
+                <w:rFonts w:cs="B Nazanin" w:hint="cs"/>
+                <w:sz w:val="24"/>
+                <w:szCs w:val="24"/>
+                <w:rtl/>
+                <w:lang w:bidi="fa-IR"/>
+              </w:rPr>
+              <w:t xml:space="preserve">افزودن </w:t>
+            </w:r>
+            <w:r>
+              <w:rPr>
+                <w:rFonts w:cs="B Nazanin" w:hint="cs"/>
+                <w:sz w:val="24"/>
+                <w:szCs w:val="24"/>
+                <w:rtl/>
+                <w:lang w:bidi="fa-IR"/>
+              </w:rPr>
+              <w:t>ثبت مالی آرتیکل‌های فرم دریافت/پرداخت</w:t>
+            </w:r>
+          </w:p>
+        </w:tc>
+      </w:tr>
+      <w:tr>
+        <w:trPr>
+          <w:trHeight w:val="287"/>
+        </w:trPr>
+        <w:tc>
+          <w:tcPr>
+            <w:tcW w:w="707" w:type="dxa"/>
+          </w:tcPr>
+          <w:p>
+            <w:pPr>
+              <w:bidi/>
+              <w:rPr>
+                <w:rFonts w:cs="B Nazanin"/>
+                <w:sz w:val="24"/>
+                <w:szCs w:val="24"/>
+                <w:rtl/>
+                <w:lang w:bidi="fa-IR"/>
+              </w:rPr>
+            </w:pPr>
+            <w:r>
+              <w:rPr>
+                <w:rFonts w:cs="B Nazanin" w:hint="cs"/>
+                <w:sz w:val="24"/>
+                <w:szCs w:val="24"/>
+                <w:rtl/>
+                <w:lang w:bidi="fa-IR"/>
+              </w:rPr>
+              <w:t>6</w:t>
+            </w:r>
+          </w:p>
+        </w:tc>
+        <w:tc>
+          <w:tcPr>
+            <w:tcW w:w="850" w:type="dxa"/>
+          </w:tcPr>
+          <w:p>
+            <w:pPr>
+              <w:bidi/>
+              <w:rPr>
+                <w:rFonts w:cs="B Nazanin"/>
+                <w:sz w:val="24"/>
+                <w:szCs w:val="24"/>
+                <w:rtl/>
+                <w:lang w:bidi="fa-IR"/>
+              </w:rPr>
+            </w:pPr>
+            <w:r>
+              <w:rPr>
+                <w:rFonts w:cs="B Nazanin" w:hint="cs"/>
+                <w:sz w:val="24"/>
+                <w:szCs w:val="24"/>
+                <w:rtl/>
+                <w:lang w:bidi="fa-IR"/>
+              </w:rPr>
+              <w:t>1.5</w:t>
+            </w:r>
+          </w:p>
+        </w:tc>
+        <w:tc>
+          <w:tcPr>
+            <w:tcW w:w="1418" w:type="dxa"/>
+          </w:tcPr>
+          <w:p>
+            <w:pPr>
+              <w:bidi/>
+              <w:rPr>
+                <w:rFonts w:cs="B Nazanin"/>
+                <w:sz w:val="24"/>
+                <w:szCs w:val="24"/>
+                <w:rtl/>
+                <w:lang w:bidi="fa-IR"/>
+              </w:rPr>
+            </w:pPr>
+            <w:r>
+              <w:rPr>
+                <w:rFonts w:cs="B Nazanin" w:hint="cs"/>
+                <w:sz w:val="24"/>
+                <w:szCs w:val="24"/>
+                <w:rtl/>
+                <w:lang w:bidi="fa-IR"/>
+              </w:rPr>
+              <w:t>مریم افتخاری</w:t>
+            </w:r>
+          </w:p>
+        </w:tc>
+        <w:tc>
+          <w:tcPr>
+            <w:tcW w:w="6375" w:type="dxa"/>
+          </w:tcPr>
+          <w:p>
+            <w:pPr>
+              <w:bidi/>
+              <w:rPr>
+                <w:rFonts w:cs="B Nazanin"/>
+                <w:sz w:val="24"/>
+                <w:szCs w:val="24"/>
+                <w:rtl/>
+                <w:lang w:bidi="fa-IR"/>
+              </w:rPr>
+            </w:pPr>
+            <w:r>
+              <w:rPr>
+                <w:rFonts w:cs="B Nazanin" w:hint="cs"/>
+                <w:sz w:val="24"/>
+                <w:szCs w:val="24"/>
+                <w:rtl/>
+                <w:lang w:bidi="fa-IR"/>
+              </w:rPr>
+              <w:t>افزودن جمع وجوه آرتیکل‌ها برای رابط کاربری</w:t>
+            </w:r>
+          </w:p>
+        </w:tc>
+      </w:tr>
     </w:tbl>
     <w:p>
       <w:pPr>
@@ -31838,6 +32196,92 @@
     </w:lvl>
   </w:abstractNum>
   <w:abstractNum w:abstractNumId="15" w15:restartNumberingAfterBreak="0">
+    <w:nsid w:val="67630DDA"/>
+    <w:multiLevelType w:val="hybridMultilevel"/>
+    <w:tmpl w:val="083EA3B6"/>
+    <w:lvl w:ilvl="0" w:tplc="0409000F">
+      <w:start w:val="1"/>
+      <w:numFmt w:val="decimal"/>
+      <w:lvlText w:val="%1."/>
+      <w:lvlJc w:val="left"/>
+      <w:pPr>
+        <w:ind w:left="1512" w:hanging="360"/>
+      </w:pPr>
+    </w:lvl>
+    <w:lvl w:ilvl="1" w:tplc="04090019" w:tentative="1">
+      <w:start w:val="1"/>
+      <w:numFmt w:val="lowerLetter"/>
+      <w:lvlText w:val="%2."/>
+      <w:lvlJc w:val="left"/>
+      <w:pPr>
+        <w:ind w:left="2232" w:hanging="360"/>
+      </w:pPr>
+    </w:lvl>
+    <w:lvl w:ilvl="2" w:tplc="0409001B" w:tentative="1">
+      <w:start w:val="1"/>
+      <w:numFmt w:val="lowerRoman"/>
+      <w:lvlText w:val="%3."/>
+      <w:lvlJc w:val="right"/>
+      <w:pPr>
+        <w:ind w:left="2952" w:hanging="180"/>
+      </w:pPr>
+    </w:lvl>
+    <w:lvl w:ilvl="3" w:tplc="0409000F" w:tentative="1">
+      <w:start w:val="1"/>
+      <w:numFmt w:val="decimal"/>
+      <w:lvlText w:val="%4."/>
+      <w:lvlJc w:val="left"/>
+      <w:pPr>
+        <w:ind w:left="3672" w:hanging="360"/>
+      </w:pPr>
+    </w:lvl>
+    <w:lvl w:ilvl="4" w:tplc="04090019" w:tentative="1">
+      <w:start w:val="1"/>
+      <w:numFmt w:val="lowerLetter"/>
+      <w:lvlText w:val="%5."/>
+      <w:lvlJc w:val="left"/>
+      <w:pPr>
+        <w:ind w:left="4392" w:hanging="360"/>
+      </w:pPr>
+    </w:lvl>
+    <w:lvl w:ilvl="5" w:tplc="0409001B" w:tentative="1">
+      <w:start w:val="1"/>
+      <w:numFmt w:val="lowerRoman"/>
+      <w:lvlText w:val="%6."/>
+      <w:lvlJc w:val="right"/>
+      <w:pPr>
+        <w:ind w:left="5112" w:hanging="180"/>
+      </w:pPr>
+    </w:lvl>
+    <w:lvl w:ilvl="6" w:tplc="0409000F" w:tentative="1">
+      <w:start w:val="1"/>
+      <w:numFmt w:val="decimal"/>
+      <w:lvlText w:val="%7."/>
+      <w:lvlJc w:val="left"/>
+      <w:pPr>
+        <w:ind w:left="5832" w:hanging="360"/>
+      </w:pPr>
+    </w:lvl>
+    <w:lvl w:ilvl="7" w:tplc="04090019" w:tentative="1">
+      <w:start w:val="1"/>
+      <w:numFmt w:val="lowerLetter"/>
+      <w:lvlText w:val="%8."/>
+      <w:lvlJc w:val="left"/>
+      <w:pPr>
+        <w:ind w:left="6552" w:hanging="360"/>
+      </w:pPr>
+    </w:lvl>
+    <w:lvl w:ilvl="8" w:tplc="0409001B" w:tentative="1">
+      <w:start w:val="1"/>
+      <w:numFmt w:val="lowerRoman"/>
+      <w:lvlText w:val="%9."/>
+      <w:lvlJc w:val="right"/>
+      <w:pPr>
+        <w:ind w:left="7272" w:hanging="180"/>
+      </w:pPr>
+    </w:lvl>
+  </w:abstractNum>
+  <w:abstractNum w:abstractNumId="16" w15:restartNumberingAfterBreak="0">
     <w:nsid w:val="67C11215"/>
     <w:multiLevelType w:val="hybridMultilevel"/>
     <w:tmpl w:val="BB94A124"/>
@@ -31984,7 +32428,7 @@
     <w:abstractNumId w:val="9"/>
   </w:num>
   <w:num w:numId="12" w16cid:durableId="892273716">
-    <w:abstractNumId w:val="15"/>
+    <w:abstractNumId w:val="16"/>
   </w:num>
   <w:num w:numId="13" w16cid:durableId="861213778">
     <w:abstractNumId w:val="3"/>
@@ -31997,6 +32441,9 @@
   </w:num>
   <w:num w:numId="16" w16cid:durableId="571933707">
     <w:abstractNumId w:val="12"/>
+  </w:num>
+  <w:num w:numId="17" w16cid:durableId="1511286826">
+    <w:abstractNumId w:val="15"/>
   </w:num>
 </w:numbering>
 </file>
@@ -32536,8 +32983,12 @@
     <w:autoRedefine/>
     <w:uiPriority w:val="39"/>
     <w:unhideWhenUsed/>
-    <w:rsid w:val="00FD76AD"/>
+    <w:rsid w:val="000366E7"/>
     <w:pPr>
+      <w:tabs>
+        <w:tab w:val="right" w:leader="dot" w:pos="9350"/>
+      </w:tabs>
+      <w:bidi/>
       <w:spacing w:after="100"/>
     </w:pPr>
   </w:style>

</xml_diff>

<commit_message>
Update PayReceive doc for display sum amounts
</commit_message>
<xml_diff>
--- a/doc/Analysis/Treasury/PayReceive.docx
+++ b/doc/Analysis/Treasury/PayReceive.docx
@@ -69,7 +69,7 @@
             </w:rPr>
             <w:fldChar w:fldCharType="separate"/>
           </w:r>
-          <w:hyperlink w:anchor="_Toc141109479" w:history="1">
+          <w:hyperlink w:anchor="_Toc141111236" w:history="1">
             <w:r>
               <w:rPr>
                 <w:rStyle w:val="Hyperlink"/>
@@ -144,7 +144,7 @@
                 <w:noProof/>
                 <w:webHidden/>
               </w:rPr>
-              <w:instrText xml:space="preserve"> PAGEREF _Toc141109479 \h </w:instrText>
+              <w:instrText xml:space="preserve"> PAGEREF _Toc141111236 \h </w:instrText>
             </w:r>
             <w:r>
               <w:rPr>
@@ -186,7 +186,7 @@
               <w14:ligatures w14:val="standardContextual"/>
             </w:rPr>
           </w:pPr>
-          <w:hyperlink w:anchor="_Toc141109480" w:history="1">
+          <w:hyperlink w:anchor="_Toc141111237" w:history="1">
             <w:r>
               <w:rPr>
                 <w:rStyle w:val="Hyperlink"/>
@@ -261,7 +261,7 @@
                 <w:noProof/>
                 <w:webHidden/>
               </w:rPr>
-              <w:instrText xml:space="preserve"> PAGEREF _Toc141109480 \h </w:instrText>
+              <w:instrText xml:space="preserve"> PAGEREF _Toc141111237 \h </w:instrText>
             </w:r>
             <w:r>
               <w:rPr>
@@ -307,7 +307,7 @@
               <w14:ligatures w14:val="standardContextual"/>
             </w:rPr>
           </w:pPr>
-          <w:hyperlink w:anchor="_Toc141109481" w:history="1">
+          <w:hyperlink w:anchor="_Toc141111238" w:history="1">
             <w:r>
               <w:rPr>
                 <w:rStyle w:val="Hyperlink"/>
@@ -336,7 +336,7 @@
                 <w:noProof/>
                 <w:webHidden/>
               </w:rPr>
-              <w:instrText xml:space="preserve"> PAGEREF _Toc141109481 \h </w:instrText>
+              <w:instrText xml:space="preserve"> PAGEREF _Toc141111238 \h </w:instrText>
             </w:r>
             <w:r>
               <w:rPr>
@@ -378,7 +378,7 @@
               <w14:ligatures w14:val="standardContextual"/>
             </w:rPr>
           </w:pPr>
-          <w:hyperlink w:anchor="_Toc141109482" w:history="1">
+          <w:hyperlink w:anchor="_Toc141111239" w:history="1">
             <w:r>
               <w:rPr>
                 <w:rStyle w:val="Hyperlink"/>
@@ -409,7 +409,7 @@
                 <w:noProof/>
                 <w:webHidden/>
               </w:rPr>
-              <w:instrText xml:space="preserve"> PAGEREF _Toc141109482 \h </w:instrText>
+              <w:instrText xml:space="preserve"> PAGEREF _Toc141111239 \h </w:instrText>
             </w:r>
             <w:r>
               <w:rPr>
@@ -451,7 +451,7 @@
               <w14:ligatures w14:val="standardContextual"/>
             </w:rPr>
           </w:pPr>
-          <w:hyperlink w:anchor="_Toc141109483" w:history="1">
+          <w:hyperlink w:anchor="_Toc141111240" w:history="1">
             <w:r>
               <w:rPr>
                 <w:rStyle w:val="Hyperlink"/>
@@ -581,7 +581,7 @@
                 <w:noProof/>
                 <w:webHidden/>
               </w:rPr>
-              <w:instrText xml:space="preserve"> PAGEREF _Toc141109483 \h </w:instrText>
+              <w:instrText xml:space="preserve"> PAGEREF _Toc141111240 \h </w:instrText>
             </w:r>
             <w:r>
               <w:rPr>
@@ -623,7 +623,7 @@
               <w14:ligatures w14:val="standardContextual"/>
             </w:rPr>
           </w:pPr>
-          <w:hyperlink w:anchor="_Toc141109484" w:history="1">
+          <w:hyperlink w:anchor="_Toc141111241" w:history="1">
             <w:r>
               <w:rPr>
                 <w:rStyle w:val="Hyperlink"/>
@@ -742,7 +742,7 @@
                 <w:noProof/>
                 <w:webHidden/>
               </w:rPr>
-              <w:instrText xml:space="preserve"> PAGEREF _Toc141109484 \h </w:instrText>
+              <w:instrText xml:space="preserve"> PAGEREF _Toc141111241 \h </w:instrText>
             </w:r>
             <w:r>
               <w:rPr>
@@ -784,7 +784,7 @@
               <w14:ligatures w14:val="standardContextual"/>
             </w:rPr>
           </w:pPr>
-          <w:hyperlink w:anchor="_Toc141109485" w:history="1">
+          <w:hyperlink w:anchor="_Toc141111242" w:history="1">
             <w:r>
               <w:rPr>
                 <w:rStyle w:val="Hyperlink"/>
@@ -840,7 +840,7 @@
                 <w:noProof/>
                 <w:webHidden/>
               </w:rPr>
-              <w:instrText xml:space="preserve"> PAGEREF _Toc141109485 \h </w:instrText>
+              <w:instrText xml:space="preserve"> PAGEREF _Toc141111242 \h </w:instrText>
             </w:r>
             <w:r>
               <w:rPr>
@@ -882,7 +882,7 @@
               <w14:ligatures w14:val="standardContextual"/>
             </w:rPr>
           </w:pPr>
-          <w:hyperlink w:anchor="_Toc141109486" w:history="1">
+          <w:hyperlink w:anchor="_Toc141111243" w:history="1">
             <w:r>
               <w:rPr>
                 <w:rStyle w:val="Hyperlink"/>
@@ -1010,7 +1010,7 @@
                 <w:noProof/>
                 <w:webHidden/>
               </w:rPr>
-              <w:instrText xml:space="preserve"> PAGEREF _Toc141109486 \h </w:instrText>
+              <w:instrText xml:space="preserve"> PAGEREF _Toc141111243 \h </w:instrText>
             </w:r>
             <w:r>
               <w:rPr>
@@ -1052,7 +1052,7 @@
               <w14:ligatures w14:val="standardContextual"/>
             </w:rPr>
           </w:pPr>
-          <w:hyperlink w:anchor="_Toc141109487" w:history="1">
+          <w:hyperlink w:anchor="_Toc141111244" w:history="1">
             <w:r>
               <w:rPr>
                 <w:rStyle w:val="Hyperlink"/>
@@ -1156,7 +1156,7 @@
                 <w:noProof/>
                 <w:webHidden/>
               </w:rPr>
-              <w:instrText xml:space="preserve"> PAGEREF _Toc141109487 \h </w:instrText>
+              <w:instrText xml:space="preserve"> PAGEREF _Toc141111244 \h </w:instrText>
             </w:r>
             <w:r>
               <w:rPr>
@@ -1202,7 +1202,7 @@
               <w14:ligatures w14:val="standardContextual"/>
             </w:rPr>
           </w:pPr>
-          <w:hyperlink w:anchor="_Toc141109488" w:history="1">
+          <w:hyperlink w:anchor="_Toc141111245" w:history="1">
             <w:r>
               <w:rPr>
                 <w:rStyle w:val="Hyperlink"/>
@@ -1258,7 +1258,7 @@
                 <w:noProof/>
                 <w:webHidden/>
               </w:rPr>
-              <w:instrText xml:space="preserve"> PAGEREF _Toc141109488 \h </w:instrText>
+              <w:instrText xml:space="preserve"> PAGEREF _Toc141111245 \h </w:instrText>
             </w:r>
             <w:r>
               <w:rPr>
@@ -1304,7 +1304,7 @@
               <w14:ligatures w14:val="standardContextual"/>
             </w:rPr>
           </w:pPr>
-          <w:hyperlink w:anchor="_Toc141109489" w:history="1">
+          <w:hyperlink w:anchor="_Toc141111246" w:history="1">
             <w:r>
               <w:rPr>
                 <w:rStyle w:val="Hyperlink"/>
@@ -1384,7 +1384,7 @@
                 <w:noProof/>
                 <w:webHidden/>
               </w:rPr>
-              <w:instrText xml:space="preserve"> PAGEREF _Toc141109489 \h </w:instrText>
+              <w:instrText xml:space="preserve"> PAGEREF _Toc141111246 \h </w:instrText>
             </w:r>
             <w:r>
               <w:rPr>
@@ -1426,7 +1426,7 @@
               <w14:ligatures w14:val="standardContextual"/>
             </w:rPr>
           </w:pPr>
-          <w:hyperlink w:anchor="_Toc141109490" w:history="1">
+          <w:hyperlink w:anchor="_Toc141111247" w:history="1">
             <w:r>
               <w:rPr>
                 <w:rStyle w:val="Hyperlink"/>
@@ -1468,7 +1468,7 @@
                 <w:noProof/>
                 <w:webHidden/>
               </w:rPr>
-              <w:instrText xml:space="preserve"> PAGEREF _Toc141109490 \h </w:instrText>
+              <w:instrText xml:space="preserve"> PAGEREF _Toc141111247 \h </w:instrText>
             </w:r>
             <w:r>
               <w:rPr>
@@ -1514,7 +1514,7 @@
               <w14:ligatures w14:val="standardContextual"/>
             </w:rPr>
           </w:pPr>
-          <w:hyperlink w:anchor="_Toc141109491" w:history="1">
+          <w:hyperlink w:anchor="_Toc141111248" w:history="1">
             <w:r>
               <w:rPr>
                 <w:rStyle w:val="Hyperlink"/>
@@ -1633,7 +1633,7 @@
                 <w:noProof/>
                 <w:webHidden/>
               </w:rPr>
-              <w:instrText xml:space="preserve"> PAGEREF _Toc141109491 \h </w:instrText>
+              <w:instrText xml:space="preserve"> PAGEREF _Toc141111248 \h </w:instrText>
             </w:r>
             <w:r>
               <w:rPr>
@@ -1679,7 +1679,7 @@
               <w14:ligatures w14:val="standardContextual"/>
             </w:rPr>
           </w:pPr>
-          <w:hyperlink w:anchor="_Toc141109492" w:history="1">
+          <w:hyperlink w:anchor="_Toc141111249" w:history="1">
             <w:r>
               <w:rPr>
                 <w:rStyle w:val="Hyperlink"/>
@@ -1776,7 +1776,7 @@
                 <w:noProof/>
                 <w:webHidden/>
               </w:rPr>
-              <w:instrText xml:space="preserve"> PAGEREF _Toc141109492 \h </w:instrText>
+              <w:instrText xml:space="preserve"> PAGEREF _Toc141111249 \h </w:instrText>
             </w:r>
             <w:r>
               <w:rPr>
@@ -1822,7 +1822,7 @@
               <w14:ligatures w14:val="standardContextual"/>
             </w:rPr>
           </w:pPr>
-          <w:hyperlink w:anchor="_Toc141109493" w:history="1">
+          <w:hyperlink w:anchor="_Toc141111250" w:history="1">
             <w:r>
               <w:rPr>
                 <w:rStyle w:val="Hyperlink"/>
@@ -1875,7 +1875,7 @@
                 <w:noProof/>
                 <w:webHidden/>
               </w:rPr>
-              <w:instrText xml:space="preserve"> PAGEREF _Toc141109493 \h </w:instrText>
+              <w:instrText xml:space="preserve"> PAGEREF _Toc141111250 \h </w:instrText>
             </w:r>
             <w:r>
               <w:rPr>
@@ -1921,7 +1921,7 @@
               <w14:ligatures w14:val="standardContextual"/>
             </w:rPr>
           </w:pPr>
-          <w:hyperlink w:anchor="_Toc141109494" w:history="1">
+          <w:hyperlink w:anchor="_Toc141111251" w:history="1">
             <w:r>
               <w:rPr>
                 <w:rStyle w:val="Hyperlink"/>
@@ -1996,7 +1996,7 @@
                 <w:noProof/>
                 <w:webHidden/>
               </w:rPr>
-              <w:instrText xml:space="preserve"> PAGEREF _Toc141109494 \h </w:instrText>
+              <w:instrText xml:space="preserve"> PAGEREF _Toc141111251 \h </w:instrText>
             </w:r>
             <w:r>
               <w:rPr>
@@ -2042,7 +2042,7 @@
               <w14:ligatures w14:val="standardContextual"/>
             </w:rPr>
           </w:pPr>
-          <w:hyperlink w:anchor="_Toc141109495" w:history="1">
+          <w:hyperlink w:anchor="_Toc141111252" w:history="1">
             <w:r>
               <w:rPr>
                 <w:rStyle w:val="Hyperlink"/>
@@ -2117,7 +2117,7 @@
                 <w:noProof/>
                 <w:webHidden/>
               </w:rPr>
-              <w:instrText xml:space="preserve"> PAGEREF _Toc141109495 \h </w:instrText>
+              <w:instrText xml:space="preserve"> PAGEREF _Toc141111252 \h </w:instrText>
             </w:r>
             <w:r>
               <w:rPr>
@@ -2163,7 +2163,7 @@
               <w14:ligatures w14:val="standardContextual"/>
             </w:rPr>
           </w:pPr>
-          <w:hyperlink w:anchor="_Toc141109496" w:history="1">
+          <w:hyperlink w:anchor="_Toc141111253" w:history="1">
             <w:r>
               <w:rPr>
                 <w:rStyle w:val="Hyperlink"/>
@@ -2238,7 +2238,7 @@
                 <w:noProof/>
                 <w:webHidden/>
               </w:rPr>
-              <w:instrText xml:space="preserve"> PAGEREF _Toc141109496 \h </w:instrText>
+              <w:instrText xml:space="preserve"> PAGEREF _Toc141111253 \h </w:instrText>
             </w:r>
             <w:r>
               <w:rPr>
@@ -2284,7 +2284,7 @@
               <w14:ligatures w14:val="standardContextual"/>
             </w:rPr>
           </w:pPr>
-          <w:hyperlink w:anchor="_Toc141109497" w:history="1">
+          <w:hyperlink w:anchor="_Toc141111254" w:history="1">
             <w:r>
               <w:rPr>
                 <w:rStyle w:val="Hyperlink"/>
@@ -2359,7 +2359,7 @@
                 <w:noProof/>
                 <w:webHidden/>
               </w:rPr>
-              <w:instrText xml:space="preserve"> PAGEREF _Toc141109497 \h </w:instrText>
+              <w:instrText xml:space="preserve"> PAGEREF _Toc141111254 \h </w:instrText>
             </w:r>
             <w:r>
               <w:rPr>
@@ -2401,7 +2401,7 @@
               <w14:ligatures w14:val="standardContextual"/>
             </w:rPr>
           </w:pPr>
-          <w:hyperlink w:anchor="_Toc141109498" w:history="1">
+          <w:hyperlink w:anchor="_Toc141111255" w:history="1">
             <w:r>
               <w:rPr>
                 <w:rStyle w:val="Hyperlink"/>
@@ -2509,7 +2509,7 @@
                 <w:noProof/>
                 <w:webHidden/>
               </w:rPr>
-              <w:instrText xml:space="preserve"> PAGEREF _Toc141109498 \h </w:instrText>
+              <w:instrText xml:space="preserve"> PAGEREF _Toc141111255 \h </w:instrText>
             </w:r>
             <w:r>
               <w:rPr>
@@ -2555,7 +2555,7 @@
               <w14:ligatures w14:val="standardContextual"/>
             </w:rPr>
           </w:pPr>
-          <w:hyperlink w:anchor="_Toc141109499" w:history="1">
+          <w:hyperlink w:anchor="_Toc141111256" w:history="1">
             <w:r>
               <w:rPr>
                 <w:rStyle w:val="Hyperlink"/>
@@ -2630,7 +2630,7 @@
                 <w:noProof/>
                 <w:webHidden/>
               </w:rPr>
-              <w:instrText xml:space="preserve"> PAGEREF _Toc141109499 \h </w:instrText>
+              <w:instrText xml:space="preserve"> PAGEREF _Toc141111256 \h </w:instrText>
             </w:r>
             <w:r>
               <w:rPr>
@@ -2676,7 +2676,7 @@
               <w14:ligatures w14:val="standardContextual"/>
             </w:rPr>
           </w:pPr>
-          <w:hyperlink w:anchor="_Toc141109500" w:history="1">
+          <w:hyperlink w:anchor="_Toc141111257" w:history="1">
             <w:r>
               <w:rPr>
                 <w:rStyle w:val="Hyperlink"/>
@@ -2773,7 +2773,7 @@
                 <w:noProof/>
                 <w:webHidden/>
               </w:rPr>
-              <w:instrText xml:space="preserve"> PAGEREF _Toc141109500 \h </w:instrText>
+              <w:instrText xml:space="preserve"> PAGEREF _Toc141111257 \h </w:instrText>
             </w:r>
             <w:r>
               <w:rPr>
@@ -2819,7 +2819,7 @@
               <w14:ligatures w14:val="standardContextual"/>
             </w:rPr>
           </w:pPr>
-          <w:hyperlink w:anchor="_Toc141109501" w:history="1">
+          <w:hyperlink w:anchor="_Toc141111258" w:history="1">
             <w:r>
               <w:rPr>
                 <w:rStyle w:val="Hyperlink"/>
@@ -2863,7 +2863,7 @@
                 <w:noProof/>
                 <w:webHidden/>
               </w:rPr>
-              <w:instrText xml:space="preserve"> PAGEREF _Toc141109501 \h </w:instrText>
+              <w:instrText xml:space="preserve"> PAGEREF _Toc141111258 \h </w:instrText>
             </w:r>
             <w:r>
               <w:rPr>
@@ -2905,7 +2905,7 @@
               <w14:ligatures w14:val="standardContextual"/>
             </w:rPr>
           </w:pPr>
-          <w:hyperlink w:anchor="_Toc141109502" w:history="1">
+          <w:hyperlink w:anchor="_Toc141111259" w:history="1">
             <w:r>
               <w:rPr>
                 <w:rStyle w:val="Hyperlink"/>
@@ -3057,7 +3057,7 @@
                 <w:noProof/>
                 <w:webHidden/>
               </w:rPr>
-              <w:instrText xml:space="preserve"> PAGEREF _Toc141109502 \h </w:instrText>
+              <w:instrText xml:space="preserve"> PAGEREF _Toc141111259 \h </w:instrText>
             </w:r>
             <w:r>
               <w:rPr>
@@ -3103,7 +3103,7 @@
               <w14:ligatures w14:val="standardContextual"/>
             </w:rPr>
           </w:pPr>
-          <w:hyperlink w:anchor="_Toc141109503" w:history="1">
+          <w:hyperlink w:anchor="_Toc141111260" w:history="1">
             <w:r>
               <w:rPr>
                 <w:rStyle w:val="Hyperlink"/>
@@ -3183,7 +3183,7 @@
                 <w:noProof/>
                 <w:webHidden/>
               </w:rPr>
-              <w:instrText xml:space="preserve"> PAGEREF _Toc141109503 \h </w:instrText>
+              <w:instrText xml:space="preserve"> PAGEREF _Toc141111260 \h </w:instrText>
             </w:r>
             <w:r>
               <w:rPr>
@@ -3229,7 +3229,7 @@
               <w14:ligatures w14:val="standardContextual"/>
             </w:rPr>
           </w:pPr>
-          <w:hyperlink w:anchor="_Toc141109504" w:history="1">
+          <w:hyperlink w:anchor="_Toc141111261" w:history="1">
             <w:r>
               <w:rPr>
                 <w:rStyle w:val="Hyperlink"/>
@@ -3326,7 +3326,7 @@
                 <w:noProof/>
                 <w:webHidden/>
               </w:rPr>
-              <w:instrText xml:space="preserve"> PAGEREF _Toc141109504 \h </w:instrText>
+              <w:instrText xml:space="preserve"> PAGEREF _Toc141111261 \h </w:instrText>
             </w:r>
             <w:r>
               <w:rPr>
@@ -3372,7 +3372,7 @@
               <w14:ligatures w14:val="standardContextual"/>
             </w:rPr>
           </w:pPr>
-          <w:hyperlink w:anchor="_Toc141109505" w:history="1">
+          <w:hyperlink w:anchor="_Toc141111262" w:history="1">
             <w:r>
               <w:rPr>
                 <w:rStyle w:val="Hyperlink"/>
@@ -3416,7 +3416,7 @@
                 <w:noProof/>
                 <w:webHidden/>
               </w:rPr>
-              <w:instrText xml:space="preserve"> PAGEREF _Toc141109505 \h </w:instrText>
+              <w:instrText xml:space="preserve"> PAGEREF _Toc141111262 \h </w:instrText>
             </w:r>
             <w:r>
               <w:rPr>
@@ -3462,7 +3462,7 @@
               <w14:ligatures w14:val="standardContextual"/>
             </w:rPr>
           </w:pPr>
-          <w:hyperlink w:anchor="_Toc141109506" w:history="1">
+          <w:hyperlink w:anchor="_Toc141111263" w:history="1">
             <w:r>
               <w:rPr>
                 <w:rStyle w:val="Hyperlink"/>
@@ -3577,7 +3577,7 @@
                 <w:noProof/>
                 <w:webHidden/>
               </w:rPr>
-              <w:instrText xml:space="preserve"> PAGEREF _Toc141109506 \h </w:instrText>
+              <w:instrText xml:space="preserve"> PAGEREF _Toc141111263 \h </w:instrText>
             </w:r>
             <w:r>
               <w:rPr>
@@ -3623,7 +3623,7 @@
               <w14:ligatures w14:val="standardContextual"/>
             </w:rPr>
           </w:pPr>
-          <w:hyperlink w:anchor="_Toc141109507" w:history="1">
+          <w:hyperlink w:anchor="_Toc141111264" w:history="1">
             <w:r>
               <w:rPr>
                 <w:rStyle w:val="Hyperlink"/>
@@ -3667,7 +3667,7 @@
                 <w:noProof/>
                 <w:webHidden/>
               </w:rPr>
-              <w:instrText xml:space="preserve"> PAGEREF _Toc141109507 \h </w:instrText>
+              <w:instrText xml:space="preserve"> PAGEREF _Toc141111264 \h </w:instrText>
             </w:r>
             <w:r>
               <w:rPr>
@@ -3709,7 +3709,7 @@
               <w14:ligatures w14:val="standardContextual"/>
             </w:rPr>
           </w:pPr>
-          <w:hyperlink w:anchor="_Toc141109508" w:history="1">
+          <w:hyperlink w:anchor="_Toc141111265" w:history="1">
             <w:r>
               <w:rPr>
                 <w:rStyle w:val="Hyperlink"/>
@@ -3801,7 +3801,7 @@
                 <w:noProof/>
                 <w:webHidden/>
               </w:rPr>
-              <w:instrText xml:space="preserve"> PAGEREF _Toc141109508 \h </w:instrText>
+              <w:instrText xml:space="preserve"> PAGEREF _Toc141111265 \h </w:instrText>
             </w:r>
             <w:r>
               <w:rPr>
@@ -3847,7 +3847,7 @@
               <w14:ligatures w14:val="standardContextual"/>
             </w:rPr>
           </w:pPr>
-          <w:hyperlink w:anchor="_Toc141109509" w:history="1">
+          <w:hyperlink w:anchor="_Toc141111266" w:history="1">
             <w:r>
               <w:rPr>
                 <w:rStyle w:val="Hyperlink"/>
@@ -3900,7 +3900,7 @@
                 <w:noProof/>
                 <w:webHidden/>
               </w:rPr>
-              <w:instrText xml:space="preserve"> PAGEREF _Toc141109509 \h </w:instrText>
+              <w:instrText xml:space="preserve"> PAGEREF _Toc141111266 \h </w:instrText>
             </w:r>
             <w:r>
               <w:rPr>
@@ -3946,7 +3946,7 @@
               <w14:ligatures w14:val="standardContextual"/>
             </w:rPr>
           </w:pPr>
-          <w:hyperlink w:anchor="_Toc141109510" w:history="1">
+          <w:hyperlink w:anchor="_Toc141111267" w:history="1">
             <w:r>
               <w:rPr>
                 <w:rStyle w:val="Hyperlink"/>
@@ -3988,7 +3988,7 @@
                 <w:noProof/>
                 <w:webHidden/>
               </w:rPr>
-              <w:instrText xml:space="preserve"> PAGEREF _Toc141109510 \h </w:instrText>
+              <w:instrText xml:space="preserve"> PAGEREF _Toc141111267 \h </w:instrText>
             </w:r>
             <w:r>
               <w:rPr>
@@ -4034,7 +4034,7 @@
               <w14:ligatures w14:val="standardContextual"/>
             </w:rPr>
           </w:pPr>
-          <w:hyperlink w:anchor="_Toc141109511" w:history="1">
+          <w:hyperlink w:anchor="_Toc141111268" w:history="1">
             <w:r>
               <w:rPr>
                 <w:rStyle w:val="Hyperlink"/>
@@ -4109,7 +4109,7 @@
                 <w:noProof/>
                 <w:webHidden/>
               </w:rPr>
-              <w:instrText xml:space="preserve"> PAGEREF _Toc141109511 \h </w:instrText>
+              <w:instrText xml:space="preserve"> PAGEREF _Toc141111268 \h </w:instrText>
             </w:r>
             <w:r>
               <w:rPr>
@@ -4151,7 +4151,7 @@
               <w14:ligatures w14:val="standardContextual"/>
             </w:rPr>
           </w:pPr>
-          <w:hyperlink w:anchor="_Toc141109512" w:history="1">
+          <w:hyperlink w:anchor="_Toc141111269" w:history="1">
             <w:r>
               <w:rPr>
                 <w:rStyle w:val="Hyperlink"/>
@@ -4291,7 +4291,7 @@
                 <w:noProof/>
                 <w:webHidden/>
               </w:rPr>
-              <w:instrText xml:space="preserve"> PAGEREF _Toc141109512 \h </w:instrText>
+              <w:instrText xml:space="preserve"> PAGEREF _Toc141111269 \h </w:instrText>
             </w:r>
             <w:r>
               <w:rPr>
@@ -4337,7 +4337,7 @@
               <w14:ligatures w14:val="standardContextual"/>
             </w:rPr>
           </w:pPr>
-          <w:hyperlink w:anchor="_Toc141109513" w:history="1">
+          <w:hyperlink w:anchor="_Toc141111270" w:history="1">
             <w:r>
               <w:rPr>
                 <w:rStyle w:val="Hyperlink"/>
@@ -4417,7 +4417,7 @@
                 <w:noProof/>
                 <w:webHidden/>
               </w:rPr>
-              <w:instrText xml:space="preserve"> PAGEREF _Toc141109513 \h </w:instrText>
+              <w:instrText xml:space="preserve"> PAGEREF _Toc141111270 \h </w:instrText>
             </w:r>
             <w:r>
               <w:rPr>
@@ -4438,7 +4438,7 @@
                 <w:webHidden/>
                 <w:rtl/>
               </w:rPr>
-              <w:t>14</w:t>
+              <w:t>15</w:t>
             </w:r>
             <w:r>
               <w:rPr>
@@ -4463,7 +4463,7 @@
               <w14:ligatures w14:val="standardContextual"/>
             </w:rPr>
           </w:pPr>
-          <w:hyperlink w:anchor="_Toc141109514" w:history="1">
+          <w:hyperlink w:anchor="_Toc141111271" w:history="1">
             <w:r>
               <w:rPr>
                 <w:rStyle w:val="Hyperlink"/>
@@ -4560,7 +4560,7 @@
                 <w:noProof/>
                 <w:webHidden/>
               </w:rPr>
-              <w:instrText xml:space="preserve"> PAGEREF _Toc141109514 \h </w:instrText>
+              <w:instrText xml:space="preserve"> PAGEREF _Toc141111271 \h </w:instrText>
             </w:r>
             <w:r>
               <w:rPr>
@@ -4606,7 +4606,7 @@
               <w14:ligatures w14:val="standardContextual"/>
             </w:rPr>
           </w:pPr>
-          <w:hyperlink w:anchor="_Toc141109515" w:history="1">
+          <w:hyperlink w:anchor="_Toc141111272" w:history="1">
             <w:r>
               <w:rPr>
                 <w:rStyle w:val="Hyperlink"/>
@@ -4736,7 +4736,7 @@
                 <w:noProof/>
                 <w:webHidden/>
               </w:rPr>
-              <w:instrText xml:space="preserve"> PAGEREF _Toc141109515 \h </w:instrText>
+              <w:instrText xml:space="preserve"> PAGEREF _Toc141111272 \h </w:instrText>
             </w:r>
             <w:r>
               <w:rPr>
@@ -4782,7 +4782,7 @@
               <w14:ligatures w14:val="standardContextual"/>
             </w:rPr>
           </w:pPr>
-          <w:hyperlink w:anchor="_Toc141109516" w:history="1">
+          <w:hyperlink w:anchor="_Toc141111273" w:history="1">
             <w:r>
               <w:rPr>
                 <w:rStyle w:val="Hyperlink"/>
@@ -4826,7 +4826,7 @@
                 <w:noProof/>
                 <w:webHidden/>
               </w:rPr>
-              <w:instrText xml:space="preserve"> PAGEREF _Toc141109516 \h </w:instrText>
+              <w:instrText xml:space="preserve"> PAGEREF _Toc141111273 \h </w:instrText>
             </w:r>
             <w:r>
               <w:rPr>
@@ -4872,7 +4872,7 @@
               <w14:ligatures w14:val="standardContextual"/>
             </w:rPr>
           </w:pPr>
-          <w:hyperlink w:anchor="_Toc141109517" w:history="1">
+          <w:hyperlink w:anchor="_Toc141111274" w:history="1">
             <w:r>
               <w:rPr>
                 <w:rStyle w:val="Hyperlink"/>
@@ -4940,7 +4940,7 @@
                 <w:noProof/>
                 <w:webHidden/>
               </w:rPr>
-              <w:instrText xml:space="preserve"> PAGEREF _Toc141109517 \h </w:instrText>
+              <w:instrText xml:space="preserve"> PAGEREF _Toc141111274 \h </w:instrText>
             </w:r>
             <w:r>
               <w:rPr>
@@ -4986,7 +4986,7 @@
               <w14:ligatures w14:val="standardContextual"/>
             </w:rPr>
           </w:pPr>
-          <w:hyperlink w:anchor="_Toc141109518" w:history="1">
+          <w:hyperlink w:anchor="_Toc141111275" w:history="1">
             <w:r>
               <w:rPr>
                 <w:rStyle w:val="Hyperlink"/>
@@ -5078,7 +5078,7 @@
                 <w:noProof/>
                 <w:webHidden/>
               </w:rPr>
-              <w:instrText xml:space="preserve"> PAGEREF _Toc141109518 \h </w:instrText>
+              <w:instrText xml:space="preserve"> PAGEREF _Toc141111275 \h </w:instrText>
             </w:r>
             <w:r>
               <w:rPr>
@@ -5326,7 +5326,7 @@
           <w:rtl/>
         </w:rPr>
       </w:pPr>
-      <w:bookmarkStart w:id="0" w:name="_Toc141109479"/>
+      <w:bookmarkStart w:id="0" w:name="_Toc141111236"/>
       <w:r>
         <w:rPr>
           <w:rFonts w:cs="B Nazanin" w:hint="cs"/>
@@ -8101,7 +8101,7 @@
           <w:rtl/>
         </w:rPr>
       </w:pPr>
-      <w:bookmarkStart w:id="1" w:name="_Toc141109480"/>
+      <w:bookmarkStart w:id="1" w:name="_Toc141111237"/>
       <w:r>
         <w:rPr>
           <w:rFonts w:cs="B Nazanin" w:hint="cs"/>
@@ -8121,7 +8121,7 @@
           <w:rtl/>
         </w:rPr>
       </w:pPr>
-      <w:bookmarkStart w:id="2" w:name="_Toc141109481"/>
+      <w:bookmarkStart w:id="2" w:name="_Toc141111238"/>
       <w:r>
         <w:rPr>
           <w:rStyle w:val="Heading2Char"/>
@@ -11293,7 +11293,7 @@
           <w:rtl/>
         </w:rPr>
       </w:pPr>
-      <w:bookmarkStart w:id="3" w:name="_Toc141109482"/>
+      <w:bookmarkStart w:id="3" w:name="_Toc141111239"/>
       <w:r>
         <w:rPr>
           <w:rFonts w:cs="B Nazanin"/>
@@ -12355,7 +12355,7 @@
           <w:rtl/>
         </w:rPr>
       </w:pPr>
-      <w:bookmarkStart w:id="4" w:name="_Toc141109483"/>
+      <w:bookmarkStart w:id="4" w:name="_Toc141111240"/>
       <w:r>
         <w:rPr>
           <w:rFonts w:cs="B Nazanin"/>
@@ -12957,7 +12957,7 @@
           <w:rtl/>
         </w:rPr>
       </w:pPr>
-      <w:bookmarkStart w:id="5" w:name="_Toc141109484"/>
+      <w:bookmarkStart w:id="5" w:name="_Toc141111241"/>
       <w:r>
         <w:rPr>
           <w:rFonts w:cs="B Nazanin"/>
@@ -13567,7 +13567,7 @@
           <w:lang w:bidi="fa-IR"/>
         </w:rPr>
       </w:pPr>
-      <w:bookmarkStart w:id="6" w:name="_Toc141109485"/>
+      <w:bookmarkStart w:id="6" w:name="_Toc141111242"/>
       <w:r>
         <w:rPr>
           <w:rFonts w:cs="B Nazanin" w:hint="cs"/>
@@ -13673,7 +13673,7 @@
           <w:lang w:bidi="fa-IR"/>
         </w:rPr>
       </w:pPr>
-      <w:bookmarkStart w:id="7" w:name="_Toc141109486"/>
+      <w:bookmarkStart w:id="7" w:name="_Toc141111243"/>
       <w:r>
         <w:rPr>
           <w:rFonts w:cs="B Nazanin" w:hint="cs"/>
@@ -13801,7 +13801,7 @@
           <w:lang w:bidi="fa-IR"/>
         </w:rPr>
       </w:pPr>
-      <w:bookmarkStart w:id="8" w:name="_Toc141109487"/>
+      <w:bookmarkStart w:id="8" w:name="_Toc141111244"/>
       <w:r>
         <w:rPr>
           <w:rFonts w:cs="B Nazanin"/>
@@ -13915,7 +13915,7 @@
           <w:lang w:bidi="fa-IR"/>
         </w:rPr>
       </w:pPr>
-      <w:bookmarkStart w:id="9" w:name="_Toc141109488"/>
+      <w:bookmarkStart w:id="9" w:name="_Toc141111245"/>
       <w:r>
         <w:rPr>
           <w:rFonts w:cs="B Nazanin" w:hint="eastAsia"/>
@@ -14070,7 +14070,7 @@
           <w:lang w:bidi="fa-IR"/>
         </w:rPr>
       </w:pPr>
-      <w:bookmarkStart w:id="10" w:name="_Toc141109489"/>
+      <w:bookmarkStart w:id="10" w:name="_Toc141111246"/>
       <w:r>
         <w:rPr>
           <w:rFonts w:cs="B Nazanin" w:hint="eastAsia"/>
@@ -14439,7 +14439,7 @@
           <w:bCs/>
         </w:rPr>
       </w:pPr>
-      <w:bookmarkStart w:id="11" w:name="_Toc141109490"/>
+      <w:bookmarkStart w:id="11" w:name="_Toc141111247"/>
       <w:r>
         <w:rPr>
           <w:rFonts w:cs="B Nazanin"/>
@@ -14470,7 +14470,7 @@
           <w:bCs/>
         </w:rPr>
       </w:pPr>
-      <w:bookmarkStart w:id="12" w:name="_Toc141109491"/>
+      <w:bookmarkStart w:id="12" w:name="_Toc141111248"/>
       <w:r>
         <w:rPr>
           <w:rFonts w:cs="B Nazanin"/>
@@ -14986,7 +14986,7 @@
           <w:bCs/>
         </w:rPr>
       </w:pPr>
-      <w:bookmarkStart w:id="13" w:name="_Toc141109492"/>
+      <w:bookmarkStart w:id="13" w:name="_Toc141111249"/>
       <w:r>
         <w:rPr>
           <w:rFonts w:cs="B Nazanin" w:hint="eastAsia"/>
@@ -15746,7 +15746,7 @@
           <w:bCs/>
         </w:rPr>
       </w:pPr>
-      <w:bookmarkStart w:id="14" w:name="_Toc141109493"/>
+      <w:bookmarkStart w:id="14" w:name="_Toc141111250"/>
       <w:r>
         <w:rPr>
           <w:rFonts w:cs="B Nazanin" w:hint="eastAsia"/>
@@ -16035,7 +16035,7 @@
           <w:rtl/>
         </w:rPr>
       </w:pPr>
-      <w:bookmarkStart w:id="15" w:name="_Toc141109494"/>
+      <w:bookmarkStart w:id="15" w:name="_Toc141111251"/>
       <w:r>
         <w:rPr>
           <w:rFonts w:cs="B Nazanin" w:hint="eastAsia"/>
@@ -16365,7 +16365,7 @@
           <w:bCs/>
         </w:rPr>
       </w:pPr>
-      <w:bookmarkStart w:id="16" w:name="_Toc141109495"/>
+      <w:bookmarkStart w:id="16" w:name="_Toc141111252"/>
       <w:r>
         <w:rPr>
           <w:rFonts w:cs="B Nazanin" w:hint="eastAsia"/>
@@ -16619,7 +16619,7 @@
           <w:bCs/>
         </w:rPr>
       </w:pPr>
-      <w:bookmarkStart w:id="17" w:name="_Toc141109496"/>
+      <w:bookmarkStart w:id="17" w:name="_Toc141111253"/>
       <w:r>
         <w:rPr>
           <w:rFonts w:cs="B Nazanin" w:hint="eastAsia"/>
@@ -16792,7 +16792,7 @@
           <w:bCs/>
         </w:rPr>
       </w:pPr>
-      <w:bookmarkStart w:id="18" w:name="_Toc141109497"/>
+      <w:bookmarkStart w:id="18" w:name="_Toc141111254"/>
       <w:r>
         <w:rPr>
           <w:rFonts w:cs="B Nazanin" w:hint="eastAsia"/>
@@ -17093,7 +17093,7 @@
           <w:rtl/>
         </w:rPr>
       </w:pPr>
-      <w:bookmarkStart w:id="19" w:name="_Toc141109498"/>
+      <w:bookmarkStart w:id="19" w:name="_Toc141111255"/>
       <w:r>
         <w:rPr>
           <w:rFonts w:cs="B Nazanin" w:hint="cs"/>
@@ -17254,7 +17254,7 @@
           <w:rtl/>
         </w:rPr>
       </w:pPr>
-      <w:bookmarkStart w:id="20" w:name="_Toc141109499"/>
+      <w:bookmarkStart w:id="20" w:name="_Toc141111256"/>
       <w:r>
         <w:rPr>
           <w:rFonts w:cs="B Nazanin" w:hint="cs"/>
@@ -19125,7 +19125,7 @@
           <w:bCs/>
         </w:rPr>
       </w:pPr>
-      <w:bookmarkStart w:id="21" w:name="_Toc141109500"/>
+      <w:bookmarkStart w:id="21" w:name="_Toc141111257"/>
       <w:r>
         <w:rPr>
           <w:rFonts w:cs="B Nazanin"/>
@@ -19751,7 +19751,7 @@
           <w:lang w:bidi="fa-IR"/>
         </w:rPr>
       </w:pPr>
-      <w:bookmarkStart w:id="22" w:name="_Toc141109501"/>
+      <w:bookmarkStart w:id="22" w:name="_Toc141111258"/>
       <w:r>
         <w:rPr>
           <w:rFonts w:cs="B Nazanin"/>
@@ -20058,7 +20058,7 @@
           <w:lang w:bidi="fa-IR"/>
         </w:rPr>
       </w:pPr>
-      <w:bookmarkStart w:id="23" w:name="_Toc141109502"/>
+      <w:bookmarkStart w:id="23" w:name="_Toc141111259"/>
       <w:r>
         <w:rPr>
           <w:rFonts w:cs="B Nazanin" w:hint="cs"/>
@@ -20231,7 +20231,7 @@
           <w:lang w:bidi="fa-IR"/>
         </w:rPr>
       </w:pPr>
-      <w:bookmarkStart w:id="24" w:name="_Toc141109503"/>
+      <w:bookmarkStart w:id="24" w:name="_Toc141111260"/>
       <w:r>
         <w:rPr>
           <w:rFonts w:cs="B Nazanin" w:hint="cs"/>
@@ -22484,7 +22484,7 @@
           <w:bCs/>
         </w:rPr>
       </w:pPr>
-      <w:bookmarkStart w:id="25" w:name="_Toc141109504"/>
+      <w:bookmarkStart w:id="25" w:name="_Toc141111261"/>
       <w:r>
         <w:rPr>
           <w:rFonts w:cs="B Nazanin"/>
@@ -23157,7 +23157,7 @@
           <w:lang w:bidi="fa-IR"/>
         </w:rPr>
       </w:pPr>
-      <w:bookmarkStart w:id="26" w:name="_Toc141109505"/>
+      <w:bookmarkStart w:id="26" w:name="_Toc141111262"/>
       <w:r>
         <w:rPr>
           <w:rFonts w:cs="B Nazanin"/>
@@ -23537,7 +23537,7 @@
           <w:lang w:bidi="fa-IR"/>
         </w:rPr>
       </w:pPr>
-      <w:bookmarkStart w:id="27" w:name="_Toc141109506"/>
+      <w:bookmarkStart w:id="27" w:name="_Toc141111263"/>
       <w:r>
         <w:rPr>
           <w:rFonts w:cs="B Nazanin" w:hint="cs"/>
@@ -23788,7 +23788,7 @@
         </w:rPr>
       </w:pPr>
       <w:bookmarkStart w:id="28" w:name="_نکات_مربوط_به"/>
-      <w:bookmarkStart w:id="29" w:name="_Toc141109507"/>
+      <w:bookmarkStart w:id="29" w:name="_Toc141111264"/>
       <w:bookmarkEnd w:id="28"/>
       <w:r>
         <w:rPr>
@@ -25735,11 +25735,177 @@
           <w:rtl/>
           <w:lang w:bidi="fa-IR"/>
         </w:rPr>
-        <w:t>این فیلدها در هر بار فرخوانی اطلاعات فرم دریافت/پرداخت و همچنین انجام عملیات ایجاد، ویرایش و حذف روی آرتیکل‌های طرف حساب و حساب نقدی باید بروز شوند.</w:t>
+        <w:t xml:space="preserve">این فیلدها </w:t>
+      </w:r>
+      <w:r>
+        <w:rPr>
+          <w:rFonts w:cs="B Nazanin" w:hint="cs"/>
+          <w:sz w:val="28"/>
+          <w:szCs w:val="28"/>
+          <w:rtl/>
+          <w:lang w:bidi="fa-IR"/>
+        </w:rPr>
+        <w:t>در صورت انجام هریک از عملیات زیر لازمه که بروز شوند:</w:t>
       </w:r>
     </w:p>
     <w:p>
       <w:pPr>
+        <w:pStyle w:val="ListParagraph"/>
+        <w:numPr>
+          <w:ilvl w:val="0"/>
+          <w:numId w:val="18"/>
+        </w:numPr>
+        <w:bidi/>
+        <w:jc w:val="both"/>
+        <w:rPr>
+          <w:rFonts w:cs="B Nazanin"/>
+          <w:sz w:val="28"/>
+          <w:szCs w:val="28"/>
+          <w:lang w:bidi="fa-IR"/>
+        </w:rPr>
+      </w:pPr>
+      <w:r>
+        <w:rPr>
+          <w:rFonts w:cs="B Nazanin" w:hint="cs"/>
+          <w:sz w:val="28"/>
+          <w:szCs w:val="28"/>
+          <w:rtl/>
+          <w:lang w:bidi="fa-IR"/>
+        </w:rPr>
+        <w:t>جستجو سند پرداخت/دریافت با شماره (منوی سند پرداخت/دریافت به شماره)</w:t>
+      </w:r>
+    </w:p>
+    <w:p>
+      <w:pPr>
+        <w:pStyle w:val="ListParagraph"/>
+        <w:numPr>
+          <w:ilvl w:val="0"/>
+          <w:numId w:val="18"/>
+        </w:numPr>
+        <w:bidi/>
+        <w:jc w:val="both"/>
+        <w:rPr>
+          <w:rFonts w:cs="B Nazanin"/>
+          <w:sz w:val="28"/>
+          <w:szCs w:val="28"/>
+          <w:lang w:bidi="fa-IR"/>
+        </w:rPr>
+      </w:pPr>
+      <w:r>
+        <w:rPr>
+          <w:rFonts w:cs="B Nazanin" w:hint="cs"/>
+          <w:sz w:val="28"/>
+          <w:szCs w:val="28"/>
+          <w:rtl/>
+          <w:lang w:bidi="fa-IR"/>
+        </w:rPr>
+        <w:t>پیمایش سند دریافت/پرداخت</w:t>
+      </w:r>
+    </w:p>
+    <w:p>
+      <w:pPr>
+        <w:pStyle w:val="ListParagraph"/>
+        <w:numPr>
+          <w:ilvl w:val="0"/>
+          <w:numId w:val="18"/>
+        </w:numPr>
+        <w:bidi/>
+        <w:jc w:val="both"/>
+        <w:rPr>
+          <w:rFonts w:cs="B Nazanin"/>
+          <w:sz w:val="28"/>
+          <w:szCs w:val="28"/>
+          <w:lang w:bidi="fa-IR"/>
+        </w:rPr>
+      </w:pPr>
+      <w:r>
+        <w:rPr>
+          <w:rFonts w:cs="B Nazanin" w:hint="cs"/>
+          <w:sz w:val="28"/>
+          <w:szCs w:val="28"/>
+          <w:rtl/>
+          <w:lang w:bidi="fa-IR"/>
+        </w:rPr>
+        <w:t>ثبت آرتیکل فرم طرف حساب و حساب نقدی</w:t>
+      </w:r>
+    </w:p>
+    <w:p>
+      <w:pPr>
+        <w:pStyle w:val="ListParagraph"/>
+        <w:numPr>
+          <w:ilvl w:val="0"/>
+          <w:numId w:val="18"/>
+        </w:numPr>
+        <w:bidi/>
+        <w:jc w:val="both"/>
+        <w:rPr>
+          <w:rFonts w:cs="B Nazanin"/>
+          <w:sz w:val="28"/>
+          <w:szCs w:val="28"/>
+          <w:lang w:bidi="fa-IR"/>
+        </w:rPr>
+      </w:pPr>
+      <w:r>
+        <w:rPr>
+          <w:rFonts w:cs="B Nazanin" w:hint="cs"/>
+          <w:sz w:val="28"/>
+          <w:szCs w:val="28"/>
+          <w:rtl/>
+          <w:lang w:bidi="fa-IR"/>
+        </w:rPr>
+        <w:t xml:space="preserve">ویرایش </w:t>
+      </w:r>
+      <w:r>
+        <w:rPr>
+          <w:rFonts w:cs="B Nazanin" w:hint="cs"/>
+          <w:sz w:val="28"/>
+          <w:szCs w:val="28"/>
+          <w:rtl/>
+          <w:lang w:bidi="fa-IR"/>
+        </w:rPr>
+        <w:t>آرتیکل فرم طرف حساب و حساب نقدی</w:t>
+      </w:r>
+    </w:p>
+    <w:p>
+      <w:pPr>
+        <w:pStyle w:val="ListParagraph"/>
+        <w:numPr>
+          <w:ilvl w:val="0"/>
+          <w:numId w:val="18"/>
+        </w:numPr>
+        <w:bidi/>
+        <w:jc w:val="both"/>
+        <w:rPr>
+          <w:rFonts w:cs="B Nazanin"/>
+          <w:sz w:val="28"/>
+          <w:szCs w:val="28"/>
+          <w:rtl/>
+          <w:lang w:bidi="fa-IR"/>
+        </w:rPr>
+      </w:pPr>
+      <w:r>
+        <w:rPr>
+          <w:rFonts w:cs="B Nazanin" w:hint="cs"/>
+          <w:sz w:val="28"/>
+          <w:szCs w:val="28"/>
+          <w:rtl/>
+          <w:lang w:bidi="fa-IR"/>
+        </w:rPr>
+        <w:t xml:space="preserve">حذف </w:t>
+      </w:r>
+      <w:r>
+        <w:rPr>
+          <w:rFonts w:cs="B Nazanin" w:hint="cs"/>
+          <w:sz w:val="28"/>
+          <w:szCs w:val="28"/>
+          <w:rtl/>
+          <w:lang w:bidi="fa-IR"/>
+        </w:rPr>
+        <w:t>آرتیکل فرم طرف حساب و حساب نقدی</w:t>
+      </w:r>
+    </w:p>
+    <w:p>
+      <w:pPr>
         <w:pStyle w:val="Heading1"/>
         <w:bidi/>
         <w:rPr>
@@ -25750,7 +25916,7 @@
           <w:lang w:bidi="fa-IR"/>
         </w:rPr>
       </w:pPr>
-      <w:bookmarkStart w:id="30" w:name="_Toc141109508"/>
+      <w:bookmarkStart w:id="30" w:name="_Toc141111265"/>
       <w:r>
         <w:rPr>
           <w:rFonts w:cs="B Nazanin" w:hint="cs"/>
@@ -25973,7 +26139,7 @@
           <w:rtl/>
         </w:rPr>
       </w:pPr>
-      <w:bookmarkStart w:id="31" w:name="_Toc141109509"/>
+      <w:bookmarkStart w:id="31" w:name="_Toc141111266"/>
       <w:r>
         <w:rPr>
           <w:rFonts w:cs="B Nazanin" w:hint="cs"/>
@@ -26098,6 +26264,7 @@
           <w:rtl/>
           <w:lang w:bidi="fa-IR"/>
         </w:rPr>
+        <w:lastRenderedPageBreak/>
         <w:t xml:space="preserve">زیر فرم چک به عنوان موجودیت </w:t>
       </w:r>
       <w:r>
@@ -26278,7 +26445,6 @@
           <w:rtl/>
           <w:lang w:bidi="fa-IR"/>
         </w:rPr>
-        <w:lastRenderedPageBreak/>
         <w:t>نکته:</w:t>
       </w:r>
       <w:r>
@@ -26457,7 +26623,7 @@
           <w:rtl/>
         </w:rPr>
       </w:pPr>
-      <w:bookmarkStart w:id="32" w:name="_Toc141109510"/>
+      <w:bookmarkStart w:id="32" w:name="_Toc141111267"/>
       <w:r>
         <w:rPr>
           <w:rFonts w:cs="B Nazanin" w:hint="cs"/>
@@ -26784,7 +26950,7 @@
           <w:rtl/>
         </w:rPr>
       </w:pPr>
-      <w:bookmarkStart w:id="33" w:name="_Toc141109511"/>
+      <w:bookmarkStart w:id="33" w:name="_Toc141111268"/>
       <w:r>
         <w:rPr>
           <w:rFonts w:cs="B Nazanin" w:hint="cs"/>
@@ -26837,7 +27003,7 @@
           <w:lang w:bidi="fa-IR"/>
         </w:rPr>
       </w:pPr>
-      <w:bookmarkStart w:id="34" w:name="_Toc141109512"/>
+      <w:bookmarkStart w:id="34" w:name="_Toc141111269"/>
       <w:r>
         <w:rPr>
           <w:rFonts w:cs="B Nazanin" w:hint="cs"/>
@@ -27087,7 +27253,7 @@
           <w:lang w:bidi="fa-IR"/>
         </w:rPr>
       </w:pPr>
-      <w:bookmarkStart w:id="35" w:name="_Toc141109513"/>
+      <w:bookmarkStart w:id="35" w:name="_Toc141111270"/>
       <w:r>
         <w:rPr>
           <w:rFonts w:cs="B Nazanin" w:hint="cs"/>
@@ -27098,6 +27264,7 @@
           <w:rtl/>
           <w:lang w:bidi="fa-IR"/>
         </w:rPr>
+        <w:lastRenderedPageBreak/>
         <w:t>ساختار اطلاعاتی مورد نیاز</w:t>
       </w:r>
       <w:bookmarkEnd w:id="35"/>
@@ -27278,7 +27445,6 @@
                 <w:szCs w:val="24"/>
                 <w:rtl/>
               </w:rPr>
-              <w:lastRenderedPageBreak/>
               <w:t>ردیف</w:t>
             </w:r>
           </w:p>
@@ -28117,7 +28283,7 @@
           <w:rtl/>
         </w:rPr>
       </w:pPr>
-      <w:bookmarkStart w:id="36" w:name="_Toc141109514"/>
+      <w:bookmarkStart w:id="36" w:name="_Toc141111271"/>
       <w:r>
         <w:rPr>
           <w:rFonts w:cs="B Nazanin"/>
@@ -28602,7 +28768,7 @@
           <w:rtl/>
         </w:rPr>
       </w:pPr>
-      <w:bookmarkStart w:id="37" w:name="_Toc141109515"/>
+      <w:bookmarkStart w:id="37" w:name="_Toc141111272"/>
       <w:r>
         <w:rPr>
           <w:rFonts w:cs="B Nazanin" w:hint="cs"/>
@@ -28728,6 +28894,7 @@
           <w:rtl/>
           <w:lang w:bidi="fa-IR"/>
         </w:rPr>
+        <w:lastRenderedPageBreak/>
         <w:t>شرح آرتیکل</w:t>
       </w:r>
       <w:r>
@@ -29091,7 +29258,6 @@
           <w:rtl/>
           <w:lang w:bidi="fa-IR"/>
         </w:rPr>
-        <w:lastRenderedPageBreak/>
         <w:t>"</w:t>
       </w:r>
       <w:r>
@@ -29292,7 +29458,7 @@
           <w:lang w:bidi="fa-IR"/>
         </w:rPr>
       </w:pPr>
-      <w:bookmarkStart w:id="38" w:name="_Toc141109516"/>
+      <w:bookmarkStart w:id="38" w:name="_Toc141111273"/>
       <w:r>
         <w:rPr>
           <w:rFonts w:cs="B Nazanin"/>
@@ -29469,7 +29635,7 @@
           <w:lang w:bidi="fa-IR"/>
         </w:rPr>
       </w:pPr>
-      <w:bookmarkStart w:id="39" w:name="_Toc141109517"/>
+      <w:bookmarkStart w:id="39" w:name="_Toc141111274"/>
       <w:r>
         <w:rPr>
           <w:rFonts w:cs="B Nazanin"/>
@@ -29702,7 +29868,7 @@
           <w:lang w:bidi="fa-IR"/>
         </w:rPr>
       </w:pPr>
-      <w:bookmarkStart w:id="40" w:name="_Toc141109518"/>
+      <w:bookmarkStart w:id="40" w:name="_Toc141111275"/>
       <w:r>
         <w:rPr>
           <w:rFonts w:cs="B Nazanin" w:hint="cs"/>
@@ -30340,6 +30506,7 @@
                 <w:rtl/>
                 <w:lang w:bidi="fa-IR"/>
               </w:rPr>
+              <w:lastRenderedPageBreak/>
               <w:t>5</w:t>
             </w:r>
           </w:p>
@@ -30573,6 +30740,119 @@
 <file path=word/numbering.xml><?xml version="1.0" encoding="utf-8"?>
 <w:numbering xmlns:wpc="http://schemas.microsoft.com/office/word/2010/wordprocessingCanvas" xmlns:cx="http://schemas.microsoft.com/office/drawing/2014/chartex" xmlns:cx1="http://schemas.microsoft.com/office/drawing/2015/9/8/chartex" xmlns:cx2="http://schemas.microsoft.com/office/drawing/2015/10/21/chartex" xmlns:cx3="http://schemas.microsoft.com/office/drawing/2016/5/9/chartex" xmlns:cx4="http://schemas.microsoft.com/office/drawing/2016/5/10/chartex" xmlns:cx5="http://schemas.microsoft.com/office/drawing/2016/5/11/chartex" xmlns:cx6="http://schemas.microsoft.com/office/drawing/2016/5/12/chartex" xmlns:cx7="http://schemas.microsoft.com/office/drawing/2016/5/13/chartex" xmlns:cx8="http://schemas.microsoft.com/office/drawing/2016/5/14/chartex" xmlns:mc="http://schemas.openxmlformats.org/markup-compatibility/2006" xmlns:aink="http://schemas.microsoft.com/office/drawing/2016/ink" xmlns:am3d="http://schemas.microsoft.com/office/drawing/2017/model3d" xmlns:o="urn:schemas-microsoft-com:office:office" xmlns:oel="http://schemas.microsoft.com/office/2019/extlst" xmlns:r="http://schemas.openxmlformats.org/officeDocument/2006/relationships" xmlns:m="http://schemas.openxmlformats.org/officeDocument/2006/math" xmlns:v="urn:schemas-microsoft-com:vml" xmlns:wp14="http://schemas.microsoft.com/office/word/2010/wordprocessingDrawing" xmlns:wp="http://schemas.openxmlformats.org/drawingml/2006/wordprocessingDrawing" xmlns:w10="urn:schemas-microsoft-com:office:word" xmlns:w="http://schemas.openxmlformats.org/wordprocessingml/2006/main" xmlns:w14="http://schemas.microsoft.com/office/word/2010/wordml" xmlns:w15="http://schemas.microsoft.com/office/word/2012/wordml" xmlns:w16cex="http://schemas.microsoft.com/office/word/2018/wordml/cex" xmlns:w16cid="http://schemas.microsoft.com/office/word/2016/wordml/cid" xmlns:w16="http://schemas.microsoft.com/office/word/2018/wordml" xmlns:w16sdtdh="http://schemas.microsoft.com/office/word/2020/wordml/sdtdatahash" xmlns:w16se="http://schemas.microsoft.com/office/word/2015/wordml/symex" xmlns:wpg="http://schemas.microsoft.com/office/word/2010/wordprocessingGroup" xmlns:wpi="http://schemas.microsoft.com/office/word/2010/wordprocessingInk" xmlns:wne="http://schemas.microsoft.com/office/word/2006/wordml" xmlns:wps="http://schemas.microsoft.com/office/word/2010/wordprocessingShape" mc:Ignorable="w14 w15 w16se w16cid w16 w16cex w16sdtdh wp14">
   <w:abstractNum w:abstractNumId="0" w15:restartNumberingAfterBreak="0">
+    <w:nsid w:val="1ED752D5"/>
+    <w:multiLevelType w:val="hybridMultilevel"/>
+    <w:tmpl w:val="2CE25E5A"/>
+    <w:lvl w:ilvl="0" w:tplc="0409000D">
+      <w:start w:val="1"/>
+      <w:numFmt w:val="bullet"/>
+      <w:lvlText w:val=""/>
+      <w:lvlJc w:val="left"/>
+      <w:pPr>
+        <w:ind w:left="1440" w:hanging="360"/>
+      </w:pPr>
+      <w:rPr>
+        <w:rFonts w:ascii="Wingdings" w:hAnsi="Wingdings" w:hint="default"/>
+      </w:rPr>
+    </w:lvl>
+    <w:lvl w:ilvl="1" w:tplc="04090003" w:tentative="1">
+      <w:start w:val="1"/>
+      <w:numFmt w:val="bullet"/>
+      <w:lvlText w:val="o"/>
+      <w:lvlJc w:val="left"/>
+      <w:pPr>
+        <w:ind w:left="2160" w:hanging="360"/>
+      </w:pPr>
+      <w:rPr>
+        <w:rFonts w:ascii="Courier New" w:hAnsi="Courier New" w:cs="Courier New" w:hint="default"/>
+      </w:rPr>
+    </w:lvl>
+    <w:lvl w:ilvl="2" w:tplc="04090005" w:tentative="1">
+      <w:start w:val="1"/>
+      <w:numFmt w:val="bullet"/>
+      <w:lvlText w:val=""/>
+      <w:lvlJc w:val="left"/>
+      <w:pPr>
+        <w:ind w:left="2880" w:hanging="360"/>
+      </w:pPr>
+      <w:rPr>
+        <w:rFonts w:ascii="Wingdings" w:hAnsi="Wingdings" w:hint="default"/>
+      </w:rPr>
+    </w:lvl>
+    <w:lvl w:ilvl="3" w:tplc="04090001" w:tentative="1">
+      <w:start w:val="1"/>
+      <w:numFmt w:val="bullet"/>
+      <w:lvlText w:val=""/>
+      <w:lvlJc w:val="left"/>
+      <w:pPr>
+        <w:ind w:left="3600" w:hanging="360"/>
+      </w:pPr>
+      <w:rPr>
+        <w:rFonts w:ascii="Symbol" w:hAnsi="Symbol" w:hint="default"/>
+      </w:rPr>
+    </w:lvl>
+    <w:lvl w:ilvl="4" w:tplc="04090003" w:tentative="1">
+      <w:start w:val="1"/>
+      <w:numFmt w:val="bullet"/>
+      <w:lvlText w:val="o"/>
+      <w:lvlJc w:val="left"/>
+      <w:pPr>
+        <w:ind w:left="4320" w:hanging="360"/>
+      </w:pPr>
+      <w:rPr>
+        <w:rFonts w:ascii="Courier New" w:hAnsi="Courier New" w:cs="Courier New" w:hint="default"/>
+      </w:rPr>
+    </w:lvl>
+    <w:lvl w:ilvl="5" w:tplc="04090005" w:tentative="1">
+      <w:start w:val="1"/>
+      <w:numFmt w:val="bullet"/>
+      <w:lvlText w:val=""/>
+      <w:lvlJc w:val="left"/>
+      <w:pPr>
+        <w:ind w:left="5040" w:hanging="360"/>
+      </w:pPr>
+      <w:rPr>
+        <w:rFonts w:ascii="Wingdings" w:hAnsi="Wingdings" w:hint="default"/>
+      </w:rPr>
+    </w:lvl>
+    <w:lvl w:ilvl="6" w:tplc="04090001" w:tentative="1">
+      <w:start w:val="1"/>
+      <w:numFmt w:val="bullet"/>
+      <w:lvlText w:val=""/>
+      <w:lvlJc w:val="left"/>
+      <w:pPr>
+        <w:ind w:left="5760" w:hanging="360"/>
+      </w:pPr>
+      <w:rPr>
+        <w:rFonts w:ascii="Symbol" w:hAnsi="Symbol" w:hint="default"/>
+      </w:rPr>
+    </w:lvl>
+    <w:lvl w:ilvl="7" w:tplc="04090003" w:tentative="1">
+      <w:start w:val="1"/>
+      <w:numFmt w:val="bullet"/>
+      <w:lvlText w:val="o"/>
+      <w:lvlJc w:val="left"/>
+      <w:pPr>
+        <w:ind w:left="6480" w:hanging="360"/>
+      </w:pPr>
+      <w:rPr>
+        <w:rFonts w:ascii="Courier New" w:hAnsi="Courier New" w:cs="Courier New" w:hint="default"/>
+      </w:rPr>
+    </w:lvl>
+    <w:lvl w:ilvl="8" w:tplc="04090005" w:tentative="1">
+      <w:start w:val="1"/>
+      <w:numFmt w:val="bullet"/>
+      <w:lvlText w:val=""/>
+      <w:lvlJc w:val="left"/>
+      <w:pPr>
+        <w:ind w:left="7200" w:hanging="360"/>
+      </w:pPr>
+      <w:rPr>
+        <w:rFonts w:ascii="Wingdings" w:hAnsi="Wingdings" w:hint="default"/>
+      </w:rPr>
+    </w:lvl>
+  </w:abstractNum>
+  <w:abstractNum w:abstractNumId="1" w15:restartNumberingAfterBreak="0">
     <w:nsid w:val="22E55654"/>
     <w:multiLevelType w:val="hybridMultilevel"/>
     <w:tmpl w:val="42C266DC"/>
@@ -30685,7 +30965,7 @@
       </w:rPr>
     </w:lvl>
   </w:abstractNum>
-  <w:abstractNum w:abstractNumId="1" w15:restartNumberingAfterBreak="0">
+  <w:abstractNum w:abstractNumId="2" w15:restartNumberingAfterBreak="0">
     <w:nsid w:val="25265053"/>
     <w:multiLevelType w:val="hybridMultilevel"/>
     <w:tmpl w:val="8AFA1826"/>
@@ -30798,7 +31078,7 @@
       </w:rPr>
     </w:lvl>
   </w:abstractNum>
-  <w:abstractNum w:abstractNumId="2" w15:restartNumberingAfterBreak="0">
+  <w:abstractNum w:abstractNumId="3" w15:restartNumberingAfterBreak="0">
     <w:nsid w:val="26E56ACC"/>
     <w:multiLevelType w:val="hybridMultilevel"/>
     <w:tmpl w:val="C4A8E8C0"/>
@@ -30911,7 +31191,7 @@
       </w:rPr>
     </w:lvl>
   </w:abstractNum>
-  <w:abstractNum w:abstractNumId="3" w15:restartNumberingAfterBreak="0">
+  <w:abstractNum w:abstractNumId="4" w15:restartNumberingAfterBreak="0">
     <w:nsid w:val="2A1F1AD9"/>
     <w:multiLevelType w:val="hybridMultilevel"/>
     <w:tmpl w:val="38F8F316"/>
@@ -31000,7 +31280,7 @@
       </w:pPr>
     </w:lvl>
   </w:abstractNum>
-  <w:abstractNum w:abstractNumId="4" w15:restartNumberingAfterBreak="0">
+  <w:abstractNum w:abstractNumId="5" w15:restartNumberingAfterBreak="0">
     <w:nsid w:val="2D7A667A"/>
     <w:multiLevelType w:val="hybridMultilevel"/>
     <w:tmpl w:val="48C62220"/>
@@ -31113,7 +31393,7 @@
       </w:rPr>
     </w:lvl>
   </w:abstractNum>
-  <w:abstractNum w:abstractNumId="5" w15:restartNumberingAfterBreak="0">
+  <w:abstractNum w:abstractNumId="6" w15:restartNumberingAfterBreak="0">
     <w:nsid w:val="353027CE"/>
     <w:multiLevelType w:val="hybridMultilevel"/>
     <w:tmpl w:val="4C9A1A66"/>
@@ -31202,7 +31482,7 @@
       </w:pPr>
     </w:lvl>
   </w:abstractNum>
-  <w:abstractNum w:abstractNumId="6" w15:restartNumberingAfterBreak="0">
+  <w:abstractNum w:abstractNumId="7" w15:restartNumberingAfterBreak="0">
     <w:nsid w:val="360A5C5D"/>
     <w:multiLevelType w:val="hybridMultilevel"/>
     <w:tmpl w:val="3E4EC98C"/>
@@ -31315,7 +31595,7 @@
       </w:rPr>
     </w:lvl>
   </w:abstractNum>
-  <w:abstractNum w:abstractNumId="7" w15:restartNumberingAfterBreak="0">
+  <w:abstractNum w:abstractNumId="8" w15:restartNumberingAfterBreak="0">
     <w:nsid w:val="45812C74"/>
     <w:multiLevelType w:val="hybridMultilevel"/>
     <w:tmpl w:val="195E946C"/>
@@ -31428,7 +31708,7 @@
       </w:rPr>
     </w:lvl>
   </w:abstractNum>
-  <w:abstractNum w:abstractNumId="8" w15:restartNumberingAfterBreak="0">
+  <w:abstractNum w:abstractNumId="9" w15:restartNumberingAfterBreak="0">
     <w:nsid w:val="4C657D2D"/>
     <w:multiLevelType w:val="hybridMultilevel"/>
     <w:tmpl w:val="0178D604"/>
@@ -31541,7 +31821,7 @@
       </w:rPr>
     </w:lvl>
   </w:abstractNum>
-  <w:abstractNum w:abstractNumId="9" w15:restartNumberingAfterBreak="0">
+  <w:abstractNum w:abstractNumId="10" w15:restartNumberingAfterBreak="0">
     <w:nsid w:val="523864D5"/>
     <w:multiLevelType w:val="hybridMultilevel"/>
     <w:tmpl w:val="9E1C1C9A"/>
@@ -31630,7 +31910,7 @@
       </w:pPr>
     </w:lvl>
   </w:abstractNum>
-  <w:abstractNum w:abstractNumId="10" w15:restartNumberingAfterBreak="0">
+  <w:abstractNum w:abstractNumId="11" w15:restartNumberingAfterBreak="0">
     <w:nsid w:val="582705AB"/>
     <w:multiLevelType w:val="hybridMultilevel"/>
     <w:tmpl w:val="4C12D032"/>
@@ -31743,7 +32023,7 @@
       </w:rPr>
     </w:lvl>
   </w:abstractNum>
-  <w:abstractNum w:abstractNumId="11" w15:restartNumberingAfterBreak="0">
+  <w:abstractNum w:abstractNumId="12" w15:restartNumberingAfterBreak="0">
     <w:nsid w:val="588C3764"/>
     <w:multiLevelType w:val="hybridMultilevel"/>
     <w:tmpl w:val="64C43276"/>
@@ -31856,7 +32136,7 @@
       </w:rPr>
     </w:lvl>
   </w:abstractNum>
-  <w:abstractNum w:abstractNumId="12" w15:restartNumberingAfterBreak="0">
+  <w:abstractNum w:abstractNumId="13" w15:restartNumberingAfterBreak="0">
     <w:nsid w:val="5D025A15"/>
     <w:multiLevelType w:val="hybridMultilevel"/>
     <w:tmpl w:val="588C738A"/>
@@ -31969,7 +32249,7 @@
       </w:rPr>
     </w:lvl>
   </w:abstractNum>
-  <w:abstractNum w:abstractNumId="13" w15:restartNumberingAfterBreak="0">
+  <w:abstractNum w:abstractNumId="14" w15:restartNumberingAfterBreak="0">
     <w:nsid w:val="638B1983"/>
     <w:multiLevelType w:val="hybridMultilevel"/>
     <w:tmpl w:val="9BB4F3D4"/>
@@ -32082,7 +32362,7 @@
       </w:rPr>
     </w:lvl>
   </w:abstractNum>
-  <w:abstractNum w:abstractNumId="14" w15:restartNumberingAfterBreak="0">
+  <w:abstractNum w:abstractNumId="15" w15:restartNumberingAfterBreak="0">
     <w:nsid w:val="66895F7B"/>
     <w:multiLevelType w:val="hybridMultilevel"/>
     <w:tmpl w:val="9292588C"/>
@@ -32195,7 +32475,7 @@
       </w:rPr>
     </w:lvl>
   </w:abstractNum>
-  <w:abstractNum w:abstractNumId="15" w15:restartNumberingAfterBreak="0">
+  <w:abstractNum w:abstractNumId="16" w15:restartNumberingAfterBreak="0">
     <w:nsid w:val="67630DDA"/>
     <w:multiLevelType w:val="hybridMultilevel"/>
     <w:tmpl w:val="083EA3B6"/>
@@ -32281,7 +32561,7 @@
       </w:pPr>
     </w:lvl>
   </w:abstractNum>
-  <w:abstractNum w:abstractNumId="16" w15:restartNumberingAfterBreak="0">
+  <w:abstractNum w:abstractNumId="17" w15:restartNumberingAfterBreak="0">
     <w:nsid w:val="67C11215"/>
     <w:multiLevelType w:val="hybridMultilevel"/>
     <w:tmpl w:val="BB94A124"/>
@@ -32395,55 +32675,58 @@
     </w:lvl>
   </w:abstractNum>
   <w:num w:numId="1" w16cid:durableId="1508207885">
+    <w:abstractNumId w:val="11"/>
+  </w:num>
+  <w:num w:numId="2" w16cid:durableId="67194734">
+    <w:abstractNumId w:val="12"/>
+  </w:num>
+  <w:num w:numId="3" w16cid:durableId="1208374423">
+    <w:abstractNumId w:val="5"/>
+  </w:num>
+  <w:num w:numId="4" w16cid:durableId="2317655">
+    <w:abstractNumId w:val="9"/>
+  </w:num>
+  <w:num w:numId="5" w16cid:durableId="1560941605">
+    <w:abstractNumId w:val="3"/>
+  </w:num>
+  <w:num w:numId="6" w16cid:durableId="1152016856">
+    <w:abstractNumId w:val="8"/>
+  </w:num>
+  <w:num w:numId="7" w16cid:durableId="38863889">
+    <w:abstractNumId w:val="2"/>
+  </w:num>
+  <w:num w:numId="8" w16cid:durableId="1161042807">
+    <w:abstractNumId w:val="1"/>
+  </w:num>
+  <w:num w:numId="9" w16cid:durableId="1657949491">
+    <w:abstractNumId w:val="14"/>
+  </w:num>
+  <w:num w:numId="10" w16cid:durableId="981151542">
+    <w:abstractNumId w:val="7"/>
+  </w:num>
+  <w:num w:numId="11" w16cid:durableId="1098791689">
     <w:abstractNumId w:val="10"/>
   </w:num>
-  <w:num w:numId="2" w16cid:durableId="67194734">
-    <w:abstractNumId w:val="11"/>
+  <w:num w:numId="12" w16cid:durableId="892273716">
+    <w:abstractNumId w:val="17"/>
   </w:num>
-  <w:num w:numId="3" w16cid:durableId="1208374423">
+  <w:num w:numId="13" w16cid:durableId="861213778">
     <w:abstractNumId w:val="4"/>
   </w:num>
-  <w:num w:numId="4" w16cid:durableId="2317655">
-    <w:abstractNumId w:val="8"/>
+  <w:num w:numId="14" w16cid:durableId="792863332">
+    <w:abstractNumId w:val="15"/>
   </w:num>
-  <w:num w:numId="5" w16cid:durableId="1560941605">
-    <w:abstractNumId w:val="2"/>
+  <w:num w:numId="15" w16cid:durableId="139854724">
+    <w:abstractNumId w:val="6"/>
   </w:num>
-  <w:num w:numId="6" w16cid:durableId="1152016856">
-    <w:abstractNumId w:val="7"/>
-  </w:num>
-  <w:num w:numId="7" w16cid:durableId="38863889">
-    <w:abstractNumId w:val="1"/>
-  </w:num>
-  <w:num w:numId="8" w16cid:durableId="1161042807">
-    <w:abstractNumId w:val="0"/>
-  </w:num>
-  <w:num w:numId="9" w16cid:durableId="1657949491">
+  <w:num w:numId="16" w16cid:durableId="571933707">
     <w:abstractNumId w:val="13"/>
   </w:num>
-  <w:num w:numId="10" w16cid:durableId="981151542">
-    <w:abstractNumId w:val="6"/>
-  </w:num>
-  <w:num w:numId="11" w16cid:durableId="1098791689">
-    <w:abstractNumId w:val="9"/>
-  </w:num>
-  <w:num w:numId="12" w16cid:durableId="892273716">
+  <w:num w:numId="17" w16cid:durableId="1511286826">
     <w:abstractNumId w:val="16"/>
   </w:num>
-  <w:num w:numId="13" w16cid:durableId="861213778">
-    <w:abstractNumId w:val="3"/>
-  </w:num>
-  <w:num w:numId="14" w16cid:durableId="792863332">
-    <w:abstractNumId w:val="14"/>
-  </w:num>
-  <w:num w:numId="15" w16cid:durableId="139854724">
-    <w:abstractNumId w:val="5"/>
-  </w:num>
-  <w:num w:numId="16" w16cid:durableId="571933707">
-    <w:abstractNumId w:val="12"/>
-  </w:num>
-  <w:num w:numId="17" w16cid:durableId="1511286826">
-    <w:abstractNumId w:val="15"/>
+  <w:num w:numId="18" w16cid:durableId="1876000610">
+    <w:abstractNumId w:val="0"/>
   </w:num>
 </w:numbering>
 </file>

</xml_diff>